<commit_message>
Descripcion funcional y alcance
</commit_message>
<xml_diff>
--- a/Argencine Documento de Vision.docx
+++ b/Argencine Documento de Vision.docx
@@ -79,7 +79,7 @@
           </mc:Choice>
           <mc:Fallback>
             <w:pict>
-              <v:rect w14:anchorId="1B726487" id="Rectángulo 1" o:spid="_x0000_s1026" style="position:absolute;margin-left:-65.55pt;margin-top:-95.6pt;width:552pt;height:803.25pt;z-index:-251657216;visibility:visible;mso-wrap-style:square;mso-width-percent:0;mso-height-percent:0;mso-wrap-distance-left:9pt;mso-wrap-distance-top:0;mso-wrap-distance-right:9pt;mso-wrap-distance-bottom:0;mso-position-horizontal:absolute;mso-position-horizontal-relative:margin;mso-position-vertical:absolute;mso-position-vertical-relative:text;mso-width-percent:0;mso-height-percent:0;mso-width-relative:margin;mso-height-relative:margin;v-text-anchor:middle" o:gfxdata="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" filled="f" strokecolor="black [3213]" strokeweight="1pt">
+              <v:rect w14:anchorId="4A07D1A0" id="Rectángulo 1" o:spid="_x0000_s1026" style="position:absolute;margin-left:-65.55pt;margin-top:-95.6pt;width:552pt;height:803.25pt;z-index:-251657216;visibility:visible;mso-wrap-style:square;mso-width-percent:0;mso-height-percent:0;mso-wrap-distance-left:9pt;mso-wrap-distance-top:0;mso-wrap-distance-right:9pt;mso-wrap-distance-bottom:0;mso-position-horizontal:absolute;mso-position-horizontal-relative:margin;mso-position-vertical:absolute;mso-position-vertical-relative:text;mso-width-percent:0;mso-height-percent:0;mso-width-relative:margin;mso-height-relative:margin;v-text-anchor:middle" o:gfxdata="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" filled="f" strokecolor="black [3213]" strokeweight="1pt">
                 <w10:wrap anchorx="margin"/>
               </v:rect>
             </w:pict>
@@ -115,7 +115,7 @@
                     <pic:cNvPicPr/>
                   </pic:nvPicPr>
                   <pic:blipFill>
-                    <a:blip r:embed="rId7" cstate="print">
+                    <a:blip r:embed="rId8" cstate="print">
                       <a:extLst>
                         <a:ext uri="{28A0092B-C50C-407E-A947-70E740481C1C}">
                           <a14:useLocalDpi xmlns:a14="http://schemas.microsoft.com/office/drawing/2010/main" val="0"/>
@@ -294,19 +294,24 @@
           <w:pPr>
             <w:pStyle w:val="TtuloTDC"/>
             <w:outlineLvl w:val="1"/>
+            <w:rPr>
+              <w:rStyle w:val="Ttulo1Car"/>
+              <w:color w:val="auto"/>
+            </w:rPr>
           </w:pPr>
           <w:r>
             <w:rPr>
-              <w:lang w:val="es-ES"/>
+              <w:rStyle w:val="Ttulo1Car"/>
+              <w:color w:val="auto"/>
             </w:rPr>
-            <w:t>Contenido</w:t>
+            <w:t>Índice</w:t>
           </w:r>
         </w:p>
         <w:p>
           <w:pPr>
             <w:pStyle w:val="TDC1"/>
             <w:tabs>
-              <w:tab w:val="right" w:leader="dot" w:pos="9061"/>
+              <w:tab w:val="right" w:pos="9061"/>
             </w:tabs>
             <w:rPr>
               <w:rFonts w:asciiTheme="minorHAnsi" w:eastAsiaTheme="minorEastAsia" w:hAnsiTheme="minorHAnsi"/>
@@ -316,15 +321,30 @@
             </w:rPr>
           </w:pPr>
           <w:r>
+            <w:rPr>
+              <w:rFonts w:asciiTheme="minorHAnsi" w:eastAsiaTheme="minorEastAsia" w:hAnsiTheme="minorHAnsi" w:cs="Times New Roman"/>
+              <w:sz w:val="22"/>
+              <w:lang w:eastAsia="es-AR"/>
+            </w:rPr>
             <w:fldChar w:fldCharType="begin"/>
           </w:r>
           <w:r>
-            <w:instrText xml:space="preserve"> TOC \o "1-3" \h \z \u </w:instrText>
+            <w:rPr>
+              <w:rFonts w:asciiTheme="minorHAnsi" w:eastAsiaTheme="minorEastAsia" w:hAnsiTheme="minorHAnsi" w:cs="Times New Roman"/>
+              <w:sz w:val="22"/>
+              <w:lang w:eastAsia="es-AR"/>
+            </w:rPr>
+            <w:instrText xml:space="preserve"> TOC \o "1-1" \h \z \t "Título 3;3;Subtítulo;2" </w:instrText>
           </w:r>
           <w:r>
+            <w:rPr>
+              <w:rFonts w:asciiTheme="minorHAnsi" w:eastAsiaTheme="minorEastAsia" w:hAnsiTheme="minorHAnsi" w:cs="Times New Roman"/>
+              <w:sz w:val="22"/>
+              <w:lang w:eastAsia="es-AR"/>
+            </w:rPr>
             <w:fldChar w:fldCharType="separate"/>
           </w:r>
-          <w:hyperlink w:anchor="_Toc479504711" w:history="1">
+          <w:hyperlink w:anchor="_Toc479506579" w:history="1">
             <w:r>
               <w:rPr>
                 <w:rStyle w:val="Hipervnculo"/>
@@ -351,7 +371,7 @@
                 <w:noProof/>
                 <w:webHidden/>
               </w:rPr>
-              <w:instrText xml:space="preserve"> PAGEREF _Toc479504711 \h </w:instrText>
+              <w:instrText xml:space="preserve"> PAGEREF _Toc479506579 \h </w:instrText>
             </w:r>
             <w:r>
               <w:rPr>
@@ -386,7 +406,7 @@
           <w:pPr>
             <w:pStyle w:val="TDC1"/>
             <w:tabs>
-              <w:tab w:val="right" w:leader="dot" w:pos="9061"/>
+              <w:tab w:val="right" w:pos="9061"/>
             </w:tabs>
             <w:rPr>
               <w:rFonts w:asciiTheme="minorHAnsi" w:eastAsiaTheme="minorEastAsia" w:hAnsiTheme="minorHAnsi"/>
@@ -395,7 +415,7 @@
               <w:lang w:eastAsia="es-AR"/>
             </w:rPr>
           </w:pPr>
-          <w:hyperlink w:anchor="_Toc479504712" w:history="1">
+          <w:hyperlink w:anchor="_Toc479506580" w:history="1">
             <w:r>
               <w:rPr>
                 <w:rStyle w:val="Hipervnculo"/>
@@ -422,7 +442,145 @@
                 <w:noProof/>
                 <w:webHidden/>
               </w:rPr>
-              <w:instrText xml:space="preserve"> PAGEREF _Toc479504712 \h </w:instrText>
+              <w:instrText xml:space="preserve"> PAGEREF _Toc479506580 \h </w:instrText>
+            </w:r>
+            <w:r>
+              <w:rPr>
+                <w:noProof/>
+                <w:webHidden/>
+              </w:rPr>
+            </w:r>
+            <w:r>
+              <w:rPr>
+                <w:noProof/>
+                <w:webHidden/>
+              </w:rPr>
+              <w:fldChar w:fldCharType="separate"/>
+            </w:r>
+            <w:r>
+              <w:rPr>
+                <w:noProof/>
+                <w:webHidden/>
+              </w:rPr>
+              <w:t>4</w:t>
+            </w:r>
+            <w:r>
+              <w:rPr>
+                <w:noProof/>
+                <w:webHidden/>
+              </w:rPr>
+              <w:fldChar w:fldCharType="end"/>
+            </w:r>
+          </w:hyperlink>
+        </w:p>
+        <w:p>
+          <w:pPr>
+            <w:pStyle w:val="TDC2"/>
+            <w:tabs>
+              <w:tab w:val="right" w:pos="9061"/>
+            </w:tabs>
+            <w:rPr>
+              <w:rFonts w:cstheme="minorBidi"/>
+              <w:noProof/>
+            </w:rPr>
+          </w:pPr>
+          <w:hyperlink w:anchor="_Toc479506581" w:history="1">
+            <w:r>
+              <w:rPr>
+                <w:rStyle w:val="Hipervnculo"/>
+                <w:noProof/>
+              </w:rPr>
+              <w:t>Propósito</w:t>
+            </w:r>
+            <w:r>
+              <w:rPr>
+                <w:noProof/>
+                <w:webHidden/>
+              </w:rPr>
+              <w:tab/>
+            </w:r>
+            <w:r>
+              <w:rPr>
+                <w:noProof/>
+                <w:webHidden/>
+              </w:rPr>
+              <w:fldChar w:fldCharType="begin"/>
+            </w:r>
+            <w:r>
+              <w:rPr>
+                <w:noProof/>
+                <w:webHidden/>
+              </w:rPr>
+              <w:instrText xml:space="preserve"> PAGEREF _Toc479506581 \h </w:instrText>
+            </w:r>
+            <w:r>
+              <w:rPr>
+                <w:noProof/>
+                <w:webHidden/>
+              </w:rPr>
+            </w:r>
+            <w:r>
+              <w:rPr>
+                <w:noProof/>
+                <w:webHidden/>
+              </w:rPr>
+              <w:fldChar w:fldCharType="separate"/>
+            </w:r>
+            <w:r>
+              <w:rPr>
+                <w:noProof/>
+                <w:webHidden/>
+              </w:rPr>
+              <w:t>4</w:t>
+            </w:r>
+            <w:r>
+              <w:rPr>
+                <w:noProof/>
+                <w:webHidden/>
+              </w:rPr>
+              <w:fldChar w:fldCharType="end"/>
+            </w:r>
+          </w:hyperlink>
+        </w:p>
+        <w:p>
+          <w:pPr>
+            <w:pStyle w:val="TDC2"/>
+            <w:tabs>
+              <w:tab w:val="right" w:pos="9061"/>
+            </w:tabs>
+            <w:rPr>
+              <w:rFonts w:cstheme="minorBidi"/>
+              <w:noProof/>
+            </w:rPr>
+          </w:pPr>
+          <w:hyperlink w:anchor="_Toc479506582" w:history="1">
+            <w:r>
+              <w:rPr>
+                <w:rStyle w:val="Hipervnculo"/>
+                <w:noProof/>
+              </w:rPr>
+              <w:t>Descripción funcional del producto y Alcance</w:t>
+            </w:r>
+            <w:r>
+              <w:rPr>
+                <w:noProof/>
+                <w:webHidden/>
+              </w:rPr>
+              <w:tab/>
+            </w:r>
+            <w:r>
+              <w:rPr>
+                <w:noProof/>
+                <w:webHidden/>
+              </w:rPr>
+              <w:fldChar w:fldCharType="begin"/>
+            </w:r>
+            <w:r>
+              <w:rPr>
+                <w:noProof/>
+                <w:webHidden/>
+              </w:rPr>
+              <w:instrText xml:space="preserve"> PAGEREF _Toc479506582 \h </w:instrText>
             </w:r>
             <w:r>
               <w:rPr>
@@ -456,9 +614,9 @@
         <w:p>
           <w:r>
             <w:rPr>
-              <w:b/>
-              <w:bCs/>
-              <w:lang w:val="es-ES"/>
+              <w:rFonts w:asciiTheme="minorHAnsi" w:eastAsiaTheme="minorEastAsia" w:hAnsiTheme="minorHAnsi" w:cs="Times New Roman"/>
+              <w:sz w:val="22"/>
+              <w:lang w:eastAsia="es-AR"/>
             </w:rPr>
             <w:fldChar w:fldCharType="end"/>
           </w:r>
@@ -479,7 +637,7 @@
           <w:b/>
         </w:rPr>
       </w:pPr>
-      <w:bookmarkStart w:id="0" w:name="_Toc479504711"/>
+      <w:bookmarkStart w:id="0" w:name="_Toc479506579"/>
       <w:r>
         <w:rPr>
           <w:b/>
@@ -1220,7 +1378,7 @@
           <w:b/>
         </w:rPr>
       </w:pPr>
-      <w:bookmarkStart w:id="1" w:name="_Toc479504712"/>
+      <w:bookmarkStart w:id="1" w:name="_Toc479506580"/>
       <w:r>
         <w:rPr>
           <w:b/>
@@ -1238,12 +1396,14 @@
           <w:b/>
         </w:rPr>
       </w:pPr>
+      <w:bookmarkStart w:id="2" w:name="_Toc479506581"/>
       <w:r>
         <w:rPr>
           <w:b/>
         </w:rPr>
         <w:t>Propósito</w:t>
       </w:r>
+      <w:bookmarkEnd w:id="2"/>
     </w:p>
     <w:p>
       <w:r>
@@ -1280,21 +1440,141 @@
         <w:t>, se considera necesario que Argencine S.A. cuente con su propia plataforma que garantice una experiencia nueva y satisfactoria para poder ver una película en las salas que provee.</w:t>
       </w:r>
       <w:r>
-        <w:t xml:space="preserve"> El presente sistema apunta a crear una mejora en los procesos administrativos, de venta y promoción </w:t>
-      </w:r>
-      <w:r>
-        <w:t xml:space="preserve"> </w:t>
-      </w:r>
-      <w:r>
-        <w:t>que garanticen la adhesión de nuevos clientes y permanencia de aquellos que ya se encuentran en la cartera.</w:t>
-      </w:r>
-      <w:bookmarkStart w:id="2" w:name="_GoBack"/>
-      <w:bookmarkEnd w:id="2"/>
+        <w:t xml:space="preserve"> El presente sistema apunta a crear una mejora en los procesos administrativos, de venta y promoción que garanticen la adhesión de nuevos clientes y permanencia de aquellos que ya se encuentran en la cartera.</w:t>
+      </w:r>
     </w:p>
     <w:p/>
-    <w:p/>
+    <w:p>
+      <w:pPr>
+        <w:pStyle w:val="Subttulo"/>
+        <w:rPr>
+          <w:b/>
+        </w:rPr>
+      </w:pPr>
+      <w:bookmarkStart w:id="3" w:name="_Toc479506582"/>
+      <w:r>
+        <w:rPr>
+          <w:b/>
+        </w:rPr>
+        <w:t>Descripción funcional del producto y Alcance</w:t>
+      </w:r>
+      <w:bookmarkEnd w:id="3"/>
+    </w:p>
+    <w:p>
+      <w:r>
+        <w:t>El sistema a desarrollar contará con una serie de módulos funcionales alineados con diferentes sectores de la organización, los cuales tendrán como objetivo cumplir diferentes tareas de cada sector que luego, en conjunto, conformarán la totalidad del sistema. Las funciones primarias que abarca son:</w:t>
+      </w:r>
+    </w:p>
+    <w:p>
+      <w:pPr>
+        <w:pStyle w:val="Prrafodelista"/>
+        <w:numPr>
+          <w:ilvl w:val="0"/>
+          <w:numId w:val="1"/>
+        </w:numPr>
+      </w:pPr>
+      <w:r>
+        <w:t>Realizar ventas de entradas de cine.</w:t>
+      </w:r>
+    </w:p>
+    <w:p>
+      <w:pPr>
+        <w:pStyle w:val="Prrafodelista"/>
+        <w:numPr>
+          <w:ilvl w:val="0"/>
+          <w:numId w:val="1"/>
+        </w:numPr>
+      </w:pPr>
+      <w:r>
+        <w:t>Gestionar cartelera de cine.</w:t>
+      </w:r>
+    </w:p>
+    <w:p>
+      <w:pPr>
+        <w:pStyle w:val="Prrafodelista"/>
+        <w:numPr>
+          <w:ilvl w:val="0"/>
+          <w:numId w:val="1"/>
+        </w:numPr>
+      </w:pPr>
+      <w:r>
+        <w:t>Notificación de novedades y promociones a clientes.</w:t>
+      </w:r>
+    </w:p>
+    <w:p>
+      <w:pPr>
+        <w:pStyle w:val="Prrafodelista"/>
+        <w:numPr>
+          <w:ilvl w:val="0"/>
+          <w:numId w:val="1"/>
+        </w:numPr>
+      </w:pPr>
+      <w:r>
+        <w:t>Gestión de clientes</w:t>
+      </w:r>
+    </w:p>
+    <w:p>
+      <w:pPr>
+        <w:pStyle w:val="Prrafodelista"/>
+        <w:numPr>
+          <w:ilvl w:val="0"/>
+          <w:numId w:val="1"/>
+        </w:numPr>
+      </w:pPr>
+      <w:r>
+        <w:t>Gestión de usuarios internos.</w:t>
+      </w:r>
+    </w:p>
+    <w:p>
+      <w:r>
+        <w:t>Las áreas que intervienen directamente con las funciones primarias del sistema son:</w:t>
+      </w:r>
+    </w:p>
+    <w:p>
+      <w:pPr>
+        <w:pStyle w:val="Prrafodelista"/>
+        <w:numPr>
+          <w:ilvl w:val="0"/>
+          <w:numId w:val="2"/>
+        </w:numPr>
+      </w:pPr>
+      <w:r>
+        <w:t xml:space="preserve">Ventas </w:t>
+      </w:r>
+    </w:p>
+    <w:p>
+      <w:pPr>
+        <w:pStyle w:val="Prrafodelista"/>
+        <w:numPr>
+          <w:ilvl w:val="0"/>
+          <w:numId w:val="2"/>
+        </w:numPr>
+      </w:pPr>
+      <w:r>
+        <w:t xml:space="preserve">RRHH </w:t>
+      </w:r>
+    </w:p>
+    <w:p>
+      <w:pPr>
+        <w:pStyle w:val="Prrafodelista"/>
+        <w:numPr>
+          <w:ilvl w:val="0"/>
+          <w:numId w:val="2"/>
+        </w:numPr>
+      </w:pPr>
+      <w:r>
+        <w:t>Comercialización</w:t>
+      </w:r>
+    </w:p>
+    <w:p>
+      <w:r>
+        <w:t>Teniendo en cuenta lo mencionado anteriormente, el alcance de esta solución es generar un proceso de ventas de entradas acompañado de un proceso de actualización de cartelera con notificaciones y registro de nuevos clientes y usuarios internos.</w:t>
+      </w:r>
+      <w:bookmarkStart w:id="4" w:name="_GoBack"/>
+      <w:bookmarkEnd w:id="4"/>
+    </w:p>
     <w:sectPr>
-      <w:footerReference w:type="default" r:id="rId8"/>
+      <w:footerReference w:type="default" r:id="rId9"/>
       <w:pgSz w:w="11906" w:h="16838"/>
       <w:pgMar w:top="2268" w:right="1134" w:bottom="851" w:left="1701" w:header="708" w:footer="708" w:gutter="0"/>
       <w:pgNumType w:start="1" w:chapStyle="1"/>
@@ -1400,6 +1680,243 @@
     </w:p>
   </w:footnote>
 </w:footnotes>
+</file>
+
+<file path=word/numbering.xml><?xml version="1.0" encoding="utf-8"?>
+<w:numbering xmlns:wpc="http://schemas.microsoft.com/office/word/2010/wordprocessingCanvas" xmlns:cx="http://schemas.microsoft.com/office/drawing/2014/chartex" xmlns:cx1="http://schemas.microsoft.com/office/drawing/2015/9/8/chartex" xmlns:cx2="http://schemas.microsoft.com/office/drawing/2015/10/21/chartex" xmlns:cx3="http://schemas.microsoft.com/office/drawing/2016/5/9/chartex" xmlns:cx4="http://schemas.microsoft.com/office/drawing/2016/5/10/chartex" xmlns:cx5="http://schemas.microsoft.com/office/drawing/2016/5/11/chartex" xmlns:cx6="http://schemas.microsoft.com/office/drawing/2016/5/12/chartex" xmlns:cx7="http://schemas.microsoft.com/office/drawing/2016/5/13/chartex" xmlns:cx8="http://schemas.microsoft.com/office/drawing/2016/5/14/chartex" xmlns:mc="http://schemas.openxmlformats.org/markup-compatibility/2006" xmlns:o="urn:schemas-microsoft-com:office:office" xmlns:r="http://schemas.openxmlformats.org/officeDocument/2006/relationships" xmlns:m="http://schemas.openxmlformats.org/officeDocument/2006/math" xmlns:v="urn:schemas-microsoft-com:vml" xmlns:wp14="http://schemas.microsoft.com/office/word/2010/wordprocessingDrawing" xmlns:wp="http://schemas.openxmlformats.org/drawingml/2006/wordprocessingDrawing" xmlns:w10="urn:schemas-microsoft-com:office:word" xmlns:w="http://schemas.openxmlformats.org/wordprocessingml/2006/main" xmlns:w14="http://schemas.microsoft.com/office/word/2010/wordml" xmlns:w15="http://schemas.microsoft.com/office/word/2012/wordml" xmlns:w16se="http://schemas.microsoft.com/office/word/2015/wordml/symex" xmlns:wpg="http://schemas.microsoft.com/office/word/2010/wordprocessingGroup" xmlns:wpi="http://schemas.microsoft.com/office/word/2010/wordprocessingInk" xmlns:wne="http://schemas.microsoft.com/office/word/2006/wordml" xmlns:wps="http://schemas.microsoft.com/office/word/2010/wordprocessingShape" mc:Ignorable="w14 w15 w16se wp14">
+  <w:abstractNum w:abstractNumId="0" w15:restartNumberingAfterBreak="0">
+    <w:nsid w:val="29A85081"/>
+    <w:multiLevelType w:val="hybridMultilevel"/>
+    <w:tmpl w:val="74240F68"/>
+    <w:lvl w:ilvl="0" w:tplc="2C0A0001">
+      <w:start w:val="1"/>
+      <w:numFmt w:val="bullet"/>
+      <w:lvlText w:val=""/>
+      <w:lvlJc w:val="left"/>
+      <w:pPr>
+        <w:ind w:left="720" w:hanging="360"/>
+      </w:pPr>
+      <w:rPr>
+        <w:rFonts w:ascii="Symbol" w:hAnsi="Symbol" w:hint="default"/>
+      </w:rPr>
+    </w:lvl>
+    <w:lvl w:ilvl="1" w:tplc="2C0A0003" w:tentative="1">
+      <w:start w:val="1"/>
+      <w:numFmt w:val="bullet"/>
+      <w:lvlText w:val="o"/>
+      <w:lvlJc w:val="left"/>
+      <w:pPr>
+        <w:ind w:left="1440" w:hanging="360"/>
+      </w:pPr>
+      <w:rPr>
+        <w:rFonts w:ascii="Courier New" w:hAnsi="Courier New" w:cs="Courier New" w:hint="default"/>
+      </w:rPr>
+    </w:lvl>
+    <w:lvl w:ilvl="2" w:tplc="2C0A0005" w:tentative="1">
+      <w:start w:val="1"/>
+      <w:numFmt w:val="bullet"/>
+      <w:lvlText w:val=""/>
+      <w:lvlJc w:val="left"/>
+      <w:pPr>
+        <w:ind w:left="2160" w:hanging="360"/>
+      </w:pPr>
+      <w:rPr>
+        <w:rFonts w:ascii="Wingdings" w:hAnsi="Wingdings" w:hint="default"/>
+      </w:rPr>
+    </w:lvl>
+    <w:lvl w:ilvl="3" w:tplc="2C0A0001" w:tentative="1">
+      <w:start w:val="1"/>
+      <w:numFmt w:val="bullet"/>
+      <w:lvlText w:val=""/>
+      <w:lvlJc w:val="left"/>
+      <w:pPr>
+        <w:ind w:left="2880" w:hanging="360"/>
+      </w:pPr>
+      <w:rPr>
+        <w:rFonts w:ascii="Symbol" w:hAnsi="Symbol" w:hint="default"/>
+      </w:rPr>
+    </w:lvl>
+    <w:lvl w:ilvl="4" w:tplc="2C0A0003" w:tentative="1">
+      <w:start w:val="1"/>
+      <w:numFmt w:val="bullet"/>
+      <w:lvlText w:val="o"/>
+      <w:lvlJc w:val="left"/>
+      <w:pPr>
+        <w:ind w:left="3600" w:hanging="360"/>
+      </w:pPr>
+      <w:rPr>
+        <w:rFonts w:ascii="Courier New" w:hAnsi="Courier New" w:cs="Courier New" w:hint="default"/>
+      </w:rPr>
+    </w:lvl>
+    <w:lvl w:ilvl="5" w:tplc="2C0A0005" w:tentative="1">
+      <w:start w:val="1"/>
+      <w:numFmt w:val="bullet"/>
+      <w:lvlText w:val=""/>
+      <w:lvlJc w:val="left"/>
+      <w:pPr>
+        <w:ind w:left="4320" w:hanging="360"/>
+      </w:pPr>
+      <w:rPr>
+        <w:rFonts w:ascii="Wingdings" w:hAnsi="Wingdings" w:hint="default"/>
+      </w:rPr>
+    </w:lvl>
+    <w:lvl w:ilvl="6" w:tplc="2C0A0001" w:tentative="1">
+      <w:start w:val="1"/>
+      <w:numFmt w:val="bullet"/>
+      <w:lvlText w:val=""/>
+      <w:lvlJc w:val="left"/>
+      <w:pPr>
+        <w:ind w:left="5040" w:hanging="360"/>
+      </w:pPr>
+      <w:rPr>
+        <w:rFonts w:ascii="Symbol" w:hAnsi="Symbol" w:hint="default"/>
+      </w:rPr>
+    </w:lvl>
+    <w:lvl w:ilvl="7" w:tplc="2C0A0003" w:tentative="1">
+      <w:start w:val="1"/>
+      <w:numFmt w:val="bullet"/>
+      <w:lvlText w:val="o"/>
+      <w:lvlJc w:val="left"/>
+      <w:pPr>
+        <w:ind w:left="5760" w:hanging="360"/>
+      </w:pPr>
+      <w:rPr>
+        <w:rFonts w:ascii="Courier New" w:hAnsi="Courier New" w:cs="Courier New" w:hint="default"/>
+      </w:rPr>
+    </w:lvl>
+    <w:lvl w:ilvl="8" w:tplc="2C0A0005" w:tentative="1">
+      <w:start w:val="1"/>
+      <w:numFmt w:val="bullet"/>
+      <w:lvlText w:val=""/>
+      <w:lvlJc w:val="left"/>
+      <w:pPr>
+        <w:ind w:left="6480" w:hanging="360"/>
+      </w:pPr>
+      <w:rPr>
+        <w:rFonts w:ascii="Wingdings" w:hAnsi="Wingdings" w:hint="default"/>
+      </w:rPr>
+    </w:lvl>
+  </w:abstractNum>
+  <w:abstractNum w:abstractNumId="1" w15:restartNumberingAfterBreak="0">
+    <w:nsid w:val="3E655F11"/>
+    <w:multiLevelType w:val="hybridMultilevel"/>
+    <w:tmpl w:val="C2665378"/>
+    <w:lvl w:ilvl="0" w:tplc="2C0A0001">
+      <w:start w:val="1"/>
+      <w:numFmt w:val="bullet"/>
+      <w:lvlText w:val=""/>
+      <w:lvlJc w:val="left"/>
+      <w:pPr>
+        <w:ind w:left="720" w:hanging="360"/>
+      </w:pPr>
+      <w:rPr>
+        <w:rFonts w:ascii="Symbol" w:hAnsi="Symbol" w:hint="default"/>
+      </w:rPr>
+    </w:lvl>
+    <w:lvl w:ilvl="1" w:tplc="2C0A0003" w:tentative="1">
+      <w:start w:val="1"/>
+      <w:numFmt w:val="bullet"/>
+      <w:lvlText w:val="o"/>
+      <w:lvlJc w:val="left"/>
+      <w:pPr>
+        <w:ind w:left="1440" w:hanging="360"/>
+      </w:pPr>
+      <w:rPr>
+        <w:rFonts w:ascii="Courier New" w:hAnsi="Courier New" w:cs="Courier New" w:hint="default"/>
+      </w:rPr>
+    </w:lvl>
+    <w:lvl w:ilvl="2" w:tplc="2C0A0005" w:tentative="1">
+      <w:start w:val="1"/>
+      <w:numFmt w:val="bullet"/>
+      <w:lvlText w:val=""/>
+      <w:lvlJc w:val="left"/>
+      <w:pPr>
+        <w:ind w:left="2160" w:hanging="360"/>
+      </w:pPr>
+      <w:rPr>
+        <w:rFonts w:ascii="Wingdings" w:hAnsi="Wingdings" w:hint="default"/>
+      </w:rPr>
+    </w:lvl>
+    <w:lvl w:ilvl="3" w:tplc="2C0A0001" w:tentative="1">
+      <w:start w:val="1"/>
+      <w:numFmt w:val="bullet"/>
+      <w:lvlText w:val=""/>
+      <w:lvlJc w:val="left"/>
+      <w:pPr>
+        <w:ind w:left="2880" w:hanging="360"/>
+      </w:pPr>
+      <w:rPr>
+        <w:rFonts w:ascii="Symbol" w:hAnsi="Symbol" w:hint="default"/>
+      </w:rPr>
+    </w:lvl>
+    <w:lvl w:ilvl="4" w:tplc="2C0A0003" w:tentative="1">
+      <w:start w:val="1"/>
+      <w:numFmt w:val="bullet"/>
+      <w:lvlText w:val="o"/>
+      <w:lvlJc w:val="left"/>
+      <w:pPr>
+        <w:ind w:left="3600" w:hanging="360"/>
+      </w:pPr>
+      <w:rPr>
+        <w:rFonts w:ascii="Courier New" w:hAnsi="Courier New" w:cs="Courier New" w:hint="default"/>
+      </w:rPr>
+    </w:lvl>
+    <w:lvl w:ilvl="5" w:tplc="2C0A0005" w:tentative="1">
+      <w:start w:val="1"/>
+      <w:numFmt w:val="bullet"/>
+      <w:lvlText w:val=""/>
+      <w:lvlJc w:val="left"/>
+      <w:pPr>
+        <w:ind w:left="4320" w:hanging="360"/>
+      </w:pPr>
+      <w:rPr>
+        <w:rFonts w:ascii="Wingdings" w:hAnsi="Wingdings" w:hint="default"/>
+      </w:rPr>
+    </w:lvl>
+    <w:lvl w:ilvl="6" w:tplc="2C0A0001" w:tentative="1">
+      <w:start w:val="1"/>
+      <w:numFmt w:val="bullet"/>
+      <w:lvlText w:val=""/>
+      <w:lvlJc w:val="left"/>
+      <w:pPr>
+        <w:ind w:left="5040" w:hanging="360"/>
+      </w:pPr>
+      <w:rPr>
+        <w:rFonts w:ascii="Symbol" w:hAnsi="Symbol" w:hint="default"/>
+      </w:rPr>
+    </w:lvl>
+    <w:lvl w:ilvl="7" w:tplc="2C0A0003" w:tentative="1">
+      <w:start w:val="1"/>
+      <w:numFmt w:val="bullet"/>
+      <w:lvlText w:val="o"/>
+      <w:lvlJc w:val="left"/>
+      <w:pPr>
+        <w:ind w:left="5760" w:hanging="360"/>
+      </w:pPr>
+      <w:rPr>
+        <w:rFonts w:ascii="Courier New" w:hAnsi="Courier New" w:cs="Courier New" w:hint="default"/>
+      </w:rPr>
+    </w:lvl>
+    <w:lvl w:ilvl="8" w:tplc="2C0A0005" w:tentative="1">
+      <w:start w:val="1"/>
+      <w:numFmt w:val="bullet"/>
+      <w:lvlText w:val=""/>
+      <w:lvlJc w:val="left"/>
+      <w:pPr>
+        <w:ind w:left="6480" w:hanging="360"/>
+      </w:pPr>
+      <w:rPr>
+        <w:rFonts w:ascii="Wingdings" w:hAnsi="Wingdings" w:hint="default"/>
+      </w:rPr>
+    </w:lvl>
+  </w:abstractNum>
+  <w:num w:numId="1">
+    <w:abstractNumId w:val="1"/>
+  </w:num>
+  <w:num w:numId="2">
+    <w:abstractNumId w:val="0"/>
+  </w:num>
+</w:numbering>
 </file>
 
 <file path=word/styles.xml><?xml version="1.0" encoding="utf-8"?>
@@ -1824,6 +2341,51 @@
       <w:szCs w:val="32"/>
     </w:rPr>
   </w:style>
+  <w:style w:type="paragraph" w:styleId="Ttulo2">
+    <w:name w:val="heading 2"/>
+    <w:basedOn w:val="Normal"/>
+    <w:next w:val="Normal"/>
+    <w:link w:val="Ttulo2Car"/>
+    <w:uiPriority w:val="9"/>
+    <w:semiHidden/>
+    <w:unhideWhenUsed/>
+    <w:qFormat/>
+    <w:rsid w:val="00F807DB"/>
+    <w:pPr>
+      <w:keepNext/>
+      <w:keepLines/>
+      <w:spacing w:before="40" w:after="0"/>
+      <w:outlineLvl w:val="1"/>
+    </w:pPr>
+    <w:rPr>
+      <w:rFonts w:asciiTheme="majorHAnsi" w:eastAsiaTheme="majorEastAsia" w:hAnsiTheme="majorHAnsi" w:cstheme="majorBidi"/>
+      <w:color w:val="2F5496" w:themeColor="accent1" w:themeShade="BF"/>
+      <w:sz w:val="26"/>
+      <w:szCs w:val="26"/>
+    </w:rPr>
+  </w:style>
+  <w:style w:type="paragraph" w:styleId="Ttulo3">
+    <w:name w:val="heading 3"/>
+    <w:basedOn w:val="Normal"/>
+    <w:next w:val="Normal"/>
+    <w:link w:val="Ttulo3Car"/>
+    <w:uiPriority w:val="9"/>
+    <w:semiHidden/>
+    <w:unhideWhenUsed/>
+    <w:qFormat/>
+    <w:rsid w:val="00F807DB"/>
+    <w:pPr>
+      <w:keepNext/>
+      <w:keepLines/>
+      <w:spacing w:before="40" w:after="0"/>
+      <w:outlineLvl w:val="2"/>
+    </w:pPr>
+    <w:rPr>
+      <w:rFonts w:asciiTheme="majorHAnsi" w:eastAsiaTheme="majorEastAsia" w:hAnsiTheme="majorHAnsi" w:cstheme="majorBidi"/>
+      <w:color w:val="1F3763" w:themeColor="accent1" w:themeShade="7F"/>
+      <w:szCs w:val="24"/>
+    </w:rPr>
+  </w:style>
   <w:style w:type="character" w:default="1" w:styleId="Fuentedeprrafopredeter">
     <w:name w:val="Default Paragraph Font"/>
     <w:uiPriority w:val="1"/>
@@ -2072,6 +2634,45 @@
       <w:lang w:eastAsia="es-AR"/>
     </w:rPr>
   </w:style>
+  <w:style w:type="character" w:customStyle="1" w:styleId="Ttulo2Car">
+    <w:name w:val="Título 2 Car"/>
+    <w:basedOn w:val="Fuentedeprrafopredeter"/>
+    <w:link w:val="Ttulo2"/>
+    <w:uiPriority w:val="9"/>
+    <w:semiHidden/>
+    <w:rsid w:val="00F807DB"/>
+    <w:rPr>
+      <w:rFonts w:asciiTheme="majorHAnsi" w:eastAsiaTheme="majorEastAsia" w:hAnsiTheme="majorHAnsi" w:cstheme="majorBidi"/>
+      <w:color w:val="2F5496" w:themeColor="accent1" w:themeShade="BF"/>
+      <w:sz w:val="26"/>
+      <w:szCs w:val="26"/>
+    </w:rPr>
+  </w:style>
+  <w:style w:type="character" w:customStyle="1" w:styleId="Ttulo3Car">
+    <w:name w:val="Título 3 Car"/>
+    <w:basedOn w:val="Fuentedeprrafopredeter"/>
+    <w:link w:val="Ttulo3"/>
+    <w:uiPriority w:val="9"/>
+    <w:semiHidden/>
+    <w:rsid w:val="00F807DB"/>
+    <w:rPr>
+      <w:rFonts w:asciiTheme="majorHAnsi" w:eastAsiaTheme="majorEastAsia" w:hAnsiTheme="majorHAnsi" w:cstheme="majorBidi"/>
+      <w:color w:val="1F3763" w:themeColor="accent1" w:themeShade="7F"/>
+      <w:sz w:val="24"/>
+      <w:szCs w:val="24"/>
+    </w:rPr>
+  </w:style>
+  <w:style w:type="paragraph" w:styleId="Prrafodelista">
+    <w:name w:val="List Paragraph"/>
+    <w:basedOn w:val="Normal"/>
+    <w:uiPriority w:val="34"/>
+    <w:qFormat/>
+    <w:rsid w:val="00F807DB"/>
+    <w:pPr>
+      <w:ind w:left="720"/>
+      <w:contextualSpacing/>
+    </w:pPr>
+  </w:style>
 </w:styles>
 </file>
 
@@ -2081,12 +2682,12 @@
 
 <file path=word/glossary/fontTable.xml><?xml version="1.0" encoding="utf-8"?>
 <w:fonts xmlns:mc="http://schemas.openxmlformats.org/markup-compatibility/2006" xmlns:r="http://schemas.openxmlformats.org/officeDocument/2006/relationships" xmlns:w="http://schemas.openxmlformats.org/wordprocessingml/2006/main" xmlns:w14="http://schemas.microsoft.com/office/word/2010/wordml" xmlns:w15="http://schemas.microsoft.com/office/word/2012/wordml" xmlns:w16se="http://schemas.microsoft.com/office/word/2015/wordml/symex" mc:Ignorable="w14 w15 w16se">
-  <w:font w:name="Calibri">
-    <w:panose1 w:val="020F0502020204030204"/>
-    <w:charset w:val="00"/>
-    <w:family w:val="swiss"/>
+  <w:font w:name="Symbol">
+    <w:panose1 w:val="05050102010706020507"/>
+    <w:charset w:val="02"/>
+    <w:family w:val="roman"/>
     <w:pitch w:val="variable"/>
-    <w:sig w:usb0="E0002AFF" w:usb1="4000ACFF" w:usb2="00000001" w:usb3="00000000" w:csb0="000001FF" w:csb1="00000000"/>
+    <w:sig w:usb0="00000000" w:usb1="10000000" w:usb2="00000000" w:usb3="00000000" w:csb0="80000000" w:csb1="00000000"/>
   </w:font>
   <w:font w:name="Times New Roman">
     <w:panose1 w:val="02020603050405020304"/>
@@ -2094,6 +2695,27 @@
     <w:family w:val="roman"/>
     <w:pitch w:val="variable"/>
     <w:sig w:usb0="E0002AFF" w:usb1="C0007843" w:usb2="00000009" w:usb3="00000000" w:csb0="000001FF" w:csb1="00000000"/>
+  </w:font>
+  <w:font w:name="Courier New">
+    <w:panose1 w:val="02070309020205020404"/>
+    <w:charset w:val="00"/>
+    <w:family w:val="modern"/>
+    <w:pitch w:val="fixed"/>
+    <w:sig w:usb0="E0002EFF" w:usb1="C0007843" w:usb2="00000009" w:usb3="00000000" w:csb0="000001FF" w:csb1="00000000"/>
+  </w:font>
+  <w:font w:name="Wingdings">
+    <w:panose1 w:val="05000000000000000000"/>
+    <w:charset w:val="02"/>
+    <w:family w:val="auto"/>
+    <w:pitch w:val="variable"/>
+    <w:sig w:usb0="00000000" w:usb1="10000000" w:usb2="00000000" w:usb3="00000000" w:csb0="80000000" w:csb1="00000000"/>
+  </w:font>
+  <w:font w:name="Calibri">
+    <w:panose1 w:val="020F0502020204030204"/>
+    <w:charset w:val="00"/>
+    <w:family w:val="swiss"/>
+    <w:pitch w:val="variable"/>
+    <w:sig w:usb0="E0002AFF" w:usb1="4000ACFF" w:usb2="00000001" w:usb3="00000000" w:csb0="000001FF" w:csb1="00000000"/>
   </w:font>
   <w:font w:name="Arial">
     <w:panose1 w:val="020B0604020202020204"/>
@@ -2128,8 +2750,8 @@
   </w:compat>
   <w:rsids>
     <w:rsidRoot w:val="007A6F34"/>
+    <w:rsid w:val="000B17BF"/>
     <w:rsid w:val="007A6F34"/>
-    <w:rsid w:val="00B542F2"/>
   </w:rsids>
   <m:mathPr>
     <m:mathFont m:val="Cambria Math"/>
@@ -2922,7 +3544,7 @@
 </file>
 
 <file path=customXml/itemProps1.xml><?xml version="1.0" encoding="utf-8"?>
-<ds:datastoreItem xmlns:ds="http://schemas.openxmlformats.org/officeDocument/2006/customXml" ds:itemID="{23BE5066-BAD2-49E1-B61D-1ADC8D7EEB84}">
+<ds:datastoreItem xmlns:ds="http://schemas.openxmlformats.org/officeDocument/2006/customXml" ds:itemID="{749E1E8E-0CBD-4DAC-A4DC-64DE8B939E74}">
   <ds:schemaRefs>
     <ds:schemaRef ds:uri="http://schemas.openxmlformats.org/officeDocument/2006/bibliography"/>
   </ds:schemaRefs>

</xml_diff>

<commit_message>
actualizacion de tabla de contenido
</commit_message>
<xml_diff>
--- a/Argencine Documento de Vision.docx
+++ b/Argencine Documento de Vision.docx
@@ -79,7 +79,7 @@
           </mc:Choice>
           <mc:Fallback>
             <w:pict>
-              <v:rect w14:anchorId="57A23346" id="Rectángulo 1" o:spid="_x0000_s1026" style="position:absolute;margin-left:-65.55pt;margin-top:-95.6pt;width:552pt;height:803.25pt;z-index:-251657216;visibility:visible;mso-wrap-style:square;mso-width-percent:0;mso-height-percent:0;mso-wrap-distance-left:9pt;mso-wrap-distance-top:0;mso-wrap-distance-right:9pt;mso-wrap-distance-bottom:0;mso-position-horizontal:absolute;mso-position-horizontal-relative:margin;mso-position-vertical:absolute;mso-position-vertical-relative:text;mso-width-percent:0;mso-height-percent:0;mso-width-relative:margin;mso-height-relative:margin;v-text-anchor:middle" o:gfxdata="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" filled="f" strokecolor="black [3213]" strokeweight="1pt">
+              <v:rect w14:anchorId="0CAB59B8" id="Rectángulo 1" o:spid="_x0000_s1026" style="position:absolute;margin-left:-65.55pt;margin-top:-95.6pt;width:552pt;height:803.25pt;z-index:-251657216;visibility:visible;mso-wrap-style:square;mso-width-percent:0;mso-height-percent:0;mso-wrap-distance-left:9pt;mso-wrap-distance-top:0;mso-wrap-distance-right:9pt;mso-wrap-distance-bottom:0;mso-position-horizontal:absolute;mso-position-horizontal-relative:margin;mso-position-vertical:absolute;mso-position-vertical-relative:text;mso-width-percent:0;mso-height-percent:0;mso-width-relative:margin;mso-height-relative:margin;v-text-anchor:middle" o:gfxdata="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" filled="f" strokecolor="black [3213]" strokeweight="1pt">
                 <w10:wrap anchorx="margin"/>
               </v:rect>
             </w:pict>
@@ -344,7 +344,7 @@
             </w:rPr>
             <w:fldChar w:fldCharType="separate"/>
           </w:r>
-          <w:hyperlink w:anchor="_Toc479506579" w:history="1">
+          <w:hyperlink w:anchor="_Toc479508510" w:history="1">
             <w:r>
               <w:rPr>
                 <w:rStyle w:val="Hipervnculo"/>
@@ -371,7 +371,7 @@
                 <w:noProof/>
                 <w:webHidden/>
               </w:rPr>
-              <w:instrText xml:space="preserve"> PAGEREF _Toc479506579 \h </w:instrText>
+              <w:instrText xml:space="preserve"> PAGEREF _Toc479508510 \h </w:instrText>
             </w:r>
             <w:r>
               <w:rPr>
@@ -415,7 +415,7 @@
               <w:lang w:eastAsia="es-AR"/>
             </w:rPr>
           </w:pPr>
-          <w:hyperlink w:anchor="_Toc479506580" w:history="1">
+          <w:hyperlink w:anchor="_Toc479508511" w:history="1">
             <w:r>
               <w:rPr>
                 <w:rStyle w:val="Hipervnculo"/>
@@ -442,7 +442,7 @@
                 <w:noProof/>
                 <w:webHidden/>
               </w:rPr>
-              <w:instrText xml:space="preserve"> PAGEREF _Toc479506580 \h </w:instrText>
+              <w:instrText xml:space="preserve"> PAGEREF _Toc479508511 \h </w:instrText>
             </w:r>
             <w:r>
               <w:rPr>
@@ -484,7 +484,7 @@
               <w:noProof/>
             </w:rPr>
           </w:pPr>
-          <w:hyperlink w:anchor="_Toc479506581" w:history="1">
+          <w:hyperlink w:anchor="_Toc479508512" w:history="1">
             <w:r>
               <w:rPr>
                 <w:rStyle w:val="Hipervnculo"/>
@@ -511,7 +511,7 @@
                 <w:noProof/>
                 <w:webHidden/>
               </w:rPr>
-              <w:instrText xml:space="preserve"> PAGEREF _Toc479506581 \h </w:instrText>
+              <w:instrText xml:space="preserve"> PAGEREF _Toc479508512 \h </w:instrText>
             </w:r>
             <w:r>
               <w:rPr>
@@ -553,7 +553,7 @@
               <w:noProof/>
             </w:rPr>
           </w:pPr>
-          <w:hyperlink w:anchor="_Toc479506582" w:history="1">
+          <w:hyperlink w:anchor="_Toc479508513" w:history="1">
             <w:r>
               <w:rPr>
                 <w:rStyle w:val="Hipervnculo"/>
@@ -580,7 +580,7 @@
                 <w:noProof/>
                 <w:webHidden/>
               </w:rPr>
-              <w:instrText xml:space="preserve"> PAGEREF _Toc479506582 \h </w:instrText>
+              <w:instrText xml:space="preserve"> PAGEREF _Toc479508513 \h </w:instrText>
             </w:r>
             <w:r>
               <w:rPr>
@@ -601,6 +601,146 @@
                 <w:webHidden/>
               </w:rPr>
               <w:t>4</w:t>
+            </w:r>
+            <w:r>
+              <w:rPr>
+                <w:noProof/>
+                <w:webHidden/>
+              </w:rPr>
+              <w:fldChar w:fldCharType="end"/>
+            </w:r>
+          </w:hyperlink>
+        </w:p>
+        <w:p>
+          <w:pPr>
+            <w:pStyle w:val="TDC2"/>
+            <w:tabs>
+              <w:tab w:val="right" w:pos="9061"/>
+            </w:tabs>
+            <w:rPr>
+              <w:rFonts w:cstheme="minorBidi"/>
+              <w:noProof/>
+            </w:rPr>
+          </w:pPr>
+          <w:hyperlink w:anchor="_Toc479508514" w:history="1">
+            <w:r>
+              <w:rPr>
+                <w:rStyle w:val="Hipervnculo"/>
+                <w:noProof/>
+              </w:rPr>
+              <w:t>Definiciones, acrónimos y abreviaciones</w:t>
+            </w:r>
+            <w:r>
+              <w:rPr>
+                <w:noProof/>
+                <w:webHidden/>
+              </w:rPr>
+              <w:tab/>
+            </w:r>
+            <w:r>
+              <w:rPr>
+                <w:noProof/>
+                <w:webHidden/>
+              </w:rPr>
+              <w:fldChar w:fldCharType="begin"/>
+            </w:r>
+            <w:r>
+              <w:rPr>
+                <w:noProof/>
+                <w:webHidden/>
+              </w:rPr>
+              <w:instrText xml:space="preserve"> PAGEREF _Toc479508514 \h </w:instrText>
+            </w:r>
+            <w:r>
+              <w:rPr>
+                <w:noProof/>
+                <w:webHidden/>
+              </w:rPr>
+            </w:r>
+            <w:r>
+              <w:rPr>
+                <w:noProof/>
+                <w:webHidden/>
+              </w:rPr>
+              <w:fldChar w:fldCharType="separate"/>
+            </w:r>
+            <w:r>
+              <w:rPr>
+                <w:noProof/>
+                <w:webHidden/>
+              </w:rPr>
+              <w:t>5</w:t>
+            </w:r>
+            <w:r>
+              <w:rPr>
+                <w:noProof/>
+                <w:webHidden/>
+              </w:rPr>
+              <w:fldChar w:fldCharType="end"/>
+            </w:r>
+          </w:hyperlink>
+        </w:p>
+        <w:p>
+          <w:pPr>
+            <w:pStyle w:val="TDC1"/>
+            <w:tabs>
+              <w:tab w:val="right" w:pos="9061"/>
+            </w:tabs>
+            <w:rPr>
+              <w:rFonts w:asciiTheme="minorHAnsi" w:eastAsiaTheme="minorEastAsia" w:hAnsiTheme="minorHAnsi"/>
+              <w:noProof/>
+              <w:sz w:val="22"/>
+              <w:lang w:eastAsia="es-AR"/>
+            </w:rPr>
+          </w:pPr>
+          <w:hyperlink w:anchor="_Toc479508515" w:history="1">
+            <w:r>
+              <w:rPr>
+                <w:rStyle w:val="Hipervnculo"/>
+                <w:noProof/>
+              </w:rPr>
+              <w:t>Descripción de las personas participantes en el desarrollo del sistema de información y los usuarios (Roles)</w:t>
+            </w:r>
+            <w:r>
+              <w:rPr>
+                <w:noProof/>
+                <w:webHidden/>
+              </w:rPr>
+              <w:tab/>
+            </w:r>
+            <w:r>
+              <w:rPr>
+                <w:noProof/>
+                <w:webHidden/>
+              </w:rPr>
+              <w:fldChar w:fldCharType="begin"/>
+            </w:r>
+            <w:r>
+              <w:rPr>
+                <w:noProof/>
+                <w:webHidden/>
+              </w:rPr>
+              <w:instrText xml:space="preserve"> PAGEREF _Toc479508515 \h </w:instrText>
+            </w:r>
+            <w:r>
+              <w:rPr>
+                <w:noProof/>
+                <w:webHidden/>
+              </w:rPr>
+            </w:r>
+            <w:r>
+              <w:rPr>
+                <w:noProof/>
+                <w:webHidden/>
+              </w:rPr>
+              <w:fldChar w:fldCharType="separate"/>
+            </w:r>
+            <w:r>
+              <w:rPr>
+                <w:noProof/>
+                <w:webHidden/>
+              </w:rPr>
+              <w:t>5</w:t>
             </w:r>
             <w:r>
               <w:rPr>
@@ -637,7 +777,7 @@
           <w:b/>
         </w:rPr>
       </w:pPr>
-      <w:bookmarkStart w:id="0" w:name="_Toc479506579"/>
+      <w:bookmarkStart w:id="0" w:name="_Toc479508510"/>
       <w:r>
         <w:rPr>
           <w:b/>
@@ -1378,7 +1518,7 @@
           <w:b/>
         </w:rPr>
       </w:pPr>
-      <w:bookmarkStart w:id="1" w:name="_Toc479506580"/>
+      <w:bookmarkStart w:id="1" w:name="_Toc479508511"/>
       <w:r>
         <w:rPr>
           <w:b/>
@@ -1396,7 +1536,7 @@
           <w:b/>
         </w:rPr>
       </w:pPr>
-      <w:bookmarkStart w:id="2" w:name="_Toc479506581"/>
+      <w:bookmarkStart w:id="2" w:name="_Toc479508512"/>
       <w:r>
         <w:rPr>
           <w:b/>
@@ -1451,7 +1591,7 @@
           <w:b/>
         </w:rPr>
       </w:pPr>
-      <w:bookmarkStart w:id="3" w:name="_Toc479506582"/>
+      <w:bookmarkStart w:id="3" w:name="_Toc479508513"/>
       <w:r>
         <w:rPr>
           <w:b/>
@@ -1595,6 +1735,7 @@
           <w:b/>
         </w:rPr>
       </w:pPr>
+      <w:bookmarkStart w:id="4" w:name="_Toc479508514"/>
       <w:r>
         <w:rPr>
           <w:b/>
@@ -1602,6 +1743,7 @@
         <w:lastRenderedPageBreak/>
         <w:t>Definiciones, acrónimos y abreviaciones</w:t>
       </w:r>
+      <w:bookmarkEnd w:id="4"/>
     </w:p>
     <w:p>
       <w:r>
@@ -1782,12 +1924,14 @@
           <w:b/>
         </w:rPr>
       </w:pPr>
+      <w:bookmarkStart w:id="5" w:name="_Toc479508515"/>
       <w:r>
         <w:rPr>
           <w:b/>
         </w:rPr>
         <w:t>Descripción de las personas participantes en el desarrollo del sistema de información y los usuarios (Roles)</w:t>
       </w:r>
+      <w:bookmarkEnd w:id="5"/>
     </w:p>
     <w:p/>
     <w:p>
@@ -1822,7 +1966,15 @@
             <w:tcW w:w="3020" w:type="dxa"/>
           </w:tcPr>
           <w:p>
-            <w:r>
+            <w:pPr>
+              <w:rPr>
+                <w:b/>
+              </w:rPr>
+            </w:pPr>
+            <w:r>
+              <w:rPr>
+                <w:b/>
+              </w:rPr>
               <w:t>Nombre</w:t>
             </w:r>
           </w:p>
@@ -1832,7 +1984,15 @@
             <w:tcW w:w="3020" w:type="dxa"/>
           </w:tcPr>
           <w:p>
-            <w:r>
+            <w:pPr>
+              <w:rPr>
+                <w:b/>
+              </w:rPr>
+            </w:pPr>
+            <w:r>
+              <w:rPr>
+                <w:b/>
+              </w:rPr>
               <w:t>Descripción</w:t>
             </w:r>
           </w:p>
@@ -1842,7 +2002,15 @@
             <w:tcW w:w="3021" w:type="dxa"/>
           </w:tcPr>
           <w:p>
-            <w:r>
+            <w:pPr>
+              <w:rPr>
+                <w:b/>
+              </w:rPr>
+            </w:pPr>
+            <w:r>
+              <w:rPr>
+                <w:b/>
+              </w:rPr>
               <w:t>Responsabilidad</w:t>
             </w:r>
           </w:p>
@@ -2090,9 +2258,11 @@
         </w:tc>
       </w:tr>
     </w:tbl>
-    <w:p>
-      <w:bookmarkStart w:id="4" w:name="_GoBack"/>
-      <w:bookmarkEnd w:id="4"/>
+    <w:p/>
+    <w:p/>
+    <w:p>
+      <w:bookmarkStart w:id="6" w:name="_GoBack"/>
+      <w:bookmarkEnd w:id="6"/>
     </w:p>
     <w:sectPr>
       <w:footerReference w:type="default" r:id="rId9"/>
@@ -2162,7 +2332,7 @@
             <w:noProof/>
             <w:lang w:val="es-ES"/>
           </w:rPr>
-          <w:t>4</w:t>
+          <w:t>6</w:t>
         </w:r>
         <w:r>
           <w:fldChar w:fldCharType="end"/>
@@ -3271,8 +3441,8 @@
   </w:compat>
   <w:rsids>
     <w:rsidRoot w:val="007A6F34"/>
+    <w:rsid w:val="00435ADE"/>
     <w:rsid w:val="007A6F34"/>
-    <w:rsid w:val="00D30BF6"/>
   </w:rsids>
   <m:mathPr>
     <m:mathFont m:val="Cambria Math"/>
@@ -4065,7 +4235,7 @@
 </file>
 
 <file path=customXml/itemProps1.xml><?xml version="1.0" encoding="utf-8"?>
-<ds:datastoreItem xmlns:ds="http://schemas.openxmlformats.org/officeDocument/2006/customXml" ds:itemID="{BC716276-7CDC-4E9C-AC97-D1B272DE8B30}">
+<ds:datastoreItem xmlns:ds="http://schemas.openxmlformats.org/officeDocument/2006/customXml" ds:itemID="{AB9F21B6-9CC8-4457-81D3-1649CB56AA8D}">
   <ds:schemaRefs>
     <ds:schemaRef ds:uri="http://schemas.openxmlformats.org/officeDocument/2006/bibliography"/>
   </ds:schemaRefs>

</xml_diff>

<commit_message>
primeros roles de usuarios
</commit_message>
<xml_diff>
--- a/Argencine Documento de Vision.docx
+++ b/Argencine Documento de Vision.docx
@@ -79,7 +79,7 @@
           </mc:Choice>
           <mc:Fallback>
             <w:pict>
-              <v:rect w14:anchorId="0CAB59B8" id="Rectángulo 1" o:spid="_x0000_s1026" style="position:absolute;margin-left:-65.55pt;margin-top:-95.6pt;width:552pt;height:803.25pt;z-index:-251657216;visibility:visible;mso-wrap-style:square;mso-width-percent:0;mso-height-percent:0;mso-wrap-distance-left:9pt;mso-wrap-distance-top:0;mso-wrap-distance-right:9pt;mso-wrap-distance-bottom:0;mso-position-horizontal:absolute;mso-position-horizontal-relative:margin;mso-position-vertical:absolute;mso-position-vertical-relative:text;mso-width-percent:0;mso-height-percent:0;mso-width-relative:margin;mso-height-relative:margin;v-text-anchor:middle" o:gfxdata="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" filled="f" strokecolor="black [3213]" strokeweight="1pt">
+              <v:rect w14:anchorId="62ACF8F1" id="Rectángulo 1" o:spid="_x0000_s1026" style="position:absolute;margin-left:-65.55pt;margin-top:-95.6pt;width:552pt;height:803.25pt;z-index:-251657216;visibility:visible;mso-wrap-style:square;mso-width-percent:0;mso-height-percent:0;mso-wrap-distance-left:9pt;mso-wrap-distance-top:0;mso-wrap-distance-right:9pt;mso-wrap-distance-bottom:0;mso-position-horizontal:absolute;mso-position-horizontal-relative:margin;mso-position-vertical:absolute;mso-position-vertical-relative:text;mso-width-percent:0;mso-height-percent:0;mso-width-relative:margin;mso-height-relative:margin;v-text-anchor:middle" o:gfxdata="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" filled="f" strokecolor="black [3213]" strokeweight="1pt">
                 <w10:wrap anchorx="margin"/>
               </v:rect>
             </w:pict>
@@ -2261,9 +2261,235 @@
     <w:p/>
     <w:p/>
     <w:p>
+      <w:r>
+        <w:lastRenderedPageBreak/>
+        <w:t>A continuación, se establecen los primeros roles de los futuros usuarios del sistema:</w:t>
+      </w:r>
       <w:bookmarkStart w:id="6" w:name="_GoBack"/>
       <w:bookmarkEnd w:id="6"/>
     </w:p>
+    <w:tbl>
+      <w:tblPr>
+        <w:tblStyle w:val="Tablaconcuadrcula"/>
+        <w:tblW w:w="0" w:type="auto"/>
+        <w:tblLook w:val="04A0" w:firstRow="1" w:lastRow="0" w:firstColumn="1" w:lastColumn="0" w:noHBand="0" w:noVBand="1"/>
+      </w:tblPr>
+      <w:tblGrid>
+        <w:gridCol w:w="3020"/>
+        <w:gridCol w:w="3020"/>
+        <w:gridCol w:w="3021"/>
+      </w:tblGrid>
+      <w:tr>
+        <w:tc>
+          <w:tcPr>
+            <w:tcW w:w="3020" w:type="dxa"/>
+          </w:tcPr>
+          <w:p>
+            <w:pPr>
+              <w:rPr>
+                <w:b/>
+              </w:rPr>
+            </w:pPr>
+            <w:r>
+              <w:rPr>
+                <w:b/>
+              </w:rPr>
+              <w:t>Nombre</w:t>
+            </w:r>
+          </w:p>
+        </w:tc>
+        <w:tc>
+          <w:tcPr>
+            <w:tcW w:w="3020" w:type="dxa"/>
+          </w:tcPr>
+          <w:p>
+            <w:pPr>
+              <w:rPr>
+                <w:b/>
+              </w:rPr>
+            </w:pPr>
+            <w:r>
+              <w:rPr>
+                <w:b/>
+              </w:rPr>
+              <w:t>Rol</w:t>
+            </w:r>
+          </w:p>
+        </w:tc>
+        <w:tc>
+          <w:tcPr>
+            <w:tcW w:w="3021" w:type="dxa"/>
+          </w:tcPr>
+          <w:p>
+            <w:pPr>
+              <w:rPr>
+                <w:b/>
+              </w:rPr>
+            </w:pPr>
+            <w:r>
+              <w:rPr>
+                <w:b/>
+              </w:rPr>
+              <w:t>Acceso</w:t>
+            </w:r>
+          </w:p>
+        </w:tc>
+      </w:tr>
+      <w:tr>
+        <w:tc>
+          <w:tcPr>
+            <w:tcW w:w="3020" w:type="dxa"/>
+          </w:tcPr>
+          <w:p>
+            <w:r>
+              <w:t>Walter Almirón</w:t>
+            </w:r>
+          </w:p>
+        </w:tc>
+        <w:tc>
+          <w:tcPr>
+            <w:tcW w:w="3020" w:type="dxa"/>
+          </w:tcPr>
+          <w:p>
+            <w:r>
+              <w:t>Gerente General</w:t>
+            </w:r>
+          </w:p>
+        </w:tc>
+        <w:tc>
+          <w:tcPr>
+            <w:tcW w:w="3021" w:type="dxa"/>
+          </w:tcPr>
+          <w:p>
+            <w:r>
+              <w:t>Administrador</w:t>
+            </w:r>
+          </w:p>
+        </w:tc>
+      </w:tr>
+      <w:tr>
+        <w:tc>
+          <w:tcPr>
+            <w:tcW w:w="3020" w:type="dxa"/>
+          </w:tcPr>
+          <w:p>
+            <w:r>
+              <w:t>Carla Ramírez</w:t>
+            </w:r>
+          </w:p>
+        </w:tc>
+        <w:tc>
+          <w:tcPr>
+            <w:tcW w:w="3020" w:type="dxa"/>
+          </w:tcPr>
+          <w:p>
+            <w:r>
+              <w:t>Operaria de recursos humanos</w:t>
+            </w:r>
+          </w:p>
+        </w:tc>
+        <w:tc>
+          <w:tcPr>
+            <w:tcW w:w="3021" w:type="dxa"/>
+          </w:tcPr>
+          <w:p>
+            <w:proofErr w:type="spellStart"/>
+            <w:r>
+              <w:t>Admin</w:t>
+            </w:r>
+            <w:proofErr w:type="spellEnd"/>
+            <w:r>
+              <w:t xml:space="preserve"> de usuarios </w:t>
+            </w:r>
+          </w:p>
+        </w:tc>
+      </w:tr>
+      <w:tr>
+        <w:tc>
+          <w:tcPr>
+            <w:tcW w:w="3020" w:type="dxa"/>
+          </w:tcPr>
+          <w:p>
+            <w:r>
+              <w:t>Nicolás Monzón</w:t>
+            </w:r>
+          </w:p>
+        </w:tc>
+        <w:tc>
+          <w:tcPr>
+            <w:tcW w:w="3020" w:type="dxa"/>
+          </w:tcPr>
+          <w:p>
+            <w:r>
+              <w:t>Operario de Ventas</w:t>
+            </w:r>
+          </w:p>
+        </w:tc>
+        <w:tc>
+          <w:tcPr>
+            <w:tcW w:w="3021" w:type="dxa"/>
+          </w:tcPr>
+          <w:p>
+            <w:r>
+              <w:t>Vendedor de entradas</w:t>
+            </w:r>
+          </w:p>
+        </w:tc>
+      </w:tr>
+      <w:tr>
+        <w:tc>
+          <w:tcPr>
+            <w:tcW w:w="3020" w:type="dxa"/>
+          </w:tcPr>
+          <w:p>
+            <w:r>
+              <w:t>Jimena Conte</w:t>
+            </w:r>
+          </w:p>
+        </w:tc>
+        <w:tc>
+          <w:tcPr>
+            <w:tcW w:w="3020" w:type="dxa"/>
+          </w:tcPr>
+          <w:p>
+            <w:r>
+              <w:t xml:space="preserve">Operaria de </w:t>
+            </w:r>
+            <w:proofErr w:type="spellStart"/>
+            <w:r>
+              <w:t>Comercializacion</w:t>
+            </w:r>
+            <w:proofErr w:type="spellEnd"/>
+          </w:p>
+        </w:tc>
+        <w:tc>
+          <w:tcPr>
+            <w:tcW w:w="3021" w:type="dxa"/>
+          </w:tcPr>
+          <w:p>
+            <w:proofErr w:type="spellStart"/>
+            <w:r>
+              <w:t>Admin</w:t>
+            </w:r>
+            <w:proofErr w:type="spellEnd"/>
+            <w:r>
+              <w:t xml:space="preserve"> de cartelera</w:t>
+            </w:r>
+          </w:p>
+          <w:p>
+            <w:proofErr w:type="spellStart"/>
+            <w:r>
+              <w:t>Admin</w:t>
+            </w:r>
+            <w:proofErr w:type="spellEnd"/>
+            <w:r>
+              <w:t xml:space="preserve"> de promociones </w:t>
+            </w:r>
+          </w:p>
+        </w:tc>
+      </w:tr>
+    </w:tbl>
+    <w:p/>
     <w:sectPr>
       <w:footerReference w:type="default" r:id="rId9"/>
       <w:pgSz w:w="11906" w:h="16838"/>
@@ -2332,7 +2558,7 @@
             <w:noProof/>
             <w:lang w:val="es-ES"/>
           </w:rPr>
-          <w:t>6</w:t>
+          <w:t>4</w:t>
         </w:r>
         <w:r>
           <w:fldChar w:fldCharType="end"/>
@@ -3441,7 +3667,7 @@
   </w:compat>
   <w:rsids>
     <w:rsidRoot w:val="007A6F34"/>
-    <w:rsid w:val="00435ADE"/>
+    <w:rsid w:val="007863B2"/>
     <w:rsid w:val="007A6F34"/>
   </w:rsids>
   <m:mathPr>
@@ -4235,7 +4461,7 @@
 </file>
 
 <file path=customXml/itemProps1.xml><?xml version="1.0" encoding="utf-8"?>
-<ds:datastoreItem xmlns:ds="http://schemas.openxmlformats.org/officeDocument/2006/customXml" ds:itemID="{AB9F21B6-9CC8-4457-81D3-1649CB56AA8D}">
+<ds:datastoreItem xmlns:ds="http://schemas.openxmlformats.org/officeDocument/2006/customXml" ds:itemID="{167F6895-5D14-4ED2-AC79-31A5A1DA8B86}">
   <ds:schemaRefs>
     <ds:schemaRef ds:uri="http://schemas.openxmlformats.org/officeDocument/2006/bibliography"/>
   </ds:schemaRefs>

</xml_diff>

<commit_message>
Roles en usuarios, mas casos de uso y primer diagrama de clases
</commit_message>
<xml_diff>
--- a/Argencine Documento de Vision.docx
+++ b/Argencine Documento de Vision.docx
@@ -258,8 +258,10 @@
           <w:sz w:val="48"/>
           <w:szCs w:val="48"/>
         </w:rPr>
-        <w:t>Versión 1.0</w:t>
-      </w:r>
+        <w:t>Versión 0.2</w:t>
+      </w:r>
+      <w:bookmarkStart w:id="0" w:name="_GoBack"/>
+      <w:bookmarkEnd w:id="0"/>
     </w:p>
     <w:p/>
     <w:p/>
@@ -270,7 +272,11 @@
     <w:sdt>
       <w:sdtPr>
         <w:rPr>
-          <w:lang w:val="es-ES"/>
+          <w:rFonts w:ascii="Arial" w:eastAsiaTheme="minorHAnsi" w:hAnsi="Arial" w:cstheme="minorBidi"/>
+          <w:color w:val="auto"/>
+          <w:sz w:val="24"/>
+          <w:szCs w:val="22"/>
+          <w:lang w:val="es-ES" w:eastAsia="en-US"/>
         </w:rPr>
         <w:id w:val="-1459181150"/>
         <w:docPartObj>
@@ -280,13 +286,8 @@
       </w:sdtPr>
       <w:sdtEndPr>
         <w:rPr>
-          <w:rFonts w:ascii="Arial" w:eastAsiaTheme="minorHAnsi" w:hAnsi="Arial" w:cstheme="minorBidi"/>
           <w:b/>
           <w:bCs/>
-          <w:color w:val="auto"/>
-          <w:sz w:val="24"/>
-          <w:szCs w:val="22"/>
-          <w:lang w:eastAsia="en-US"/>
         </w:rPr>
       </w:sdtEndPr>
       <w:sdtContent>
@@ -1406,7 +1407,7 @@
           <w:b/>
         </w:rPr>
       </w:pPr>
-      <w:bookmarkStart w:id="0" w:name="_Toc479701706"/>
+      <w:bookmarkStart w:id="1" w:name="_Toc479701706"/>
       <w:r>
         <w:rPr>
           <w:b/>
@@ -1414,7 +1415,7 @@
         <w:lastRenderedPageBreak/>
         <w:t>Historial de cambios</w:t>
       </w:r>
-      <w:bookmarkEnd w:id="0"/>
+      <w:bookmarkEnd w:id="1"/>
     </w:p>
     <w:p/>
     <w:tbl>
@@ -1424,8 +1425,8 @@
         <w:tblLook w:val="04A0" w:firstRow="1" w:lastRow="0" w:firstColumn="1" w:lastColumn="0" w:noHBand="0" w:noVBand="1"/>
       </w:tblPr>
       <w:tblGrid>
-        <w:gridCol w:w="2123"/>
-        <w:gridCol w:w="2123"/>
+        <w:gridCol w:w="2689"/>
+        <w:gridCol w:w="1557"/>
         <w:gridCol w:w="2124"/>
         <w:gridCol w:w="2124"/>
       </w:tblGrid>
@@ -1435,7 +1436,7 @@
         </w:trPr>
         <w:tc>
           <w:tcPr>
-            <w:tcW w:w="2123" w:type="dxa"/>
+            <w:tcW w:w="2689" w:type="dxa"/>
             <w:vAlign w:val="center"/>
           </w:tcPr>
           <w:p>
@@ -1449,7 +1450,7 @@
         </w:tc>
         <w:tc>
           <w:tcPr>
-            <w:tcW w:w="2123" w:type="dxa"/>
+            <w:tcW w:w="1557" w:type="dxa"/>
             <w:vAlign w:val="center"/>
           </w:tcPr>
           <w:p>
@@ -1496,31 +1497,47 @@
         </w:trPr>
         <w:tc>
           <w:tcPr>
-            <w:tcW w:w="2123" w:type="dxa"/>
-            <w:vAlign w:val="center"/>
-          </w:tcPr>
-          <w:p/>
-        </w:tc>
-        <w:tc>
-          <w:tcPr>
-            <w:tcW w:w="2123" w:type="dxa"/>
-            <w:vAlign w:val="center"/>
-          </w:tcPr>
-          <w:p/>
+            <w:tcW w:w="2689" w:type="dxa"/>
+            <w:vAlign w:val="center"/>
+          </w:tcPr>
+          <w:p>
+            <w:r>
+              <w:t xml:space="preserve">Esteban Garcia Warnecke </w:t>
+            </w:r>
+          </w:p>
+        </w:tc>
+        <w:tc>
+          <w:tcPr>
+            <w:tcW w:w="1557" w:type="dxa"/>
+            <w:vAlign w:val="center"/>
+          </w:tcPr>
+          <w:p>
+            <w:r>
+              <w:t>0.1</w:t>
+            </w:r>
+          </w:p>
         </w:tc>
         <w:tc>
           <w:tcPr>
             <w:tcW w:w="2124" w:type="dxa"/>
             <w:vAlign w:val="center"/>
           </w:tcPr>
-          <w:p/>
+          <w:p>
+            <w:r>
+              <w:t>10-04-2017</w:t>
+            </w:r>
+          </w:p>
         </w:tc>
         <w:tc>
           <w:tcPr>
             <w:tcW w:w="2124" w:type="dxa"/>
             <w:vAlign w:val="center"/>
           </w:tcPr>
-          <w:p/>
+          <w:p>
+            <w:r>
+              <w:t xml:space="preserve">Primera versión </w:t>
+            </w:r>
+          </w:p>
         </w:tc>
       </w:tr>
       <w:tr>
@@ -1529,31 +1546,47 @@
         </w:trPr>
         <w:tc>
           <w:tcPr>
-            <w:tcW w:w="2123" w:type="dxa"/>
-            <w:vAlign w:val="center"/>
-          </w:tcPr>
-          <w:p/>
-        </w:tc>
-        <w:tc>
-          <w:tcPr>
-            <w:tcW w:w="2123" w:type="dxa"/>
-            <w:vAlign w:val="center"/>
-          </w:tcPr>
-          <w:p/>
+            <w:tcW w:w="2689" w:type="dxa"/>
+            <w:vAlign w:val="center"/>
+          </w:tcPr>
+          <w:p>
+            <w:r>
+              <w:t>Esteban Garcia Warnecke</w:t>
+            </w:r>
+          </w:p>
+        </w:tc>
+        <w:tc>
+          <w:tcPr>
+            <w:tcW w:w="1557" w:type="dxa"/>
+            <w:vAlign w:val="center"/>
+          </w:tcPr>
+          <w:p>
+            <w:r>
+              <w:t>0.2</w:t>
+            </w:r>
+          </w:p>
         </w:tc>
         <w:tc>
           <w:tcPr>
             <w:tcW w:w="2124" w:type="dxa"/>
             <w:vAlign w:val="center"/>
           </w:tcPr>
-          <w:p/>
+          <w:p>
+            <w:r>
+              <w:t>17-04-2017</w:t>
+            </w:r>
+          </w:p>
         </w:tc>
         <w:tc>
           <w:tcPr>
             <w:tcW w:w="2124" w:type="dxa"/>
             <w:vAlign w:val="center"/>
           </w:tcPr>
-          <w:p/>
+          <w:p>
+            <w:r>
+              <w:t>Agregados roles de actores y otros requisitos del producto.</w:t>
+            </w:r>
+          </w:p>
         </w:tc>
       </w:tr>
       <w:tr>
@@ -1562,14 +1595,14 @@
         </w:trPr>
         <w:tc>
           <w:tcPr>
-            <w:tcW w:w="2123" w:type="dxa"/>
-            <w:vAlign w:val="center"/>
-          </w:tcPr>
-          <w:p/>
-        </w:tc>
-        <w:tc>
-          <w:tcPr>
-            <w:tcW w:w="2123" w:type="dxa"/>
+            <w:tcW w:w="2689" w:type="dxa"/>
+            <w:vAlign w:val="center"/>
+          </w:tcPr>
+          <w:p/>
+        </w:tc>
+        <w:tc>
+          <w:tcPr>
+            <w:tcW w:w="1557" w:type="dxa"/>
             <w:vAlign w:val="center"/>
           </w:tcPr>
           <w:p/>
@@ -1595,14 +1628,14 @@
         </w:trPr>
         <w:tc>
           <w:tcPr>
-            <w:tcW w:w="2123" w:type="dxa"/>
-            <w:vAlign w:val="center"/>
-          </w:tcPr>
-          <w:p/>
-        </w:tc>
-        <w:tc>
-          <w:tcPr>
-            <w:tcW w:w="2123" w:type="dxa"/>
+            <w:tcW w:w="2689" w:type="dxa"/>
+            <w:vAlign w:val="center"/>
+          </w:tcPr>
+          <w:p/>
+        </w:tc>
+        <w:tc>
+          <w:tcPr>
+            <w:tcW w:w="1557" w:type="dxa"/>
             <w:vAlign w:val="center"/>
           </w:tcPr>
           <w:p/>
@@ -1628,14 +1661,14 @@
         </w:trPr>
         <w:tc>
           <w:tcPr>
-            <w:tcW w:w="2123" w:type="dxa"/>
-            <w:vAlign w:val="center"/>
-          </w:tcPr>
-          <w:p/>
-        </w:tc>
-        <w:tc>
-          <w:tcPr>
-            <w:tcW w:w="2123" w:type="dxa"/>
+            <w:tcW w:w="2689" w:type="dxa"/>
+            <w:vAlign w:val="center"/>
+          </w:tcPr>
+          <w:p/>
+        </w:tc>
+        <w:tc>
+          <w:tcPr>
+            <w:tcW w:w="1557" w:type="dxa"/>
             <w:vAlign w:val="center"/>
           </w:tcPr>
           <w:p/>
@@ -1661,14 +1694,14 @@
         </w:trPr>
         <w:tc>
           <w:tcPr>
-            <w:tcW w:w="2123" w:type="dxa"/>
-            <w:vAlign w:val="center"/>
-          </w:tcPr>
-          <w:p/>
-        </w:tc>
-        <w:tc>
-          <w:tcPr>
-            <w:tcW w:w="2123" w:type="dxa"/>
+            <w:tcW w:w="2689" w:type="dxa"/>
+            <w:vAlign w:val="center"/>
+          </w:tcPr>
+          <w:p/>
+        </w:tc>
+        <w:tc>
+          <w:tcPr>
+            <w:tcW w:w="1557" w:type="dxa"/>
             <w:vAlign w:val="center"/>
           </w:tcPr>
           <w:p/>
@@ -1694,14 +1727,14 @@
         </w:trPr>
         <w:tc>
           <w:tcPr>
-            <w:tcW w:w="2123" w:type="dxa"/>
-            <w:vAlign w:val="center"/>
-          </w:tcPr>
-          <w:p/>
-        </w:tc>
-        <w:tc>
-          <w:tcPr>
-            <w:tcW w:w="2123" w:type="dxa"/>
+            <w:tcW w:w="2689" w:type="dxa"/>
+            <w:vAlign w:val="center"/>
+          </w:tcPr>
+          <w:p/>
+        </w:tc>
+        <w:tc>
+          <w:tcPr>
+            <w:tcW w:w="1557" w:type="dxa"/>
             <w:vAlign w:val="center"/>
           </w:tcPr>
           <w:p/>
@@ -1727,14 +1760,14 @@
         </w:trPr>
         <w:tc>
           <w:tcPr>
-            <w:tcW w:w="2123" w:type="dxa"/>
-            <w:vAlign w:val="center"/>
-          </w:tcPr>
-          <w:p/>
-        </w:tc>
-        <w:tc>
-          <w:tcPr>
-            <w:tcW w:w="2123" w:type="dxa"/>
+            <w:tcW w:w="2689" w:type="dxa"/>
+            <w:vAlign w:val="center"/>
+          </w:tcPr>
+          <w:p/>
+        </w:tc>
+        <w:tc>
+          <w:tcPr>
+            <w:tcW w:w="1557" w:type="dxa"/>
             <w:vAlign w:val="center"/>
           </w:tcPr>
           <w:p/>
@@ -1760,14 +1793,14 @@
         </w:trPr>
         <w:tc>
           <w:tcPr>
-            <w:tcW w:w="2123" w:type="dxa"/>
-            <w:vAlign w:val="center"/>
-          </w:tcPr>
-          <w:p/>
-        </w:tc>
-        <w:tc>
-          <w:tcPr>
-            <w:tcW w:w="2123" w:type="dxa"/>
+            <w:tcW w:w="2689" w:type="dxa"/>
+            <w:vAlign w:val="center"/>
+          </w:tcPr>
+          <w:p/>
+        </w:tc>
+        <w:tc>
+          <w:tcPr>
+            <w:tcW w:w="1557" w:type="dxa"/>
             <w:vAlign w:val="center"/>
           </w:tcPr>
           <w:p/>
@@ -1793,14 +1826,14 @@
         </w:trPr>
         <w:tc>
           <w:tcPr>
-            <w:tcW w:w="2123" w:type="dxa"/>
-            <w:vAlign w:val="center"/>
-          </w:tcPr>
-          <w:p/>
-        </w:tc>
-        <w:tc>
-          <w:tcPr>
-            <w:tcW w:w="2123" w:type="dxa"/>
+            <w:tcW w:w="2689" w:type="dxa"/>
+            <w:vAlign w:val="center"/>
+          </w:tcPr>
+          <w:p/>
+        </w:tc>
+        <w:tc>
+          <w:tcPr>
+            <w:tcW w:w="1557" w:type="dxa"/>
             <w:vAlign w:val="center"/>
           </w:tcPr>
           <w:p/>
@@ -1826,14 +1859,14 @@
         </w:trPr>
         <w:tc>
           <w:tcPr>
-            <w:tcW w:w="2123" w:type="dxa"/>
-            <w:vAlign w:val="center"/>
-          </w:tcPr>
-          <w:p/>
-        </w:tc>
-        <w:tc>
-          <w:tcPr>
-            <w:tcW w:w="2123" w:type="dxa"/>
+            <w:tcW w:w="2689" w:type="dxa"/>
+            <w:vAlign w:val="center"/>
+          </w:tcPr>
+          <w:p/>
+        </w:tc>
+        <w:tc>
+          <w:tcPr>
+            <w:tcW w:w="1557" w:type="dxa"/>
             <w:vAlign w:val="center"/>
           </w:tcPr>
           <w:p/>
@@ -1859,14 +1892,14 @@
         </w:trPr>
         <w:tc>
           <w:tcPr>
-            <w:tcW w:w="2123" w:type="dxa"/>
-            <w:vAlign w:val="center"/>
-          </w:tcPr>
-          <w:p/>
-        </w:tc>
-        <w:tc>
-          <w:tcPr>
-            <w:tcW w:w="2123" w:type="dxa"/>
+            <w:tcW w:w="2689" w:type="dxa"/>
+            <w:vAlign w:val="center"/>
+          </w:tcPr>
+          <w:p/>
+        </w:tc>
+        <w:tc>
+          <w:tcPr>
+            <w:tcW w:w="1557" w:type="dxa"/>
             <w:vAlign w:val="center"/>
           </w:tcPr>
           <w:p/>
@@ -1892,14 +1925,14 @@
         </w:trPr>
         <w:tc>
           <w:tcPr>
-            <w:tcW w:w="2123" w:type="dxa"/>
-            <w:vAlign w:val="center"/>
-          </w:tcPr>
-          <w:p/>
-        </w:tc>
-        <w:tc>
-          <w:tcPr>
-            <w:tcW w:w="2123" w:type="dxa"/>
+            <w:tcW w:w="2689" w:type="dxa"/>
+            <w:vAlign w:val="center"/>
+          </w:tcPr>
+          <w:p/>
+        </w:tc>
+        <w:tc>
+          <w:tcPr>
+            <w:tcW w:w="1557" w:type="dxa"/>
             <w:vAlign w:val="center"/>
           </w:tcPr>
           <w:p/>
@@ -1925,14 +1958,14 @@
         </w:trPr>
         <w:tc>
           <w:tcPr>
-            <w:tcW w:w="2123" w:type="dxa"/>
-            <w:vAlign w:val="center"/>
-          </w:tcPr>
-          <w:p/>
-        </w:tc>
-        <w:tc>
-          <w:tcPr>
-            <w:tcW w:w="2123" w:type="dxa"/>
+            <w:tcW w:w="2689" w:type="dxa"/>
+            <w:vAlign w:val="center"/>
+          </w:tcPr>
+          <w:p/>
+        </w:tc>
+        <w:tc>
+          <w:tcPr>
+            <w:tcW w:w="1557" w:type="dxa"/>
             <w:vAlign w:val="center"/>
           </w:tcPr>
           <w:p/>
@@ -1958,14 +1991,14 @@
         </w:trPr>
         <w:tc>
           <w:tcPr>
-            <w:tcW w:w="2123" w:type="dxa"/>
-            <w:vAlign w:val="center"/>
-          </w:tcPr>
-          <w:p/>
-        </w:tc>
-        <w:tc>
-          <w:tcPr>
-            <w:tcW w:w="2123" w:type="dxa"/>
+            <w:tcW w:w="2689" w:type="dxa"/>
+            <w:vAlign w:val="center"/>
+          </w:tcPr>
+          <w:p/>
+        </w:tc>
+        <w:tc>
+          <w:tcPr>
+            <w:tcW w:w="1557" w:type="dxa"/>
             <w:vAlign w:val="center"/>
           </w:tcPr>
           <w:p/>
@@ -1991,14 +2024,14 @@
         </w:trPr>
         <w:tc>
           <w:tcPr>
-            <w:tcW w:w="2123" w:type="dxa"/>
-            <w:vAlign w:val="center"/>
-          </w:tcPr>
-          <w:p/>
-        </w:tc>
-        <w:tc>
-          <w:tcPr>
-            <w:tcW w:w="2123" w:type="dxa"/>
+            <w:tcW w:w="2689" w:type="dxa"/>
+            <w:vAlign w:val="center"/>
+          </w:tcPr>
+          <w:p/>
+        </w:tc>
+        <w:tc>
+          <w:tcPr>
+            <w:tcW w:w="1557" w:type="dxa"/>
             <w:vAlign w:val="center"/>
           </w:tcPr>
           <w:p/>
@@ -2024,14 +2057,14 @@
         </w:trPr>
         <w:tc>
           <w:tcPr>
-            <w:tcW w:w="2123" w:type="dxa"/>
-            <w:vAlign w:val="center"/>
-          </w:tcPr>
-          <w:p/>
-        </w:tc>
-        <w:tc>
-          <w:tcPr>
-            <w:tcW w:w="2123" w:type="dxa"/>
+            <w:tcW w:w="2689" w:type="dxa"/>
+            <w:vAlign w:val="center"/>
+          </w:tcPr>
+          <w:p/>
+        </w:tc>
+        <w:tc>
+          <w:tcPr>
+            <w:tcW w:w="1557" w:type="dxa"/>
             <w:vAlign w:val="center"/>
           </w:tcPr>
           <w:p/>
@@ -2057,14 +2090,14 @@
         </w:trPr>
         <w:tc>
           <w:tcPr>
-            <w:tcW w:w="2123" w:type="dxa"/>
-            <w:vAlign w:val="center"/>
-          </w:tcPr>
-          <w:p/>
-        </w:tc>
-        <w:tc>
-          <w:tcPr>
-            <w:tcW w:w="2123" w:type="dxa"/>
+            <w:tcW w:w="2689" w:type="dxa"/>
+            <w:vAlign w:val="center"/>
+          </w:tcPr>
+          <w:p/>
+        </w:tc>
+        <w:tc>
+          <w:tcPr>
+            <w:tcW w:w="1557" w:type="dxa"/>
             <w:vAlign w:val="center"/>
           </w:tcPr>
           <w:p/>
@@ -2090,14 +2123,14 @@
         </w:trPr>
         <w:tc>
           <w:tcPr>
-            <w:tcW w:w="2123" w:type="dxa"/>
-            <w:vAlign w:val="center"/>
-          </w:tcPr>
-          <w:p/>
-        </w:tc>
-        <w:tc>
-          <w:tcPr>
-            <w:tcW w:w="2123" w:type="dxa"/>
+            <w:tcW w:w="2689" w:type="dxa"/>
+            <w:vAlign w:val="center"/>
+          </w:tcPr>
+          <w:p/>
+        </w:tc>
+        <w:tc>
+          <w:tcPr>
+            <w:tcW w:w="1557" w:type="dxa"/>
             <w:vAlign w:val="center"/>
           </w:tcPr>
           <w:p/>
@@ -2147,7 +2180,7 @@
           <w:b/>
         </w:rPr>
       </w:pPr>
-      <w:bookmarkStart w:id="1" w:name="_Toc479701707"/>
+      <w:bookmarkStart w:id="2" w:name="_Toc479701707"/>
       <w:r>
         <w:rPr>
           <w:b/>
@@ -2155,7 +2188,7 @@
         <w:lastRenderedPageBreak/>
         <w:t>Descripción Global del Producto</w:t>
       </w:r>
-      <w:bookmarkEnd w:id="1"/>
+      <w:bookmarkEnd w:id="2"/>
     </w:p>
     <w:p/>
     <w:p>
@@ -2165,14 +2198,14 @@
           <w:b/>
         </w:rPr>
       </w:pPr>
-      <w:bookmarkStart w:id="2" w:name="_Toc479701708"/>
+      <w:bookmarkStart w:id="3" w:name="_Toc479701708"/>
       <w:r>
         <w:rPr>
           <w:b/>
         </w:rPr>
         <w:t>Propósito</w:t>
       </w:r>
-      <w:bookmarkEnd w:id="2"/>
+      <w:bookmarkEnd w:id="3"/>
     </w:p>
     <w:p>
       <w:r>
@@ -2220,14 +2253,14 @@
           <w:b/>
         </w:rPr>
       </w:pPr>
-      <w:bookmarkStart w:id="3" w:name="_Toc479701709"/>
+      <w:bookmarkStart w:id="4" w:name="_Toc479701709"/>
       <w:r>
         <w:rPr>
           <w:b/>
         </w:rPr>
         <w:t>Descripción funcional del producto y Alcance</w:t>
       </w:r>
-      <w:bookmarkEnd w:id="3"/>
+      <w:bookmarkEnd w:id="4"/>
     </w:p>
     <w:p>
       <w:r>
@@ -2364,14 +2397,14 @@
           <w:b/>
         </w:rPr>
       </w:pPr>
-      <w:bookmarkStart w:id="4" w:name="_Toc479701710"/>
+      <w:bookmarkStart w:id="5" w:name="_Toc479701710"/>
       <w:r>
         <w:rPr>
           <w:b/>
         </w:rPr>
         <w:t>Definiciones, acrónimos y abreviaciones</w:t>
       </w:r>
-      <w:bookmarkEnd w:id="4"/>
+      <w:bookmarkEnd w:id="5"/>
     </w:p>
     <w:p>
       <w:r>
@@ -2415,15 +2448,7 @@
         <w:t>PM</w:t>
       </w:r>
       <w:r>
-        <w:t xml:space="preserve"> - </w:t>
-      </w:r>
-      <w:proofErr w:type="spellStart"/>
-      <w:r>
-        <w:t>Product</w:t>
-      </w:r>
-      <w:proofErr w:type="spellEnd"/>
-      <w:r>
-        <w:t xml:space="preserve"> Manager, persona encargada de relevar funcionalidad, actualizar plazos de tiempo y organización de equipos para </w:t>
+        <w:t xml:space="preserve"> - Product Manager, persona encargada de relevar funcionalidad, actualizar plazos de tiempo y organización de equipos para </w:t>
       </w:r>
       <w:r>
         <w:t xml:space="preserve">cumplir con los entregables de cada iteración. </w:t>
@@ -2443,23 +2468,24 @@
         <w:t xml:space="preserve"> </w:t>
       </w:r>
       <w:r>
-        <w:t xml:space="preserve">– </w:t>
-      </w:r>
-      <w:proofErr w:type="spellStart"/>
-      <w:r>
-        <w:t>Quality</w:t>
-      </w:r>
-      <w:proofErr w:type="spellEnd"/>
+        <w:t>– Quality Assurance, persona que se encarga de asegurar la calidad del sistema y consistencia de su funcionalidad a través de pruebas manuales o automatizadas.</w:t>
+      </w:r>
+    </w:p>
+    <w:p>
+      <w:r>
+        <w:rPr>
+          <w:b/>
+        </w:rPr>
+        <w:t>BD</w:t>
+      </w:r>
       <w:r>
         <w:t xml:space="preserve"> </w:t>
       </w:r>
-      <w:proofErr w:type="spellStart"/>
-      <w:r>
-        <w:t>Assurance</w:t>
-      </w:r>
-      <w:proofErr w:type="spellEnd"/>
-      <w:r>
-        <w:t>, persona que se encarga de asegurar la calidad del sistema y consistencia de su funcionalidad a través de pruebas manuales o automatizadas.</w:t>
+      <w:r>
+        <w:t xml:space="preserve">- </w:t>
+      </w:r>
+      <w:r>
+        <w:t xml:space="preserve"> Base de Datos, conjunto de tablas relacionadas que contienen los datos de todas las interacciones que se realicen en el sistema.</w:t>
       </w:r>
     </w:p>
     <w:p>
@@ -2467,19 +2493,37 @@
         <w:rPr>
           <w:b/>
         </w:rPr>
+        <w:t>FE</w:t>
+      </w:r>
+      <w:r>
+        <w:rPr>
+          <w:b/>
+        </w:rPr>
+        <w:t xml:space="preserve"> </w:t>
+      </w:r>
+      <w:r>
+        <w:t>– Frontend, corresponde a la parte del sistema donde se ingresan los datos y las interfaces visuales con las que el usuario interactúa.</w:t>
+      </w:r>
+    </w:p>
+    <w:p>
+      <w:r>
+        <w:rPr>
+          <w:b/>
+        </w:rPr>
+        <w:t xml:space="preserve">BE </w:t>
+      </w:r>
+      <w:r>
+        <w:t xml:space="preserve">- Backend, corresponde a la parte del sistema que en encarga de procesar la lógica de negocio y persistencia de datos en la </w:t>
+      </w:r>
+      <w:r>
+        <w:rPr>
+          <w:b/>
+        </w:rPr>
         <w:t>BD</w:t>
       </w:r>
       <w:r>
-        <w:t xml:space="preserve"> </w:t>
-      </w:r>
-      <w:r>
-        <w:t xml:space="preserve">- </w:t>
-      </w:r>
-      <w:r>
-        <w:t xml:space="preserve"> Base de Datos, conjunto de tablas relacionadas que contienen los datos de todas las interacciones que se realicen en el sistema.</w:t>
-      </w:r>
-    </w:p>
-    <w:p>
+        <w:t xml:space="preserve"> en base a los datos recibidos por el </w:t>
+      </w:r>
       <w:r>
         <w:rPr>
           <w:b/>
@@ -2487,79 +2531,25 @@
         <w:t>FE</w:t>
       </w:r>
       <w:r>
+        <w:t>.</w:t>
+      </w:r>
+    </w:p>
+    <w:p/>
+    <w:p>
+      <w:pPr>
+        <w:pStyle w:val="Ttulo1"/>
         <w:rPr>
           <w:b/>
         </w:rPr>
-        <w:t xml:space="preserve"> </w:t>
-      </w:r>
-      <w:r>
-        <w:t xml:space="preserve">– </w:t>
-      </w:r>
-      <w:proofErr w:type="spellStart"/>
-      <w:r>
-        <w:t>Frontend</w:t>
-      </w:r>
-      <w:proofErr w:type="spellEnd"/>
-      <w:r>
-        <w:t>, corresponde a la parte del sistema donde se ingresan los datos y las interfaces visuales con las que el usuario interactúa.</w:t>
-      </w:r>
-    </w:p>
-    <w:p>
+      </w:pPr>
+      <w:bookmarkStart w:id="6" w:name="_Toc479701711"/>
       <w:r>
         <w:rPr>
           <w:b/>
         </w:rPr>
-        <w:t xml:space="preserve">BE </w:t>
-      </w:r>
-      <w:r>
-        <w:t xml:space="preserve">- </w:t>
-      </w:r>
-      <w:proofErr w:type="spellStart"/>
-      <w:r>
-        <w:t>Backend</w:t>
-      </w:r>
-      <w:proofErr w:type="spellEnd"/>
-      <w:r>
-        <w:t>, corresponde a la parte del sistema que en encarga de procesar la lógica de negocio y persistencia de datos</w:t>
-      </w:r>
-      <w:r>
-        <w:t xml:space="preserve"> en la </w:t>
-      </w:r>
-      <w:r>
-        <w:rPr>
-          <w:b/>
-        </w:rPr>
-        <w:t>BD</w:t>
-      </w:r>
-      <w:r>
-        <w:t xml:space="preserve"> en base a los datos recibidos por el </w:t>
-      </w:r>
-      <w:r>
-        <w:rPr>
-          <w:b/>
-        </w:rPr>
-        <w:t>FE</w:t>
-      </w:r>
-      <w:r>
-        <w:t>.</w:t>
-      </w:r>
-    </w:p>
-    <w:p/>
-    <w:p>
-      <w:pPr>
-        <w:pStyle w:val="Ttulo1"/>
-        <w:rPr>
-          <w:b/>
-        </w:rPr>
-      </w:pPr>
-      <w:bookmarkStart w:id="5" w:name="_Toc479701711"/>
-      <w:r>
-        <w:rPr>
-          <w:b/>
-        </w:rPr>
         <w:t>Descripción Detallada</w:t>
       </w:r>
-      <w:bookmarkEnd w:id="5"/>
+      <w:bookmarkEnd w:id="6"/>
     </w:p>
     <w:p/>
     <w:p>
@@ -2618,13 +2608,13 @@
         <w:t xml:space="preserve"> de </w:t>
       </w:r>
       <w:r>
-        <w:t>cuatro</w:t>
+        <w:t>cinco</w:t>
       </w:r>
       <w:r>
         <w:t xml:space="preserve"> (</w:t>
       </w:r>
       <w:r>
-        <w:t>4</w:t>
+        <w:t>5</w:t>
       </w:r>
       <w:r>
         <w:t>) etapa</w:t>
@@ -2673,33 +2663,7 @@
         </w:rPr>
       </w:pPr>
       <w:r>
-        <w:rPr>
-          <w:b/>
-        </w:rPr>
-        <w:t>Administració</w:t>
-      </w:r>
-      <w:r>
-        <w:rPr>
-          <w:b/>
-        </w:rPr>
-        <w:t>n de clientes</w:t>
-      </w:r>
-      <w:r>
-        <w:rPr>
-          <w:b/>
-        </w:rPr>
-        <w:t xml:space="preserve">: </w:t>
-      </w:r>
-      <w:r>
-        <w:t xml:space="preserve">Los nuevos clientes se podrán dar crear, modificar y borrar de la BD en una interfaz simple que los liste y permita su alta y modificación mediante un formulario. A grandes rasgos los datos de importancia serán: nombre, apellido, </w:t>
-      </w:r>
-      <w:proofErr w:type="spellStart"/>
-      <w:r>
-        <w:t>dni</w:t>
-      </w:r>
-      <w:proofErr w:type="spellEnd"/>
-      <w:r>
-        <w:t>, email, teléfono, dirección, provincia, localidad y código postal.</w:t>
+        <w:t>Ad</w:t>
       </w:r>
     </w:p>
     <w:p>
@@ -2717,10 +2681,28 @@
         <w:rPr>
           <w:b/>
         </w:rPr>
-        <w:t xml:space="preserve">Administración de Usuarios internos: </w:t>
-      </w:r>
-      <w:r>
-        <w:t xml:space="preserve">En este módulo se podrán crear y administrar nuevos empleados a través de una interfaz que permita listarlos y buscarlos por filtros que hagan la hagan más rápida (nombre, apellido, legajo, etc.) </w:t>
+        <w:t>Administració</w:t>
+      </w:r>
+      <w:r>
+        <w:rPr>
+          <w:b/>
+        </w:rPr>
+        <w:t>n de clientes</w:t>
+      </w:r>
+      <w:r>
+        <w:rPr>
+          <w:b/>
+        </w:rPr>
+        <w:t xml:space="preserve">: </w:t>
+      </w:r>
+      <w:r>
+        <w:t xml:space="preserve">Los nuevos clientes se podrán dar crear, modificar y borrar de la BD en una interfaz simple que los liste y permita su alta y modificación mediante un formulario. A grandes rasgos los datos de importancia serán: nombre, apellido, </w:t>
+      </w:r>
+      <w:r>
+        <w:t>DNI</w:t>
+      </w:r>
+      <w:r>
+        <w:t>, email, teléfono, dirección, provincia, localidad y código postal.</w:t>
       </w:r>
     </w:p>
     <w:p>
@@ -2738,18 +2720,31 @@
         <w:rPr>
           <w:b/>
         </w:rPr>
+        <w:t xml:space="preserve">Administración de Usuarios internos: </w:t>
+      </w:r>
+      <w:r>
+        <w:t xml:space="preserve">En este módulo se podrán crear y administrar nuevos empleados a través de una interfaz que permita listarlos y buscarlos por filtros que hagan la hagan más rápida (nombre, apellido, legajo, etc.) </w:t>
+      </w:r>
+    </w:p>
+    <w:p>
+      <w:pPr>
+        <w:pStyle w:val="Prrafodelista"/>
+        <w:numPr>
+          <w:ilvl w:val="0"/>
+          <w:numId w:val="3"/>
+        </w:numPr>
+        <w:rPr>
+          <w:b/>
+        </w:rPr>
+      </w:pPr>
+      <w:r>
+        <w:rPr>
+          <w:b/>
+        </w:rPr>
         <w:t xml:space="preserve">Módulo de promociones: </w:t>
       </w:r>
       <w:r>
-        <w:t>En este módulo se podrán administrar los dos tipos de promociones posibles que brinda Argencine S.A.: promociones de financiación y promociones de combo. Las primeras representan descuentos en las compras de entradas (</w:t>
-      </w:r>
-      <w:proofErr w:type="spellStart"/>
-      <w:r>
-        <w:t>ej</w:t>
-      </w:r>
-      <w:proofErr w:type="spellEnd"/>
-      <w:r>
-        <w:t xml:space="preserve">: 2x1 los días miércoles, 10% de descuento de lunes a miércoles, etc.), las segundas representan precios especiales en la compra de entradas en conjunto de snacks y otros comestibles durante el proceso de compra. </w:t>
+        <w:t xml:space="preserve">En este módulo se podrán administrar los dos tipos de promociones posibles que brinda Argencine S.A.: promociones de financiación y promociones de combo. Las primeras representan descuentos en las compras de entradas (ej: 2x1 los días miércoles, 10% de descuento de lunes a miércoles, etc.), las segundas representan precios especiales en la compra de entradas en conjunto de snacks y otros comestibles durante el proceso de compra. </w:t>
       </w:r>
       <w:r>
         <w:t>Este módulo contara con la interfaz dinámica solapada entre tipos de promociones con su correspondiente vista. En cuanto a los datos principales de las promociones se especificarán los productos que componen la promoción, el rango de fecha de vigencia, el precio y la descripción de la misma.</w:t>
@@ -2771,14 +2766,14 @@
           <w:b/>
         </w:rPr>
       </w:pPr>
-      <w:bookmarkStart w:id="6" w:name="_Toc479701712"/>
+      <w:bookmarkStart w:id="7" w:name="_Toc479701712"/>
       <w:r>
         <w:rPr>
           <w:b/>
         </w:rPr>
         <w:t>Descripción de las personas participantes en el desarrollo del sistema de información y los usuarios (Roles)</w:t>
       </w:r>
-      <w:bookmarkEnd w:id="6"/>
+      <w:bookmarkEnd w:id="7"/>
     </w:p>
     <w:p/>
     <w:p>
@@ -2902,6 +2897,7 @@
           </w:tcPr>
           <w:p>
             <w:r>
+              <w:lastRenderedPageBreak/>
               <w:t>Federico Domina</w:t>
             </w:r>
           </w:p>
@@ -2930,7 +2926,6 @@
           </w:tcPr>
           <w:p>
             <w:r>
-              <w:lastRenderedPageBreak/>
               <w:t>Nicolás Moreira</w:t>
             </w:r>
           </w:p>
@@ -2963,13 +2958,8 @@
           </w:tcPr>
           <w:p>
             <w:r>
-              <w:t xml:space="preserve">Marcos </w:t>
-            </w:r>
-            <w:proofErr w:type="spellStart"/>
-            <w:r>
-              <w:t>Brucetti</w:t>
-            </w:r>
-            <w:proofErr w:type="spellEnd"/>
+              <w:t>Marcos Brucetti</w:t>
+            </w:r>
           </w:p>
         </w:tc>
         <w:tc>
@@ -2988,15 +2978,7 @@
           </w:tcPr>
           <w:p>
             <w:r>
-              <w:t xml:space="preserve">Programador </w:t>
-            </w:r>
-            <w:proofErr w:type="spellStart"/>
-            <w:r>
-              <w:t>Ssr</w:t>
-            </w:r>
-            <w:proofErr w:type="spellEnd"/>
-            <w:r>
-              <w:t xml:space="preserve"> </w:t>
+              <w:t xml:space="preserve">Programador Ssr </w:t>
             </w:r>
             <w:r>
               <w:t>.</w:t>
@@ -3043,13 +3025,8 @@
           </w:tcPr>
           <w:p>
             <w:r>
-              <w:t xml:space="preserve">Marcelo </w:t>
-            </w:r>
-            <w:proofErr w:type="spellStart"/>
-            <w:r>
-              <w:t>Miggliacio</w:t>
-            </w:r>
-            <w:proofErr w:type="spellEnd"/>
+              <w:t>Marcelo Miggliacio</w:t>
+            </w:r>
           </w:p>
         </w:tc>
         <w:tc>
@@ -3209,6 +3186,9 @@
             <w:r>
               <w:t>Administrador</w:t>
             </w:r>
+            <w:r>
+              <w:t xml:space="preserve"> general</w:t>
+            </w:r>
           </w:p>
         </w:tc>
       </w:tr>
@@ -3238,13 +3218,16 @@
             <w:tcW w:w="3021" w:type="dxa"/>
           </w:tcPr>
           <w:p>
-            <w:proofErr w:type="spellStart"/>
-            <w:r>
-              <w:t>Admin</w:t>
-            </w:r>
-            <w:proofErr w:type="spellEnd"/>
-            <w:r>
-              <w:t xml:space="preserve"> de usuarios </w:t>
+            <w:r>
+              <w:t>Admin de usuarios</w:t>
+            </w:r>
+            <w:r>
+              <w:t xml:space="preserve"> internos</w:t>
+            </w:r>
+          </w:p>
+          <w:p>
+            <w:r>
+              <w:t xml:space="preserve"> </w:t>
             </w:r>
           </w:p>
         </w:tc>
@@ -3255,8 +3238,6 @@
             <w:tcW w:w="3020" w:type="dxa"/>
           </w:tcPr>
           <w:p>
-            <w:bookmarkStart w:id="7" w:name="_GoBack"/>
-            <w:bookmarkEnd w:id="7"/>
             <w:r>
               <w:t>Nicolás Monzón</w:t>
             </w:r>
@@ -3278,7 +3259,13 @@
           </w:tcPr>
           <w:p>
             <w:r>
-              <w:t>Vendedor de entradas</w:t>
+              <w:t xml:space="preserve">Vendedor de </w:t>
+            </w:r>
+            <w:r>
+              <w:rPr>
+                <w:u w:val="single"/>
+              </w:rPr>
+              <w:t>entradas</w:t>
             </w:r>
           </w:p>
         </w:tc>
@@ -3312,23 +3299,18 @@
             <w:tcW w:w="3021" w:type="dxa"/>
           </w:tcPr>
           <w:p>
-            <w:proofErr w:type="spellStart"/>
-            <w:r>
-              <w:t>Admin</w:t>
-            </w:r>
-            <w:proofErr w:type="spellEnd"/>
-            <w:r>
-              <w:t xml:space="preserve"> de cartelera</w:t>
+            <w:r>
+              <w:t>Admin de cartelera</w:t>
             </w:r>
           </w:p>
           <w:p>
-            <w:proofErr w:type="spellStart"/>
-            <w:r>
-              <w:t>Admin</w:t>
-            </w:r>
-            <w:proofErr w:type="spellEnd"/>
-            <w:r>
-              <w:t xml:space="preserve"> de promociones </w:t>
+            <w:r>
+              <w:t xml:space="preserve">Admin de promociones </w:t>
+            </w:r>
+          </w:p>
+          <w:p>
+            <w:r>
+              <w:t>Admin de Salas</w:t>
             </w:r>
           </w:p>
         </w:tc>
@@ -3472,15 +3454,7 @@
         </w:numPr>
       </w:pPr>
       <w:r>
-        <w:t xml:space="preserve">Memoria </w:t>
-      </w:r>
-      <w:proofErr w:type="spellStart"/>
-      <w:r>
-        <w:t>Ram</w:t>
-      </w:r>
-      <w:proofErr w:type="spellEnd"/>
-      <w:r>
-        <w:t>: 2 GB</w:t>
+        <w:t>Memoria Ram: 2 GB</w:t>
       </w:r>
     </w:p>
     <w:p>
@@ -3504,6 +3478,7 @@
         </w:numPr>
       </w:pPr>
       <w:r>
+        <w:lastRenderedPageBreak/>
         <w:t>Tarjeta de red Ethernet</w:t>
       </w:r>
     </w:p>
@@ -3520,7 +3495,6 @@
         <w:rPr>
           <w:b/>
         </w:rPr>
-        <w:lastRenderedPageBreak/>
         <w:t>Requisitos mínimos de entorno</w:t>
       </w:r>
       <w:bookmarkEnd w:id="11"/>
@@ -3593,10 +3567,7 @@
         <w:t>El usuario dispondrá de un manual inmerso en el sistema, al cual podrá acceder con la tecla F1. Dentro de él podrá encontrar acceso a la información que le ayudará a ejecutar todas las funciones del sistema pa</w:t>
       </w:r>
       <w:r>
-        <w:t xml:space="preserve">so por paso, </w:t>
-      </w:r>
-      <w:r>
-        <w:t>especificando los diferentes escenarios de error y sus soluciones.</w:t>
+        <w:t>so por paso, especificando los diferentes escenarios de error y sus soluciones.</w:t>
       </w:r>
     </w:p>
     <w:p/>
@@ -3665,6 +3636,7 @@
         <w:docPartUnique/>
       </w:docPartObj>
     </w:sdtPr>
+    <w:sdtEndPr/>
     <w:sdtContent>
       <w:p>
         <w:pPr>
@@ -3957,19 +3929,8 @@
               <w:sz w:val="18"/>
               <w:szCs w:val="18"/>
             </w:rPr>
-            <w:t xml:space="preserve"> Carlos </w:t>
+            <w:t xml:space="preserve"> Carlos Domenech</w:t>
           </w:r>
-          <w:proofErr w:type="spellStart"/>
-          <w:r>
-            <w:rPr>
-              <w:rFonts w:ascii="Verdana" w:hAnsi="Verdana" w:cs="Tahoma"/>
-              <w:b/>
-              <w:sz w:val="18"/>
-              <w:szCs w:val="18"/>
-            </w:rPr>
-            <w:t>Domenech</w:t>
-          </w:r>
-          <w:proofErr w:type="spellEnd"/>
         </w:p>
       </w:tc>
       <w:tc>
@@ -5941,588 +5902,6 @@
 </w:styles>
 </file>
 
-<file path=word/glossary/document.xml><?xml version="1.0" encoding="utf-8"?>
-<w:glossaryDocument xmlns:wpc="http://schemas.microsoft.com/office/word/2010/wordprocessingCanvas" xmlns:cx="http://schemas.microsoft.com/office/drawing/2014/chartex" xmlns:cx1="http://schemas.microsoft.com/office/drawing/2015/9/8/chartex" xmlns:cx2="http://schemas.microsoft.com/office/drawing/2015/10/21/chartex" xmlns:cx3="http://schemas.microsoft.com/office/drawing/2016/5/9/chartex" xmlns:cx4="http://schemas.microsoft.com/office/drawing/2016/5/10/chartex" xmlns:cx5="http://schemas.microsoft.com/office/drawing/2016/5/11/chartex" xmlns:cx6="http://schemas.microsoft.com/office/drawing/2016/5/12/chartex" xmlns:cx7="http://schemas.microsoft.com/office/drawing/2016/5/13/chartex" xmlns:cx8="http://schemas.microsoft.com/office/drawing/2016/5/14/chartex" xmlns:mc="http://schemas.openxmlformats.org/markup-compatibility/2006" xmlns:o="urn:schemas-microsoft-com:office:office" xmlns:r="http://schemas.openxmlformats.org/officeDocument/2006/relationships" xmlns:m="http://schemas.openxmlformats.org/officeDocument/2006/math" xmlns:v="urn:schemas-microsoft-com:vml" xmlns:wp14="http://schemas.microsoft.com/office/word/2010/wordprocessingDrawing" xmlns:wp="http://schemas.openxmlformats.org/drawingml/2006/wordprocessingDrawing" xmlns:w10="urn:schemas-microsoft-com:office:word" xmlns:w="http://schemas.openxmlformats.org/wordprocessingml/2006/main" xmlns:w14="http://schemas.microsoft.com/office/word/2010/wordml" xmlns:w15="http://schemas.microsoft.com/office/word/2012/wordml" xmlns:w16se="http://schemas.microsoft.com/office/word/2015/wordml/symex" xmlns:wpg="http://schemas.microsoft.com/office/word/2010/wordprocessingGroup" xmlns:wpi="http://schemas.microsoft.com/office/word/2010/wordprocessingInk" xmlns:wne="http://schemas.microsoft.com/office/word/2006/wordml" xmlns:wps="http://schemas.microsoft.com/office/word/2010/wordprocessingShape" mc:Ignorable="w14 w15 w16se wp14"/>
-</file>
-
-<file path=word/glossary/fontTable.xml><?xml version="1.0" encoding="utf-8"?>
-<w:fonts xmlns:mc="http://schemas.openxmlformats.org/markup-compatibility/2006" xmlns:r="http://schemas.openxmlformats.org/officeDocument/2006/relationships" xmlns:w="http://schemas.openxmlformats.org/wordprocessingml/2006/main" xmlns:w14="http://schemas.microsoft.com/office/word/2010/wordml" xmlns:w15="http://schemas.microsoft.com/office/word/2012/wordml" xmlns:w16se="http://schemas.microsoft.com/office/word/2015/wordml/symex" mc:Ignorable="w14 w15 w16se">
-  <w:font w:name="Symbol">
-    <w:panose1 w:val="05050102010706020507"/>
-    <w:charset w:val="02"/>
-    <w:family w:val="roman"/>
-    <w:pitch w:val="variable"/>
-    <w:sig w:usb0="00000000" w:usb1="10000000" w:usb2="00000000" w:usb3="00000000" w:csb0="80000000" w:csb1="00000000"/>
-  </w:font>
-  <w:font w:name="Times New Roman">
-    <w:panose1 w:val="02020603050405020304"/>
-    <w:charset w:val="00"/>
-    <w:family w:val="roman"/>
-    <w:pitch w:val="variable"/>
-    <w:sig w:usb0="E0002AFF" w:usb1="C0007843" w:usb2="00000009" w:usb3="00000000" w:csb0="000001FF" w:csb1="00000000"/>
-  </w:font>
-  <w:font w:name="Courier New">
-    <w:panose1 w:val="02070309020205020404"/>
-    <w:charset w:val="00"/>
-    <w:family w:val="modern"/>
-    <w:pitch w:val="fixed"/>
-    <w:sig w:usb0="E0002AFF" w:usb1="C0007843" w:usb2="00000009" w:usb3="00000000" w:csb0="000001FF" w:csb1="00000000"/>
-  </w:font>
-  <w:font w:name="Wingdings">
-    <w:panose1 w:val="05000000000000000000"/>
-    <w:charset w:val="02"/>
-    <w:family w:val="auto"/>
-    <w:pitch w:val="variable"/>
-    <w:sig w:usb0="00000000" w:usb1="10000000" w:usb2="00000000" w:usb3="00000000" w:csb0="80000000" w:csb1="00000000"/>
-  </w:font>
-  <w:font w:name="Calibri">
-    <w:panose1 w:val="020F0502020204030204"/>
-    <w:charset w:val="00"/>
-    <w:family w:val="swiss"/>
-    <w:pitch w:val="variable"/>
-    <w:sig w:usb0="E0002AFF" w:usb1="4000ACFF" w:usb2="00000001" w:usb3="00000000" w:csb0="000001FF" w:csb1="00000000"/>
-  </w:font>
-  <w:font w:name="Arial">
-    <w:panose1 w:val="020B0604020202020204"/>
-    <w:charset w:val="00"/>
-    <w:family w:val="swiss"/>
-    <w:pitch w:val="variable"/>
-    <w:sig w:usb0="E0002AFF" w:usb1="C0007843" w:usb2="00000009" w:usb3="00000000" w:csb0="000001FF" w:csb1="00000000"/>
-  </w:font>
-  <w:font w:name="Calibri Light">
-    <w:panose1 w:val="020F0302020204030204"/>
-    <w:charset w:val="00"/>
-    <w:family w:val="swiss"/>
-    <w:pitch w:val="variable"/>
-    <w:sig w:usb0="A0002AEF" w:usb1="4000207B" w:usb2="00000000" w:usb3="00000000" w:csb0="000001FF" w:csb1="00000000"/>
-  </w:font>
-  <w:font w:name="Verdana">
-    <w:panose1 w:val="020B0604030504040204"/>
-    <w:charset w:val="00"/>
-    <w:family w:val="swiss"/>
-    <w:pitch w:val="variable"/>
-    <w:sig w:usb0="A10006FF" w:usb1="4000205B" w:usb2="00000010" w:usb3="00000000" w:csb0="0000019F" w:csb1="00000000"/>
-  </w:font>
-  <w:font w:name="Tahoma">
-    <w:panose1 w:val="020B0604030504040204"/>
-    <w:charset w:val="00"/>
-    <w:family w:val="swiss"/>
-    <w:pitch w:val="variable"/>
-    <w:sig w:usb0="E1002EFF" w:usb1="C000605B" w:usb2="00000029" w:usb3="00000000" w:csb0="000101FF" w:csb1="00000000"/>
-  </w:font>
-</w:fonts>
-</file>
-
-<file path=word/glossary/settings.xml><?xml version="1.0" encoding="utf-8"?>
-<w:settings xmlns:mc="http://schemas.openxmlformats.org/markup-compatibility/2006" xmlns:o="urn:schemas-microsoft-com:office:office" xmlns:r="http://schemas.openxmlformats.org/officeDocument/2006/relationships" xmlns:m="http://schemas.openxmlformats.org/officeDocument/2006/math" xmlns:v="urn:schemas-microsoft-com:vml" xmlns:w10="urn:schemas-microsoft-com:office:word" xmlns:w="http://schemas.openxmlformats.org/wordprocessingml/2006/main" xmlns:w14="http://schemas.microsoft.com/office/word/2010/wordml" xmlns:w15="http://schemas.microsoft.com/office/word/2012/wordml" xmlns:w16se="http://schemas.microsoft.com/office/word/2015/wordml/symex" xmlns:sl="http://schemas.openxmlformats.org/schemaLibrary/2006/main" mc:Ignorable="w14 w15 w16se">
-  <w:view w:val="normal"/>
-  <w:defaultTabStop w:val="708"/>
-  <w:hyphenationZone w:val="425"/>
-  <w:characterSpacingControl w:val="doNotCompress"/>
-  <w:compat>
-    <w:useFELayout/>
-    <w:compatSetting w:name="compatibilityMode" w:uri="http://schemas.microsoft.com/office/word" w:val="15"/>
-    <w:compatSetting w:name="overrideTableStyleFontSizeAndJustification" w:uri="http://schemas.microsoft.com/office/word" w:val="1"/>
-    <w:compatSetting w:name="enableOpenTypeFeatures" w:uri="http://schemas.microsoft.com/office/word" w:val="1"/>
-    <w:compatSetting w:name="doNotFlipMirrorIndents" w:uri="http://schemas.microsoft.com/office/word" w:val="1"/>
-    <w:compatSetting w:name="differentiateMultirowTableHeaders" w:uri="http://schemas.microsoft.com/office/word" w:val="1"/>
-  </w:compat>
-  <w:rsids>
-    <w:rsidRoot w:val="007A6F34"/>
-    <w:rsid w:val="005F575C"/>
-    <w:rsid w:val="007A6F34"/>
-  </w:rsids>
-  <m:mathPr>
-    <m:mathFont m:val="Cambria Math"/>
-    <m:brkBin m:val="before"/>
-    <m:brkBinSub m:val="--"/>
-    <m:smallFrac m:val="0"/>
-    <m:dispDef/>
-    <m:lMargin m:val="0"/>
-    <m:rMargin m:val="0"/>
-    <m:defJc m:val="centerGroup"/>
-    <m:wrapIndent m:val="1440"/>
-    <m:intLim m:val="subSup"/>
-    <m:naryLim m:val="undOvr"/>
-  </m:mathPr>
-  <w:themeFontLang w:val="es-AR"/>
-  <w:clrSchemeMapping w:bg1="light1" w:t1="dark1" w:bg2="light2" w:t2="dark2" w:accent1="accent1" w:accent2="accent2" w:accent3="accent3" w:accent4="accent4" w:accent5="accent5" w:accent6="accent6" w:hyperlink="hyperlink" w:followedHyperlink="followedHyperlink"/>
-  <w:decimalSymbol w:val=","/>
-  <w:listSeparator w:val=";"/>
-  <w15:chartTrackingRefBased/>
-</w:settings>
-</file>
-
-<file path=word/glossary/styles.xml><?xml version="1.0" encoding="utf-8"?>
-<w:styles xmlns:mc="http://schemas.openxmlformats.org/markup-compatibility/2006" xmlns:r="http://schemas.openxmlformats.org/officeDocument/2006/relationships" xmlns:w="http://schemas.openxmlformats.org/wordprocessingml/2006/main" xmlns:w14="http://schemas.microsoft.com/office/word/2010/wordml" xmlns:w15="http://schemas.microsoft.com/office/word/2012/wordml" xmlns:w16se="http://schemas.microsoft.com/office/word/2015/wordml/symex" mc:Ignorable="w14 w15 w16se">
-  <w:docDefaults>
-    <w:rPrDefault>
-      <w:rPr>
-        <w:rFonts w:asciiTheme="minorHAnsi" w:eastAsiaTheme="minorEastAsia" w:hAnsiTheme="minorHAnsi" w:cstheme="minorBidi"/>
-        <w:sz w:val="22"/>
-        <w:szCs w:val="22"/>
-        <w:lang w:val="es-AR" w:eastAsia="es-AR" w:bidi="ar-SA"/>
-      </w:rPr>
-    </w:rPrDefault>
-    <w:pPrDefault>
-      <w:pPr>
-        <w:spacing w:after="160" w:line="259" w:lineRule="auto"/>
-      </w:pPr>
-    </w:pPrDefault>
-  </w:docDefaults>
-  <w:latentStyles w:defLockedState="0" w:defUIPriority="99" w:defSemiHidden="0" w:defUnhideWhenUsed="0" w:defQFormat="0" w:count="374">
-    <w:lsdException w:name="Normal" w:uiPriority="0" w:qFormat="1"/>
-    <w:lsdException w:name="heading 1" w:uiPriority="9" w:qFormat="1"/>
-    <w:lsdException w:name="heading 2" w:semiHidden="1" w:uiPriority="9" w:unhideWhenUsed="1" w:qFormat="1"/>
-    <w:lsdException w:name="heading 3" w:semiHidden="1" w:uiPriority="9" w:unhideWhenUsed="1" w:qFormat="1"/>
-    <w:lsdException w:name="heading 4" w:semiHidden="1" w:uiPriority="9" w:unhideWhenUsed="1" w:qFormat="1"/>
-    <w:lsdException w:name="heading 5" w:semiHidden="1" w:uiPriority="9" w:unhideWhenUsed="1" w:qFormat="1"/>
-    <w:lsdException w:name="heading 6" w:semiHidden="1" w:uiPriority="9" w:unhideWhenUsed="1" w:qFormat="1"/>
-    <w:lsdException w:name="heading 7" w:semiHidden="1" w:uiPriority="9" w:unhideWhenUsed="1" w:qFormat="1"/>
-    <w:lsdException w:name="heading 8" w:semiHidden="1" w:uiPriority="9" w:unhideWhenUsed="1" w:qFormat="1"/>
-    <w:lsdException w:name="heading 9" w:semiHidden="1" w:uiPriority="9" w:unhideWhenUsed="1" w:qFormat="1"/>
-    <w:lsdException w:name="index 1" w:semiHidden="1" w:unhideWhenUsed="1"/>
-    <w:lsdException w:name="index 2" w:semiHidden="1" w:unhideWhenUsed="1"/>
-    <w:lsdException w:name="index 3" w:semiHidden="1" w:unhideWhenUsed="1"/>
-    <w:lsdException w:name="index 4" w:semiHidden="1" w:unhideWhenUsed="1"/>
-    <w:lsdException w:name="index 5" w:semiHidden="1" w:unhideWhenUsed="1"/>
-    <w:lsdException w:name="index 6" w:semiHidden="1" w:unhideWhenUsed="1"/>
-    <w:lsdException w:name="index 7" w:semiHidden="1" w:unhideWhenUsed="1"/>
-    <w:lsdException w:name="index 8" w:semiHidden="1" w:unhideWhenUsed="1"/>
-    <w:lsdException w:name="index 9" w:semiHidden="1" w:unhideWhenUsed="1"/>
-    <w:lsdException w:name="toc 1" w:semiHidden="1" w:uiPriority="39" w:unhideWhenUsed="1"/>
-    <w:lsdException w:name="toc 2" w:semiHidden="1" w:uiPriority="39" w:unhideWhenUsed="1"/>
-    <w:lsdException w:name="toc 3" w:semiHidden="1" w:uiPriority="39" w:unhideWhenUsed="1"/>
-    <w:lsdException w:name="toc 4" w:semiHidden="1" w:uiPriority="39" w:unhideWhenUsed="1"/>
-    <w:lsdException w:name="toc 5" w:semiHidden="1" w:uiPriority="39" w:unhideWhenUsed="1"/>
-    <w:lsdException w:name="toc 6" w:semiHidden="1" w:uiPriority="39" w:unhideWhenUsed="1"/>
-    <w:lsdException w:name="toc 7" w:semiHidden="1" w:uiPriority="39" w:unhideWhenUsed="1"/>
-    <w:lsdException w:name="toc 8" w:semiHidden="1" w:uiPriority="39" w:unhideWhenUsed="1"/>
-    <w:lsdException w:name="toc 9" w:semiHidden="1" w:uiPriority="39" w:unhideWhenUsed="1"/>
-    <w:lsdException w:name="Normal Indent" w:semiHidden="1" w:unhideWhenUsed="1"/>
-    <w:lsdException w:name="footnote text" w:semiHidden="1" w:unhideWhenUsed="1"/>
-    <w:lsdException w:name="annotation text" w:semiHidden="1" w:unhideWhenUsed="1"/>
-    <w:lsdException w:name="header" w:semiHidden="1" w:unhideWhenUsed="1"/>
-    <w:lsdException w:name="footer" w:semiHidden="1" w:unhideWhenUsed="1"/>
-    <w:lsdException w:name="index heading" w:semiHidden="1" w:unhideWhenUsed="1"/>
-    <w:lsdException w:name="caption" w:semiHidden="1" w:uiPriority="35" w:unhideWhenUsed="1" w:qFormat="1"/>
-    <w:lsdException w:name="table of figures" w:semiHidden="1" w:unhideWhenUsed="1"/>
-    <w:lsdException w:name="envelope address" w:semiHidden="1" w:unhideWhenUsed="1"/>
-    <w:lsdException w:name="envelope return" w:semiHidden="1" w:unhideWhenUsed="1"/>
-    <w:lsdException w:name="footnote reference" w:semiHidden="1" w:unhideWhenUsed="1"/>
-    <w:lsdException w:name="annotation reference" w:semiHidden="1" w:unhideWhenUsed="1"/>
-    <w:lsdException w:name="line number" w:semiHidden="1" w:unhideWhenUsed="1"/>
-    <w:lsdException w:name="page number" w:semiHidden="1" w:unhideWhenUsed="1"/>
-    <w:lsdException w:name="endnote reference" w:semiHidden="1" w:unhideWhenUsed="1"/>
-    <w:lsdException w:name="endnote text" w:semiHidden="1" w:unhideWhenUsed="1"/>
-    <w:lsdException w:name="table of authorities" w:semiHidden="1" w:unhideWhenUsed="1"/>
-    <w:lsdException w:name="macro" w:semiHidden="1" w:unhideWhenUsed="1"/>
-    <w:lsdException w:name="toa heading" w:semiHidden="1" w:unhideWhenUsed="1"/>
-    <w:lsdException w:name="List" w:semiHidden="1" w:unhideWhenUsed="1"/>
-    <w:lsdException w:name="List Bullet" w:semiHidden="1" w:unhideWhenUsed="1"/>
-    <w:lsdException w:name="List Number" w:semiHidden="1" w:unhideWhenUsed="1"/>
-    <w:lsdException w:name="List 2" w:semiHidden="1" w:unhideWhenUsed="1"/>
-    <w:lsdException w:name="List 3" w:semiHidden="1" w:unhideWhenUsed="1"/>
-    <w:lsdException w:name="List 4" w:semiHidden="1" w:unhideWhenUsed="1"/>
-    <w:lsdException w:name="List 5" w:semiHidden="1" w:unhideWhenUsed="1"/>
-    <w:lsdException w:name="List Bullet 2" w:semiHidden="1" w:unhideWhenUsed="1"/>
-    <w:lsdException w:name="List Bullet 3" w:semiHidden="1" w:unhideWhenUsed="1"/>
-    <w:lsdException w:name="List Bullet 4" w:semiHidden="1" w:unhideWhenUsed="1"/>
-    <w:lsdException w:name="List Bullet 5" w:semiHidden="1" w:unhideWhenUsed="1"/>
-    <w:lsdException w:name="List Number 2" w:semiHidden="1" w:unhideWhenUsed="1"/>
-    <w:lsdException w:name="List Number 3" w:semiHidden="1" w:unhideWhenUsed="1"/>
-    <w:lsdException w:name="List Number 4" w:semiHidden="1" w:unhideWhenUsed="1"/>
-    <w:lsdException w:name="List Number 5" w:semiHidden="1" w:unhideWhenUsed="1"/>
-    <w:lsdException w:name="Title" w:uiPriority="10" w:qFormat="1"/>
-    <w:lsdException w:name="Closing" w:semiHidden="1" w:unhideWhenUsed="1"/>
-    <w:lsdException w:name="Signature" w:semiHidden="1" w:unhideWhenUsed="1"/>
-    <w:lsdException w:name="Default Paragraph Font" w:semiHidden="1" w:uiPriority="1" w:unhideWhenUsed="1"/>
-    <w:lsdException w:name="Body Text" w:semiHidden="1" w:unhideWhenUsed="1"/>
-    <w:lsdException w:name="Body Text Indent" w:semiHidden="1" w:unhideWhenUsed="1"/>
-    <w:lsdException w:name="List Continue" w:semiHidden="1" w:unhideWhenUsed="1"/>
-    <w:lsdException w:name="List Continue 2" w:semiHidden="1" w:unhideWhenUsed="1"/>
-    <w:lsdException w:name="List Continue 3" w:semiHidden="1" w:unhideWhenUsed="1"/>
-    <w:lsdException w:name="List Continue 4" w:semiHidden="1" w:unhideWhenUsed="1"/>
-    <w:lsdException w:name="List Continue 5" w:semiHidden="1" w:unhideWhenUsed="1"/>
-    <w:lsdException w:name="Message Header" w:semiHidden="1" w:unhideWhenUsed="1"/>
-    <w:lsdException w:name="Subtitle" w:uiPriority="11" w:qFormat="1"/>
-    <w:lsdException w:name="Salutation" w:semiHidden="1" w:unhideWhenUsed="1"/>
-    <w:lsdException w:name="Date" w:semiHidden="1" w:unhideWhenUsed="1"/>
-    <w:lsdException w:name="Body Text First Indent" w:semiHidden="1" w:unhideWhenUsed="1"/>
-    <w:lsdException w:name="Body Text First Indent 2" w:semiHidden="1" w:unhideWhenUsed="1"/>
-    <w:lsdException w:name="Note Heading" w:semiHidden="1" w:unhideWhenUsed="1"/>
-    <w:lsdException w:name="Body Text 2" w:semiHidden="1" w:unhideWhenUsed="1"/>
-    <w:lsdException w:name="Body Text 3" w:semiHidden="1" w:unhideWhenUsed="1"/>
-    <w:lsdException w:name="Body Text Indent 2" w:semiHidden="1" w:unhideWhenUsed="1"/>
-    <w:lsdException w:name="Body Text Indent 3" w:semiHidden="1" w:unhideWhenUsed="1"/>
-    <w:lsdException w:name="Block Text" w:semiHidden="1" w:unhideWhenUsed="1"/>
-    <w:lsdException w:name="Hyperlink" w:semiHidden="1" w:unhideWhenUsed="1"/>
-    <w:lsdException w:name="FollowedHyperlink" w:semiHidden="1" w:unhideWhenUsed="1"/>
-    <w:lsdException w:name="Strong" w:uiPriority="22" w:qFormat="1"/>
-    <w:lsdException w:name="Emphasis" w:uiPriority="20" w:qFormat="1"/>
-    <w:lsdException w:name="Document Map" w:semiHidden="1" w:unhideWhenUsed="1"/>
-    <w:lsdException w:name="Plain Text" w:semiHidden="1" w:unhideWhenUsed="1"/>
-    <w:lsdException w:name="E-mail Signature" w:semiHidden="1" w:unhideWhenUsed="1"/>
-    <w:lsdException w:name="HTML Top of Form" w:semiHidden="1" w:unhideWhenUsed="1"/>
-    <w:lsdException w:name="HTML Bottom of Form" w:semiHidden="1" w:unhideWhenUsed="1"/>
-    <w:lsdException w:name="Normal (Web)" w:semiHidden="1" w:unhideWhenUsed="1"/>
-    <w:lsdException w:name="HTML Acronym" w:semiHidden="1" w:unhideWhenUsed="1"/>
-    <w:lsdException w:name="HTML Address" w:semiHidden="1" w:unhideWhenUsed="1"/>
-    <w:lsdException w:name="HTML Cite" w:semiHidden="1" w:unhideWhenUsed="1"/>
-    <w:lsdException w:name="HTML Code" w:semiHidden="1" w:unhideWhenUsed="1"/>
-    <w:lsdException w:name="HTML Definition" w:semiHidden="1" w:unhideWhenUsed="1"/>
-    <w:lsdException w:name="HTML Keyboard" w:semiHidden="1" w:unhideWhenUsed="1"/>
-    <w:lsdException w:name="HTML Preformatted" w:semiHidden="1" w:unhideWhenUsed="1"/>
-    <w:lsdException w:name="HTML Sample" w:semiHidden="1" w:unhideWhenUsed="1"/>
-    <w:lsdException w:name="HTML Typewriter" w:semiHidden="1" w:unhideWhenUsed="1"/>
-    <w:lsdException w:name="HTML Variable" w:semiHidden="1" w:unhideWhenUsed="1"/>
-    <w:lsdException w:name="Normal Table" w:semiHidden="1" w:unhideWhenUsed="1"/>
-    <w:lsdException w:name="annotation subject" w:semiHidden="1" w:unhideWhenUsed="1"/>
-    <w:lsdException w:name="No List" w:semiHidden="1" w:unhideWhenUsed="1"/>
-    <w:lsdException w:name="Outline List 1" w:semiHidden="1" w:unhideWhenUsed="1"/>
-    <w:lsdException w:name="Outline List 2" w:semiHidden="1" w:unhideWhenUsed="1"/>
-    <w:lsdException w:name="Outline List 3" w:semiHidden="1" w:unhideWhenUsed="1"/>
-    <w:lsdException w:name="Table Simple 1" w:semiHidden="1" w:unhideWhenUsed="1"/>
-    <w:lsdException w:name="Table Simple 2" w:semiHidden="1" w:unhideWhenUsed="1"/>
-    <w:lsdException w:name="Table Simple 3" w:semiHidden="1" w:unhideWhenUsed="1"/>
-    <w:lsdException w:name="Table Classic 1" w:semiHidden="1" w:unhideWhenUsed="1"/>
-    <w:lsdException w:name="Table Classic 2" w:semiHidden="1" w:unhideWhenUsed="1"/>
-    <w:lsdException w:name="Table Classic 3" w:semiHidden="1" w:unhideWhenUsed="1"/>
-    <w:lsdException w:name="Table Classic 4" w:semiHidden="1" w:unhideWhenUsed="1"/>
-    <w:lsdException w:name="Table Colorful 1" w:semiHidden="1" w:unhideWhenUsed="1"/>
-    <w:lsdException w:name="Table Colorful 2" w:semiHidden="1" w:unhideWhenUsed="1"/>
-    <w:lsdException w:name="Table Colorful 3" w:semiHidden="1" w:unhideWhenUsed="1"/>
-    <w:lsdException w:name="Table Columns 1" w:semiHidden="1" w:unhideWhenUsed="1"/>
-    <w:lsdException w:name="Table Columns 2" w:semiHidden="1" w:unhideWhenUsed="1"/>
-    <w:lsdException w:name="Table Columns 3" w:semiHidden="1" w:unhideWhenUsed="1"/>
-    <w:lsdException w:name="Table Columns 4" w:semiHidden="1" w:unhideWhenUsed="1"/>
-    <w:lsdException w:name="Table Columns 5" w:semiHidden="1" w:unhideWhenUsed="1"/>
-    <w:lsdException w:name="Table Grid 1" w:semiHidden="1" w:unhideWhenUsed="1"/>
-    <w:lsdException w:name="Table Grid 2" w:semiHidden="1" w:unhideWhenUsed="1"/>
-    <w:lsdException w:name="Table Grid 3" w:semiHidden="1" w:unhideWhenUsed="1"/>
-    <w:lsdException w:name="Table Grid 4" w:semiHidden="1" w:unhideWhenUsed="1"/>
-    <w:lsdException w:name="Table Grid 5" w:semiHidden="1" w:unhideWhenUsed="1"/>
-    <w:lsdException w:name="Table Grid 6" w:semiHidden="1" w:unhideWhenUsed="1"/>
-    <w:lsdException w:name="Table Grid 7" w:semiHidden="1" w:unhideWhenUsed="1"/>
-    <w:lsdException w:name="Table Grid 8" w:semiHidden="1" w:unhideWhenUsed="1"/>
-    <w:lsdException w:name="Table List 1" w:semiHidden="1" w:unhideWhenUsed="1"/>
-    <w:lsdException w:name="Table List 2" w:semiHidden="1" w:unhideWhenUsed="1"/>
-    <w:lsdException w:name="Table List 3" w:semiHidden="1" w:unhideWhenUsed="1"/>
-    <w:lsdException w:name="Table List 4" w:semiHidden="1" w:unhideWhenUsed="1"/>
-    <w:lsdException w:name="Table List 5" w:semiHidden="1" w:unhideWhenUsed="1"/>
-    <w:lsdException w:name="Table List 6" w:semiHidden="1" w:unhideWhenUsed="1"/>
-    <w:lsdException w:name="Table List 7" w:semiHidden="1" w:unhideWhenUsed="1"/>
-    <w:lsdException w:name="Table List 8" w:semiHidden="1" w:unhideWhenUsed="1"/>
-    <w:lsdException w:name="Table 3D effects 1" w:semiHidden="1" w:unhideWhenUsed="1"/>
-    <w:lsdException w:name="Table 3D effects 2" w:semiHidden="1" w:unhideWhenUsed="1"/>
-    <w:lsdException w:name="Table 3D effects 3" w:semiHidden="1" w:unhideWhenUsed="1"/>
-    <w:lsdException w:name="Table Contemporary" w:semiHidden="1" w:unhideWhenUsed="1"/>
-    <w:lsdException w:name="Table Elegant" w:semiHidden="1" w:unhideWhenUsed="1"/>
-    <w:lsdException w:name="Table Professional" w:semiHidden="1" w:unhideWhenUsed="1"/>
-    <w:lsdException w:name="Table Subtle 1" w:semiHidden="1" w:unhideWhenUsed="1"/>
-    <w:lsdException w:name="Table Subtle 2" w:semiHidden="1" w:unhideWhenUsed="1"/>
-    <w:lsdException w:name="Table Web 1" w:semiHidden="1" w:unhideWhenUsed="1"/>
-    <w:lsdException w:name="Table Web 2" w:semiHidden="1" w:unhideWhenUsed="1"/>
-    <w:lsdException w:name="Table Web 3" w:semiHidden="1" w:unhideWhenUsed="1"/>
-    <w:lsdException w:name="Balloon Text" w:semiHidden="1" w:unhideWhenUsed="1"/>
-    <w:lsdException w:name="Table Grid" w:uiPriority="39"/>
-    <w:lsdException w:name="Table Theme" w:semiHidden="1" w:unhideWhenUsed="1"/>
-    <w:lsdException w:name="Placeholder Text" w:semiHidden="1"/>
-    <w:lsdException w:name="No Spacing" w:uiPriority="1" w:qFormat="1"/>
-    <w:lsdException w:name="Light Shading" w:uiPriority="60"/>
-    <w:lsdException w:name="Light List" w:uiPriority="61"/>
-    <w:lsdException w:name="Light Grid" w:uiPriority="62"/>
-    <w:lsdException w:name="Medium Shading 1" w:uiPriority="63"/>
-    <w:lsdException w:name="Medium Shading 2" w:uiPriority="64"/>
-    <w:lsdException w:name="Medium List 1" w:uiPriority="65"/>
-    <w:lsdException w:name="Medium List 2" w:uiPriority="66"/>
-    <w:lsdException w:name="Medium Grid 1" w:uiPriority="67"/>
-    <w:lsdException w:name="Medium Grid 2" w:uiPriority="68"/>
-    <w:lsdException w:name="Medium Grid 3" w:uiPriority="69"/>
-    <w:lsdException w:name="Dark List" w:uiPriority="70"/>
-    <w:lsdException w:name="Colorful Shading" w:uiPriority="71"/>
-    <w:lsdException w:name="Colorful List" w:uiPriority="72"/>
-    <w:lsdException w:name="Colorful Grid" w:uiPriority="73"/>
-    <w:lsdException w:name="Light Shading Accent 1" w:uiPriority="60"/>
-    <w:lsdException w:name="Light List Accent 1" w:uiPriority="61"/>
-    <w:lsdException w:name="Light Grid Accent 1" w:uiPriority="62"/>
-    <w:lsdException w:name="Medium Shading 1 Accent 1" w:uiPriority="63"/>
-    <w:lsdException w:name="Medium Shading 2 Accent 1" w:uiPriority="64"/>
-    <w:lsdException w:name="Medium List 1 Accent 1" w:uiPriority="65"/>
-    <w:lsdException w:name="Revision" w:semiHidden="1"/>
-    <w:lsdException w:name="List Paragraph" w:uiPriority="34" w:qFormat="1"/>
-    <w:lsdException w:name="Quote" w:uiPriority="29" w:qFormat="1"/>
-    <w:lsdException w:name="Intense Quote" w:uiPriority="30" w:qFormat="1"/>
-    <w:lsdException w:name="Medium List 2 Accent 1" w:uiPriority="66"/>
-    <w:lsdException w:name="Medium Grid 1 Accent 1" w:uiPriority="67"/>
-    <w:lsdException w:name="Medium Grid 2 Accent 1" w:uiPriority="68"/>
-    <w:lsdException w:name="Medium Grid 3 Accent 1" w:uiPriority="69"/>
-    <w:lsdException w:name="Dark List Accent 1" w:uiPriority="70"/>
-    <w:lsdException w:name="Colorful Shading Accent 1" w:uiPriority="71"/>
-    <w:lsdException w:name="Colorful List Accent 1" w:uiPriority="72"/>
-    <w:lsdException w:name="Colorful Grid Accent 1" w:uiPriority="73"/>
-    <w:lsdException w:name="Light Shading Accent 2" w:uiPriority="60"/>
-    <w:lsdException w:name="Light List Accent 2" w:uiPriority="61"/>
-    <w:lsdException w:name="Light Grid Accent 2" w:uiPriority="62"/>
-    <w:lsdException w:name="Medium Shading 1 Accent 2" w:uiPriority="63"/>
-    <w:lsdException w:name="Medium Shading 2 Accent 2" w:uiPriority="64"/>
-    <w:lsdException w:name="Medium List 1 Accent 2" w:uiPriority="65"/>
-    <w:lsdException w:name="Medium List 2 Accent 2" w:uiPriority="66"/>
-    <w:lsdException w:name="Medium Grid 1 Accent 2" w:uiPriority="67"/>
-    <w:lsdException w:name="Medium Grid 2 Accent 2" w:uiPriority="68"/>
-    <w:lsdException w:name="Medium Grid 3 Accent 2" w:uiPriority="69"/>
-    <w:lsdException w:name="Dark List Accent 2" w:uiPriority="70"/>
-    <w:lsdException w:name="Colorful Shading Accent 2" w:uiPriority="71"/>
-    <w:lsdException w:name="Colorful List Accent 2" w:uiPriority="72"/>
-    <w:lsdException w:name="Colorful Grid Accent 2" w:uiPriority="73"/>
-    <w:lsdException w:name="Light Shading Accent 3" w:uiPriority="60"/>
-    <w:lsdException w:name="Light List Accent 3" w:uiPriority="61"/>
-    <w:lsdException w:name="Light Grid Accent 3" w:uiPriority="62"/>
-    <w:lsdException w:name="Medium Shading 1 Accent 3" w:uiPriority="63"/>
-    <w:lsdException w:name="Medium Shading 2 Accent 3" w:uiPriority="64"/>
-    <w:lsdException w:name="Medium List 1 Accent 3" w:uiPriority="65"/>
-    <w:lsdException w:name="Medium List 2 Accent 3" w:uiPriority="66"/>
-    <w:lsdException w:name="Medium Grid 1 Accent 3" w:uiPriority="67"/>
-    <w:lsdException w:name="Medium Grid 2 Accent 3" w:uiPriority="68"/>
-    <w:lsdException w:name="Medium Grid 3 Accent 3" w:uiPriority="69"/>
-    <w:lsdException w:name="Dark List Accent 3" w:uiPriority="70"/>
-    <w:lsdException w:name="Colorful Shading Accent 3" w:uiPriority="71"/>
-    <w:lsdException w:name="Colorful List Accent 3" w:uiPriority="72"/>
-    <w:lsdException w:name="Colorful Grid Accent 3" w:uiPriority="73"/>
-    <w:lsdException w:name="Light Shading Accent 4" w:uiPriority="60"/>
-    <w:lsdException w:name="Light List Accent 4" w:uiPriority="61"/>
-    <w:lsdException w:name="Light Grid Accent 4" w:uiPriority="62"/>
-    <w:lsdException w:name="Medium Shading 1 Accent 4" w:uiPriority="63"/>
-    <w:lsdException w:name="Medium Shading 2 Accent 4" w:uiPriority="64"/>
-    <w:lsdException w:name="Medium List 1 Accent 4" w:uiPriority="65"/>
-    <w:lsdException w:name="Medium List 2 Accent 4" w:uiPriority="66"/>
-    <w:lsdException w:name="Medium Grid 1 Accent 4" w:uiPriority="67"/>
-    <w:lsdException w:name="Medium Grid 2 Accent 4" w:uiPriority="68"/>
-    <w:lsdException w:name="Medium Grid 3 Accent 4" w:uiPriority="69"/>
-    <w:lsdException w:name="Dark List Accent 4" w:uiPriority="70"/>
-    <w:lsdException w:name="Colorful Shading Accent 4" w:uiPriority="71"/>
-    <w:lsdException w:name="Colorful List Accent 4" w:uiPriority="72"/>
-    <w:lsdException w:name="Colorful Grid Accent 4" w:uiPriority="73"/>
-    <w:lsdException w:name="Light Shading Accent 5" w:uiPriority="60"/>
-    <w:lsdException w:name="Light List Accent 5" w:uiPriority="61"/>
-    <w:lsdException w:name="Light Grid Accent 5" w:uiPriority="62"/>
-    <w:lsdException w:name="Medium Shading 1 Accent 5" w:uiPriority="63"/>
-    <w:lsdException w:name="Medium Shading 2 Accent 5" w:uiPriority="64"/>
-    <w:lsdException w:name="Medium List 1 Accent 5" w:uiPriority="65"/>
-    <w:lsdException w:name="Medium List 2 Accent 5" w:uiPriority="66"/>
-    <w:lsdException w:name="Medium Grid 1 Accent 5" w:uiPriority="67"/>
-    <w:lsdException w:name="Medium Grid 2 Accent 5" w:uiPriority="68"/>
-    <w:lsdException w:name="Medium Grid 3 Accent 5" w:uiPriority="69"/>
-    <w:lsdException w:name="Dark List Accent 5" w:uiPriority="70"/>
-    <w:lsdException w:name="Colorful Shading Accent 5" w:uiPriority="71"/>
-    <w:lsdException w:name="Colorful List Accent 5" w:uiPriority="72"/>
-    <w:lsdException w:name="Colorful Grid Accent 5" w:uiPriority="73"/>
-    <w:lsdException w:name="Light Shading Accent 6" w:uiPriority="60"/>
-    <w:lsdException w:name="Light List Accent 6" w:uiPriority="61"/>
-    <w:lsdException w:name="Light Grid Accent 6" w:uiPriority="62"/>
-    <w:lsdException w:name="Medium Shading 1 Accent 6" w:uiPriority="63"/>
-    <w:lsdException w:name="Medium Shading 2 Accent 6" w:uiPriority="64"/>
-    <w:lsdException w:name="Medium List 1 Accent 6" w:uiPriority="65"/>
-    <w:lsdException w:name="Medium List 2 Accent 6" w:uiPriority="66"/>
-    <w:lsdException w:name="Medium Grid 1 Accent 6" w:uiPriority="67"/>
-    <w:lsdException w:name="Medium Grid 2 Accent 6" w:uiPriority="68"/>
-    <w:lsdException w:name="Medium Grid 3 Accent 6" w:uiPriority="69"/>
-    <w:lsdException w:name="Dark List Accent 6" w:uiPriority="70"/>
-    <w:lsdException w:name="Colorful Shading Accent 6" w:uiPriority="71"/>
-    <w:lsdException w:name="Colorful List Accent 6" w:uiPriority="72"/>
-    <w:lsdException w:name="Colorful Grid Accent 6" w:uiPriority="73"/>
-    <w:lsdException w:name="Subtle Emphasis" w:uiPriority="19" w:qFormat="1"/>
-    <w:lsdException w:name="Intense Emphasis" w:uiPriority="21" w:qFormat="1"/>
-    <w:lsdException w:name="Subtle Reference" w:uiPriority="31" w:qFormat="1"/>
-    <w:lsdException w:name="Intense Reference" w:uiPriority="32" w:qFormat="1"/>
-    <w:lsdException w:name="Book Title" w:uiPriority="33" w:qFormat="1"/>
-    <w:lsdException w:name="Bibliography" w:semiHidden="1" w:uiPriority="37" w:unhideWhenUsed="1"/>
-    <w:lsdException w:name="TOC Heading" w:semiHidden="1" w:uiPriority="39" w:unhideWhenUsed="1" w:qFormat="1"/>
-    <w:lsdException w:name="Plain Table 1" w:uiPriority="41"/>
-    <w:lsdException w:name="Plain Table 2" w:uiPriority="42"/>
-    <w:lsdException w:name="Plain Table 3" w:uiPriority="43"/>
-    <w:lsdException w:name="Plain Table 4" w:uiPriority="44"/>
-    <w:lsdException w:name="Plain Table 5" w:uiPriority="45"/>
-    <w:lsdException w:name="Grid Table Light" w:uiPriority="40"/>
-    <w:lsdException w:name="Grid Table 1 Light" w:uiPriority="46"/>
-    <w:lsdException w:name="Grid Table 2" w:uiPriority="47"/>
-    <w:lsdException w:name="Grid Table 3" w:uiPriority="48"/>
-    <w:lsdException w:name="Grid Table 4" w:uiPriority="49"/>
-    <w:lsdException w:name="Grid Table 5 Dark" w:uiPriority="50"/>
-    <w:lsdException w:name="Grid Table 6 Colorful" w:uiPriority="51"/>
-    <w:lsdException w:name="Grid Table 7 Colorful" w:uiPriority="52"/>
-    <w:lsdException w:name="Grid Table 1 Light Accent 1" w:uiPriority="46"/>
-    <w:lsdException w:name="Grid Table 2 Accent 1" w:uiPriority="47"/>
-    <w:lsdException w:name="Grid Table 3 Accent 1" w:uiPriority="48"/>
-    <w:lsdException w:name="Grid Table 4 Accent 1" w:uiPriority="49"/>
-    <w:lsdException w:name="Grid Table 5 Dark Accent 1" w:uiPriority="50"/>
-    <w:lsdException w:name="Grid Table 6 Colorful Accent 1" w:uiPriority="51"/>
-    <w:lsdException w:name="Grid Table 7 Colorful Accent 1" w:uiPriority="52"/>
-    <w:lsdException w:name="Grid Table 1 Light Accent 2" w:uiPriority="46"/>
-    <w:lsdException w:name="Grid Table 2 Accent 2" w:uiPriority="47"/>
-    <w:lsdException w:name="Grid Table 3 Accent 2" w:uiPriority="48"/>
-    <w:lsdException w:name="Grid Table 4 Accent 2" w:uiPriority="49"/>
-    <w:lsdException w:name="Grid Table 5 Dark Accent 2" w:uiPriority="50"/>
-    <w:lsdException w:name="Grid Table 6 Colorful Accent 2" w:uiPriority="51"/>
-    <w:lsdException w:name="Grid Table 7 Colorful Accent 2" w:uiPriority="52"/>
-    <w:lsdException w:name="Grid Table 1 Light Accent 3" w:uiPriority="46"/>
-    <w:lsdException w:name="Grid Table 2 Accent 3" w:uiPriority="47"/>
-    <w:lsdException w:name="Grid Table 3 Accent 3" w:uiPriority="48"/>
-    <w:lsdException w:name="Grid Table 4 Accent 3" w:uiPriority="49"/>
-    <w:lsdException w:name="Grid Table 5 Dark Accent 3" w:uiPriority="50"/>
-    <w:lsdException w:name="Grid Table 6 Colorful Accent 3" w:uiPriority="51"/>
-    <w:lsdException w:name="Grid Table 7 Colorful Accent 3" w:uiPriority="52"/>
-    <w:lsdException w:name="Grid Table 1 Light Accent 4" w:uiPriority="46"/>
-    <w:lsdException w:name="Grid Table 2 Accent 4" w:uiPriority="47"/>
-    <w:lsdException w:name="Grid Table 3 Accent 4" w:uiPriority="48"/>
-    <w:lsdException w:name="Grid Table 4 Accent 4" w:uiPriority="49"/>
-    <w:lsdException w:name="Grid Table 5 Dark Accent 4" w:uiPriority="50"/>
-    <w:lsdException w:name="Grid Table 6 Colorful Accent 4" w:uiPriority="51"/>
-    <w:lsdException w:name="Grid Table 7 Colorful Accent 4" w:uiPriority="52"/>
-    <w:lsdException w:name="Grid Table 1 Light Accent 5" w:uiPriority="46"/>
-    <w:lsdException w:name="Grid Table 2 Accent 5" w:uiPriority="47"/>
-    <w:lsdException w:name="Grid Table 3 Accent 5" w:uiPriority="48"/>
-    <w:lsdException w:name="Grid Table 4 Accent 5" w:uiPriority="49"/>
-    <w:lsdException w:name="Grid Table 5 Dark Accent 5" w:uiPriority="50"/>
-    <w:lsdException w:name="Grid Table 6 Colorful Accent 5" w:uiPriority="51"/>
-    <w:lsdException w:name="Grid Table 7 Colorful Accent 5" w:uiPriority="52"/>
-    <w:lsdException w:name="Grid Table 1 Light Accent 6" w:uiPriority="46"/>
-    <w:lsdException w:name="Grid Table 2 Accent 6" w:uiPriority="47"/>
-    <w:lsdException w:name="Grid Table 3 Accent 6" w:uiPriority="48"/>
-    <w:lsdException w:name="Grid Table 4 Accent 6" w:uiPriority="49"/>
-    <w:lsdException w:name="Grid Table 5 Dark Accent 6" w:uiPriority="50"/>
-    <w:lsdException w:name="Grid Table 6 Colorful Accent 6" w:uiPriority="51"/>
-    <w:lsdException w:name="Grid Table 7 Colorful Accent 6" w:uiPriority="52"/>
-    <w:lsdException w:name="List Table 1 Light" w:uiPriority="46"/>
-    <w:lsdException w:name="List Table 2" w:uiPriority="47"/>
-    <w:lsdException w:name="List Table 3" w:uiPriority="48"/>
-    <w:lsdException w:name="List Table 4" w:uiPriority="49"/>
-    <w:lsdException w:name="List Table 5 Dark" w:uiPriority="50"/>
-    <w:lsdException w:name="List Table 6 Colorful" w:uiPriority="51"/>
-    <w:lsdException w:name="List Table 7 Colorful" w:uiPriority="52"/>
-    <w:lsdException w:name="List Table 1 Light Accent 1" w:uiPriority="46"/>
-    <w:lsdException w:name="List Table 2 Accent 1" w:uiPriority="47"/>
-    <w:lsdException w:name="List Table 3 Accent 1" w:uiPriority="48"/>
-    <w:lsdException w:name="List Table 4 Accent 1" w:uiPriority="49"/>
-    <w:lsdException w:name="List Table 5 Dark Accent 1" w:uiPriority="50"/>
-    <w:lsdException w:name="List Table 6 Colorful Accent 1" w:uiPriority="51"/>
-    <w:lsdException w:name="List Table 7 Colorful Accent 1" w:uiPriority="52"/>
-    <w:lsdException w:name="List Table 1 Light Accent 2" w:uiPriority="46"/>
-    <w:lsdException w:name="List Table 2 Accent 2" w:uiPriority="47"/>
-    <w:lsdException w:name="List Table 3 Accent 2" w:uiPriority="48"/>
-    <w:lsdException w:name="List Table 4 Accent 2" w:uiPriority="49"/>
-    <w:lsdException w:name="List Table 5 Dark Accent 2" w:uiPriority="50"/>
-    <w:lsdException w:name="List Table 6 Colorful Accent 2" w:uiPriority="51"/>
-    <w:lsdException w:name="List Table 7 Colorful Accent 2" w:uiPriority="52"/>
-    <w:lsdException w:name="List Table 1 Light Accent 3" w:uiPriority="46"/>
-    <w:lsdException w:name="List Table 2 Accent 3" w:uiPriority="47"/>
-    <w:lsdException w:name="List Table 3 Accent 3" w:uiPriority="48"/>
-    <w:lsdException w:name="List Table 4 Accent 3" w:uiPriority="49"/>
-    <w:lsdException w:name="List Table 5 Dark Accent 3" w:uiPriority="50"/>
-    <w:lsdException w:name="List Table 6 Colorful Accent 3" w:uiPriority="51"/>
-    <w:lsdException w:name="List Table 7 Colorful Accent 3" w:uiPriority="52"/>
-    <w:lsdException w:name="List Table 1 Light Accent 4" w:uiPriority="46"/>
-    <w:lsdException w:name="List Table 2 Accent 4" w:uiPriority="47"/>
-    <w:lsdException w:name="List Table 3 Accent 4" w:uiPriority="48"/>
-    <w:lsdException w:name="List Table 4 Accent 4" w:uiPriority="49"/>
-    <w:lsdException w:name="List Table 5 Dark Accent 4" w:uiPriority="50"/>
-    <w:lsdException w:name="List Table 6 Colorful Accent 4" w:uiPriority="51"/>
-    <w:lsdException w:name="List Table 7 Colorful Accent 4" w:uiPriority="52"/>
-    <w:lsdException w:name="List Table 1 Light Accent 5" w:uiPriority="46"/>
-    <w:lsdException w:name="List Table 2 Accent 5" w:uiPriority="47"/>
-    <w:lsdException w:name="List Table 3 Accent 5" w:uiPriority="48"/>
-    <w:lsdException w:name="List Table 4 Accent 5" w:uiPriority="49"/>
-    <w:lsdException w:name="List Table 5 Dark Accent 5" w:uiPriority="50"/>
-    <w:lsdException w:name="List Table 6 Colorful Accent 5" w:uiPriority="51"/>
-    <w:lsdException w:name="List Table 7 Colorful Accent 5" w:uiPriority="52"/>
-    <w:lsdException w:name="List Table 1 Light Accent 6" w:uiPriority="46"/>
-    <w:lsdException w:name="List Table 2 Accent 6" w:uiPriority="47"/>
-    <w:lsdException w:name="List Table 3 Accent 6" w:uiPriority="48"/>
-    <w:lsdException w:name="List Table 4 Accent 6" w:uiPriority="49"/>
-    <w:lsdException w:name="List Table 5 Dark Accent 6" w:uiPriority="50"/>
-    <w:lsdException w:name="List Table 6 Colorful Accent 6" w:uiPriority="51"/>
-    <w:lsdException w:name="List Table 7 Colorful Accent 6" w:uiPriority="52"/>
-    <w:lsdException w:name="Mention" w:semiHidden="1" w:unhideWhenUsed="1"/>
-    <w:lsdException w:name="Smart Hyperlink" w:semiHidden="1" w:unhideWhenUsed="1"/>
-    <w:lsdException w:name="Hashtag" w:semiHidden="1" w:unhideWhenUsed="1"/>
-  </w:latentStyles>
-  <w:style w:type="paragraph" w:default="1" w:styleId="Normal">
-    <w:name w:val="Normal"/>
-    <w:qFormat/>
-  </w:style>
-  <w:style w:type="character" w:default="1" w:styleId="Fuentedeprrafopredeter">
-    <w:name w:val="Default Paragraph Font"/>
-    <w:uiPriority w:val="1"/>
-    <w:semiHidden/>
-    <w:unhideWhenUsed/>
-  </w:style>
-  <w:style w:type="table" w:default="1" w:styleId="Tablanormal">
-    <w:name w:val="Normal Table"/>
-    <w:uiPriority w:val="99"/>
-    <w:semiHidden/>
-    <w:unhideWhenUsed/>
-    <w:tblPr>
-      <w:tblInd w:w="0" w:type="dxa"/>
-      <w:tblCellMar>
-        <w:top w:w="0" w:type="dxa"/>
-        <w:left w:w="108" w:type="dxa"/>
-        <w:bottom w:w="0" w:type="dxa"/>
-        <w:right w:w="108" w:type="dxa"/>
-      </w:tblCellMar>
-    </w:tblPr>
-  </w:style>
-  <w:style w:type="numbering" w:default="1" w:styleId="Sinlista">
-    <w:name w:val="No List"/>
-    <w:uiPriority w:val="99"/>
-    <w:semiHidden/>
-    <w:unhideWhenUsed/>
-  </w:style>
-  <w:style w:type="paragraph" w:customStyle="1" w:styleId="E3EF19B51818440A9258085B6FBD929A">
-    <w:name w:val="E3EF19B51818440A9258085B6FBD929A"/>
-    <w:rsid w:val="007A6F34"/>
-  </w:style>
-  <w:style w:type="paragraph" w:customStyle="1" w:styleId="AAC406F0E3D842B193C36C75904974F9">
-    <w:name w:val="AAC406F0E3D842B193C36C75904974F9"/>
-    <w:rsid w:val="007A6F34"/>
-  </w:style>
-  <w:style w:type="paragraph" w:customStyle="1" w:styleId="452519475D3443E5A33F05C475461EA6">
-    <w:name w:val="452519475D3443E5A33F05C475461EA6"/>
-    <w:rsid w:val="007A6F34"/>
-  </w:style>
-  <w:style w:type="paragraph" w:customStyle="1" w:styleId="42ED2A0830F14E7AA67BCA5208B6A921">
-    <w:name w:val="42ED2A0830F14E7AA67BCA5208B6A921"/>
-    <w:rsid w:val="007A6F34"/>
-  </w:style>
-  <w:style w:type="paragraph" w:customStyle="1" w:styleId="F2BFCF53753644CA8DE4EBBA04685017">
-    <w:name w:val="F2BFCF53753644CA8DE4EBBA04685017"/>
-    <w:rsid w:val="007A6F34"/>
-  </w:style>
-  <w:style w:type="paragraph" w:customStyle="1" w:styleId="8B1DEF9ED67A4D2688FEE80B2983C607">
-    <w:name w:val="8B1DEF9ED67A4D2688FEE80B2983C607"/>
-    <w:rsid w:val="007A6F34"/>
-  </w:style>
-  <w:style w:type="paragraph" w:customStyle="1" w:styleId="31C2E418C1B040BBBCEAF57E5A7A072A">
-    <w:name w:val="31C2E418C1B040BBBCEAF57E5A7A072A"/>
-    <w:rsid w:val="007A6F34"/>
-  </w:style>
-  <w:style w:type="paragraph" w:customStyle="1" w:styleId="5B224D6A30FA4868A38F98C63C1E8975">
-    <w:name w:val="5B224D6A30FA4868A38F98C63C1E8975"/>
-    <w:rsid w:val="007A6F34"/>
-  </w:style>
-  <w:style w:type="paragraph" w:customStyle="1" w:styleId="176D307A683B450C89B7EFB213F149CE">
-    <w:name w:val="176D307A683B450C89B7EFB213F149CE"/>
-    <w:rsid w:val="007A6F34"/>
-  </w:style>
-</w:styles>
-</file>
-
-<file path=word/glossary/webSettings.xml><?xml version="1.0" encoding="utf-8"?>
-<w:webSettings xmlns:mc="http://schemas.openxmlformats.org/markup-compatibility/2006" xmlns:r="http://schemas.openxmlformats.org/officeDocument/2006/relationships" xmlns:w="http://schemas.openxmlformats.org/wordprocessingml/2006/main" xmlns:w14="http://schemas.microsoft.com/office/word/2010/wordml" xmlns:w15="http://schemas.microsoft.com/office/word/2012/wordml" xmlns:w16se="http://schemas.microsoft.com/office/word/2015/wordml/symex" mc:Ignorable="w14 w15 w16se">
-  <w:optimizeForBrowser/>
-  <w:allowPNG/>
-</w:webSettings>
-</file>
-
 <file path=word/theme/theme1.xml><?xml version="1.0" encoding="utf-8"?>
 <a:theme xmlns:a="http://schemas.openxmlformats.org/drawingml/2006/main" name="Tema de Office">
   <a:themeElements>
@@ -6823,7 +6202,7 @@
 </file>
 
 <file path=customXml/itemProps1.xml><?xml version="1.0" encoding="utf-8"?>
-<ds:datastoreItem xmlns:ds="http://schemas.openxmlformats.org/officeDocument/2006/customXml" ds:itemID="{C42B1DBC-56B1-4A3A-ADAC-D10961037387}">
+<ds:datastoreItem xmlns:ds="http://schemas.openxmlformats.org/officeDocument/2006/customXml" ds:itemID="{FA0E3003-6D8F-4232-886E-74241792BB7E}">
   <ds:schemaRefs>
     <ds:schemaRef ds:uri="http://schemas.openxmlformats.org/officeDocument/2006/bibliography"/>
   </ds:schemaRefs>

</xml_diff>

<commit_message>
Reestructuracion del documento, descripcion del producto y detalle y glosario mas inicio de descripcion funcional
</commit_message>
<xml_diff>
--- a/Argencine Documento de Vision.docx
+++ b/Argencine Documento de Vision.docx
@@ -169,30 +169,13 @@
     </w:p>
     <w:p>
       <w:pPr>
-        <w:jc w:val="center"/>
-        <w:rPr>
-          <w:rFonts w:cs="Arial"/>
-          <w:sz w:val="52"/>
-          <w:szCs w:val="52"/>
-        </w:rPr>
-      </w:pPr>
-      <w:r>
         <w:rPr>
           <w:rFonts w:cs="Arial"/>
           <w:color w:val="7F7F7F" w:themeColor="text1" w:themeTint="80"/>
           <w:sz w:val="52"/>
           <w:szCs w:val="52"/>
         </w:rPr>
-        <w:t>Documento de Visión</w:t>
-      </w:r>
-      <w:r>
-        <w:rPr>
-          <w:rFonts w:cs="Arial"/>
-          <w:sz w:val="52"/>
-          <w:szCs w:val="52"/>
-        </w:rPr>
-        <w:t xml:space="preserve">  </w:t>
-      </w:r>
+      </w:pPr>
     </w:p>
     <w:p/>
     <w:p>
@@ -258,10 +241,8 @@
           <w:sz w:val="48"/>
           <w:szCs w:val="48"/>
         </w:rPr>
-        <w:t>Versión 0.2</w:t>
-      </w:r>
-      <w:bookmarkStart w:id="0" w:name="_GoBack"/>
-      <w:bookmarkEnd w:id="0"/>
+        <w:t>Versión 0.3</w:t>
+      </w:r>
     </w:p>
     <w:p/>
     <w:p/>
@@ -347,7 +328,7 @@
             </w:rPr>
             <w:fldChar w:fldCharType="separate"/>
           </w:r>
-          <w:hyperlink w:anchor="_Toc479701706" w:history="1">
+          <w:hyperlink w:anchor="_Toc480619959" w:history="1">
             <w:r>
               <w:rPr>
                 <w:rStyle w:val="Hipervnculo"/>
@@ -374,7 +355,7 @@
                 <w:noProof/>
                 <w:webHidden/>
               </w:rPr>
-              <w:instrText xml:space="preserve"> PAGEREF _Toc479701706 \h </w:instrText>
+              <w:instrText xml:space="preserve"> PAGEREF _Toc480619959 \h </w:instrText>
             </w:r>
             <w:r>
               <w:rPr>
@@ -418,13 +399,13 @@
               <w:lang w:eastAsia="es-AR"/>
             </w:rPr>
           </w:pPr>
-          <w:hyperlink w:anchor="_Toc479701707" w:history="1">
+          <w:hyperlink w:anchor="_Toc480619960" w:history="1">
             <w:r>
               <w:rPr>
                 <w:rStyle w:val="Hipervnculo"/>
                 <w:noProof/>
               </w:rPr>
-              <w:t>Descripción Global del Producto</w:t>
+              <w:t>Descripción del Producto</w:t>
             </w:r>
             <w:r>
               <w:rPr>
@@ -445,7 +426,7 @@
                 <w:noProof/>
                 <w:webHidden/>
               </w:rPr>
-              <w:instrText xml:space="preserve"> PAGEREF _Toc479701707 \h </w:instrText>
+              <w:instrText xml:space="preserve"> PAGEREF _Toc480619960 \h </w:instrText>
             </w:r>
             <w:r>
               <w:rPr>
@@ -487,13 +468,13 @@
               <w:noProof/>
             </w:rPr>
           </w:pPr>
-          <w:hyperlink w:anchor="_Toc479701708" w:history="1">
+          <w:hyperlink w:anchor="_Toc480619961" w:history="1">
             <w:r>
               <w:rPr>
                 <w:rStyle w:val="Hipervnculo"/>
                 <w:noProof/>
               </w:rPr>
-              <w:t>Propósito</w:t>
+              <w:t>Descripción global</w:t>
             </w:r>
             <w:r>
               <w:rPr>
@@ -514,7 +495,7 @@
                 <w:noProof/>
                 <w:webHidden/>
               </w:rPr>
-              <w:instrText xml:space="preserve"> PAGEREF _Toc479701708 \h </w:instrText>
+              <w:instrText xml:space="preserve"> PAGEREF _Toc480619961 \h </w:instrText>
             </w:r>
             <w:r>
               <w:rPr>
@@ -556,13 +537,13 @@
               <w:noProof/>
             </w:rPr>
           </w:pPr>
-          <w:hyperlink w:anchor="_Toc479701709" w:history="1">
+          <w:hyperlink w:anchor="_Toc480619962" w:history="1">
             <w:r>
               <w:rPr>
                 <w:rStyle w:val="Hipervnculo"/>
                 <w:noProof/>
               </w:rPr>
-              <w:t>Descripción funcional del producto y Alcance</w:t>
+              <w:t>Descripción detallada</w:t>
             </w:r>
             <w:r>
               <w:rPr>
@@ -583,7 +564,7 @@
                 <w:noProof/>
                 <w:webHidden/>
               </w:rPr>
-              <w:instrText xml:space="preserve"> PAGEREF _Toc479701709 \h </w:instrText>
+              <w:instrText xml:space="preserve"> PAGEREF _Toc480619962 \h </w:instrText>
             </w:r>
             <w:r>
               <w:rPr>
@@ -625,13 +606,13 @@
               <w:noProof/>
             </w:rPr>
           </w:pPr>
-          <w:hyperlink w:anchor="_Toc479701710" w:history="1">
+          <w:hyperlink w:anchor="_Toc480619963" w:history="1">
             <w:r>
               <w:rPr>
                 <w:rStyle w:val="Hipervnculo"/>
                 <w:noProof/>
               </w:rPr>
-              <w:t>Definiciones, acrónimos y abreviaciones</w:t>
+              <w:t>Conclusión</w:t>
             </w:r>
             <w:r>
               <w:rPr>
@@ -652,7 +633,7 @@
                 <w:noProof/>
                 <w:webHidden/>
               </w:rPr>
-              <w:instrText xml:space="preserve"> PAGEREF _Toc479701710 \h </w:instrText>
+              <w:instrText xml:space="preserve"> PAGEREF _Toc480619963 \h </w:instrText>
             </w:r>
             <w:r>
               <w:rPr>
@@ -672,7 +653,7 @@
                 <w:noProof/>
                 <w:webHidden/>
               </w:rPr>
-              <w:t>5</w:t>
+              <w:t>6</w:t>
             </w:r>
             <w:r>
               <w:rPr>
@@ -696,13 +677,13 @@
               <w:lang w:eastAsia="es-AR"/>
             </w:rPr>
           </w:pPr>
-          <w:hyperlink w:anchor="_Toc479701711" w:history="1">
+          <w:hyperlink w:anchor="_Toc480619964" w:history="1">
             <w:r>
               <w:rPr>
                 <w:rStyle w:val="Hipervnculo"/>
                 <w:noProof/>
               </w:rPr>
-              <w:t>Descripción Detallada</w:t>
+              <w:t>Alcance</w:t>
             </w:r>
             <w:r>
               <w:rPr>
@@ -723,7 +704,7 @@
                 <w:noProof/>
                 <w:webHidden/>
               </w:rPr>
-              <w:instrText xml:space="preserve"> PAGEREF _Toc479701711 \h </w:instrText>
+              <w:instrText xml:space="preserve"> PAGEREF _Toc480619964 \h </w:instrText>
             </w:r>
             <w:r>
               <w:rPr>
@@ -743,7 +724,7 @@
                 <w:noProof/>
                 <w:webHidden/>
               </w:rPr>
-              <w:t>5</w:t>
+              <w:t>6</w:t>
             </w:r>
             <w:r>
               <w:rPr>
@@ -767,13 +748,13 @@
               <w:lang w:eastAsia="es-AR"/>
             </w:rPr>
           </w:pPr>
-          <w:hyperlink w:anchor="_Toc479701712" w:history="1">
+          <w:hyperlink w:anchor="_Toc480619965" w:history="1">
             <w:r>
               <w:rPr>
                 <w:rStyle w:val="Hipervnculo"/>
                 <w:noProof/>
               </w:rPr>
-              <w:t>Descripción de las personas participantes en el desarrollo del sistema de información y los usuarios (Roles)</w:t>
+              <w:t>Descripción funcional del producto</w:t>
             </w:r>
             <w:r>
               <w:rPr>
@@ -794,7 +775,7 @@
                 <w:noProof/>
                 <w:webHidden/>
               </w:rPr>
-              <w:instrText xml:space="preserve"> PAGEREF _Toc479701712 \h </w:instrText>
+              <w:instrText xml:space="preserve"> PAGEREF _Toc480619965 \h </w:instrText>
             </w:r>
             <w:r>
               <w:rPr>
@@ -814,7 +795,76 @@
                 <w:noProof/>
                 <w:webHidden/>
               </w:rPr>
-              <w:t>6</w:t>
+              <w:t>7</w:t>
+            </w:r>
+            <w:r>
+              <w:rPr>
+                <w:noProof/>
+                <w:webHidden/>
+              </w:rPr>
+              <w:fldChar w:fldCharType="end"/>
+            </w:r>
+          </w:hyperlink>
+        </w:p>
+        <w:p>
+          <w:pPr>
+            <w:pStyle w:val="TDC2"/>
+            <w:tabs>
+              <w:tab w:val="right" w:pos="9061"/>
+            </w:tabs>
+            <w:rPr>
+              <w:rFonts w:cstheme="minorBidi"/>
+              <w:noProof/>
+            </w:rPr>
+          </w:pPr>
+          <w:hyperlink w:anchor="_Toc480619966" w:history="1">
+            <w:r>
+              <w:rPr>
+                <w:rStyle w:val="Hipervnculo"/>
+                <w:noProof/>
+              </w:rPr>
+              <w:t>Definiciones, acrónimos y abreviaciones</w:t>
+            </w:r>
+            <w:r>
+              <w:rPr>
+                <w:noProof/>
+                <w:webHidden/>
+              </w:rPr>
+              <w:tab/>
+            </w:r>
+            <w:r>
+              <w:rPr>
+                <w:noProof/>
+                <w:webHidden/>
+              </w:rPr>
+              <w:fldChar w:fldCharType="begin"/>
+            </w:r>
+            <w:r>
+              <w:rPr>
+                <w:noProof/>
+                <w:webHidden/>
+              </w:rPr>
+              <w:instrText xml:space="preserve"> PAGEREF _Toc480619966 \h </w:instrText>
+            </w:r>
+            <w:r>
+              <w:rPr>
+                <w:noProof/>
+                <w:webHidden/>
+              </w:rPr>
+            </w:r>
+            <w:r>
+              <w:rPr>
+                <w:noProof/>
+                <w:webHidden/>
+              </w:rPr>
+              <w:fldChar w:fldCharType="separate"/>
+            </w:r>
+            <w:r>
+              <w:rPr>
+                <w:noProof/>
+                <w:webHidden/>
+              </w:rPr>
+              <w:t>7</w:t>
             </w:r>
             <w:r>
               <w:rPr>
@@ -838,13 +888,13 @@
               <w:lang w:eastAsia="es-AR"/>
             </w:rPr>
           </w:pPr>
-          <w:hyperlink w:anchor="_Toc479701713" w:history="1">
+          <w:hyperlink w:anchor="_Toc480619967" w:history="1">
             <w:r>
               <w:rPr>
                 <w:rStyle w:val="Hipervnculo"/>
                 <w:noProof/>
               </w:rPr>
-              <w:t>Otros requisitos del producto</w:t>
+              <w:t>Descripción Detallada</w:t>
             </w:r>
             <w:r>
               <w:rPr>
@@ -865,7 +915,7 @@
                 <w:noProof/>
                 <w:webHidden/>
               </w:rPr>
-              <w:instrText xml:space="preserve"> PAGEREF _Toc479701713 \h </w:instrText>
+              <w:instrText xml:space="preserve"> PAGEREF _Toc480619967 \h </w:instrText>
             </w:r>
             <w:r>
               <w:rPr>
@@ -885,214 +935,7 @@
                 <w:noProof/>
                 <w:webHidden/>
               </w:rPr>
-              <w:t>7</w:t>
-            </w:r>
-            <w:r>
-              <w:rPr>
-                <w:noProof/>
-                <w:webHidden/>
-              </w:rPr>
-              <w:fldChar w:fldCharType="end"/>
-            </w:r>
-          </w:hyperlink>
-        </w:p>
-        <w:p>
-          <w:pPr>
-            <w:pStyle w:val="TDC2"/>
-            <w:tabs>
-              <w:tab w:val="right" w:pos="9061"/>
-            </w:tabs>
-            <w:rPr>
-              <w:rFonts w:cstheme="minorBidi"/>
-              <w:noProof/>
-            </w:rPr>
-          </w:pPr>
-          <w:hyperlink w:anchor="_Toc479701714" w:history="1">
-            <w:r>
-              <w:rPr>
-                <w:rStyle w:val="Hipervnculo"/>
-                <w:noProof/>
-              </w:rPr>
-              <w:t>Estándares aplicables</w:t>
-            </w:r>
-            <w:r>
-              <w:rPr>
-                <w:noProof/>
-                <w:webHidden/>
-              </w:rPr>
-              <w:tab/>
-            </w:r>
-            <w:r>
-              <w:rPr>
-                <w:noProof/>
-                <w:webHidden/>
-              </w:rPr>
-              <w:fldChar w:fldCharType="begin"/>
-            </w:r>
-            <w:r>
-              <w:rPr>
-                <w:noProof/>
-                <w:webHidden/>
-              </w:rPr>
-              <w:instrText xml:space="preserve"> PAGEREF _Toc479701714 \h </w:instrText>
-            </w:r>
-            <w:r>
-              <w:rPr>
-                <w:noProof/>
-                <w:webHidden/>
-              </w:rPr>
-            </w:r>
-            <w:r>
-              <w:rPr>
-                <w:noProof/>
-                <w:webHidden/>
-              </w:rPr>
-              <w:fldChar w:fldCharType="separate"/>
-            </w:r>
-            <w:r>
-              <w:rPr>
-                <w:noProof/>
-                <w:webHidden/>
-              </w:rPr>
-              <w:t>7</w:t>
-            </w:r>
-            <w:r>
-              <w:rPr>
-                <w:noProof/>
-                <w:webHidden/>
-              </w:rPr>
-              <w:fldChar w:fldCharType="end"/>
-            </w:r>
-          </w:hyperlink>
-        </w:p>
-        <w:p>
-          <w:pPr>
-            <w:pStyle w:val="TDC2"/>
-            <w:tabs>
-              <w:tab w:val="right" w:pos="9061"/>
-            </w:tabs>
-            <w:rPr>
-              <w:rFonts w:cstheme="minorBidi"/>
-              <w:noProof/>
-            </w:rPr>
-          </w:pPr>
-          <w:hyperlink w:anchor="_Toc479701715" w:history="1">
-            <w:r>
-              <w:rPr>
-                <w:rStyle w:val="Hipervnculo"/>
-                <w:noProof/>
-              </w:rPr>
-              <w:t>Requisitos del sistema</w:t>
-            </w:r>
-            <w:r>
-              <w:rPr>
-                <w:noProof/>
-                <w:webHidden/>
-              </w:rPr>
-              <w:tab/>
-            </w:r>
-            <w:r>
-              <w:rPr>
-                <w:noProof/>
-                <w:webHidden/>
-              </w:rPr>
-              <w:fldChar w:fldCharType="begin"/>
-            </w:r>
-            <w:r>
-              <w:rPr>
-                <w:noProof/>
-                <w:webHidden/>
-              </w:rPr>
-              <w:instrText xml:space="preserve"> PAGEREF _Toc479701715 \h </w:instrText>
-            </w:r>
-            <w:r>
-              <w:rPr>
-                <w:noProof/>
-                <w:webHidden/>
-              </w:rPr>
-            </w:r>
-            <w:r>
-              <w:rPr>
-                <w:noProof/>
-                <w:webHidden/>
-              </w:rPr>
-              <w:fldChar w:fldCharType="separate"/>
-            </w:r>
-            <w:r>
-              <w:rPr>
-                <w:noProof/>
-                <w:webHidden/>
-              </w:rPr>
-              <w:t>7</w:t>
-            </w:r>
-            <w:r>
-              <w:rPr>
-                <w:noProof/>
-                <w:webHidden/>
-              </w:rPr>
-              <w:fldChar w:fldCharType="end"/>
-            </w:r>
-          </w:hyperlink>
-        </w:p>
-        <w:p>
-          <w:pPr>
-            <w:pStyle w:val="TDC2"/>
-            <w:tabs>
-              <w:tab w:val="right" w:pos="9061"/>
-            </w:tabs>
-            <w:rPr>
-              <w:rFonts w:cstheme="minorBidi"/>
-              <w:noProof/>
-            </w:rPr>
-          </w:pPr>
-          <w:hyperlink w:anchor="_Toc479701716" w:history="1">
-            <w:r>
-              <w:rPr>
-                <w:rStyle w:val="Hipervnculo"/>
-                <w:noProof/>
-              </w:rPr>
-              <w:t>Requisitos mínimos de entorno</w:t>
-            </w:r>
-            <w:r>
-              <w:rPr>
-                <w:noProof/>
-                <w:webHidden/>
-              </w:rPr>
-              <w:tab/>
-            </w:r>
-            <w:r>
-              <w:rPr>
-                <w:noProof/>
-                <w:webHidden/>
-              </w:rPr>
-              <w:fldChar w:fldCharType="begin"/>
-            </w:r>
-            <w:r>
-              <w:rPr>
-                <w:noProof/>
-                <w:webHidden/>
-              </w:rPr>
-              <w:instrText xml:space="preserve"> PAGEREF _Toc479701716 \h </w:instrText>
-            </w:r>
-            <w:r>
-              <w:rPr>
-                <w:noProof/>
-                <w:webHidden/>
-              </w:rPr>
-            </w:r>
-            <w:r>
-              <w:rPr>
-                <w:noProof/>
-                <w:webHidden/>
-              </w:rPr>
-              <w:fldChar w:fldCharType="separate"/>
-            </w:r>
-            <w:r>
-              <w:rPr>
-                <w:noProof/>
-                <w:webHidden/>
-              </w:rPr>
-              <w:t>7</w:t>
+              <w:t>8</w:t>
             </w:r>
             <w:r>
               <w:rPr>
@@ -1116,13 +959,13 @@
               <w:lang w:eastAsia="es-AR"/>
             </w:rPr>
           </w:pPr>
-          <w:hyperlink w:anchor="_Toc479701717" w:history="1">
+          <w:hyperlink w:anchor="_Toc480619968" w:history="1">
             <w:r>
               <w:rPr>
                 <w:rStyle w:val="Hipervnculo"/>
                 <w:noProof/>
               </w:rPr>
-              <w:t>Requisitos de Documentación</w:t>
+              <w:t>Descripción de las personas participantes en el desarrollo del sistema de información y los usuarios (Roles)</w:t>
             </w:r>
             <w:r>
               <w:rPr>
@@ -1143,7 +986,7 @@
                 <w:noProof/>
                 <w:webHidden/>
               </w:rPr>
-              <w:instrText xml:space="preserve"> PAGEREF _Toc479701717 \h </w:instrText>
+              <w:instrText xml:space="preserve"> PAGEREF _Toc480619968 \h </w:instrText>
             </w:r>
             <w:r>
               <w:rPr>
@@ -1163,7 +1006,78 @@
                 <w:noProof/>
                 <w:webHidden/>
               </w:rPr>
-              <w:t>7</w:t>
+              <w:t>8</w:t>
+            </w:r>
+            <w:r>
+              <w:rPr>
+                <w:noProof/>
+                <w:webHidden/>
+              </w:rPr>
+              <w:fldChar w:fldCharType="end"/>
+            </w:r>
+          </w:hyperlink>
+        </w:p>
+        <w:p>
+          <w:pPr>
+            <w:pStyle w:val="TDC1"/>
+            <w:tabs>
+              <w:tab w:val="right" w:pos="9061"/>
+            </w:tabs>
+            <w:rPr>
+              <w:rFonts w:asciiTheme="minorHAnsi" w:eastAsiaTheme="minorEastAsia" w:hAnsiTheme="minorHAnsi"/>
+              <w:noProof/>
+              <w:sz w:val="22"/>
+              <w:lang w:eastAsia="es-AR"/>
+            </w:rPr>
+          </w:pPr>
+          <w:hyperlink w:anchor="_Toc480619969" w:history="1">
+            <w:r>
+              <w:rPr>
+                <w:rStyle w:val="Hipervnculo"/>
+                <w:noProof/>
+              </w:rPr>
+              <w:t>Otros requisitos del producto</w:t>
+            </w:r>
+            <w:r>
+              <w:rPr>
+                <w:noProof/>
+                <w:webHidden/>
+              </w:rPr>
+              <w:tab/>
+            </w:r>
+            <w:r>
+              <w:rPr>
+                <w:noProof/>
+                <w:webHidden/>
+              </w:rPr>
+              <w:fldChar w:fldCharType="begin"/>
+            </w:r>
+            <w:r>
+              <w:rPr>
+                <w:noProof/>
+                <w:webHidden/>
+              </w:rPr>
+              <w:instrText xml:space="preserve"> PAGEREF _Toc480619969 \h </w:instrText>
+            </w:r>
+            <w:r>
+              <w:rPr>
+                <w:noProof/>
+                <w:webHidden/>
+              </w:rPr>
+            </w:r>
+            <w:r>
+              <w:rPr>
+                <w:noProof/>
+                <w:webHidden/>
+              </w:rPr>
+              <w:fldChar w:fldCharType="separate"/>
+            </w:r>
+            <w:r>
+              <w:rPr>
+                <w:noProof/>
+                <w:webHidden/>
+              </w:rPr>
+              <w:t>9</w:t>
             </w:r>
             <w:r>
               <w:rPr>
@@ -1185,13 +1099,13 @@
               <w:noProof/>
             </w:rPr>
           </w:pPr>
-          <w:hyperlink w:anchor="_Toc479701718" w:history="1">
+          <w:hyperlink w:anchor="_Toc480619970" w:history="1">
             <w:r>
               <w:rPr>
                 <w:rStyle w:val="Hipervnculo"/>
                 <w:noProof/>
               </w:rPr>
-              <w:t>Manual de Usuario</w:t>
+              <w:t>Estándares aplicables</w:t>
             </w:r>
             <w:r>
               <w:rPr>
@@ -1212,7 +1126,7 @@
                 <w:noProof/>
                 <w:webHidden/>
               </w:rPr>
-              <w:instrText xml:space="preserve"> PAGEREF _Toc479701718 \h </w:instrText>
+              <w:instrText xml:space="preserve"> PAGEREF _Toc480619970 \h </w:instrText>
             </w:r>
             <w:r>
               <w:rPr>
@@ -1232,7 +1146,7 @@
                 <w:noProof/>
                 <w:webHidden/>
               </w:rPr>
-              <w:t>7</w:t>
+              <w:t>9</w:t>
             </w:r>
             <w:r>
               <w:rPr>
@@ -1254,13 +1168,13 @@
               <w:noProof/>
             </w:rPr>
           </w:pPr>
-          <w:hyperlink w:anchor="_Toc479701719" w:history="1">
+          <w:hyperlink w:anchor="_Toc480619971" w:history="1">
             <w:r>
               <w:rPr>
                 <w:rStyle w:val="Hipervnculo"/>
                 <w:noProof/>
               </w:rPr>
-              <w:t>Ayuda en Línea</w:t>
+              <w:t>Requisitos del sistema</w:t>
             </w:r>
             <w:r>
               <w:rPr>
@@ -1281,7 +1195,7 @@
                 <w:noProof/>
                 <w:webHidden/>
               </w:rPr>
-              <w:instrText xml:space="preserve"> PAGEREF _Toc479701719 \h </w:instrText>
+              <w:instrText xml:space="preserve"> PAGEREF _Toc480619971 \h </w:instrText>
             </w:r>
             <w:r>
               <w:rPr>
@@ -1301,7 +1215,7 @@
                 <w:noProof/>
                 <w:webHidden/>
               </w:rPr>
-              <w:t>8</w:t>
+              <w:t>9</w:t>
             </w:r>
             <w:r>
               <w:rPr>
@@ -1323,12 +1237,290 @@
               <w:noProof/>
             </w:rPr>
           </w:pPr>
-          <w:hyperlink w:anchor="_Toc479701720" w:history="1">
+          <w:hyperlink w:anchor="_Toc480619972" w:history="1">
             <w:r>
               <w:rPr>
                 <w:rStyle w:val="Hipervnculo"/>
                 <w:noProof/>
               </w:rPr>
+              <w:t>Requisitos mínimos de entorno</w:t>
+            </w:r>
+            <w:r>
+              <w:rPr>
+                <w:noProof/>
+                <w:webHidden/>
+              </w:rPr>
+              <w:tab/>
+            </w:r>
+            <w:r>
+              <w:rPr>
+                <w:noProof/>
+                <w:webHidden/>
+              </w:rPr>
+              <w:fldChar w:fldCharType="begin"/>
+            </w:r>
+            <w:r>
+              <w:rPr>
+                <w:noProof/>
+                <w:webHidden/>
+              </w:rPr>
+              <w:instrText xml:space="preserve"> PAGEREF _Toc480619972 \h </w:instrText>
+            </w:r>
+            <w:r>
+              <w:rPr>
+                <w:noProof/>
+                <w:webHidden/>
+              </w:rPr>
+            </w:r>
+            <w:r>
+              <w:rPr>
+                <w:noProof/>
+                <w:webHidden/>
+              </w:rPr>
+              <w:fldChar w:fldCharType="separate"/>
+            </w:r>
+            <w:r>
+              <w:rPr>
+                <w:noProof/>
+                <w:webHidden/>
+              </w:rPr>
+              <w:t>9</w:t>
+            </w:r>
+            <w:r>
+              <w:rPr>
+                <w:noProof/>
+                <w:webHidden/>
+              </w:rPr>
+              <w:fldChar w:fldCharType="end"/>
+            </w:r>
+          </w:hyperlink>
+        </w:p>
+        <w:p>
+          <w:pPr>
+            <w:pStyle w:val="TDC1"/>
+            <w:tabs>
+              <w:tab w:val="right" w:pos="9061"/>
+            </w:tabs>
+            <w:rPr>
+              <w:rFonts w:asciiTheme="minorHAnsi" w:eastAsiaTheme="minorEastAsia" w:hAnsiTheme="minorHAnsi"/>
+              <w:noProof/>
+              <w:sz w:val="22"/>
+              <w:lang w:eastAsia="es-AR"/>
+            </w:rPr>
+          </w:pPr>
+          <w:hyperlink w:anchor="_Toc480619973" w:history="1">
+            <w:r>
+              <w:rPr>
+                <w:rStyle w:val="Hipervnculo"/>
+                <w:noProof/>
+              </w:rPr>
+              <w:t>Requisitos de Documentación</w:t>
+            </w:r>
+            <w:r>
+              <w:rPr>
+                <w:noProof/>
+                <w:webHidden/>
+              </w:rPr>
+              <w:tab/>
+            </w:r>
+            <w:r>
+              <w:rPr>
+                <w:noProof/>
+                <w:webHidden/>
+              </w:rPr>
+              <w:fldChar w:fldCharType="begin"/>
+            </w:r>
+            <w:r>
+              <w:rPr>
+                <w:noProof/>
+                <w:webHidden/>
+              </w:rPr>
+              <w:instrText xml:space="preserve"> PAGEREF _Toc480619973 \h </w:instrText>
+            </w:r>
+            <w:r>
+              <w:rPr>
+                <w:noProof/>
+                <w:webHidden/>
+              </w:rPr>
+            </w:r>
+            <w:r>
+              <w:rPr>
+                <w:noProof/>
+                <w:webHidden/>
+              </w:rPr>
+              <w:fldChar w:fldCharType="separate"/>
+            </w:r>
+            <w:r>
+              <w:rPr>
+                <w:noProof/>
+                <w:webHidden/>
+              </w:rPr>
+              <w:t>10</w:t>
+            </w:r>
+            <w:r>
+              <w:rPr>
+                <w:noProof/>
+                <w:webHidden/>
+              </w:rPr>
+              <w:fldChar w:fldCharType="end"/>
+            </w:r>
+          </w:hyperlink>
+        </w:p>
+        <w:p>
+          <w:pPr>
+            <w:pStyle w:val="TDC2"/>
+            <w:tabs>
+              <w:tab w:val="right" w:pos="9061"/>
+            </w:tabs>
+            <w:rPr>
+              <w:rFonts w:cstheme="minorBidi"/>
+              <w:noProof/>
+            </w:rPr>
+          </w:pPr>
+          <w:hyperlink w:anchor="_Toc480619974" w:history="1">
+            <w:r>
+              <w:rPr>
+                <w:rStyle w:val="Hipervnculo"/>
+                <w:noProof/>
+              </w:rPr>
+              <w:t>Manual de Usuario</w:t>
+            </w:r>
+            <w:r>
+              <w:rPr>
+                <w:noProof/>
+                <w:webHidden/>
+              </w:rPr>
+              <w:tab/>
+            </w:r>
+            <w:r>
+              <w:rPr>
+                <w:noProof/>
+                <w:webHidden/>
+              </w:rPr>
+              <w:fldChar w:fldCharType="begin"/>
+            </w:r>
+            <w:r>
+              <w:rPr>
+                <w:noProof/>
+                <w:webHidden/>
+              </w:rPr>
+              <w:instrText xml:space="preserve"> PAGEREF _Toc480619974 \h </w:instrText>
+            </w:r>
+            <w:r>
+              <w:rPr>
+                <w:noProof/>
+                <w:webHidden/>
+              </w:rPr>
+            </w:r>
+            <w:r>
+              <w:rPr>
+                <w:noProof/>
+                <w:webHidden/>
+              </w:rPr>
+              <w:fldChar w:fldCharType="separate"/>
+            </w:r>
+            <w:r>
+              <w:rPr>
+                <w:noProof/>
+                <w:webHidden/>
+              </w:rPr>
+              <w:t>10</w:t>
+            </w:r>
+            <w:r>
+              <w:rPr>
+                <w:noProof/>
+                <w:webHidden/>
+              </w:rPr>
+              <w:fldChar w:fldCharType="end"/>
+            </w:r>
+          </w:hyperlink>
+        </w:p>
+        <w:p>
+          <w:pPr>
+            <w:pStyle w:val="TDC2"/>
+            <w:tabs>
+              <w:tab w:val="right" w:pos="9061"/>
+            </w:tabs>
+            <w:rPr>
+              <w:rFonts w:cstheme="minorBidi"/>
+              <w:noProof/>
+            </w:rPr>
+          </w:pPr>
+          <w:hyperlink w:anchor="_Toc480619975" w:history="1">
+            <w:r>
+              <w:rPr>
+                <w:rStyle w:val="Hipervnculo"/>
+                <w:noProof/>
+              </w:rPr>
+              <w:t>Ayuda en Línea</w:t>
+            </w:r>
+            <w:r>
+              <w:rPr>
+                <w:noProof/>
+                <w:webHidden/>
+              </w:rPr>
+              <w:tab/>
+            </w:r>
+            <w:r>
+              <w:rPr>
+                <w:noProof/>
+                <w:webHidden/>
+              </w:rPr>
+              <w:fldChar w:fldCharType="begin"/>
+            </w:r>
+            <w:r>
+              <w:rPr>
+                <w:noProof/>
+                <w:webHidden/>
+              </w:rPr>
+              <w:instrText xml:space="preserve"> PAGEREF _Toc480619975 \h </w:instrText>
+            </w:r>
+            <w:r>
+              <w:rPr>
+                <w:noProof/>
+                <w:webHidden/>
+              </w:rPr>
+            </w:r>
+            <w:r>
+              <w:rPr>
+                <w:noProof/>
+                <w:webHidden/>
+              </w:rPr>
+              <w:fldChar w:fldCharType="separate"/>
+            </w:r>
+            <w:r>
+              <w:rPr>
+                <w:noProof/>
+                <w:webHidden/>
+              </w:rPr>
+              <w:t>10</w:t>
+            </w:r>
+            <w:r>
+              <w:rPr>
+                <w:noProof/>
+                <w:webHidden/>
+              </w:rPr>
+              <w:fldChar w:fldCharType="end"/>
+            </w:r>
+          </w:hyperlink>
+        </w:p>
+        <w:p>
+          <w:pPr>
+            <w:pStyle w:val="TDC2"/>
+            <w:tabs>
+              <w:tab w:val="right" w:pos="9061"/>
+            </w:tabs>
+            <w:rPr>
+              <w:rFonts w:cstheme="minorBidi"/>
+              <w:noProof/>
+            </w:rPr>
+          </w:pPr>
+          <w:hyperlink w:anchor="_Toc480619976" w:history="1">
+            <w:r>
+              <w:rPr>
+                <w:rStyle w:val="Hipervnculo"/>
+                <w:noProof/>
+              </w:rPr>
               <w:t>Guía de instalación, configuración y archivo Léame.</w:t>
             </w:r>
             <w:r>
@@ -1350,7 +1542,7 @@
                 <w:noProof/>
                 <w:webHidden/>
               </w:rPr>
-              <w:instrText xml:space="preserve"> PAGEREF _Toc479701720 \h </w:instrText>
+              <w:instrText xml:space="preserve"> PAGEREF _Toc480619976 \h </w:instrText>
             </w:r>
             <w:r>
               <w:rPr>
@@ -1370,7 +1562,78 @@
                 <w:noProof/>
                 <w:webHidden/>
               </w:rPr>
-              <w:t>8</w:t>
+              <w:t>10</w:t>
+            </w:r>
+            <w:r>
+              <w:rPr>
+                <w:noProof/>
+                <w:webHidden/>
+              </w:rPr>
+              <w:fldChar w:fldCharType="end"/>
+            </w:r>
+          </w:hyperlink>
+        </w:p>
+        <w:p>
+          <w:pPr>
+            <w:pStyle w:val="TDC1"/>
+            <w:tabs>
+              <w:tab w:val="right" w:pos="9061"/>
+            </w:tabs>
+            <w:rPr>
+              <w:rFonts w:asciiTheme="minorHAnsi" w:eastAsiaTheme="minorEastAsia" w:hAnsiTheme="minorHAnsi"/>
+              <w:noProof/>
+              <w:sz w:val="22"/>
+              <w:lang w:eastAsia="es-AR"/>
+            </w:rPr>
+          </w:pPr>
+          <w:hyperlink w:anchor="_Toc480619977" w:history="1">
+            <w:r>
+              <w:rPr>
+                <w:rStyle w:val="Hipervnculo"/>
+                <w:noProof/>
+              </w:rPr>
+              <w:t>Glosario</w:t>
+            </w:r>
+            <w:r>
+              <w:rPr>
+                <w:noProof/>
+                <w:webHidden/>
+              </w:rPr>
+              <w:tab/>
+            </w:r>
+            <w:r>
+              <w:rPr>
+                <w:noProof/>
+                <w:webHidden/>
+              </w:rPr>
+              <w:fldChar w:fldCharType="begin"/>
+            </w:r>
+            <w:r>
+              <w:rPr>
+                <w:noProof/>
+                <w:webHidden/>
+              </w:rPr>
+              <w:instrText xml:space="preserve"> PAGEREF _Toc480619977 \h </w:instrText>
+            </w:r>
+            <w:r>
+              <w:rPr>
+                <w:noProof/>
+                <w:webHidden/>
+              </w:rPr>
+            </w:r>
+            <w:r>
+              <w:rPr>
+                <w:noProof/>
+                <w:webHidden/>
+              </w:rPr>
+              <w:fldChar w:fldCharType="separate"/>
+            </w:r>
+            <w:r>
+              <w:rPr>
+                <w:noProof/>
+                <w:webHidden/>
+              </w:rPr>
+              <w:t>10</w:t>
             </w:r>
             <w:r>
               <w:rPr>
@@ -1407,7 +1670,7 @@
           <w:b/>
         </w:rPr>
       </w:pPr>
-      <w:bookmarkStart w:id="1" w:name="_Toc479701706"/>
+      <w:bookmarkStart w:id="0" w:name="_Toc480619959"/>
       <w:r>
         <w:rPr>
           <w:b/>
@@ -1415,7 +1678,7 @@
         <w:lastRenderedPageBreak/>
         <w:t>Historial de cambios</w:t>
       </w:r>
-      <w:bookmarkEnd w:id="1"/>
+      <w:bookmarkEnd w:id="0"/>
     </w:p>
     <w:p/>
     <w:tbl>
@@ -1598,28 +1861,56 @@
             <w:tcW w:w="2689" w:type="dxa"/>
             <w:vAlign w:val="center"/>
           </w:tcPr>
-          <w:p/>
+          <w:p>
+            <w:r>
+              <w:t>Esteban Garcia Warnecke</w:t>
+            </w:r>
+          </w:p>
         </w:tc>
         <w:tc>
           <w:tcPr>
             <w:tcW w:w="1557" w:type="dxa"/>
             <w:vAlign w:val="center"/>
           </w:tcPr>
-          <w:p/>
+          <w:p>
+            <w:r>
+              <w:t>0.3</w:t>
+            </w:r>
+          </w:p>
         </w:tc>
         <w:tc>
           <w:tcPr>
             <w:tcW w:w="2124" w:type="dxa"/>
             <w:vAlign w:val="center"/>
           </w:tcPr>
-          <w:p/>
+          <w:p>
+            <w:r>
+              <w:t>22-04-2017</w:t>
+            </w:r>
+          </w:p>
         </w:tc>
         <w:tc>
           <w:tcPr>
             <w:tcW w:w="2124" w:type="dxa"/>
             <w:vAlign w:val="center"/>
           </w:tcPr>
-          <w:p/>
+          <w:p>
+            <w:r>
+              <w:t>Reestructuración del documento,</w:t>
+            </w:r>
+            <w:r>
+              <w:t xml:space="preserve"> </w:t>
+            </w:r>
+            <w:r>
+              <w:t>ampliación</w:t>
+            </w:r>
+            <w:r>
+              <w:t xml:space="preserve"> de funcionalidades</w:t>
+            </w:r>
+            <w:r>
+              <w:t xml:space="preserve"> y glosario</w:t>
+            </w:r>
+          </w:p>
         </w:tc>
       </w:tr>
       <w:tr>
@@ -2170,6 +2461,7 @@
         </w:rPr>
       </w:pPr>
       <w:r>
+        <w:lastRenderedPageBreak/>
         <w:br w:type="page"/>
       </w:r>
     </w:p>
@@ -2180,16 +2472,476 @@
           <w:b/>
         </w:rPr>
       </w:pPr>
-      <w:bookmarkStart w:id="2" w:name="_Toc479701707"/>
+      <w:bookmarkStart w:id="1" w:name="_Toc480619960"/>
       <w:r>
         <w:rPr>
           <w:b/>
         </w:rPr>
         <w:lastRenderedPageBreak/>
-        <w:t>Descripción Global del Producto</w:t>
+        <w:t>Descripción del Producto</w:t>
+      </w:r>
+      <w:bookmarkEnd w:id="1"/>
+    </w:p>
+    <w:p/>
+    <w:p>
+      <w:pPr>
+        <w:pStyle w:val="Subttulo"/>
+        <w:rPr>
+          <w:b/>
+        </w:rPr>
+      </w:pPr>
+      <w:bookmarkStart w:id="2" w:name="_Toc480619961"/>
+      <w:r>
+        <w:rPr>
+          <w:b/>
+        </w:rPr>
+        <w:t>Descripción global</w:t>
       </w:r>
       <w:bookmarkEnd w:id="2"/>
     </w:p>
+    <w:p>
+      <w:r>
+        <w:t>La motivación principal del desarrollo del sistema para Argencine S.A. nace con la intención de actualizar y mejorar su proceso de ventas de entradas de cine y promoción de novedades a sus clientes.</w:t>
+      </w:r>
+      <w:r>
+        <w:t xml:space="preserve"> Actualmente las entradas se venden a cuando un cliente se acerca a la ventanilla del cine e interactúa con el vendedor quien lleva registro de las entradas vendidas en una planilla que él posee y le avisa al cliente si hay cupo en la sala para la película que desea ver porque los asientos no están numerados. Si el cliente accede a comprar,</w:t>
+      </w:r>
+      <w:r>
+        <w:t xml:space="preserve"> el vendedor además le notifica </w:t>
+      </w:r>
+      <w:r>
+        <w:t xml:space="preserve">que puede comprar golosinas o snacks a modo de promoción si el cliente </w:t>
+      </w:r>
+      <w:r>
+        <w:t xml:space="preserve">las compra </w:t>
+      </w:r>
+      <w:r>
+        <w:t xml:space="preserve">con la entrada; estas promociones las tiene anotadas en un cuaderno donde lleva registro de las promociones vigentes, esto ha atraído problemas de verificación de entradas vendidas </w:t>
+      </w:r>
+      <w:r>
+        <w:t>contrastándolas</w:t>
+      </w:r>
+      <w:r>
+        <w:t xml:space="preserve"> con la cantidad de dinero equivalente en caja e inconvenientes con ofrecimiento de promociones no vigentes por el mal control de las mismas.</w:t>
+      </w:r>
+    </w:p>
+    <w:p>
+      <w:r>
+        <w:t xml:space="preserve">Como segunda motivación de desarrollo del sistema también se busca agilizar los procesos administrativos internos que no intervienen en el trato directo con el cliente, ellos son: toma de datos de nuevos clientes y empleados, hoy en día tanto cuando un cliente nuevo se acerca al cine o un nuevo empleado se suma al personal sus datos se toman a mano y se guardan en ficheros. Se espera contar con datos precisos de las salas existentes y poder sumar nuevas salas, dado que se con la implementación del nuevo sistema los asientos se van a numerar y por último actualización de cartelera de cine que hoy se cambia con carteles impresos los cuales en muchas ocasiones han quedado desactualizados por olvidos del personal. </w:t>
+      </w:r>
+    </w:p>
+    <w:p>
+      <w:pPr>
+        <w:pStyle w:val="Subttulo"/>
+      </w:pPr>
+    </w:p>
+    <w:p>
+      <w:pPr>
+        <w:pStyle w:val="Subttulo"/>
+        <w:rPr>
+          <w:b/>
+        </w:rPr>
+      </w:pPr>
+      <w:bookmarkStart w:id="3" w:name="_Toc480619962"/>
+      <w:r>
+        <w:rPr>
+          <w:b/>
+        </w:rPr>
+        <w:t>Descripción detallada</w:t>
+      </w:r>
+      <w:bookmarkEnd w:id="3"/>
+    </w:p>
+    <w:p>
+      <w:r>
+        <w:t xml:space="preserve">El sistema a realizar </w:t>
+      </w:r>
+      <w:r>
+        <w:t xml:space="preserve">contará con diferentes módulos que abarcan las tareas descriptas en el apartado anterior, </w:t>
+      </w:r>
+      <w:r>
+        <w:t>las cuales</w:t>
+      </w:r>
+      <w:r>
+        <w:t xml:space="preserve"> son:</w:t>
+      </w:r>
+    </w:p>
+    <w:p>
+      <w:pPr>
+        <w:rPr>
+          <w:b/>
+        </w:rPr>
+      </w:pPr>
+    </w:p>
+    <w:p>
+      <w:pPr>
+        <w:rPr>
+          <w:b/>
+        </w:rPr>
+      </w:pPr>
+      <w:r>
+        <w:rPr>
+          <w:b/>
+        </w:rPr>
+        <w:t xml:space="preserve">Módulo de ventas de entradas </w:t>
+      </w:r>
+    </w:p>
+    <w:p>
+      <w:r>
+        <w:t xml:space="preserve">El módulo de venta de entradas constará de cinco (5) etapas sencillas: </w:t>
+      </w:r>
+    </w:p>
+    <w:p>
+      <w:pPr>
+        <w:pStyle w:val="Prrafodelista"/>
+        <w:numPr>
+          <w:ilvl w:val="0"/>
+          <w:numId w:val="7"/>
+        </w:numPr>
+        <w:rPr>
+          <w:b/>
+        </w:rPr>
+      </w:pPr>
+      <w:r>
+        <w:t>La primera consta de un formulario y una galería de imágenes donde el usuario podrá elegir película,</w:t>
+      </w:r>
+      <w:r>
+        <w:t xml:space="preserve"> idioma, fecha y</w:t>
+      </w:r>
+      <w:r>
+        <w:t xml:space="preserve"> hora. El usuario tendrá que </w:t>
+      </w:r>
+      <w:r>
+        <w:lastRenderedPageBreak/>
+        <w:t xml:space="preserve">seleccionar todos los datos obligatoriamente para poder pasar a la siguiente etapa, estos datos componen a lo que se denomina función. </w:t>
+      </w:r>
+    </w:p>
+    <w:p>
+      <w:pPr>
+        <w:pStyle w:val="Prrafodelista"/>
+        <w:numPr>
+          <w:ilvl w:val="0"/>
+          <w:numId w:val="7"/>
+        </w:numPr>
+        <w:rPr>
+          <w:b/>
+        </w:rPr>
+      </w:pPr>
+      <w:r>
+        <w:t>La segunda es la selección de asientos que se manifestará al usuario en forma de imagen interactiva donde se distinguirán los asientos libres</w:t>
+      </w:r>
+      <w:r>
+        <w:t xml:space="preserve"> en color blanco</w:t>
+      </w:r>
+      <w:r>
+        <w:t>, los asientos ocupados</w:t>
+      </w:r>
+      <w:r>
+        <w:t xml:space="preserve"> en color rojo</w:t>
+      </w:r>
+      <w:r>
+        <w:t xml:space="preserve"> y los que ocupará el client</w:t>
+      </w:r>
+      <w:r>
+        <w:t xml:space="preserve">e en color verde, solo se podrá pasar a la próxima etapa si el usuario seleccionó todos los asientos que va a ocupar. </w:t>
+      </w:r>
+    </w:p>
+    <w:p>
+      <w:pPr>
+        <w:pStyle w:val="Prrafodelista"/>
+        <w:numPr>
+          <w:ilvl w:val="0"/>
+          <w:numId w:val="7"/>
+        </w:numPr>
+        <w:rPr>
+          <w:b/>
+        </w:rPr>
+      </w:pPr>
+      <w:r>
+        <w:t>Como tercera etapa se elegirán</w:t>
+      </w:r>
+      <w:r>
+        <w:t xml:space="preserve"> la cantidad de entradas con las</w:t>
+      </w:r>
+      <w:r>
+        <w:t xml:space="preserve"> promociones vigent</w:t>
+      </w:r>
+      <w:r>
+        <w:t xml:space="preserve">es, esto incluye 2x1, donde solo se podrá comprar entradas de a pares con un máximo de 6 por compra, </w:t>
+      </w:r>
+      <w:r>
+        <w:t>o descuentos en el precio con determinadas tarjetas de crédito o</w:t>
+      </w:r>
+      <w:r>
+        <w:t xml:space="preserve"> días especiales donde cuesten menos.</w:t>
+      </w:r>
+      <w:r>
+        <w:t xml:space="preserve"> </w:t>
+      </w:r>
+    </w:p>
+    <w:p>
+      <w:pPr>
+        <w:pStyle w:val="Prrafodelista"/>
+        <w:numPr>
+          <w:ilvl w:val="0"/>
+          <w:numId w:val="7"/>
+        </w:numPr>
+        <w:rPr>
+          <w:b/>
+        </w:rPr>
+      </w:pPr>
+      <w:r>
+        <w:t>En la cuarta etapa se elegirán</w:t>
+      </w:r>
+      <w:r>
+        <w:t xml:space="preserve"> promociones de combos</w:t>
+      </w:r>
+      <w:r>
+        <w:t xml:space="preserve"> de snacks </w:t>
+      </w:r>
+      <w:r>
+        <w:t xml:space="preserve">o golosinas </w:t>
+      </w:r>
+      <w:r>
+        <w:t>del Candy Bar que</w:t>
+      </w:r>
+      <w:r>
+        <w:t xml:space="preserve"> funciona en conjunto al cine.</w:t>
+      </w:r>
+    </w:p>
+    <w:p>
+      <w:pPr>
+        <w:pStyle w:val="Prrafodelista"/>
+        <w:numPr>
+          <w:ilvl w:val="0"/>
+          <w:numId w:val="7"/>
+        </w:numPr>
+        <w:rPr>
+          <w:b/>
+        </w:rPr>
+      </w:pPr>
+      <w:r>
+        <w:t>P</w:t>
+      </w:r>
+      <w:r>
+        <w:t xml:space="preserve">or </w:t>
+      </w:r>
+      <w:r>
+        <w:t>último,</w:t>
+      </w:r>
+      <w:r>
+        <w:t xml:space="preserve"> en la quinta se realizará la impresión de b</w:t>
+      </w:r>
+      <w:r>
+        <w:t xml:space="preserve">oletos detallando película, hora, función, día y numero de asiento por </w:t>
+      </w:r>
+      <w:r>
+        <w:t>boleto</w:t>
+      </w:r>
+      <w:r>
+        <w:t>.</w:t>
+      </w:r>
+    </w:p>
+    <w:p>
+      <w:pPr>
+        <w:rPr>
+          <w:b/>
+        </w:rPr>
+      </w:pPr>
+      <w:r>
+        <w:rPr>
+          <w:b/>
+        </w:rPr>
+        <w:t>Actualización de cartelera</w:t>
+      </w:r>
+    </w:p>
+    <w:p>
+      <w:r>
+        <w:t>El usuario encargado de actualizar la cartelera tendrá un formulario que permitirá la carga de nuevas películas con horarios, salas, idiomas.</w:t>
+      </w:r>
+      <w:r>
+        <w:t xml:space="preserve"> El intervalo de días de duración de la cartelera lo determinara el sistema automáticamente y por lo general es de 7 días (de jueves a jueves).</w:t>
+      </w:r>
+      <w:r>
+        <w:t xml:space="preserve"> Este</w:t>
+      </w:r>
+      <w:r>
+        <w:t xml:space="preserve"> proceso solo se podrá realizar</w:t>
+      </w:r>
+      <w:r>
+        <w:t xml:space="preserve"> a partir de las</w:t>
+      </w:r>
+      <w:r>
+        <w:t xml:space="preserve"> 00</w:t>
+      </w:r>
+      <w:r>
+        <w:t>.00hs a las 9.00hs de los jueves.</w:t>
+      </w:r>
+      <w:r>
+        <w:t xml:space="preserve"> Mientras se esté realizando el proceso de actualización el usuario podrá adherir, modificar existentes o borrar funciones a gusto, pero una vez se confirme la cartelera esta se </w:t>
+      </w:r>
+      <w:r>
+        <w:t>publicará</w:t>
+      </w:r>
+      <w:r>
+        <w:t xml:space="preserve"> para todo el sistema y una eventual modificación de la misma cuando este en vigencia para los usuarios finales solo la podrá hacer el gerente del área. </w:t>
+      </w:r>
+    </w:p>
+    <w:p>
+      <w:pPr>
+        <w:rPr>
+          <w:b/>
+        </w:rPr>
+      </w:pPr>
+      <w:r>
+        <w:rPr>
+          <w:b/>
+        </w:rPr>
+        <w:t>Administració</w:t>
+      </w:r>
+      <w:r>
+        <w:rPr>
+          <w:b/>
+        </w:rPr>
+        <w:t>n de clientes</w:t>
+      </w:r>
+    </w:p>
+    <w:p>
+      <w:pPr>
+        <w:rPr>
+          <w:b/>
+        </w:rPr>
+      </w:pPr>
+      <w:r>
+        <w:t xml:space="preserve">Los nuevos clientes </w:t>
+      </w:r>
+      <w:r>
+        <w:t>se podrán dar crear, modificar,</w:t>
+      </w:r>
+      <w:r>
+        <w:t xml:space="preserve"> borrar</w:t>
+      </w:r>
+      <w:r>
+        <w:t xml:space="preserve"> y buscar</w:t>
+      </w:r>
+      <w:r>
+        <w:t xml:space="preserve"> en una interfaz </w:t>
+      </w:r>
+      <w:r>
+        <w:t>que los liste y permita poder operar sobre ellos</w:t>
+      </w:r>
+      <w:r>
+        <w:t>.</w:t>
+      </w:r>
+      <w:r>
+        <w:t xml:space="preserve"> Para poder modificar o borrar primero se deberá seleccionar un cliente de la lista y luego proceder con la acción. Para dar de alta se proveerá un formulario a parte de la lista de clientes. L</w:t>
+      </w:r>
+      <w:r>
+        <w:t xml:space="preserve">os </w:t>
+      </w:r>
+      <w:r>
+        <w:t>datos de importancia serán: nombre, apellido, DNI, email, teléfono, dirección, provincia, localidad y código postal.</w:t>
+      </w:r>
+    </w:p>
+    <w:p>
+      <w:pPr>
+        <w:rPr>
+          <w:b/>
+        </w:rPr>
+      </w:pPr>
+    </w:p>
+    <w:p>
+      <w:pPr>
+        <w:rPr>
+          <w:b/>
+        </w:rPr>
+      </w:pPr>
+      <w:r>
+        <w:rPr>
+          <w:b/>
+        </w:rPr>
+        <w:t>Admi</w:t>
+      </w:r>
+      <w:r>
+        <w:rPr>
+          <w:b/>
+        </w:rPr>
+        <w:t>nistración de Usuarios internos</w:t>
+      </w:r>
+      <w:r>
+        <w:rPr>
+          <w:b/>
+        </w:rPr>
+        <w:t xml:space="preserve"> </w:t>
+      </w:r>
+    </w:p>
+    <w:p>
+      <w:pPr>
+        <w:rPr>
+          <w:b/>
+        </w:rPr>
+      </w:pPr>
+      <w:r>
+        <w:t>E</w:t>
+      </w:r>
+      <w:r>
+        <w:t xml:space="preserve">n este módulo se podrán crear, modificar, borrar y buscar </w:t>
+      </w:r>
+      <w:r>
+        <w:t>empleados a través de una interfaz que permita listarlos y buscarlos por filtro</w:t>
+      </w:r>
+      <w:r>
+        <w:t xml:space="preserve">s que hagan la hagan más </w:t>
+      </w:r>
+      <w:r>
+        <w:lastRenderedPageBreak/>
+        <w:t xml:space="preserve">rápida. Los datos relevantes para los usuarios internos son legajo, nombre, apellido, DNI, email, teléfono, dirección, provincia, localidad y código postal y patentes). </w:t>
+      </w:r>
+    </w:p>
+    <w:p>
+      <w:pPr>
+        <w:rPr>
+          <w:b/>
+        </w:rPr>
+      </w:pPr>
+      <w:r>
+        <w:rPr>
+          <w:b/>
+        </w:rPr>
+        <w:t>Módulo de promociones</w:t>
+      </w:r>
+      <w:r>
+        <w:rPr>
+          <w:b/>
+        </w:rPr>
+        <w:t xml:space="preserve"> </w:t>
+      </w:r>
+    </w:p>
+    <w:p>
+      <w:pPr>
+        <w:rPr>
+          <w:b/>
+        </w:rPr>
+      </w:pPr>
+      <w:r>
+        <w:t>En este módulo se podrán administrar los dos tipos de promociones que brinda Argencine S.A.: promociones de financiación y promociones de combo. Las primeras representan descuentos en las compras de entradas (</w:t>
+      </w:r>
+      <w:proofErr w:type="spellStart"/>
+      <w:r>
+        <w:t>ej</w:t>
+      </w:r>
+      <w:proofErr w:type="spellEnd"/>
+      <w:r>
+        <w:t>: 2x1 los días miércoles, 10% de descuento de lunes a miércoles, etc.), las segundas representan precios especiales en la compra de entradas en conjunto de snacks y otros comestibles durante el proceso de compra. Este módulo contara con la interfaz solapada entre tipos de promociones con su correspondiente vista. En cuanto a los datos principales de las promociones se especificarán los productos que componen la promoción, el rango de fecha de vigencia, el precio y la descripción de la misma.</w:t>
+      </w:r>
+    </w:p>
+    <w:p>
+      <w:r>
+        <w:rPr>
+          <w:i/>
+        </w:rPr>
+        <w:t>Se analiza la posibilidad de enviar emails a los clientes cuando la cartelera cambie y nuevas promociones salgan en vigencia.</w:t>
+      </w:r>
+    </w:p>
     <w:p/>
     <w:p>
       <w:pPr>
@@ -2198,18 +2950,24 @@
           <w:b/>
         </w:rPr>
       </w:pPr>
-      <w:bookmarkStart w:id="3" w:name="_Toc479701708"/>
-      <w:r>
-        <w:rPr>
-          <w:b/>
-        </w:rPr>
-        <w:t>Propósito</w:t>
-      </w:r>
-      <w:bookmarkEnd w:id="3"/>
-    </w:p>
-    <w:p>
-      <w:r>
-        <w:t xml:space="preserve">La motivación principal del desarrollo del sistema para Argencine S.A. nace con la intención de la organización en actualizar y mejorar su proceso de ventas de entradas de cine y promoción de novedades a sus clientes. Teniendo en cuenta que en la actualidad la ventaja competitiva </w:t>
+      <w:bookmarkStart w:id="4" w:name="_Toc480619963"/>
+      <w:r>
+        <w:rPr>
+          <w:b/>
+        </w:rPr>
+        <w:t>Conclusió</w:t>
+      </w:r>
+      <w:r>
+        <w:rPr>
+          <w:b/>
+        </w:rPr>
+        <w:t>n</w:t>
+      </w:r>
+      <w:bookmarkEnd w:id="4"/>
+    </w:p>
+    <w:p>
+      <w:r>
+        <w:t xml:space="preserve">Teniendo en cuenta que en la actualidad la ventaja competitiva </w:t>
       </w:r>
       <w:r>
         <w:t>está</w:t>
@@ -2239,7 +2997,13 @@
         <w:t>plataformas digitales</w:t>
       </w:r>
       <w:r>
-        <w:t>, se considera necesario que Argencine S.A. cuente con su propia plataforma que garantice una experiencia nueva y satisfactoria para poder ver una película en las salas que provee.</w:t>
+        <w:t xml:space="preserve">, se considera necesario que Argencine S.A. cuente con su propia plataforma que garantice una experiencia nueva y satisfactoria para poder ver una película en las salas que </w:t>
+      </w:r>
+      <w:r>
+        <w:t>posee</w:t>
+      </w:r>
+      <w:r>
+        <w:t>.</w:t>
       </w:r>
       <w:r>
         <w:t xml:space="preserve"> El presente sistema apunta a crear una mejora en los procesos administrativos, de venta y promoción que garanticen la adhesión de nuevos clientes y permanencia de aquellos que ya se encuentran en la cartera.</w:t>
@@ -2248,23 +3012,277 @@
     <w:p/>
     <w:p>
       <w:pPr>
-        <w:pStyle w:val="Subttulo"/>
-        <w:rPr>
-          <w:b/>
-        </w:rPr>
-      </w:pPr>
-      <w:bookmarkStart w:id="4" w:name="_Toc479701709"/>
-      <w:r>
-        <w:rPr>
-          <w:b/>
-        </w:rPr>
-        <w:t>Descripción funcional del producto y Alcance</w:t>
-      </w:r>
-      <w:bookmarkEnd w:id="4"/>
-    </w:p>
-    <w:p>
-      <w:r>
-        <w:t>El sistema a desarrollar contará con una serie de módulos funcionales alineados con diferentes sectores de la organización, los cuales tendrán como objetivo cumplir diferentes tareas de cada sector que luego, en conjunto, conformarán la totalidad del sistema. Las funciones primarias que abarca son:</w:t>
+        <w:pStyle w:val="Ttulo1"/>
+        <w:rPr>
+          <w:b/>
+        </w:rPr>
+      </w:pPr>
+      <w:bookmarkStart w:id="5" w:name="_Toc480619966"/>
+      <w:r>
+        <w:rPr>
+          <w:b/>
+        </w:rPr>
+        <w:t>Definiciones, acrónimos y abreviaciones</w:t>
+      </w:r>
+      <w:bookmarkEnd w:id="5"/>
+    </w:p>
+    <w:p/>
+    <w:p>
+      <w:r>
+        <w:t xml:space="preserve">A continuación, se detallan y describen todas aquellas palabras técnicas que se utilizaran a lo largo de este documento. </w:t>
+      </w:r>
+    </w:p>
+    <w:p>
+      <w:r>
+        <w:rPr>
+          <w:b/>
+        </w:rPr>
+        <w:t>CLIENTE</w:t>
+      </w:r>
+      <w:r>
+        <w:rPr>
+          <w:b/>
+        </w:rPr>
+        <w:t xml:space="preserve"> </w:t>
+      </w:r>
+      <w:r>
+        <w:t>– Representa a Argencine S.A.</w:t>
+      </w:r>
+    </w:p>
+    <w:p>
+      <w:r>
+        <w:rPr>
+          <w:b/>
+        </w:rPr>
+        <w:t>RRHH</w:t>
+      </w:r>
+      <w:r>
+        <w:rPr>
+          <w:b/>
+        </w:rPr>
+        <w:t xml:space="preserve"> </w:t>
+      </w:r>
+      <w:r>
+        <w:t>– Recursos humanos.</w:t>
+      </w:r>
+    </w:p>
+    <w:p>
+      <w:r>
+        <w:rPr>
+          <w:b/>
+        </w:rPr>
+        <w:t>DAL</w:t>
+      </w:r>
+      <w:r>
+        <w:rPr>
+          <w:b/>
+        </w:rPr>
+        <w:t xml:space="preserve"> </w:t>
+      </w:r>
+      <w:r>
+        <w:t xml:space="preserve">– Data Access </w:t>
+      </w:r>
+      <w:proofErr w:type="spellStart"/>
+      <w:r>
+        <w:t>Layer</w:t>
+      </w:r>
+      <w:proofErr w:type="spellEnd"/>
+      <w:r>
+        <w:t>, capa lógica del sistema donde se produce el contacto con la base de datos para la persistencia de los mismos.</w:t>
+      </w:r>
+    </w:p>
+    <w:p>
+      <w:r>
+        <w:rPr>
+          <w:b/>
+        </w:rPr>
+        <w:lastRenderedPageBreak/>
+        <w:t>BLL</w:t>
+      </w:r>
+      <w:r>
+        <w:t xml:space="preserve"> – </w:t>
+      </w:r>
+      <w:proofErr w:type="spellStart"/>
+      <w:r>
+        <w:t>Bussiness</w:t>
+      </w:r>
+      <w:proofErr w:type="spellEnd"/>
+      <w:r>
+        <w:t xml:space="preserve"> </w:t>
+      </w:r>
+      <w:proofErr w:type="spellStart"/>
+      <w:r>
+        <w:t>Logic</w:t>
+      </w:r>
+      <w:proofErr w:type="spellEnd"/>
+      <w:r>
+        <w:t xml:space="preserve"> </w:t>
+      </w:r>
+      <w:proofErr w:type="spellStart"/>
+      <w:r>
+        <w:t>Layer</w:t>
+      </w:r>
+      <w:proofErr w:type="spellEnd"/>
+      <w:r>
+        <w:t>, capa lógica del sistema donde el flujo de negocio se lleva a cabo.</w:t>
+      </w:r>
+    </w:p>
+    <w:p>
+      <w:r>
+        <w:rPr>
+          <w:b/>
+        </w:rPr>
+        <w:t xml:space="preserve">UI </w:t>
+      </w:r>
+      <w:r>
+        <w:t xml:space="preserve">– </w:t>
+      </w:r>
+      <w:proofErr w:type="spellStart"/>
+      <w:r>
+        <w:t>User</w:t>
+      </w:r>
+      <w:proofErr w:type="spellEnd"/>
+      <w:r>
+        <w:t xml:space="preserve"> </w:t>
+      </w:r>
+      <w:proofErr w:type="spellStart"/>
+      <w:r>
+        <w:t>Inteface</w:t>
+      </w:r>
+      <w:proofErr w:type="spellEnd"/>
+      <w:r>
+        <w:t xml:space="preserve">, es la capa de presentación de datos, es decir </w:t>
+      </w:r>
+      <w:r>
+        <w:t>lo que el usuario ve y puede utilizar en el sistema directamente.</w:t>
+      </w:r>
+      <w:r>
+        <w:t xml:space="preserve"> </w:t>
+      </w:r>
+    </w:p>
+    <w:p>
+      <w:r>
+        <w:rPr>
+          <w:b/>
+        </w:rPr>
+        <w:t xml:space="preserve">BE </w:t>
+      </w:r>
+      <w:r>
+        <w:t xml:space="preserve">- </w:t>
+      </w:r>
+      <w:proofErr w:type="spellStart"/>
+      <w:r>
+        <w:t>Backend</w:t>
+      </w:r>
+      <w:proofErr w:type="spellEnd"/>
+      <w:r>
+        <w:t xml:space="preserve">, engloba en una sola unidad al </w:t>
+      </w:r>
+      <w:r>
+        <w:rPr>
+          <w:b/>
+        </w:rPr>
+        <w:t>BLL</w:t>
+      </w:r>
+      <w:r>
+        <w:t xml:space="preserve"> y al </w:t>
+      </w:r>
+      <w:r>
+        <w:rPr>
+          <w:b/>
+        </w:rPr>
+        <w:t>DAL</w:t>
+      </w:r>
+      <w:r>
+        <w:t>.</w:t>
+      </w:r>
+    </w:p>
+    <w:p>
+      <w:r>
+        <w:rPr>
+          <w:b/>
+        </w:rPr>
+        <w:t>PM</w:t>
+      </w:r>
+      <w:r>
+        <w:t xml:space="preserve"> </w:t>
+      </w:r>
+      <w:r>
+        <w:t>–</w:t>
+      </w:r>
+      <w:r>
+        <w:t xml:space="preserve"> </w:t>
+      </w:r>
+      <w:r>
+        <w:t>Project</w:t>
+      </w:r>
+      <w:r>
+        <w:t xml:space="preserve"> Manager, persona encargada de relevar funcionalidad, actualizar plazos de tiempo y organización de equipos para cumplir con los entregables de cada iteración. </w:t>
+      </w:r>
+    </w:p>
+    <w:p>
+      <w:r>
+        <w:rPr>
+          <w:b/>
+        </w:rPr>
+        <w:t>QA</w:t>
+      </w:r>
+      <w:r>
+        <w:rPr>
+          <w:b/>
+        </w:rPr>
+        <w:t xml:space="preserve"> </w:t>
+      </w:r>
+      <w:r>
+        <w:t xml:space="preserve">– </w:t>
+      </w:r>
+      <w:proofErr w:type="spellStart"/>
+      <w:r>
+        <w:t>Quality</w:t>
+      </w:r>
+      <w:proofErr w:type="spellEnd"/>
+      <w:r>
+        <w:t xml:space="preserve"> </w:t>
+      </w:r>
+      <w:proofErr w:type="spellStart"/>
+      <w:r>
+        <w:t>Assurance</w:t>
+      </w:r>
+      <w:proofErr w:type="spellEnd"/>
+      <w:r>
+        <w:t>, persona que se encarga de asegurar la calidad del sistema y consistencia de su funcionalidad a través de pruebas manuales o automatizadas.</w:t>
+      </w:r>
+    </w:p>
+    <w:p>
+      <w:r>
+        <w:rPr>
+          <w:b/>
+        </w:rPr>
+        <w:t>BD</w:t>
+      </w:r>
+      <w:r>
+        <w:t xml:space="preserve"> -  Base de Datos, conjunto de tablas relacionadas que contienen los datos de todas las interacciones que se realicen en el sistema.</w:t>
+      </w:r>
+    </w:p>
+    <w:p>
+      <w:pPr>
+        <w:pStyle w:val="Ttulo1"/>
+        <w:rPr>
+          <w:b/>
+        </w:rPr>
+      </w:pPr>
+      <w:bookmarkStart w:id="6" w:name="_Toc480619964"/>
+      <w:r>
+        <w:rPr>
+          <w:b/>
+        </w:rPr>
+        <w:t>Alcance</w:t>
+      </w:r>
+      <w:bookmarkEnd w:id="6"/>
+    </w:p>
+    <w:p>
+      <w:r>
+        <w:t>Teniendo en cuenta lo mencionado anteriormente el sistema abarca las siguientes funcionalidades:</w:t>
       </w:r>
     </w:p>
     <w:p>
@@ -2276,7 +3294,7 @@
         </w:numPr>
       </w:pPr>
       <w:r>
-        <w:t>Realizar ventas de entradas de cine.</w:t>
+        <w:t>Realizar ventas de entradas.</w:t>
       </w:r>
     </w:p>
     <w:p>
@@ -2324,10 +3342,194 @@
         </w:numPr>
       </w:pPr>
       <w:r>
-        <w:t>Gestión de usuarios internos.</w:t>
-      </w:r>
-    </w:p>
-    <w:p>
+        <w:t>Gestión de usuarios internos</w:t>
+      </w:r>
+    </w:p>
+    <w:p>
+      <w:r>
+        <w:t>Quedan fuera del funcionamiento del sistema las siguientes acciones:</w:t>
+      </w:r>
+    </w:p>
+    <w:p>
+      <w:pPr>
+        <w:pStyle w:val="Prrafodelista"/>
+        <w:numPr>
+          <w:ilvl w:val="0"/>
+          <w:numId w:val="8"/>
+        </w:numPr>
+      </w:pPr>
+      <w:r>
+        <w:t>Cobranza de entradas</w:t>
+      </w:r>
+    </w:p>
+    <w:p>
+      <w:pPr>
+        <w:pStyle w:val="Prrafodelista"/>
+        <w:numPr>
+          <w:ilvl w:val="0"/>
+          <w:numId w:val="8"/>
+        </w:numPr>
+      </w:pPr>
+      <w:r>
+        <w:t>Stock de insumos necesarios para el funcionamiento del cine</w:t>
+      </w:r>
+    </w:p>
+    <w:p>
+      <w:pPr>
+        <w:pStyle w:val="Prrafodelista"/>
+        <w:numPr>
+          <w:ilvl w:val="0"/>
+          <w:numId w:val="8"/>
+        </w:numPr>
+      </w:pPr>
+      <w:r>
+        <w:t>Control de horario de entrada del personal</w:t>
+      </w:r>
+    </w:p>
+    <w:p>
+      <w:pPr>
+        <w:pStyle w:val="Prrafodelista"/>
+        <w:numPr>
+          <w:ilvl w:val="0"/>
+          <w:numId w:val="8"/>
+        </w:numPr>
+      </w:pPr>
+      <w:r>
+        <w:t>Contabilidad del cine</w:t>
+      </w:r>
+    </w:p>
+    <w:p>
+      <w:pPr>
+        <w:ind w:left="360"/>
+      </w:pPr>
+    </w:p>
+    <w:p>
+      <w:pPr>
+        <w:pStyle w:val="Ttulo1"/>
+        <w:rPr>
+          <w:b/>
+        </w:rPr>
+      </w:pPr>
+      <w:bookmarkStart w:id="7" w:name="_Toc480619965"/>
+      <w:r>
+        <w:rPr>
+          <w:b/>
+        </w:rPr>
+        <w:t>Descripción funcional del producto</w:t>
+      </w:r>
+      <w:bookmarkEnd w:id="7"/>
+      <w:r>
+        <w:rPr>
+          <w:b/>
+        </w:rPr>
+        <w:t xml:space="preserve"> </w:t>
+      </w:r>
+    </w:p>
+    <w:p>
+      <w:r>
+        <w:t>Teniendo en cuenta los módulos descriptos anteriormente se detalla en un nivel más profundo su funcionamiento interno.</w:t>
+      </w:r>
+    </w:p>
+    <w:p/>
+    <w:p>
+      <w:pPr>
+        <w:pStyle w:val="Subttulo"/>
+        <w:rPr>
+          <w:b/>
+        </w:rPr>
+      </w:pPr>
+      <w:r>
+        <w:rPr>
+          <w:b/>
+        </w:rPr>
+        <w:t>Aspectos funcionales globales</w:t>
+      </w:r>
+    </w:p>
+    <w:p>
+      <w:r>
+        <w:t>El sistema se dividirá</w:t>
+      </w:r>
+      <w:r>
+        <w:t xml:space="preserve"> en tres (3) capas funcionales, relacionadas entre sí:</w:t>
+      </w:r>
+    </w:p>
+    <w:p>
+      <w:pPr>
+        <w:pStyle w:val="Prrafodelista"/>
+        <w:numPr>
+          <w:ilvl w:val="0"/>
+          <w:numId w:val="10"/>
+        </w:numPr>
+      </w:pPr>
+      <w:r>
+        <w:rPr>
+          <w:b/>
+        </w:rPr>
+        <w:lastRenderedPageBreak/>
+        <w:t>DAL</w:t>
+      </w:r>
+      <w:r>
+        <w:t>: En esta</w:t>
+      </w:r>
+      <w:r>
+        <w:t xml:space="preserve"> capa se hablará</w:t>
+      </w:r>
+      <w:r>
+        <w:t xml:space="preserve"> directamente con la BD permitiendo persistir los datos para su manejo a través del tiempo.</w:t>
+      </w:r>
+    </w:p>
+    <w:p>
+      <w:pPr>
+        <w:pStyle w:val="Prrafodelista"/>
+        <w:numPr>
+          <w:ilvl w:val="0"/>
+          <w:numId w:val="10"/>
+        </w:numPr>
+      </w:pPr>
+      <w:r>
+        <w:rPr>
+          <w:b/>
+        </w:rPr>
+        <w:t>BLL</w:t>
+      </w:r>
+      <w:r>
+        <w:t>:</w:t>
+      </w:r>
+      <w:r>
+        <w:t xml:space="preserve"> Capa donde la lógica </w:t>
+      </w:r>
+      <w:r>
+        <w:t>de negocio se lleva a cabo, esta capa se encarga de recibir los datos provenientes de la UI y distribuirlos a todos los componentes del sistema que tengan que procesarlos.</w:t>
+      </w:r>
+    </w:p>
+    <w:p>
+      <w:pPr>
+        <w:pStyle w:val="Prrafodelista"/>
+        <w:numPr>
+          <w:ilvl w:val="0"/>
+          <w:numId w:val="10"/>
+        </w:numPr>
+      </w:pPr>
+      <w:r>
+        <w:rPr>
+          <w:b/>
+        </w:rPr>
+        <w:t>UI</w:t>
+      </w:r>
+      <w:r>
+        <w:t>:</w:t>
+      </w:r>
+      <w:r>
+        <w:t xml:space="preserve"> Capa de presentación de datos e interacción directa del usuario</w:t>
+      </w:r>
+      <w:r>
+        <w:t>.</w:t>
+      </w:r>
+    </w:p>
+    <w:p/>
+    <w:p>
+      <w:bookmarkStart w:id="8" w:name="_GoBack"/>
+      <w:bookmarkEnd w:id="8"/>
       <w:r>
         <w:t>Las áreas que intervienen directamente con las funciones primarias del sistema son:</w:t>
       </w:r>
@@ -2390,150 +3592,6 @@
         </w:rPr>
       </w:pPr>
     </w:p>
-    <w:p>
-      <w:pPr>
-        <w:pStyle w:val="Subttulo"/>
-        <w:rPr>
-          <w:b/>
-        </w:rPr>
-      </w:pPr>
-      <w:bookmarkStart w:id="5" w:name="_Toc479701710"/>
-      <w:r>
-        <w:rPr>
-          <w:b/>
-        </w:rPr>
-        <w:t>Definiciones, acrónimos y abreviaciones</w:t>
-      </w:r>
-      <w:bookmarkEnd w:id="5"/>
-    </w:p>
-    <w:p>
-      <w:r>
-        <w:rPr>
-          <w:b/>
-        </w:rPr>
-        <w:t>CLIENTE</w:t>
-      </w:r>
-      <w:r>
-        <w:rPr>
-          <w:b/>
-        </w:rPr>
-        <w:t xml:space="preserve"> </w:t>
-      </w:r>
-      <w:r>
-        <w:t>– Representa a Argencine S.A.</w:t>
-      </w:r>
-    </w:p>
-    <w:p>
-      <w:r>
-        <w:rPr>
-          <w:b/>
-        </w:rPr>
-        <w:t>RRHH</w:t>
-      </w:r>
-      <w:r>
-        <w:rPr>
-          <w:b/>
-        </w:rPr>
-        <w:t xml:space="preserve"> </w:t>
-      </w:r>
-      <w:r>
-        <w:t>– Recursos humanos.</w:t>
-      </w:r>
-    </w:p>
-    <w:p>
-      <w:r>
-        <w:rPr>
-          <w:b/>
-        </w:rPr>
-        <w:t>PM</w:t>
-      </w:r>
-      <w:r>
-        <w:t xml:space="preserve"> - Product Manager, persona encargada de relevar funcionalidad, actualizar plazos de tiempo y organización de equipos para </w:t>
-      </w:r>
-      <w:r>
-        <w:t xml:space="preserve">cumplir con los entregables de cada iteración. </w:t>
-      </w:r>
-    </w:p>
-    <w:p>
-      <w:r>
-        <w:rPr>
-          <w:b/>
-        </w:rPr>
-        <w:t>QA</w:t>
-      </w:r>
-      <w:r>
-        <w:rPr>
-          <w:b/>
-        </w:rPr>
-        <w:t xml:space="preserve"> </w:t>
-      </w:r>
-      <w:r>
-        <w:t>– Quality Assurance, persona que se encarga de asegurar la calidad del sistema y consistencia de su funcionalidad a través de pruebas manuales o automatizadas.</w:t>
-      </w:r>
-    </w:p>
-    <w:p>
-      <w:r>
-        <w:rPr>
-          <w:b/>
-        </w:rPr>
-        <w:t>BD</w:t>
-      </w:r>
-      <w:r>
-        <w:t xml:space="preserve"> </w:t>
-      </w:r>
-      <w:r>
-        <w:t xml:space="preserve">- </w:t>
-      </w:r>
-      <w:r>
-        <w:t xml:space="preserve"> Base de Datos, conjunto de tablas relacionadas que contienen los datos de todas las interacciones que se realicen en el sistema.</w:t>
-      </w:r>
-    </w:p>
-    <w:p>
-      <w:r>
-        <w:rPr>
-          <w:b/>
-        </w:rPr>
-        <w:t>FE</w:t>
-      </w:r>
-      <w:r>
-        <w:rPr>
-          <w:b/>
-        </w:rPr>
-        <w:t xml:space="preserve"> </w:t>
-      </w:r>
-      <w:r>
-        <w:t>– Frontend, corresponde a la parte del sistema donde se ingresan los datos y las interfaces visuales con las que el usuario interactúa.</w:t>
-      </w:r>
-    </w:p>
-    <w:p>
-      <w:r>
-        <w:rPr>
-          <w:b/>
-        </w:rPr>
-        <w:t xml:space="preserve">BE </w:t>
-      </w:r>
-      <w:r>
-        <w:t xml:space="preserve">- Backend, corresponde a la parte del sistema que en encarga de procesar la lógica de negocio y persistencia de datos en la </w:t>
-      </w:r>
-      <w:r>
-        <w:rPr>
-          <w:b/>
-        </w:rPr>
-        <w:t>BD</w:t>
-      </w:r>
-      <w:r>
-        <w:t xml:space="preserve"> en base a los datos recibidos por el </w:t>
-      </w:r>
-      <w:r>
-        <w:rPr>
-          <w:b/>
-        </w:rPr>
-        <w:t>FE</w:t>
-      </w:r>
-      <w:r>
-        <w:t>.</w:t>
-      </w:r>
-    </w:p>
     <w:p/>
     <w:p>
       <w:pPr>
@@ -2542,222 +3600,16 @@
           <w:b/>
         </w:rPr>
       </w:pPr>
-      <w:bookmarkStart w:id="6" w:name="_Toc479701711"/>
+      <w:bookmarkStart w:id="9" w:name="_Toc480619967"/>
       <w:r>
         <w:rPr>
           <w:b/>
         </w:rPr>
         <w:t>Descripción Detallada</w:t>
       </w:r>
-      <w:bookmarkEnd w:id="6"/>
+      <w:bookmarkEnd w:id="9"/>
     </w:p>
     <w:p/>
-    <w:p>
-      <w:r>
-        <w:t xml:space="preserve">A </w:t>
-      </w:r>
-      <w:r>
-        <w:t>continuación,</w:t>
-      </w:r>
-      <w:r>
-        <w:t xml:space="preserve"> </w:t>
-      </w:r>
-      <w:r>
-        <w:t xml:space="preserve">se detallan a nivel funcional las principales características del sistema a desarrollar. </w:t>
-      </w:r>
-      <w:r>
-        <w:rPr>
-          <w:i/>
-        </w:rPr>
-        <w:t>No se detallarán a nivel de implementación sino a modo de como fluye la información de los procesos y como se manipulará</w:t>
-      </w:r>
-      <w:r>
-        <w:t>.</w:t>
-      </w:r>
-    </w:p>
-    <w:p>
-      <w:pPr>
-        <w:pStyle w:val="Prrafodelista"/>
-        <w:numPr>
-          <w:ilvl w:val="0"/>
-          <w:numId w:val="3"/>
-        </w:numPr>
-        <w:rPr>
-          <w:b/>
-        </w:rPr>
-      </w:pPr>
-      <w:r>
-        <w:rPr>
-          <w:b/>
-        </w:rPr>
-        <w:t>Proceso de venta de entradas:</w:t>
-      </w:r>
-      <w:r>
-        <w:rPr>
-          <w:b/>
-        </w:rPr>
-        <w:t xml:space="preserve"> </w:t>
-      </w:r>
-      <w:r>
-        <w:t xml:space="preserve">El proceso de venta de entrada </w:t>
-      </w:r>
-      <w:r>
-        <w:t>constará</w:t>
-      </w:r>
-      <w:r>
-        <w:t xml:space="preserve"> de </w:t>
-      </w:r>
-      <w:r>
-        <w:t>cinco</w:t>
-      </w:r>
-      <w:r>
-        <w:t xml:space="preserve"> (</w:t>
-      </w:r>
-      <w:r>
-        <w:t>5</w:t>
-      </w:r>
-      <w:r>
-        <w:t>) etapa</w:t>
-      </w:r>
-      <w:r>
-        <w:t>s sencillas: La primera consta de un formulario y una galería de imágenes donde el usuario podrá elegir película, fecha, hora y cantidad de entradas a comprar. La segunda es la selección de asientos que se manifestará al usuario en forma de imagen interactiva donde se distinguirán los asientos libres, los asientos ocupados y los que ocupará el cliente. Como tercera etapa se elegirán promociones vigentes para el pago de las entradas. En la cuarta etapa se elegirán combos de snacks u otros comestibles del Candy Bar que funciona en conjunto al cine y por último en la quinta se realizará la impresión de boletos para la película.</w:t>
-      </w:r>
-    </w:p>
-    <w:p>
-      <w:pPr>
-        <w:pStyle w:val="Prrafodelista"/>
-        <w:numPr>
-          <w:ilvl w:val="0"/>
-          <w:numId w:val="3"/>
-        </w:numPr>
-        <w:rPr>
-          <w:b/>
-        </w:rPr>
-      </w:pPr>
-      <w:r>
-        <w:lastRenderedPageBreak/>
-        <w:t xml:space="preserve"> </w:t>
-      </w:r>
-      <w:r>
-        <w:rPr>
-          <w:b/>
-        </w:rPr>
-        <w:t xml:space="preserve">Actualización de cartelera: </w:t>
-      </w:r>
-      <w:r>
-        <w:t xml:space="preserve">El usuario encargado de actualizar la cartelera tendrá un formulario que permitirá la carga de nuevas películas con horarios, salas, idiomas. Este proceso solo se podrá realizar los días </w:t>
-      </w:r>
-      <w:r>
-        <w:t>a partir de las 00.00hs a las 9.00hs de los jueves.</w:t>
-      </w:r>
-    </w:p>
-    <w:p>
-      <w:pPr>
-        <w:pStyle w:val="Prrafodelista"/>
-        <w:numPr>
-          <w:ilvl w:val="0"/>
-          <w:numId w:val="3"/>
-        </w:numPr>
-        <w:rPr>
-          <w:b/>
-        </w:rPr>
-      </w:pPr>
-      <w:r>
-        <w:t>Ad</w:t>
-      </w:r>
-    </w:p>
-    <w:p>
-      <w:pPr>
-        <w:pStyle w:val="Prrafodelista"/>
-        <w:numPr>
-          <w:ilvl w:val="0"/>
-          <w:numId w:val="3"/>
-        </w:numPr>
-        <w:rPr>
-          <w:b/>
-        </w:rPr>
-      </w:pPr>
-      <w:r>
-        <w:rPr>
-          <w:b/>
-        </w:rPr>
-        <w:t>Administració</w:t>
-      </w:r>
-      <w:r>
-        <w:rPr>
-          <w:b/>
-        </w:rPr>
-        <w:t>n de clientes</w:t>
-      </w:r>
-      <w:r>
-        <w:rPr>
-          <w:b/>
-        </w:rPr>
-        <w:t xml:space="preserve">: </w:t>
-      </w:r>
-      <w:r>
-        <w:t xml:space="preserve">Los nuevos clientes se podrán dar crear, modificar y borrar de la BD en una interfaz simple que los liste y permita su alta y modificación mediante un formulario. A grandes rasgos los datos de importancia serán: nombre, apellido, </w:t>
-      </w:r>
-      <w:r>
-        <w:t>DNI</w:t>
-      </w:r>
-      <w:r>
-        <w:t>, email, teléfono, dirección, provincia, localidad y código postal.</w:t>
-      </w:r>
-    </w:p>
-    <w:p>
-      <w:pPr>
-        <w:pStyle w:val="Prrafodelista"/>
-        <w:numPr>
-          <w:ilvl w:val="0"/>
-          <w:numId w:val="3"/>
-        </w:numPr>
-        <w:rPr>
-          <w:b/>
-        </w:rPr>
-      </w:pPr>
-      <w:r>
-        <w:rPr>
-          <w:b/>
-        </w:rPr>
-        <w:t xml:space="preserve">Administración de Usuarios internos: </w:t>
-      </w:r>
-      <w:r>
-        <w:t xml:space="preserve">En este módulo se podrán crear y administrar nuevos empleados a través de una interfaz que permita listarlos y buscarlos por filtros que hagan la hagan más rápida (nombre, apellido, legajo, etc.) </w:t>
-      </w:r>
-    </w:p>
-    <w:p>
-      <w:pPr>
-        <w:pStyle w:val="Prrafodelista"/>
-        <w:numPr>
-          <w:ilvl w:val="0"/>
-          <w:numId w:val="3"/>
-        </w:numPr>
-        <w:rPr>
-          <w:b/>
-        </w:rPr>
-      </w:pPr>
-      <w:r>
-        <w:rPr>
-          <w:b/>
-        </w:rPr>
-        <w:t xml:space="preserve">Módulo de promociones: </w:t>
-      </w:r>
-      <w:r>
-        <w:t xml:space="preserve">En este módulo se podrán administrar los dos tipos de promociones posibles que brinda Argencine S.A.: promociones de financiación y promociones de combo. Las primeras representan descuentos en las compras de entradas (ej: 2x1 los días miércoles, 10% de descuento de lunes a miércoles, etc.), las segundas representan precios especiales en la compra de entradas en conjunto de snacks y otros comestibles durante el proceso de compra. </w:t>
-      </w:r>
-      <w:r>
-        <w:t>Este módulo contara con la interfaz dinámica solapada entre tipos de promociones con su correspondiente vista. En cuanto a los datos principales de las promociones se especificarán los productos que componen la promoción, el rango de fecha de vigencia, el precio y la descripción de la misma.</w:t>
-      </w:r>
-    </w:p>
-    <w:p>
-      <w:r>
-        <w:rPr>
-          <w:i/>
-        </w:rPr>
-        <w:t>Se analiza la posibilidad de enviar emails a los clientes cuando la cartelera cambie y nuevas promociones salgan en vigencia.</w:t>
-      </w:r>
-    </w:p>
     <w:p/>
     <w:p>
       <w:pPr>
@@ -2766,14 +3618,14 @@
           <w:b/>
         </w:rPr>
       </w:pPr>
-      <w:bookmarkStart w:id="7" w:name="_Toc479701712"/>
+      <w:bookmarkStart w:id="10" w:name="_Toc480619968"/>
       <w:r>
         <w:rPr>
           <w:b/>
         </w:rPr>
         <w:t>Descripción de las personas participantes en el desarrollo del sistema de información y los usuarios (Roles)</w:t>
       </w:r>
-      <w:bookmarkEnd w:id="7"/>
+      <w:bookmarkEnd w:id="10"/>
     </w:p>
     <w:p/>
     <w:p>
@@ -2897,7 +3749,6 @@
           </w:tcPr>
           <w:p>
             <w:r>
-              <w:lastRenderedPageBreak/>
               <w:t>Federico Domina</w:t>
             </w:r>
           </w:p>
@@ -2926,6 +3777,7 @@
           </w:tcPr>
           <w:p>
             <w:r>
+              <w:lastRenderedPageBreak/>
               <w:t>Nicolás Moreira</w:t>
             </w:r>
           </w:p>
@@ -2958,8 +3810,13 @@
           </w:tcPr>
           <w:p>
             <w:r>
-              <w:t>Marcos Brucetti</w:t>
-            </w:r>
+              <w:t xml:space="preserve">Marcos </w:t>
+            </w:r>
+            <w:proofErr w:type="spellStart"/>
+            <w:r>
+              <w:t>Brucetti</w:t>
+            </w:r>
+            <w:proofErr w:type="spellEnd"/>
           </w:p>
         </w:tc>
         <w:tc>
@@ -2978,7 +3835,15 @@
           </w:tcPr>
           <w:p>
             <w:r>
-              <w:t xml:space="preserve">Programador Ssr </w:t>
+              <w:t xml:space="preserve">Programador </w:t>
+            </w:r>
+            <w:proofErr w:type="spellStart"/>
+            <w:r>
+              <w:t>Ssr</w:t>
+            </w:r>
+            <w:proofErr w:type="spellEnd"/>
+            <w:r>
+              <w:t xml:space="preserve"> </w:t>
             </w:r>
             <w:r>
               <w:t>.</w:t>
@@ -3025,8 +3890,13 @@
           </w:tcPr>
           <w:p>
             <w:r>
-              <w:t>Marcelo Miggliacio</w:t>
-            </w:r>
+              <w:t xml:space="preserve">Marcelo </w:t>
+            </w:r>
+            <w:proofErr w:type="spellStart"/>
+            <w:r>
+              <w:t>Miggliacio</w:t>
+            </w:r>
+            <w:proofErr w:type="spellEnd"/>
           </w:p>
         </w:tc>
         <w:tc>
@@ -3218,8 +4088,13 @@
             <w:tcW w:w="3021" w:type="dxa"/>
           </w:tcPr>
           <w:p>
-            <w:r>
-              <w:t>Admin de usuarios</w:t>
+            <w:proofErr w:type="spellStart"/>
+            <w:r>
+              <w:t>Admin</w:t>
+            </w:r>
+            <w:proofErr w:type="spellEnd"/>
+            <w:r>
+              <w:t xml:space="preserve"> de usuarios</w:t>
             </w:r>
             <w:r>
               <w:t xml:space="preserve"> internos</w:t>
@@ -3299,18 +4174,33 @@
             <w:tcW w:w="3021" w:type="dxa"/>
           </w:tcPr>
           <w:p>
-            <w:r>
-              <w:t>Admin de cartelera</w:t>
+            <w:proofErr w:type="spellStart"/>
+            <w:r>
+              <w:t>Admin</w:t>
+            </w:r>
+            <w:proofErr w:type="spellEnd"/>
+            <w:r>
+              <w:t xml:space="preserve"> de cartelera</w:t>
             </w:r>
           </w:p>
           <w:p>
-            <w:r>
-              <w:t xml:space="preserve">Admin de promociones </w:t>
+            <w:proofErr w:type="spellStart"/>
+            <w:r>
+              <w:t>Admin</w:t>
+            </w:r>
+            <w:proofErr w:type="spellEnd"/>
+            <w:r>
+              <w:t xml:space="preserve"> de promociones </w:t>
             </w:r>
           </w:p>
           <w:p>
-            <w:r>
-              <w:t>Admin de Salas</w:t>
+            <w:proofErr w:type="spellStart"/>
+            <w:r>
+              <w:t>Admin</w:t>
+            </w:r>
+            <w:proofErr w:type="spellEnd"/>
+            <w:r>
+              <w:t xml:space="preserve"> de Salas</w:t>
             </w:r>
           </w:p>
         </w:tc>
@@ -3324,14 +4214,14 @@
           <w:b/>
         </w:rPr>
       </w:pPr>
-      <w:bookmarkStart w:id="8" w:name="_Toc479701713"/>
+      <w:bookmarkStart w:id="11" w:name="_Toc480619969"/>
       <w:r>
         <w:rPr>
           <w:b/>
         </w:rPr>
         <w:t>Otros requisitos del producto</w:t>
       </w:r>
-      <w:bookmarkEnd w:id="8"/>
+      <w:bookmarkEnd w:id="11"/>
     </w:p>
     <w:p/>
     <w:p>
@@ -3341,7 +4231,7 @@
           <w:b/>
         </w:rPr>
       </w:pPr>
-      <w:bookmarkStart w:id="9" w:name="_Toc479701714"/>
+      <w:bookmarkStart w:id="12" w:name="_Toc480619970"/>
       <w:r>
         <w:rPr>
           <w:b/>
@@ -3354,7 +4244,7 @@
         </w:rPr>
         <w:t>tándares aplicables</w:t>
       </w:r>
-      <w:bookmarkEnd w:id="9"/>
+      <w:bookmarkEnd w:id="12"/>
     </w:p>
     <w:p>
       <w:pPr>
@@ -3412,14 +4302,14 @@
           <w:b/>
         </w:rPr>
       </w:pPr>
-      <w:bookmarkStart w:id="10" w:name="_Toc479701715"/>
+      <w:bookmarkStart w:id="13" w:name="_Toc480619971"/>
       <w:r>
         <w:rPr>
           <w:b/>
         </w:rPr>
         <w:t>Requisitos del sistema</w:t>
       </w:r>
-      <w:bookmarkEnd w:id="10"/>
+      <w:bookmarkEnd w:id="13"/>
     </w:p>
     <w:p>
       <w:pPr>
@@ -3454,7 +4344,15 @@
         </w:numPr>
       </w:pPr>
       <w:r>
-        <w:t>Memoria Ram: 2 GB</w:t>
+        <w:t xml:space="preserve">Memoria </w:t>
+      </w:r>
+      <w:proofErr w:type="spellStart"/>
+      <w:r>
+        <w:t>Ram</w:t>
+      </w:r>
+      <w:proofErr w:type="spellEnd"/>
+      <w:r>
+        <w:t>: 2 GB</w:t>
       </w:r>
     </w:p>
     <w:p>
@@ -3478,7 +4376,6 @@
         </w:numPr>
       </w:pPr>
       <w:r>
-        <w:lastRenderedPageBreak/>
         <w:t>Tarjeta de red Ethernet</w:t>
       </w:r>
     </w:p>
@@ -3490,14 +4387,14 @@
           <w:b/>
         </w:rPr>
       </w:pPr>
-      <w:bookmarkStart w:id="11" w:name="_Toc479701716"/>
+      <w:bookmarkStart w:id="14" w:name="_Toc480619972"/>
       <w:r>
         <w:rPr>
           <w:b/>
         </w:rPr>
         <w:t>Requisitos mínimos de entorno</w:t>
       </w:r>
-      <w:bookmarkEnd w:id="11"/>
+      <w:bookmarkEnd w:id="14"/>
     </w:p>
     <w:p>
       <w:pPr>
@@ -3519,25 +4416,25 @@
           <w:b/>
         </w:rPr>
       </w:pPr>
-      <w:bookmarkStart w:id="12" w:name="_Toc479701717"/>
+      <w:bookmarkStart w:id="15" w:name="_Toc480619973"/>
       <w:r>
         <w:rPr>
           <w:b/>
         </w:rPr>
         <w:t>Requisitos de Documentación</w:t>
       </w:r>
-      <w:bookmarkEnd w:id="12"/>
+      <w:bookmarkEnd w:id="15"/>
     </w:p>
     <w:p/>
     <w:p>
       <w:pPr>
         <w:pStyle w:val="Subttulo"/>
       </w:pPr>
-      <w:bookmarkStart w:id="13" w:name="_Toc479701718"/>
+      <w:bookmarkStart w:id="16" w:name="_Toc480619974"/>
       <w:r>
         <w:t>Manual de Usuario</w:t>
       </w:r>
-      <w:bookmarkEnd w:id="13"/>
+      <w:bookmarkEnd w:id="16"/>
     </w:p>
     <w:p>
       <w:r>
@@ -3556,11 +4453,11 @@
       <w:pPr>
         <w:pStyle w:val="Subttulo"/>
       </w:pPr>
-      <w:bookmarkStart w:id="14" w:name="_Toc479701719"/>
+      <w:bookmarkStart w:id="17" w:name="_Toc480619975"/>
       <w:r>
         <w:t>Ayuda en Línea</w:t>
       </w:r>
-      <w:bookmarkEnd w:id="14"/>
+      <w:bookmarkEnd w:id="17"/>
     </w:p>
     <w:p>
       <w:r>
@@ -3575,15 +4472,111 @@
       <w:pPr>
         <w:pStyle w:val="Subttulo"/>
       </w:pPr>
-      <w:bookmarkStart w:id="15" w:name="_Toc479701720"/>
+      <w:bookmarkStart w:id="18" w:name="_Toc480619976"/>
       <w:r>
         <w:t>Guía de instalación, configuración y archivo Léame.</w:t>
       </w:r>
-      <w:bookmarkEnd w:id="15"/>
+      <w:bookmarkEnd w:id="18"/>
     </w:p>
     <w:p>
       <w:r>
         <w:t xml:space="preserve">En el manual de usuario, en un apéndice del mismo, se encontrará la sección de instalación donde se indicaran los pasos, apoyados en capturas de pantalla del proceso, de la correcta instalación del sistema. </w:t>
+      </w:r>
+    </w:p>
+    <w:p/>
+    <w:p/>
+    <w:p>
+      <w:pPr>
+        <w:pStyle w:val="Ttulo1"/>
+        <w:rPr>
+          <w:b/>
+        </w:rPr>
+      </w:pPr>
+    </w:p>
+    <w:p>
+      <w:pPr>
+        <w:pStyle w:val="Ttulo1"/>
+        <w:rPr>
+          <w:b/>
+        </w:rPr>
+      </w:pPr>
+    </w:p>
+    <w:p>
+      <w:pPr>
+        <w:pStyle w:val="Ttulo1"/>
+        <w:rPr>
+          <w:b/>
+        </w:rPr>
+      </w:pPr>
+      <w:bookmarkStart w:id="19" w:name="_Toc480619977"/>
+      <w:r>
+        <w:rPr>
+          <w:b/>
+        </w:rPr>
+        <w:t>Glosario</w:t>
+      </w:r>
+      <w:bookmarkEnd w:id="19"/>
+    </w:p>
+    <w:p>
+      <w:r>
+        <w:t xml:space="preserve">A </w:t>
+      </w:r>
+      <w:r>
+        <w:t>continuación,</w:t>
+      </w:r>
+      <w:r>
+        <w:t xml:space="preserve"> se detalla el significado de palabras clave para el negocio </w:t>
+      </w:r>
+    </w:p>
+    <w:p>
+      <w:r>
+        <w:rPr>
+          <w:b/>
+        </w:rPr>
+        <w:t>Sala</w:t>
+      </w:r>
+      <w:r>
+        <w:t>: lugar donde se proyecta una película.</w:t>
+      </w:r>
+    </w:p>
+    <w:p>
+      <w:r>
+        <w:rPr>
+          <w:b/>
+        </w:rPr>
+        <w:lastRenderedPageBreak/>
+        <w:t>Función</w:t>
+      </w:r>
+      <w:r>
+        <w:t>: engloba una película, con su fecha y hora de proyección más la sala</w:t>
+      </w:r>
+      <w:r>
+        <w:t>.</w:t>
+      </w:r>
+      <w:r>
+        <w:t xml:space="preserve">  </w:t>
+      </w:r>
+    </w:p>
+    <w:p>
+      <w:r>
+        <w:rPr>
+          <w:b/>
+        </w:rPr>
+        <w:t>Promoción</w:t>
+      </w:r>
+      <w:r>
+        <w:t>: Se trata de un beneficio para el cliente a la hora de adquirir entradas o productos que brinda el cine. Sean descuentos en compras o en un combo de productos que ofrece el cine.</w:t>
+      </w:r>
+    </w:p>
+    <w:p>
+      <w:r>
+        <w:rPr>
+          <w:b/>
+        </w:rPr>
+        <w:t>Candy Store</w:t>
+      </w:r>
+      <w:r>
+        <w:t>: tienda de golosinas que funciona en conjunto con el cine para proveer comestibles durante la función.</w:t>
       </w:r>
     </w:p>
     <w:p/>
@@ -3636,7 +4629,6 @@
         <w:docPartUnique/>
       </w:docPartObj>
     </w:sdtPr>
-    <w:sdtEndPr/>
     <w:sdtContent>
       <w:p>
         <w:pPr>
@@ -3657,7 +4649,7 @@
             <w:noProof/>
             <w:lang w:val="es-ES"/>
           </w:rPr>
-          <w:t>8</w:t>
+          <w:t>10</w:t>
         </w:r>
         <w:r>
           <w:fldChar w:fldCharType="end"/>
@@ -3929,8 +4921,19 @@
               <w:sz w:val="18"/>
               <w:szCs w:val="18"/>
             </w:rPr>
-            <w:t xml:space="preserve"> Carlos Domenech</w:t>
+            <w:t xml:space="preserve"> Carlos </w:t>
           </w:r>
+          <w:proofErr w:type="spellStart"/>
+          <w:r>
+            <w:rPr>
+              <w:rFonts w:ascii="Verdana" w:hAnsi="Verdana" w:cs="Tahoma"/>
+              <w:b/>
+              <w:sz w:val="18"/>
+              <w:szCs w:val="18"/>
+            </w:rPr>
+            <w:t>Domenech</w:t>
+          </w:r>
+          <w:proofErr w:type="spellEnd"/>
         </w:p>
       </w:tc>
       <w:tc>
@@ -3979,7 +4982,7 @@
               <w:sz w:val="16"/>
               <w:szCs w:val="18"/>
             </w:rPr>
-            <w:t>11/04/2017</w:t>
+            <w:t>22/04/2017</w:t>
           </w:r>
         </w:p>
       </w:tc>
@@ -4349,7 +5352,7 @@
               <w:sz w:val="18"/>
               <w:szCs w:val="18"/>
             </w:rPr>
-            <w:t>1.0</w:t>
+            <w:t>0.3</w:t>
           </w:r>
           <w:r>
             <w:rPr>
@@ -4447,6 +5450,205 @@
 <file path=word/numbering.xml><?xml version="1.0" encoding="utf-8"?>
 <w:numbering xmlns:wpc="http://schemas.microsoft.com/office/word/2010/wordprocessingCanvas" xmlns:cx="http://schemas.microsoft.com/office/drawing/2014/chartex" xmlns:cx1="http://schemas.microsoft.com/office/drawing/2015/9/8/chartex" xmlns:cx2="http://schemas.microsoft.com/office/drawing/2015/10/21/chartex" xmlns:cx3="http://schemas.microsoft.com/office/drawing/2016/5/9/chartex" xmlns:cx4="http://schemas.microsoft.com/office/drawing/2016/5/10/chartex" xmlns:cx5="http://schemas.microsoft.com/office/drawing/2016/5/11/chartex" xmlns:cx6="http://schemas.microsoft.com/office/drawing/2016/5/12/chartex" xmlns:cx7="http://schemas.microsoft.com/office/drawing/2016/5/13/chartex" xmlns:cx8="http://schemas.microsoft.com/office/drawing/2016/5/14/chartex" xmlns:mc="http://schemas.openxmlformats.org/markup-compatibility/2006" xmlns:o="urn:schemas-microsoft-com:office:office" xmlns:r="http://schemas.openxmlformats.org/officeDocument/2006/relationships" xmlns:m="http://schemas.openxmlformats.org/officeDocument/2006/math" xmlns:v="urn:schemas-microsoft-com:vml" xmlns:wp14="http://schemas.microsoft.com/office/word/2010/wordprocessingDrawing" xmlns:wp="http://schemas.openxmlformats.org/drawingml/2006/wordprocessingDrawing" xmlns:w10="urn:schemas-microsoft-com:office:word" xmlns:w="http://schemas.openxmlformats.org/wordprocessingml/2006/main" xmlns:w14="http://schemas.microsoft.com/office/word/2010/wordml" xmlns:w15="http://schemas.microsoft.com/office/word/2012/wordml" xmlns:w16se="http://schemas.microsoft.com/office/word/2015/wordml/symex" xmlns:wpg="http://schemas.microsoft.com/office/word/2010/wordprocessingGroup" xmlns:wpi="http://schemas.microsoft.com/office/word/2010/wordprocessingInk" xmlns:wne="http://schemas.microsoft.com/office/word/2006/wordml" xmlns:wps="http://schemas.microsoft.com/office/word/2010/wordprocessingShape" mc:Ignorable="w14 w15 w16se wp14">
   <w:abstractNum w:abstractNumId="0" w15:restartNumberingAfterBreak="0">
+    <w:nsid w:val="09C75507"/>
+    <w:multiLevelType w:val="hybridMultilevel"/>
+    <w:tmpl w:val="80D63A0E"/>
+    <w:lvl w:ilvl="0" w:tplc="2C0A000F">
+      <w:start w:val="1"/>
+      <w:numFmt w:val="decimal"/>
+      <w:lvlText w:val="%1."/>
+      <w:lvlJc w:val="left"/>
+      <w:pPr>
+        <w:ind w:left="720" w:hanging="360"/>
+      </w:pPr>
+    </w:lvl>
+    <w:lvl w:ilvl="1" w:tplc="2C0A0019" w:tentative="1">
+      <w:start w:val="1"/>
+      <w:numFmt w:val="lowerLetter"/>
+      <w:lvlText w:val="%2."/>
+      <w:lvlJc w:val="left"/>
+      <w:pPr>
+        <w:ind w:left="1440" w:hanging="360"/>
+      </w:pPr>
+    </w:lvl>
+    <w:lvl w:ilvl="2" w:tplc="2C0A001B" w:tentative="1">
+      <w:start w:val="1"/>
+      <w:numFmt w:val="lowerRoman"/>
+      <w:lvlText w:val="%3."/>
+      <w:lvlJc w:val="right"/>
+      <w:pPr>
+        <w:ind w:left="2160" w:hanging="180"/>
+      </w:pPr>
+    </w:lvl>
+    <w:lvl w:ilvl="3" w:tplc="2C0A000F" w:tentative="1">
+      <w:start w:val="1"/>
+      <w:numFmt w:val="decimal"/>
+      <w:lvlText w:val="%4."/>
+      <w:lvlJc w:val="left"/>
+      <w:pPr>
+        <w:ind w:left="2880" w:hanging="360"/>
+      </w:pPr>
+    </w:lvl>
+    <w:lvl w:ilvl="4" w:tplc="2C0A0019" w:tentative="1">
+      <w:start w:val="1"/>
+      <w:numFmt w:val="lowerLetter"/>
+      <w:lvlText w:val="%5."/>
+      <w:lvlJc w:val="left"/>
+      <w:pPr>
+        <w:ind w:left="3600" w:hanging="360"/>
+      </w:pPr>
+    </w:lvl>
+    <w:lvl w:ilvl="5" w:tplc="2C0A001B" w:tentative="1">
+      <w:start w:val="1"/>
+      <w:numFmt w:val="lowerRoman"/>
+      <w:lvlText w:val="%6."/>
+      <w:lvlJc w:val="right"/>
+      <w:pPr>
+        <w:ind w:left="4320" w:hanging="180"/>
+      </w:pPr>
+    </w:lvl>
+    <w:lvl w:ilvl="6" w:tplc="2C0A000F" w:tentative="1">
+      <w:start w:val="1"/>
+      <w:numFmt w:val="decimal"/>
+      <w:lvlText w:val="%7."/>
+      <w:lvlJc w:val="left"/>
+      <w:pPr>
+        <w:ind w:left="5040" w:hanging="360"/>
+      </w:pPr>
+    </w:lvl>
+    <w:lvl w:ilvl="7" w:tplc="2C0A0019" w:tentative="1">
+      <w:start w:val="1"/>
+      <w:numFmt w:val="lowerLetter"/>
+      <w:lvlText w:val="%8."/>
+      <w:lvlJc w:val="left"/>
+      <w:pPr>
+        <w:ind w:left="5760" w:hanging="360"/>
+      </w:pPr>
+    </w:lvl>
+    <w:lvl w:ilvl="8" w:tplc="2C0A001B" w:tentative="1">
+      <w:start w:val="1"/>
+      <w:numFmt w:val="lowerRoman"/>
+      <w:lvlText w:val="%9."/>
+      <w:lvlJc w:val="right"/>
+      <w:pPr>
+        <w:ind w:left="6480" w:hanging="180"/>
+      </w:pPr>
+    </w:lvl>
+  </w:abstractNum>
+  <w:abstractNum w:abstractNumId="1" w15:restartNumberingAfterBreak="0">
+    <w:nsid w:val="0B0A3DB5"/>
+    <w:multiLevelType w:val="hybridMultilevel"/>
+    <w:tmpl w:val="F0C4466E"/>
+    <w:lvl w:ilvl="0" w:tplc="2C0A0001">
+      <w:start w:val="1"/>
+      <w:numFmt w:val="bullet"/>
+      <w:lvlText w:val=""/>
+      <w:lvlJc w:val="left"/>
+      <w:pPr>
+        <w:ind w:left="720" w:hanging="360"/>
+      </w:pPr>
+      <w:rPr>
+        <w:rFonts w:ascii="Symbol" w:hAnsi="Symbol" w:hint="default"/>
+      </w:rPr>
+    </w:lvl>
+    <w:lvl w:ilvl="1" w:tplc="2C0A0003" w:tentative="1">
+      <w:start w:val="1"/>
+      <w:numFmt w:val="bullet"/>
+      <w:lvlText w:val="o"/>
+      <w:lvlJc w:val="left"/>
+      <w:pPr>
+        <w:ind w:left="1440" w:hanging="360"/>
+      </w:pPr>
+      <w:rPr>
+        <w:rFonts w:ascii="Courier New" w:hAnsi="Courier New" w:cs="Courier New" w:hint="default"/>
+      </w:rPr>
+    </w:lvl>
+    <w:lvl w:ilvl="2" w:tplc="2C0A0005" w:tentative="1">
+      <w:start w:val="1"/>
+      <w:numFmt w:val="bullet"/>
+      <w:lvlText w:val=""/>
+      <w:lvlJc w:val="left"/>
+      <w:pPr>
+        <w:ind w:left="2160" w:hanging="360"/>
+      </w:pPr>
+      <w:rPr>
+        <w:rFonts w:ascii="Wingdings" w:hAnsi="Wingdings" w:hint="default"/>
+      </w:rPr>
+    </w:lvl>
+    <w:lvl w:ilvl="3" w:tplc="2C0A0001" w:tentative="1">
+      <w:start w:val="1"/>
+      <w:numFmt w:val="bullet"/>
+      <w:lvlText w:val=""/>
+      <w:lvlJc w:val="left"/>
+      <w:pPr>
+        <w:ind w:left="2880" w:hanging="360"/>
+      </w:pPr>
+      <w:rPr>
+        <w:rFonts w:ascii="Symbol" w:hAnsi="Symbol" w:hint="default"/>
+      </w:rPr>
+    </w:lvl>
+    <w:lvl w:ilvl="4" w:tplc="2C0A0003" w:tentative="1">
+      <w:start w:val="1"/>
+      <w:numFmt w:val="bullet"/>
+      <w:lvlText w:val="o"/>
+      <w:lvlJc w:val="left"/>
+      <w:pPr>
+        <w:ind w:left="3600" w:hanging="360"/>
+      </w:pPr>
+      <w:rPr>
+        <w:rFonts w:ascii="Courier New" w:hAnsi="Courier New" w:cs="Courier New" w:hint="default"/>
+      </w:rPr>
+    </w:lvl>
+    <w:lvl w:ilvl="5" w:tplc="2C0A0005" w:tentative="1">
+      <w:start w:val="1"/>
+      <w:numFmt w:val="bullet"/>
+      <w:lvlText w:val=""/>
+      <w:lvlJc w:val="left"/>
+      <w:pPr>
+        <w:ind w:left="4320" w:hanging="360"/>
+      </w:pPr>
+      <w:rPr>
+        <w:rFonts w:ascii="Wingdings" w:hAnsi="Wingdings" w:hint="default"/>
+      </w:rPr>
+    </w:lvl>
+    <w:lvl w:ilvl="6" w:tplc="2C0A0001" w:tentative="1">
+      <w:start w:val="1"/>
+      <w:numFmt w:val="bullet"/>
+      <w:lvlText w:val=""/>
+      <w:lvlJc w:val="left"/>
+      <w:pPr>
+        <w:ind w:left="5040" w:hanging="360"/>
+      </w:pPr>
+      <w:rPr>
+        <w:rFonts w:ascii="Symbol" w:hAnsi="Symbol" w:hint="default"/>
+      </w:rPr>
+    </w:lvl>
+    <w:lvl w:ilvl="7" w:tplc="2C0A0003" w:tentative="1">
+      <w:start w:val="1"/>
+      <w:numFmt w:val="bullet"/>
+      <w:lvlText w:val="o"/>
+      <w:lvlJc w:val="left"/>
+      <w:pPr>
+        <w:ind w:left="5760" w:hanging="360"/>
+      </w:pPr>
+      <w:rPr>
+        <w:rFonts w:ascii="Courier New" w:hAnsi="Courier New" w:cs="Courier New" w:hint="default"/>
+      </w:rPr>
+    </w:lvl>
+    <w:lvl w:ilvl="8" w:tplc="2C0A0005" w:tentative="1">
+      <w:start w:val="1"/>
+      <w:numFmt w:val="bullet"/>
+      <w:lvlText w:val=""/>
+      <w:lvlJc w:val="left"/>
+      <w:pPr>
+        <w:ind w:left="6480" w:hanging="360"/>
+      </w:pPr>
+      <w:rPr>
+        <w:rFonts w:ascii="Wingdings" w:hAnsi="Wingdings" w:hint="default"/>
+      </w:rPr>
+    </w:lvl>
+  </w:abstractNum>
+  <w:abstractNum w:abstractNumId="2" w15:restartNumberingAfterBreak="0">
     <w:nsid w:val="1A8340B9"/>
     <w:multiLevelType w:val="hybridMultilevel"/>
     <w:tmpl w:val="59D6FFDE"/>
@@ -4559,7 +5761,120 @@
       </w:rPr>
     </w:lvl>
   </w:abstractNum>
-  <w:abstractNum w:abstractNumId="1" w15:restartNumberingAfterBreak="0">
+  <w:abstractNum w:abstractNumId="3" w15:restartNumberingAfterBreak="0">
+    <w:nsid w:val="1DF85B5E"/>
+    <w:multiLevelType w:val="hybridMultilevel"/>
+    <w:tmpl w:val="B9DE0BE0"/>
+    <w:lvl w:ilvl="0" w:tplc="2C0A0001">
+      <w:start w:val="1"/>
+      <w:numFmt w:val="bullet"/>
+      <w:lvlText w:val=""/>
+      <w:lvlJc w:val="left"/>
+      <w:pPr>
+        <w:ind w:left="720" w:hanging="360"/>
+      </w:pPr>
+      <w:rPr>
+        <w:rFonts w:ascii="Symbol" w:hAnsi="Symbol" w:hint="default"/>
+      </w:rPr>
+    </w:lvl>
+    <w:lvl w:ilvl="1" w:tplc="2C0A0003" w:tentative="1">
+      <w:start w:val="1"/>
+      <w:numFmt w:val="bullet"/>
+      <w:lvlText w:val="o"/>
+      <w:lvlJc w:val="left"/>
+      <w:pPr>
+        <w:ind w:left="1440" w:hanging="360"/>
+      </w:pPr>
+      <w:rPr>
+        <w:rFonts w:ascii="Courier New" w:hAnsi="Courier New" w:cs="Courier New" w:hint="default"/>
+      </w:rPr>
+    </w:lvl>
+    <w:lvl w:ilvl="2" w:tplc="2C0A0005" w:tentative="1">
+      <w:start w:val="1"/>
+      <w:numFmt w:val="bullet"/>
+      <w:lvlText w:val=""/>
+      <w:lvlJc w:val="left"/>
+      <w:pPr>
+        <w:ind w:left="2160" w:hanging="360"/>
+      </w:pPr>
+      <w:rPr>
+        <w:rFonts w:ascii="Wingdings" w:hAnsi="Wingdings" w:hint="default"/>
+      </w:rPr>
+    </w:lvl>
+    <w:lvl w:ilvl="3" w:tplc="2C0A0001" w:tentative="1">
+      <w:start w:val="1"/>
+      <w:numFmt w:val="bullet"/>
+      <w:lvlText w:val=""/>
+      <w:lvlJc w:val="left"/>
+      <w:pPr>
+        <w:ind w:left="2880" w:hanging="360"/>
+      </w:pPr>
+      <w:rPr>
+        <w:rFonts w:ascii="Symbol" w:hAnsi="Symbol" w:hint="default"/>
+      </w:rPr>
+    </w:lvl>
+    <w:lvl w:ilvl="4" w:tplc="2C0A0003" w:tentative="1">
+      <w:start w:val="1"/>
+      <w:numFmt w:val="bullet"/>
+      <w:lvlText w:val="o"/>
+      <w:lvlJc w:val="left"/>
+      <w:pPr>
+        <w:ind w:left="3600" w:hanging="360"/>
+      </w:pPr>
+      <w:rPr>
+        <w:rFonts w:ascii="Courier New" w:hAnsi="Courier New" w:cs="Courier New" w:hint="default"/>
+      </w:rPr>
+    </w:lvl>
+    <w:lvl w:ilvl="5" w:tplc="2C0A0005" w:tentative="1">
+      <w:start w:val="1"/>
+      <w:numFmt w:val="bullet"/>
+      <w:lvlText w:val=""/>
+      <w:lvlJc w:val="left"/>
+      <w:pPr>
+        <w:ind w:left="4320" w:hanging="360"/>
+      </w:pPr>
+      <w:rPr>
+        <w:rFonts w:ascii="Wingdings" w:hAnsi="Wingdings" w:hint="default"/>
+      </w:rPr>
+    </w:lvl>
+    <w:lvl w:ilvl="6" w:tplc="2C0A0001" w:tentative="1">
+      <w:start w:val="1"/>
+      <w:numFmt w:val="bullet"/>
+      <w:lvlText w:val=""/>
+      <w:lvlJc w:val="left"/>
+      <w:pPr>
+        <w:ind w:left="5040" w:hanging="360"/>
+      </w:pPr>
+      <w:rPr>
+        <w:rFonts w:ascii="Symbol" w:hAnsi="Symbol" w:hint="default"/>
+      </w:rPr>
+    </w:lvl>
+    <w:lvl w:ilvl="7" w:tplc="2C0A0003" w:tentative="1">
+      <w:start w:val="1"/>
+      <w:numFmt w:val="bullet"/>
+      <w:lvlText w:val="o"/>
+      <w:lvlJc w:val="left"/>
+      <w:pPr>
+        <w:ind w:left="5760" w:hanging="360"/>
+      </w:pPr>
+      <w:rPr>
+        <w:rFonts w:ascii="Courier New" w:hAnsi="Courier New" w:cs="Courier New" w:hint="default"/>
+      </w:rPr>
+    </w:lvl>
+    <w:lvl w:ilvl="8" w:tplc="2C0A0005" w:tentative="1">
+      <w:start w:val="1"/>
+      <w:numFmt w:val="bullet"/>
+      <w:lvlText w:val=""/>
+      <w:lvlJc w:val="left"/>
+      <w:pPr>
+        <w:ind w:left="6480" w:hanging="360"/>
+      </w:pPr>
+      <w:rPr>
+        <w:rFonts w:ascii="Wingdings" w:hAnsi="Wingdings" w:hint="default"/>
+      </w:rPr>
+    </w:lvl>
+  </w:abstractNum>
+  <w:abstractNum w:abstractNumId="4" w15:restartNumberingAfterBreak="0">
     <w:nsid w:val="29A85081"/>
     <w:multiLevelType w:val="hybridMultilevel"/>
     <w:tmpl w:val="74240F68"/>
@@ -4672,7 +5987,7 @@
       </w:rPr>
     </w:lvl>
   </w:abstractNum>
-  <w:abstractNum w:abstractNumId="2" w15:restartNumberingAfterBreak="0">
+  <w:abstractNum w:abstractNumId="5" w15:restartNumberingAfterBreak="0">
     <w:nsid w:val="3E655F11"/>
     <w:multiLevelType w:val="hybridMultilevel"/>
     <w:tmpl w:val="C2665378"/>
@@ -4785,7 +6100,7 @@
       </w:rPr>
     </w:lvl>
   </w:abstractNum>
-  <w:abstractNum w:abstractNumId="3" w15:restartNumberingAfterBreak="0">
+  <w:abstractNum w:abstractNumId="6" w15:restartNumberingAfterBreak="0">
     <w:nsid w:val="587D7453"/>
     <w:multiLevelType w:val="hybridMultilevel"/>
     <w:tmpl w:val="E5E4F13C"/>
@@ -4898,7 +6213,120 @@
       </w:rPr>
     </w:lvl>
   </w:abstractNum>
-  <w:abstractNum w:abstractNumId="4" w15:restartNumberingAfterBreak="0">
+  <w:abstractNum w:abstractNumId="7" w15:restartNumberingAfterBreak="0">
+    <w:nsid w:val="6935618E"/>
+    <w:multiLevelType w:val="hybridMultilevel"/>
+    <w:tmpl w:val="B20CFBFE"/>
+    <w:lvl w:ilvl="0" w:tplc="2C0A0001">
+      <w:start w:val="1"/>
+      <w:numFmt w:val="bullet"/>
+      <w:lvlText w:val=""/>
+      <w:lvlJc w:val="left"/>
+      <w:pPr>
+        <w:ind w:left="720" w:hanging="360"/>
+      </w:pPr>
+      <w:rPr>
+        <w:rFonts w:ascii="Symbol" w:hAnsi="Symbol" w:hint="default"/>
+      </w:rPr>
+    </w:lvl>
+    <w:lvl w:ilvl="1" w:tplc="2C0A0003" w:tentative="1">
+      <w:start w:val="1"/>
+      <w:numFmt w:val="bullet"/>
+      <w:lvlText w:val="o"/>
+      <w:lvlJc w:val="left"/>
+      <w:pPr>
+        <w:ind w:left="1440" w:hanging="360"/>
+      </w:pPr>
+      <w:rPr>
+        <w:rFonts w:ascii="Courier New" w:hAnsi="Courier New" w:cs="Courier New" w:hint="default"/>
+      </w:rPr>
+    </w:lvl>
+    <w:lvl w:ilvl="2" w:tplc="2C0A0005" w:tentative="1">
+      <w:start w:val="1"/>
+      <w:numFmt w:val="bullet"/>
+      <w:lvlText w:val=""/>
+      <w:lvlJc w:val="left"/>
+      <w:pPr>
+        <w:ind w:left="2160" w:hanging="360"/>
+      </w:pPr>
+      <w:rPr>
+        <w:rFonts w:ascii="Wingdings" w:hAnsi="Wingdings" w:hint="default"/>
+      </w:rPr>
+    </w:lvl>
+    <w:lvl w:ilvl="3" w:tplc="2C0A0001" w:tentative="1">
+      <w:start w:val="1"/>
+      <w:numFmt w:val="bullet"/>
+      <w:lvlText w:val=""/>
+      <w:lvlJc w:val="left"/>
+      <w:pPr>
+        <w:ind w:left="2880" w:hanging="360"/>
+      </w:pPr>
+      <w:rPr>
+        <w:rFonts w:ascii="Symbol" w:hAnsi="Symbol" w:hint="default"/>
+      </w:rPr>
+    </w:lvl>
+    <w:lvl w:ilvl="4" w:tplc="2C0A0003" w:tentative="1">
+      <w:start w:val="1"/>
+      <w:numFmt w:val="bullet"/>
+      <w:lvlText w:val="o"/>
+      <w:lvlJc w:val="left"/>
+      <w:pPr>
+        <w:ind w:left="3600" w:hanging="360"/>
+      </w:pPr>
+      <w:rPr>
+        <w:rFonts w:ascii="Courier New" w:hAnsi="Courier New" w:cs="Courier New" w:hint="default"/>
+      </w:rPr>
+    </w:lvl>
+    <w:lvl w:ilvl="5" w:tplc="2C0A0005" w:tentative="1">
+      <w:start w:val="1"/>
+      <w:numFmt w:val="bullet"/>
+      <w:lvlText w:val=""/>
+      <w:lvlJc w:val="left"/>
+      <w:pPr>
+        <w:ind w:left="4320" w:hanging="360"/>
+      </w:pPr>
+      <w:rPr>
+        <w:rFonts w:ascii="Wingdings" w:hAnsi="Wingdings" w:hint="default"/>
+      </w:rPr>
+    </w:lvl>
+    <w:lvl w:ilvl="6" w:tplc="2C0A0001" w:tentative="1">
+      <w:start w:val="1"/>
+      <w:numFmt w:val="bullet"/>
+      <w:lvlText w:val=""/>
+      <w:lvlJc w:val="left"/>
+      <w:pPr>
+        <w:ind w:left="5040" w:hanging="360"/>
+      </w:pPr>
+      <w:rPr>
+        <w:rFonts w:ascii="Symbol" w:hAnsi="Symbol" w:hint="default"/>
+      </w:rPr>
+    </w:lvl>
+    <w:lvl w:ilvl="7" w:tplc="2C0A0003" w:tentative="1">
+      <w:start w:val="1"/>
+      <w:numFmt w:val="bullet"/>
+      <w:lvlText w:val="o"/>
+      <w:lvlJc w:val="left"/>
+      <w:pPr>
+        <w:ind w:left="5760" w:hanging="360"/>
+      </w:pPr>
+      <w:rPr>
+        <w:rFonts w:ascii="Courier New" w:hAnsi="Courier New" w:cs="Courier New" w:hint="default"/>
+      </w:rPr>
+    </w:lvl>
+    <w:lvl w:ilvl="8" w:tplc="2C0A0005" w:tentative="1">
+      <w:start w:val="1"/>
+      <w:numFmt w:val="bullet"/>
+      <w:lvlText w:val=""/>
+      <w:lvlJc w:val="left"/>
+      <w:pPr>
+        <w:ind w:left="6480" w:hanging="360"/>
+      </w:pPr>
+      <w:rPr>
+        <w:rFonts w:ascii="Wingdings" w:hAnsi="Wingdings" w:hint="default"/>
+      </w:rPr>
+    </w:lvl>
+  </w:abstractNum>
+  <w:abstractNum w:abstractNumId="8" w15:restartNumberingAfterBreak="0">
     <w:nsid w:val="79C4203C"/>
     <w:multiLevelType w:val="hybridMultilevel"/>
     <w:tmpl w:val="8B94318C"/>
@@ -5011,7 +6439,7 @@
       </w:rPr>
     </w:lvl>
   </w:abstractNum>
-  <w:abstractNum w:abstractNumId="5" w15:restartNumberingAfterBreak="0">
+  <w:abstractNum w:abstractNumId="9" w15:restartNumberingAfterBreak="0">
     <w:nsid w:val="7C1D29BE"/>
     <w:multiLevelType w:val="hybridMultilevel"/>
     <w:tmpl w:val="3DD6C4CA"/>
@@ -5125,22 +6553,34 @@
     </w:lvl>
   </w:abstractNum>
   <w:num w:numId="1">
+    <w:abstractNumId w:val="5"/>
+  </w:num>
+  <w:num w:numId="2">
+    <w:abstractNumId w:val="4"/>
+  </w:num>
+  <w:num w:numId="3">
+    <w:abstractNumId w:val="6"/>
+  </w:num>
+  <w:num w:numId="4">
+    <w:abstractNumId w:val="9"/>
+  </w:num>
+  <w:num w:numId="5">
     <w:abstractNumId w:val="2"/>
   </w:num>
-  <w:num w:numId="2">
+  <w:num w:numId="6">
+    <w:abstractNumId w:val="8"/>
+  </w:num>
+  <w:num w:numId="7">
+    <w:abstractNumId w:val="0"/>
+  </w:num>
+  <w:num w:numId="8">
     <w:abstractNumId w:val="1"/>
   </w:num>
-  <w:num w:numId="3">
+  <w:num w:numId="9">
     <w:abstractNumId w:val="3"/>
   </w:num>
-  <w:num w:numId="4">
-    <w:abstractNumId w:val="5"/>
-  </w:num>
-  <w:num w:numId="5">
-    <w:abstractNumId w:val="0"/>
-  </w:num>
-  <w:num w:numId="6">
-    <w:abstractNumId w:val="4"/>
+  <w:num w:numId="10">
+    <w:abstractNumId w:val="7"/>
   </w:num>
 </w:numbering>
 </file>
@@ -6202,7 +7642,7 @@
 </file>
 
 <file path=customXml/itemProps1.xml><?xml version="1.0" encoding="utf-8"?>
-<ds:datastoreItem xmlns:ds="http://schemas.openxmlformats.org/officeDocument/2006/customXml" ds:itemID="{FA0E3003-6D8F-4232-886E-74241792BB7E}">
+<ds:datastoreItem xmlns:ds="http://schemas.openxmlformats.org/officeDocument/2006/customXml" ds:itemID="{FA58ECF7-DC1B-4009-8E43-133F3BFA2ECF}">
   <ds:schemaRefs>
     <ds:schemaRef ds:uri="http://schemas.openxmlformats.org/officeDocument/2006/bibliography"/>
   </ds:schemaRefs>

</xml_diff>

<commit_message>
Diagramas caso de uso de seleccionar funcion y modificacion de casos de uso coloquiales
</commit_message>
<xml_diff>
--- a/Argencine Documento de Vision.docx
+++ b/Argencine Documento de Vision.docx
@@ -2461,17 +2461,8 @@
         </w:rPr>
       </w:pPr>
       <w:r>
-        <w:lastRenderedPageBreak/>
         <w:br w:type="page"/>
       </w:r>
-    </w:p>
-    <w:p>
-      <w:pPr>
-        <w:pStyle w:val="Ttulo1"/>
-        <w:rPr>
-          <w:b/>
-        </w:rPr>
-      </w:pPr>
       <w:bookmarkStart w:id="1" w:name="_Toc480619960"/>
       <w:r>
         <w:rPr>
@@ -2531,6 +2522,47 @@
       </w:r>
     </w:p>
     <w:p>
+      <w:r>
+        <w:t>Las áreas que intervienen directamente con las funciones primarias del sistema son:</w:t>
+      </w:r>
+    </w:p>
+    <w:p>
+      <w:pPr>
+        <w:pStyle w:val="Prrafodelista"/>
+        <w:numPr>
+          <w:ilvl w:val="0"/>
+          <w:numId w:val="2"/>
+        </w:numPr>
+      </w:pPr>
+      <w:r>
+        <w:t xml:space="preserve">Ventas </w:t>
+      </w:r>
+    </w:p>
+    <w:p>
+      <w:pPr>
+        <w:pStyle w:val="Prrafodelista"/>
+        <w:numPr>
+          <w:ilvl w:val="0"/>
+          <w:numId w:val="2"/>
+        </w:numPr>
+      </w:pPr>
+      <w:r>
+        <w:t xml:space="preserve">RRHH </w:t>
+      </w:r>
+    </w:p>
+    <w:p>
+      <w:pPr>
+        <w:pStyle w:val="Prrafodelista"/>
+        <w:numPr>
+          <w:ilvl w:val="0"/>
+          <w:numId w:val="2"/>
+        </w:numPr>
+      </w:pPr>
+      <w:r>
+        <w:t>Comercialización</w:t>
+      </w:r>
+    </w:p>
+    <w:p>
       <w:pPr>
         <w:pStyle w:val="Subttulo"/>
       </w:pPr>
@@ -2587,6 +2619,7 @@
     </w:p>
     <w:p>
       <w:r>
+        <w:lastRenderedPageBreak/>
         <w:t xml:space="preserve">El módulo de venta de entradas constará de cinco (5) etapas sencillas: </w:t>
       </w:r>
     </w:p>
@@ -2608,11 +2641,7 @@
         <w:t xml:space="preserve"> idioma, fecha y</w:t>
       </w:r>
       <w:r>
-        <w:t xml:space="preserve"> hora. El usuario tendrá que </w:t>
-      </w:r>
-      <w:r>
-        <w:lastRenderedPageBreak/>
-        <w:t xml:space="preserve">seleccionar todos los datos obligatoriamente para poder pasar a la siguiente etapa, estos datos componen a lo que se denomina función. </w:t>
+        <w:t xml:space="preserve"> hora. El usuario tendrá que seleccionar todos los datos obligatoriamente para poder pasar a la siguiente etapa, estos datos componen a lo que se denomina función. </w:t>
       </w:r>
     </w:p>
     <w:p>
@@ -2881,6 +2910,7 @@
         </w:rPr>
       </w:pPr>
       <w:r>
+        <w:lastRenderedPageBreak/>
         <w:t>E</w:t>
       </w:r>
       <w:r>
@@ -2890,24 +2920,185 @@
         <w:t>empleados a través de una interfaz que permita listarlos y buscarlos por filtro</w:t>
       </w:r>
       <w:r>
-        <w:t xml:space="preserve">s que hagan la hagan más </w:t>
-      </w:r>
-      <w:r>
+        <w:t xml:space="preserve">s que hagan la hagan más rápida. Los datos relevantes para los usuarios internos son legajo, nombre, apellido, DNI, email, teléfono, dirección, provincia, localidad y código postal y patentes). </w:t>
+      </w:r>
+    </w:p>
+    <w:p>
+      <w:pPr>
+        <w:rPr>
+          <w:b/>
+        </w:rPr>
+      </w:pPr>
+      <w:r>
+        <w:rPr>
+          <w:b/>
+        </w:rPr>
+        <w:t>Módulo de promociones</w:t>
+      </w:r>
+      <w:r>
+        <w:rPr>
+          <w:b/>
+        </w:rPr>
+        <w:t xml:space="preserve"> </w:t>
+      </w:r>
+    </w:p>
+    <w:p>
+      <w:pPr>
+        <w:rPr>
+          <w:b/>
+        </w:rPr>
+      </w:pPr>
+      <w:r>
+        <w:t>En este módulo se podrán administrar los dos tipos de promociones que brinda Argencine S.A.: promociones de financiación y promociones de combo. Las primeras representan descuentos en las compras de entradas (</w:t>
+      </w:r>
+      <w:proofErr w:type="spellStart"/>
+      <w:r>
+        <w:t>ej</w:t>
+      </w:r>
+      <w:proofErr w:type="spellEnd"/>
+      <w:r>
+        <w:t>: 2x1 los días miércoles, 10% de descuento de lunes a miércoles, etc.), las segundas representan precios especiales en la compra de entradas en conjunto de snacks y otros comestibles durante el proceso de compra. Este módulo contara con la interfaz solapada entre tipos de promociones con su correspondiente vista. En cuanto a los datos principales de las promociones se especificarán los productos que componen la promoción, el rango de fecha de vigencia, el precio y la descripción de la misma.</w:t>
+      </w:r>
+    </w:p>
+    <w:p>
+      <w:r>
+        <w:rPr>
+          <w:i/>
+        </w:rPr>
+        <w:t>Se analiza la posibilidad de enviar emails a los clientes cuando la cartelera cambie y nuevas promociones salgan en vigencia.</w:t>
+      </w:r>
+    </w:p>
+    <w:p/>
+    <w:p>
+      <w:pPr>
+        <w:pStyle w:val="Subttulo"/>
+        <w:rPr>
+          <w:b/>
+        </w:rPr>
+      </w:pPr>
+      <w:bookmarkStart w:id="4" w:name="_Toc480619963"/>
+      <w:r>
+        <w:rPr>
+          <w:b/>
+        </w:rPr>
+        <w:t>Conclusió</w:t>
+      </w:r>
+      <w:r>
+        <w:rPr>
+          <w:b/>
+        </w:rPr>
+        <w:t>n</w:t>
+      </w:r>
+      <w:bookmarkEnd w:id="4"/>
+    </w:p>
+    <w:p>
+      <w:r>
+        <w:t xml:space="preserve">Teniendo en cuenta que en la actualidad la ventaja competitiva </w:t>
+      </w:r>
+      <w:r>
+        <w:t>está</w:t>
+      </w:r>
+      <w:r>
+        <w:t xml:space="preserve"> intrínsecamente relacionada</w:t>
+      </w:r>
+      <w:r>
+        <w:t xml:space="preserve"> con la experiencia </w:t>
+      </w:r>
+      <w:r>
+        <w:t>del</w:t>
+      </w:r>
+      <w:r>
+        <w:t xml:space="preserve"> cliente en el consumo de los productos que ofrecen las </w:t>
+      </w:r>
+      <w:r>
+        <w:t xml:space="preserve">organizaciones </w:t>
+      </w:r>
+      <w:r>
+        <w:t xml:space="preserve">en </w:t>
+      </w:r>
+      <w:r>
+        <w:t xml:space="preserve">las </w:t>
+      </w:r>
+      <w:r>
+        <w:t>plataformas digitales</w:t>
+      </w:r>
+      <w:r>
+        <w:t xml:space="preserve">, se considera necesario que Argencine S.A. cuente con su propia plataforma que garantice una experiencia nueva y satisfactoria para poder ver una película en las salas que </w:t>
+      </w:r>
+      <w:r>
+        <w:t>posee</w:t>
+      </w:r>
+      <w:r>
+        <w:t>.</w:t>
+      </w:r>
+      <w:r>
+        <w:t xml:space="preserve"> El presente sistema apunta a crear una mejora en los procesos administrativos, de venta y promoción que garanticen la adhesión de nuevos clientes y permanencia de aquellos que ya se encuentran en la cartera.</w:t>
+      </w:r>
+    </w:p>
+    <w:p/>
+    <w:p>
+      <w:pPr>
+        <w:pStyle w:val="Ttulo1"/>
+        <w:rPr>
+          <w:b/>
+        </w:rPr>
+      </w:pPr>
+      <w:bookmarkStart w:id="5" w:name="_Toc480619966"/>
+      <w:r>
+        <w:rPr>
+          <w:b/>
+        </w:rPr>
+        <w:t>Definiciones, acrónimos y abreviaciones</w:t>
+      </w:r>
+      <w:bookmarkEnd w:id="5"/>
+    </w:p>
+    <w:p/>
+    <w:p>
+      <w:r>
+        <w:t xml:space="preserve">A continuación, se detallan y describen todas aquellas palabras técnicas que se utilizaran a lo largo de este documento. </w:t>
+      </w:r>
+    </w:p>
+    <w:p>
+      <w:r>
+        <w:rPr>
+          <w:b/>
+        </w:rPr>
+        <w:t>CLIENTE</w:t>
+      </w:r>
+      <w:r>
+        <w:rPr>
+          <w:b/>
+        </w:rPr>
+        <w:t xml:space="preserve"> </w:t>
+      </w:r>
+      <w:r>
+        <w:t>– Representa a Argencine S.A.</w:t>
+      </w:r>
+    </w:p>
+    <w:p>
+      <w:r>
+        <w:rPr>
+          <w:b/>
+        </w:rPr>
+        <w:t>RRHH</w:t>
+      </w:r>
+      <w:r>
+        <w:rPr>
+          <w:b/>
+        </w:rPr>
+        <w:t xml:space="preserve"> </w:t>
+      </w:r>
+      <w:r>
+        <w:t>– Recursos humanos.</w:t>
+      </w:r>
+    </w:p>
+    <w:p>
+      <w:r>
+        <w:rPr>
+          <w:b/>
+        </w:rPr>
         <w:lastRenderedPageBreak/>
-        <w:t xml:space="preserve">rápida. Los datos relevantes para los usuarios internos son legajo, nombre, apellido, DNI, email, teléfono, dirección, provincia, localidad y código postal y patentes). </w:t>
-      </w:r>
-    </w:p>
-    <w:p>
-      <w:pPr>
-        <w:rPr>
-          <w:b/>
-        </w:rPr>
-      </w:pPr>
-      <w:r>
-        <w:rPr>
-          <w:b/>
-        </w:rPr>
-        <w:t>Módulo de promociones</w:t>
+        <w:t>DAL</w:t>
       </w:r>
       <w:r>
         <w:rPr>
@@ -2915,179 +3106,15 @@
         </w:rPr>
         <w:t xml:space="preserve"> </w:t>
       </w:r>
-    </w:p>
-    <w:p>
-      <w:pPr>
-        <w:rPr>
-          <w:b/>
-        </w:rPr>
-      </w:pPr>
-      <w:r>
-        <w:t>En este módulo se podrán administrar los dos tipos de promociones que brinda Argencine S.A.: promociones de financiación y promociones de combo. Las primeras representan descuentos en las compras de entradas (</w:t>
+      <w:r>
+        <w:t xml:space="preserve">– Data Access </w:t>
       </w:r>
       <w:proofErr w:type="spellStart"/>
       <w:r>
-        <w:t>ej</w:t>
+        <w:t>Layer</w:t>
       </w:r>
       <w:proofErr w:type="spellEnd"/>
       <w:r>
-        <w:t>: 2x1 los días miércoles, 10% de descuento de lunes a miércoles, etc.), las segundas representan precios especiales en la compra de entradas en conjunto de snacks y otros comestibles durante el proceso de compra. Este módulo contara con la interfaz solapada entre tipos de promociones con su correspondiente vista. En cuanto a los datos principales de las promociones se especificarán los productos que componen la promoción, el rango de fecha de vigencia, el precio y la descripción de la misma.</w:t>
-      </w:r>
-    </w:p>
-    <w:p>
-      <w:r>
-        <w:rPr>
-          <w:i/>
-        </w:rPr>
-        <w:t>Se analiza la posibilidad de enviar emails a los clientes cuando la cartelera cambie y nuevas promociones salgan en vigencia.</w:t>
-      </w:r>
-    </w:p>
-    <w:p/>
-    <w:p>
-      <w:pPr>
-        <w:pStyle w:val="Subttulo"/>
-        <w:rPr>
-          <w:b/>
-        </w:rPr>
-      </w:pPr>
-      <w:bookmarkStart w:id="4" w:name="_Toc480619963"/>
-      <w:r>
-        <w:rPr>
-          <w:b/>
-        </w:rPr>
-        <w:t>Conclusió</w:t>
-      </w:r>
-      <w:r>
-        <w:rPr>
-          <w:b/>
-        </w:rPr>
-        <w:t>n</w:t>
-      </w:r>
-      <w:bookmarkEnd w:id="4"/>
-    </w:p>
-    <w:p>
-      <w:r>
-        <w:t xml:space="preserve">Teniendo en cuenta que en la actualidad la ventaja competitiva </w:t>
-      </w:r>
-      <w:r>
-        <w:t>está</w:t>
-      </w:r>
-      <w:r>
-        <w:t xml:space="preserve"> intrínsecamente relacionada</w:t>
-      </w:r>
-      <w:r>
-        <w:t xml:space="preserve"> con la experiencia </w:t>
-      </w:r>
-      <w:r>
-        <w:t>del</w:t>
-      </w:r>
-      <w:r>
-        <w:t xml:space="preserve"> cliente en el consumo de los productos que ofrecen las </w:t>
-      </w:r>
-      <w:r>
-        <w:t xml:space="preserve">organizaciones </w:t>
-      </w:r>
-      <w:r>
-        <w:t xml:space="preserve">en </w:t>
-      </w:r>
-      <w:r>
-        <w:t xml:space="preserve">las </w:t>
-      </w:r>
-      <w:r>
-        <w:t>plataformas digitales</w:t>
-      </w:r>
-      <w:r>
-        <w:t xml:space="preserve">, se considera necesario que Argencine S.A. cuente con su propia plataforma que garantice una experiencia nueva y satisfactoria para poder ver una película en las salas que </w:t>
-      </w:r>
-      <w:r>
-        <w:t>posee</w:t>
-      </w:r>
-      <w:r>
-        <w:t>.</w:t>
-      </w:r>
-      <w:r>
-        <w:t xml:space="preserve"> El presente sistema apunta a crear una mejora en los procesos administrativos, de venta y promoción que garanticen la adhesión de nuevos clientes y permanencia de aquellos que ya se encuentran en la cartera.</w:t>
-      </w:r>
-    </w:p>
-    <w:p/>
-    <w:p>
-      <w:pPr>
-        <w:pStyle w:val="Ttulo1"/>
-        <w:rPr>
-          <w:b/>
-        </w:rPr>
-      </w:pPr>
-      <w:bookmarkStart w:id="5" w:name="_Toc480619966"/>
-      <w:r>
-        <w:rPr>
-          <w:b/>
-        </w:rPr>
-        <w:t>Definiciones, acrónimos y abreviaciones</w:t>
-      </w:r>
-      <w:bookmarkEnd w:id="5"/>
-    </w:p>
-    <w:p/>
-    <w:p>
-      <w:r>
-        <w:t xml:space="preserve">A continuación, se detallan y describen todas aquellas palabras técnicas que se utilizaran a lo largo de este documento. </w:t>
-      </w:r>
-    </w:p>
-    <w:p>
-      <w:r>
-        <w:rPr>
-          <w:b/>
-        </w:rPr>
-        <w:t>CLIENTE</w:t>
-      </w:r>
-      <w:r>
-        <w:rPr>
-          <w:b/>
-        </w:rPr>
-        <w:t xml:space="preserve"> </w:t>
-      </w:r>
-      <w:r>
-        <w:t>– Representa a Argencine S.A.</w:t>
-      </w:r>
-    </w:p>
-    <w:p>
-      <w:r>
-        <w:rPr>
-          <w:b/>
-        </w:rPr>
-        <w:t>RRHH</w:t>
-      </w:r>
-      <w:r>
-        <w:rPr>
-          <w:b/>
-        </w:rPr>
-        <w:t xml:space="preserve"> </w:t>
-      </w:r>
-      <w:r>
-        <w:t>– Recursos humanos.</w:t>
-      </w:r>
-    </w:p>
-    <w:p>
-      <w:r>
-        <w:rPr>
-          <w:b/>
-        </w:rPr>
-        <w:t>DAL</w:t>
-      </w:r>
-      <w:r>
-        <w:rPr>
-          <w:b/>
-        </w:rPr>
-        <w:t xml:space="preserve"> </w:t>
-      </w:r>
-      <w:r>
-        <w:t xml:space="preserve">– Data Access </w:t>
-      </w:r>
-      <w:proofErr w:type="spellStart"/>
-      <w:r>
-        <w:t>Layer</w:t>
-      </w:r>
-      <w:proofErr w:type="spellEnd"/>
-      <w:r>
         <w:t>, capa lógica del sistema donde se produce el contacto con la base de datos para la persistencia de los mismos.</w:t>
       </w:r>
     </w:p>
@@ -3096,7 +3123,6 @@
         <w:rPr>
           <w:b/>
         </w:rPr>
-        <w:lastRenderedPageBreak/>
         <w:t>BLL</w:t>
       </w:r>
       <w:r>
@@ -3358,6 +3384,8 @@
           <w:numId w:val="8"/>
         </w:numPr>
       </w:pPr>
+      <w:bookmarkStart w:id="7" w:name="_GoBack"/>
+      <w:bookmarkEnd w:id="7"/>
       <w:r>
         <w:t>Cobranza de entradas</w:t>
       </w:r>
@@ -3410,14 +3438,14 @@
           <w:b/>
         </w:rPr>
       </w:pPr>
-      <w:bookmarkStart w:id="7" w:name="_Toc480619965"/>
+      <w:bookmarkStart w:id="8" w:name="_Toc480619965"/>
       <w:r>
         <w:rPr>
           <w:b/>
         </w:rPr>
         <w:t>Descripción funcional del producto</w:t>
       </w:r>
-      <w:bookmarkEnd w:id="7"/>
+      <w:bookmarkEnd w:id="8"/>
       <w:r>
         <w:rPr>
           <w:b/>
@@ -3442,6 +3470,7 @@
         <w:rPr>
           <w:b/>
         </w:rPr>
+        <w:lastRenderedPageBreak/>
         <w:t>Aspectos funcionales globales</w:t>
       </w:r>
     </w:p>
@@ -3465,7 +3494,6 @@
         <w:rPr>
           <w:b/>
         </w:rPr>
-        <w:lastRenderedPageBreak/>
         <w:t>DAL</w:t>
       </w:r>
       <w:r>
@@ -3528,104 +3556,17 @@
     </w:p>
     <w:p/>
     <w:p>
-      <w:bookmarkStart w:id="8" w:name="_GoBack"/>
-      <w:bookmarkEnd w:id="8"/>
-      <w:r>
-        <w:t>Las áreas que intervienen directamente con las funciones primarias del sistema son:</w:t>
-      </w:r>
-    </w:p>
-    <w:p>
-      <w:pPr>
-        <w:pStyle w:val="Prrafodelista"/>
-        <w:numPr>
-          <w:ilvl w:val="0"/>
-          <w:numId w:val="2"/>
-        </w:numPr>
-      </w:pPr>
-      <w:r>
-        <w:t xml:space="preserve">Ventas </w:t>
-      </w:r>
-    </w:p>
-    <w:p>
-      <w:pPr>
-        <w:pStyle w:val="Prrafodelista"/>
-        <w:numPr>
-          <w:ilvl w:val="0"/>
-          <w:numId w:val="2"/>
-        </w:numPr>
-      </w:pPr>
-      <w:r>
-        <w:t xml:space="preserve">RRHH </w:t>
-      </w:r>
-    </w:p>
-    <w:p>
-      <w:pPr>
-        <w:pStyle w:val="Prrafodelista"/>
-        <w:numPr>
-          <w:ilvl w:val="0"/>
-          <w:numId w:val="2"/>
-        </w:numPr>
-      </w:pPr>
-      <w:r>
-        <w:t>Comercialización</w:t>
-      </w:r>
-    </w:p>
-    <w:p>
-      <w:r>
-        <w:t>Teniendo en cuenta lo mencionado anteriormente, el alcance de esta solución es generar un proceso de ventas de entradas acompañado de un proceso de actualización de cartelera con notificaciones y registro de nuevos clientes y usuarios internos.</w:t>
-      </w:r>
-    </w:p>
-    <w:p/>
-    <w:p>
-      <w:pPr>
-        <w:pStyle w:val="Subttulo"/>
-        <w:rPr>
-          <w:b/>
-        </w:rPr>
-      </w:pPr>
-    </w:p>
-    <w:p>
-      <w:pPr>
-        <w:pStyle w:val="Subttulo"/>
-        <w:rPr>
-          <w:b/>
-        </w:rPr>
-      </w:pPr>
-    </w:p>
-    <w:p/>
-    <w:p>
-      <w:pPr>
-        <w:pStyle w:val="Ttulo1"/>
-        <w:rPr>
-          <w:b/>
-        </w:rPr>
-      </w:pPr>
-      <w:bookmarkStart w:id="9" w:name="_Toc480619967"/>
-      <w:r>
-        <w:rPr>
-          <w:b/>
-        </w:rPr>
-        <w:t>Descripción Detallada</w:t>
+      <w:r>
+        <w:t>.</w:t>
+      </w:r>
+      <w:bookmarkStart w:id="9" w:name="_Toc480619968"/>
+      <w:r>
+        <w:rPr>
+          <w:b/>
+        </w:rPr>
+        <w:t>Descripción de las personas participantes en el desarrollo del sistema de información y los usuarios (Roles)</w:t>
       </w:r>
       <w:bookmarkEnd w:id="9"/>
-    </w:p>
-    <w:p/>
-    <w:p/>
-    <w:p>
-      <w:pPr>
-        <w:pStyle w:val="Ttulo1"/>
-        <w:rPr>
-          <w:b/>
-        </w:rPr>
-      </w:pPr>
-      <w:bookmarkStart w:id="10" w:name="_Toc480619968"/>
-      <w:r>
-        <w:rPr>
-          <w:b/>
-        </w:rPr>
-        <w:t>Descripción de las personas participantes en el desarrollo del sistema de información y los usuarios (Roles)</w:t>
-      </w:r>
-      <w:bookmarkEnd w:id="10"/>
     </w:p>
     <w:p/>
     <w:p>
@@ -3777,7 +3718,6 @@
           </w:tcPr>
           <w:p>
             <w:r>
-              <w:lastRenderedPageBreak/>
               <w:t>Nicolás Moreira</w:t>
             </w:r>
           </w:p>
@@ -4114,6 +4054,7 @@
           </w:tcPr>
           <w:p>
             <w:r>
+              <w:lastRenderedPageBreak/>
               <w:t>Nicolás Monzón</w:t>
             </w:r>
           </w:p>
@@ -4214,37 +4155,37 @@
           <w:b/>
         </w:rPr>
       </w:pPr>
-      <w:bookmarkStart w:id="11" w:name="_Toc480619969"/>
+      <w:bookmarkStart w:id="10" w:name="_Toc480619969"/>
       <w:r>
         <w:rPr>
           <w:b/>
         </w:rPr>
         <w:t>Otros requisitos del producto</w:t>
       </w:r>
+      <w:bookmarkEnd w:id="10"/>
+    </w:p>
+    <w:p/>
+    <w:p>
+      <w:pPr>
+        <w:pStyle w:val="Subttulo"/>
+        <w:rPr>
+          <w:b/>
+        </w:rPr>
+      </w:pPr>
+      <w:bookmarkStart w:id="11" w:name="_Toc480619970"/>
+      <w:r>
+        <w:rPr>
+          <w:b/>
+        </w:rPr>
+        <w:t>Es</w:t>
+      </w:r>
+      <w:r>
+        <w:rPr>
+          <w:b/>
+        </w:rPr>
+        <w:t>tándares aplicables</w:t>
+      </w:r>
       <w:bookmarkEnd w:id="11"/>
-    </w:p>
-    <w:p/>
-    <w:p>
-      <w:pPr>
-        <w:pStyle w:val="Subttulo"/>
-        <w:rPr>
-          <w:b/>
-        </w:rPr>
-      </w:pPr>
-      <w:bookmarkStart w:id="12" w:name="_Toc480619970"/>
-      <w:r>
-        <w:rPr>
-          <w:b/>
-        </w:rPr>
-        <w:t>Es</w:t>
-      </w:r>
-      <w:r>
-        <w:rPr>
-          <w:b/>
-        </w:rPr>
-        <w:t>tándares aplicables</w:t>
-      </w:r>
-      <w:bookmarkEnd w:id="12"/>
     </w:p>
     <w:p>
       <w:pPr>
@@ -4302,14 +4243,14 @@
           <w:b/>
         </w:rPr>
       </w:pPr>
-      <w:bookmarkStart w:id="13" w:name="_Toc480619971"/>
+      <w:bookmarkStart w:id="12" w:name="_Toc480619971"/>
       <w:r>
         <w:rPr>
           <w:b/>
         </w:rPr>
         <w:t>Requisitos del sistema</w:t>
       </w:r>
-      <w:bookmarkEnd w:id="13"/>
+      <w:bookmarkEnd w:id="12"/>
     </w:p>
     <w:p>
       <w:pPr>
@@ -4387,14 +4328,14 @@
           <w:b/>
         </w:rPr>
       </w:pPr>
-      <w:bookmarkStart w:id="14" w:name="_Toc480619972"/>
+      <w:bookmarkStart w:id="13" w:name="_Toc480619972"/>
       <w:r>
         <w:rPr>
           <w:b/>
         </w:rPr>
         <w:t>Requisitos mínimos de entorno</w:t>
       </w:r>
-      <w:bookmarkEnd w:id="14"/>
+      <w:bookmarkEnd w:id="13"/>
     </w:p>
     <w:p>
       <w:pPr>
@@ -4416,67 +4357,68 @@
           <w:b/>
         </w:rPr>
       </w:pPr>
-      <w:bookmarkStart w:id="15" w:name="_Toc480619973"/>
+      <w:bookmarkStart w:id="14" w:name="_Toc480619973"/>
       <w:r>
         <w:rPr>
           <w:b/>
         </w:rPr>
         <w:t>Requisitos de Documentación</w:t>
       </w:r>
+      <w:bookmarkEnd w:id="14"/>
+    </w:p>
+    <w:p/>
+    <w:p>
+      <w:pPr>
+        <w:pStyle w:val="Subttulo"/>
+      </w:pPr>
+      <w:bookmarkStart w:id="15" w:name="_Toc480619974"/>
+      <w:r>
+        <w:t>Manual de Usuario</w:t>
+      </w:r>
       <w:bookmarkEnd w:id="15"/>
     </w:p>
+    <w:p>
+      <w:r>
+        <w:t xml:space="preserve">Se entregará una copia impresa conjunto al software en el momento de la última entrega, en él se detallarán los procedimientos paso por paso para ejecutar cualquier función </w:t>
+      </w:r>
+      <w:r>
+        <w:t>del sistema y especificando los diferentes escenarios de error y sus soluciones.</w:t>
+      </w:r>
+    </w:p>
+    <w:p>
+      <w:pPr>
+        <w:pStyle w:val="Subttulo"/>
+      </w:pPr>
+    </w:p>
+    <w:p>
+      <w:pPr>
+        <w:pStyle w:val="Subttulo"/>
+      </w:pPr>
+      <w:bookmarkStart w:id="16" w:name="_Toc480619975"/>
+      <w:r>
+        <w:lastRenderedPageBreak/>
+        <w:t>Ayuda en Línea</w:t>
+      </w:r>
+      <w:bookmarkEnd w:id="16"/>
+    </w:p>
+    <w:p>
+      <w:r>
+        <w:t>El usuario dispondrá de un manual inmerso en el sistema, al cual podrá acceder con la tecla F1. Dentro de él podrá encontrar acceso a la información que le ayudará a ejecutar todas las funciones del sistema pa</w:t>
+      </w:r>
+      <w:r>
+        <w:t>so por paso, especificando los diferentes escenarios de error y sus soluciones.</w:t>
+      </w:r>
+    </w:p>
     <w:p/>
     <w:p>
       <w:pPr>
         <w:pStyle w:val="Subttulo"/>
       </w:pPr>
-      <w:bookmarkStart w:id="16" w:name="_Toc480619974"/>
-      <w:r>
-        <w:t>Manual de Usuario</w:t>
-      </w:r>
-      <w:bookmarkEnd w:id="16"/>
-    </w:p>
-    <w:p>
-      <w:r>
-        <w:t xml:space="preserve">Se entregará una copia impresa conjunto al software en el momento de la última entrega, en él se detallarán los procedimientos paso por paso para ejecutar cualquier función </w:t>
-      </w:r>
-      <w:r>
-        <w:t>del sistema y especificando los diferentes escenarios de error y sus soluciones.</w:t>
-      </w:r>
-    </w:p>
-    <w:p>
-      <w:pPr>
-        <w:pStyle w:val="Subttulo"/>
-      </w:pPr>
-    </w:p>
-    <w:p>
-      <w:pPr>
-        <w:pStyle w:val="Subttulo"/>
-      </w:pPr>
-      <w:bookmarkStart w:id="17" w:name="_Toc480619975"/>
-      <w:r>
-        <w:t>Ayuda en Línea</w:t>
+      <w:bookmarkStart w:id="17" w:name="_Toc480619976"/>
+      <w:r>
+        <w:t>Guía de instalación, configuración y archivo Léame.</w:t>
       </w:r>
       <w:bookmarkEnd w:id="17"/>
-    </w:p>
-    <w:p>
-      <w:r>
-        <w:t>El usuario dispondrá de un manual inmerso en el sistema, al cual podrá acceder con la tecla F1. Dentro de él podrá encontrar acceso a la información que le ayudará a ejecutar todas las funciones del sistema pa</w:t>
-      </w:r>
-      <w:r>
-        <w:t>so por paso, especificando los diferentes escenarios de error y sus soluciones.</w:t>
-      </w:r>
-    </w:p>
-    <w:p/>
-    <w:p>
-      <w:pPr>
-        <w:pStyle w:val="Subttulo"/>
-      </w:pPr>
-      <w:bookmarkStart w:id="18" w:name="_Toc480619976"/>
-      <w:r>
-        <w:t>Guía de instalación, configuración y archivo Léame.</w:t>
-      </w:r>
-      <w:bookmarkEnd w:id="18"/>
     </w:p>
     <w:p>
       <w:r>
@@ -4508,14 +4450,14 @@
           <w:b/>
         </w:rPr>
       </w:pPr>
-      <w:bookmarkStart w:id="19" w:name="_Toc480619977"/>
+      <w:bookmarkStart w:id="18" w:name="_Toc480619977"/>
       <w:r>
         <w:rPr>
           <w:b/>
         </w:rPr>
         <w:t>Glosario</w:t>
       </w:r>
-      <w:bookmarkEnd w:id="19"/>
+      <w:bookmarkEnd w:id="18"/>
     </w:p>
     <w:p>
       <w:r>
@@ -4544,7 +4486,6 @@
         <w:rPr>
           <w:b/>
         </w:rPr>
-        <w:lastRenderedPageBreak/>
         <w:t>Función</w:t>
       </w:r>
       <w:r>
@@ -4649,7 +4590,7 @@
             <w:noProof/>
             <w:lang w:val="es-ES"/>
           </w:rPr>
-          <w:t>10</w:t>
+          <w:t>9</w:t>
         </w:r>
         <w:r>
           <w:fldChar w:fldCharType="end"/>
@@ -7642,7 +7583,7 @@
 </file>
 
 <file path=customXml/itemProps1.xml><?xml version="1.0" encoding="utf-8"?>
-<ds:datastoreItem xmlns:ds="http://schemas.openxmlformats.org/officeDocument/2006/customXml" ds:itemID="{FA58ECF7-DC1B-4009-8E43-133F3BFA2ECF}">
+<ds:datastoreItem xmlns:ds="http://schemas.openxmlformats.org/officeDocument/2006/customXml" ds:itemID="{F87F63AD-8789-4324-AD13-B41B3929B2A7}">
   <ds:schemaRefs>
     <ds:schemaRef ds:uri="http://schemas.openxmlformats.org/officeDocument/2006/bibliography"/>
   </ds:schemaRefs>

</xml_diff>

<commit_message>
Se quita el ABM de salas
</commit_message>
<xml_diff>
--- a/Argencine Documento de Vision.docx
+++ b/Argencine Documento de Vision.docx
@@ -2610,6 +2610,8 @@
           <w:b/>
         </w:rPr>
       </w:pPr>
+      <w:bookmarkStart w:id="4" w:name="_GoBack"/>
+      <w:bookmarkEnd w:id="4"/>
       <w:r>
         <w:rPr>
           <w:b/>
@@ -2884,10 +2886,18 @@
           <w:b/>
         </w:rPr>
       </w:pPr>
-      <w:r>
-        <w:rPr>
-          <w:b/>
-        </w:rPr>
+    </w:p>
+    <w:p>
+      <w:pPr>
+        <w:rPr>
+          <w:b/>
+        </w:rPr>
+      </w:pPr>
+      <w:r>
+        <w:rPr>
+          <w:b/>
+        </w:rPr>
+        <w:lastRenderedPageBreak/>
         <w:t>Admi</w:t>
       </w:r>
       <w:r>
@@ -2910,7 +2920,6 @@
         </w:rPr>
       </w:pPr>
       <w:r>
-        <w:lastRenderedPageBreak/>
         <w:t>E</w:t>
       </w:r>
       <w:r>
@@ -2976,7 +2985,7 @@
           <w:b/>
         </w:rPr>
       </w:pPr>
-      <w:bookmarkStart w:id="4" w:name="_Toc480619963"/>
+      <w:bookmarkStart w:id="5" w:name="_Toc480619963"/>
       <w:r>
         <w:rPr>
           <w:b/>
@@ -2989,7 +2998,7 @@
         </w:rPr>
         <w:t>n</w:t>
       </w:r>
-      <w:bookmarkEnd w:id="4"/>
+      <w:bookmarkEnd w:id="5"/>
     </w:p>
     <w:p>
       <w:r>
@@ -3043,14 +3052,14 @@
           <w:b/>
         </w:rPr>
       </w:pPr>
-      <w:bookmarkStart w:id="5" w:name="_Toc480619966"/>
+      <w:bookmarkStart w:id="6" w:name="_Toc480619966"/>
       <w:r>
         <w:rPr>
           <w:b/>
         </w:rPr>
         <w:t>Definiciones, acrónimos y abreviaciones</w:t>
       </w:r>
-      <w:bookmarkEnd w:id="5"/>
+      <w:bookmarkEnd w:id="6"/>
     </w:p>
     <w:p/>
     <w:p>
@@ -3297,14 +3306,14 @@
           <w:b/>
         </w:rPr>
       </w:pPr>
-      <w:bookmarkStart w:id="6" w:name="_Toc480619964"/>
+      <w:bookmarkStart w:id="7" w:name="_Toc480619964"/>
       <w:r>
         <w:rPr>
           <w:b/>
         </w:rPr>
         <w:t>Alcance</w:t>
       </w:r>
-      <w:bookmarkEnd w:id="6"/>
+      <w:bookmarkEnd w:id="7"/>
     </w:p>
     <w:p>
       <w:r>
@@ -3384,8 +3393,6 @@
           <w:numId w:val="8"/>
         </w:numPr>
       </w:pPr>
-      <w:bookmarkStart w:id="7" w:name="_GoBack"/>
-      <w:bookmarkEnd w:id="7"/>
       <w:r>
         <w:t>Cobranza de entradas</w:t>
       </w:r>
@@ -3426,11 +3433,7 @@
         <w:t>Contabilidad del cine</w:t>
       </w:r>
     </w:p>
-    <w:p>
-      <w:pPr>
-        <w:ind w:left="360"/>
-      </w:pPr>
-    </w:p>
+    <w:p/>
     <w:p>
       <w:pPr>
         <w:pStyle w:val="Ttulo1"/>
@@ -3438,39 +3441,26 @@
           <w:b/>
         </w:rPr>
       </w:pPr>
-      <w:bookmarkStart w:id="8" w:name="_Toc480619965"/>
-      <w:r>
-        <w:rPr>
-          <w:b/>
-        </w:rPr>
-        <w:t>Descripción funcional del producto</w:t>
-      </w:r>
-      <w:bookmarkEnd w:id="8"/>
-      <w:r>
-        <w:rPr>
-          <w:b/>
-        </w:rPr>
-        <w:t xml:space="preserve"> </w:t>
-      </w:r>
-    </w:p>
-    <w:p>
-      <w:r>
-        <w:t>Teniendo en cuenta los módulos descriptos anteriormente se detalla en un nivel más profundo su funcionamiento interno.</w:t>
-      </w:r>
-    </w:p>
-    <w:p/>
-    <w:p>
-      <w:pPr>
-        <w:pStyle w:val="Subttulo"/>
-        <w:rPr>
-          <w:b/>
-        </w:rPr>
-      </w:pPr>
-      <w:r>
-        <w:rPr>
-          <w:b/>
-        </w:rPr>
-        <w:lastRenderedPageBreak/>
+    </w:p>
+    <w:p>
+      <w:pPr>
+        <w:pStyle w:val="Ttulo1"/>
+        <w:rPr>
+          <w:b/>
+        </w:rPr>
+      </w:pPr>
+    </w:p>
+    <w:p>
+      <w:pPr>
+        <w:pStyle w:val="Ttulo1"/>
+        <w:rPr>
+          <w:b/>
+        </w:rPr>
+      </w:pPr>
+      <w:r>
+        <w:rPr>
+          <w:b/>
+        </w:rPr>
         <w:t>Aspectos funcionales globales</w:t>
       </w:r>
     </w:p>
@@ -3559,14 +3549,14 @@
       <w:r>
         <w:t>.</w:t>
       </w:r>
-      <w:bookmarkStart w:id="9" w:name="_Toc480619968"/>
+      <w:bookmarkStart w:id="8" w:name="_Toc480619968"/>
       <w:r>
         <w:rPr>
           <w:b/>
         </w:rPr>
         <w:t>Descripción de las personas participantes en el desarrollo del sistema de información y los usuarios (Roles)</w:t>
       </w:r>
-      <w:bookmarkEnd w:id="9"/>
+      <w:bookmarkEnd w:id="8"/>
     </w:p>
     <w:p/>
     <w:p>
@@ -3974,6 +3964,7 @@
           </w:tcPr>
           <w:p>
             <w:r>
+              <w:lastRenderedPageBreak/>
               <w:t>Walter Almirón</w:t>
             </w:r>
           </w:p>
@@ -4054,7 +4045,6 @@
           </w:tcPr>
           <w:p>
             <w:r>
-              <w:lastRenderedPageBreak/>
               <w:t>Nicolás Monzón</w:t>
             </w:r>
           </w:p>
@@ -4155,37 +4145,37 @@
           <w:b/>
         </w:rPr>
       </w:pPr>
-      <w:bookmarkStart w:id="10" w:name="_Toc480619969"/>
+      <w:bookmarkStart w:id="9" w:name="_Toc480619969"/>
       <w:r>
         <w:rPr>
           <w:b/>
         </w:rPr>
         <w:t>Otros requisitos del producto</w:t>
       </w:r>
+      <w:bookmarkEnd w:id="9"/>
+    </w:p>
+    <w:p/>
+    <w:p>
+      <w:pPr>
+        <w:pStyle w:val="Subttulo"/>
+        <w:rPr>
+          <w:b/>
+        </w:rPr>
+      </w:pPr>
+      <w:bookmarkStart w:id="10" w:name="_Toc480619970"/>
+      <w:r>
+        <w:rPr>
+          <w:b/>
+        </w:rPr>
+        <w:t>Es</w:t>
+      </w:r>
+      <w:r>
+        <w:rPr>
+          <w:b/>
+        </w:rPr>
+        <w:t>tándares aplicables</w:t>
+      </w:r>
       <w:bookmarkEnd w:id="10"/>
-    </w:p>
-    <w:p/>
-    <w:p>
-      <w:pPr>
-        <w:pStyle w:val="Subttulo"/>
-        <w:rPr>
-          <w:b/>
-        </w:rPr>
-      </w:pPr>
-      <w:bookmarkStart w:id="11" w:name="_Toc480619970"/>
-      <w:r>
-        <w:rPr>
-          <w:b/>
-        </w:rPr>
-        <w:t>Es</w:t>
-      </w:r>
-      <w:r>
-        <w:rPr>
-          <w:b/>
-        </w:rPr>
-        <w:t>tándares aplicables</w:t>
-      </w:r>
-      <w:bookmarkEnd w:id="11"/>
     </w:p>
     <w:p>
       <w:pPr>
@@ -4243,14 +4233,14 @@
           <w:b/>
         </w:rPr>
       </w:pPr>
-      <w:bookmarkStart w:id="12" w:name="_Toc480619971"/>
+      <w:bookmarkStart w:id="11" w:name="_Toc480619971"/>
       <w:r>
         <w:rPr>
           <w:b/>
         </w:rPr>
         <w:t>Requisitos del sistema</w:t>
       </w:r>
-      <w:bookmarkEnd w:id="12"/>
+      <w:bookmarkEnd w:id="11"/>
     </w:p>
     <w:p>
       <w:pPr>
@@ -4328,14 +4318,14 @@
           <w:b/>
         </w:rPr>
       </w:pPr>
-      <w:bookmarkStart w:id="13" w:name="_Toc480619972"/>
+      <w:bookmarkStart w:id="12" w:name="_Toc480619972"/>
       <w:r>
         <w:rPr>
           <w:b/>
         </w:rPr>
         <w:t>Requisitos mínimos de entorno</w:t>
       </w:r>
-      <w:bookmarkEnd w:id="13"/>
+      <w:bookmarkEnd w:id="12"/>
     </w:p>
     <w:p>
       <w:pPr>
@@ -4357,68 +4347,71 @@
           <w:b/>
         </w:rPr>
       </w:pPr>
-      <w:bookmarkStart w:id="14" w:name="_Toc480619973"/>
+      <w:bookmarkStart w:id="13" w:name="_Toc480619973"/>
       <w:r>
         <w:rPr>
           <w:b/>
         </w:rPr>
         <w:t>Requisitos de Documentación</w:t>
       </w:r>
+      <w:bookmarkEnd w:id="13"/>
+    </w:p>
+    <w:p/>
+    <w:p>
+      <w:pPr>
+        <w:pStyle w:val="Subttulo"/>
+      </w:pPr>
+      <w:bookmarkStart w:id="14" w:name="_Toc480619974"/>
+      <w:r>
+        <w:t>Manual de Usuario</w:t>
+      </w:r>
       <w:bookmarkEnd w:id="14"/>
     </w:p>
+    <w:p>
+      <w:r>
+        <w:t xml:space="preserve">Se entregará una copia impresa conjunto al software en el momento de la última entrega, en él se detallarán los procedimientos paso por paso para ejecutar </w:t>
+      </w:r>
+      <w:r>
+        <w:lastRenderedPageBreak/>
+        <w:t xml:space="preserve">cualquier función </w:t>
+      </w:r>
+      <w:r>
+        <w:t>del sistema y especificando los diferentes escenarios de error y sus soluciones.</w:t>
+      </w:r>
+    </w:p>
+    <w:p>
+      <w:pPr>
+        <w:pStyle w:val="Subttulo"/>
+      </w:pPr>
+    </w:p>
+    <w:p>
+      <w:pPr>
+        <w:pStyle w:val="Subttulo"/>
+      </w:pPr>
+      <w:bookmarkStart w:id="15" w:name="_Toc480619975"/>
+      <w:r>
+        <w:t>Ayuda en Línea</w:t>
+      </w:r>
+      <w:bookmarkEnd w:id="15"/>
+    </w:p>
+    <w:p>
+      <w:r>
+        <w:t>El usuario dispondrá de un manual inmerso en el sistema, al cual podrá acceder con la tecla F1. Dentro de él podrá encontrar acceso a la información que le ayudará a ejecutar todas las funciones del sistema pa</w:t>
+      </w:r>
+      <w:r>
+        <w:t>so por paso, especificando los diferentes escenarios de error y sus soluciones.</w:t>
+      </w:r>
+    </w:p>
     <w:p/>
     <w:p>
       <w:pPr>
         <w:pStyle w:val="Subttulo"/>
       </w:pPr>
-      <w:bookmarkStart w:id="15" w:name="_Toc480619974"/>
-      <w:r>
-        <w:t>Manual de Usuario</w:t>
-      </w:r>
-      <w:bookmarkEnd w:id="15"/>
-    </w:p>
-    <w:p>
-      <w:r>
-        <w:t xml:space="preserve">Se entregará una copia impresa conjunto al software en el momento de la última entrega, en él se detallarán los procedimientos paso por paso para ejecutar cualquier función </w:t>
-      </w:r>
-      <w:r>
-        <w:t>del sistema y especificando los diferentes escenarios de error y sus soluciones.</w:t>
-      </w:r>
-    </w:p>
-    <w:p>
-      <w:pPr>
-        <w:pStyle w:val="Subttulo"/>
-      </w:pPr>
-    </w:p>
-    <w:p>
-      <w:pPr>
-        <w:pStyle w:val="Subttulo"/>
-      </w:pPr>
-      <w:bookmarkStart w:id="16" w:name="_Toc480619975"/>
-      <w:r>
-        <w:lastRenderedPageBreak/>
-        <w:t>Ayuda en Línea</w:t>
+      <w:bookmarkStart w:id="16" w:name="_Toc480619976"/>
+      <w:r>
+        <w:t>Guía de instalación, configuración y archivo Léame.</w:t>
       </w:r>
       <w:bookmarkEnd w:id="16"/>
-    </w:p>
-    <w:p>
-      <w:r>
-        <w:t>El usuario dispondrá de un manual inmerso en el sistema, al cual podrá acceder con la tecla F1. Dentro de él podrá encontrar acceso a la información que le ayudará a ejecutar todas las funciones del sistema pa</w:t>
-      </w:r>
-      <w:r>
-        <w:t>so por paso, especificando los diferentes escenarios de error y sus soluciones.</w:t>
-      </w:r>
-    </w:p>
-    <w:p/>
-    <w:p>
-      <w:pPr>
-        <w:pStyle w:val="Subttulo"/>
-      </w:pPr>
-      <w:bookmarkStart w:id="17" w:name="_Toc480619976"/>
-      <w:r>
-        <w:t>Guía de instalación, configuración y archivo Léame.</w:t>
-      </w:r>
-      <w:bookmarkEnd w:id="17"/>
     </w:p>
     <w:p>
       <w:r>
@@ -4450,14 +4443,14 @@
           <w:b/>
         </w:rPr>
       </w:pPr>
-      <w:bookmarkStart w:id="18" w:name="_Toc480619977"/>
+      <w:bookmarkStart w:id="17" w:name="_Toc480619977"/>
       <w:r>
         <w:rPr>
           <w:b/>
         </w:rPr>
         <w:t>Glosario</w:t>
       </w:r>
-      <w:bookmarkEnd w:id="18"/>
+      <w:bookmarkEnd w:id="17"/>
     </w:p>
     <w:p>
       <w:r>
@@ -4570,6 +4563,7 @@
         <w:docPartUnique/>
       </w:docPartObj>
     </w:sdtPr>
+    <w:sdtEndPr/>
     <w:sdtContent>
       <w:p>
         <w:pPr>
@@ -4590,7 +4584,7 @@
             <w:noProof/>
             <w:lang w:val="es-ES"/>
           </w:rPr>
-          <w:t>9</w:t>
+          <w:t>10</w:t>
         </w:r>
         <w:r>
           <w:fldChar w:fldCharType="end"/>
@@ -7583,7 +7577,7 @@
 </file>
 
 <file path=customXml/itemProps1.xml><?xml version="1.0" encoding="utf-8"?>
-<ds:datastoreItem xmlns:ds="http://schemas.openxmlformats.org/officeDocument/2006/customXml" ds:itemID="{F87F63AD-8789-4324-AD13-B41B3929B2A7}">
+<ds:datastoreItem xmlns:ds="http://schemas.openxmlformats.org/officeDocument/2006/customXml" ds:itemID="{55921F7E-8324-4C88-BB66-7B934CE89021}">
   <ds:schemaRefs>
     <ds:schemaRef ds:uri="http://schemas.openxmlformats.org/officeDocument/2006/bibliography"/>
   </ds:schemaRefs>

</xml_diff>

<commit_message>
Actualizacion en el indice
</commit_message>
<xml_diff>
--- a/Argencine Documento de Vision.docx
+++ b/Argencine Documento de Vision.docx
@@ -288,7 +288,17 @@
               <w:b/>
               <w:color w:val="auto"/>
             </w:rPr>
-            <w:t>Índice</w:t>
+            <w:t>Índ</w:t>
+          </w:r>
+          <w:bookmarkStart w:id="0" w:name="_GoBack"/>
+          <w:bookmarkEnd w:id="0"/>
+          <w:r>
+            <w:rPr>
+              <w:rStyle w:val="Ttulo1Car"/>
+              <w:b/>
+              <w:color w:val="auto"/>
+            </w:rPr>
+            <w:t>ice</w:t>
           </w:r>
         </w:p>
         <w:p>
@@ -328,7 +338,7 @@
             </w:rPr>
             <w:fldChar w:fldCharType="separate"/>
           </w:r>
-          <w:hyperlink w:anchor="_Toc480619959" w:history="1">
+          <w:hyperlink w:anchor="_Toc480918387" w:history="1">
             <w:r>
               <w:rPr>
                 <w:rStyle w:val="Hipervnculo"/>
@@ -355,7 +365,7 @@
                 <w:noProof/>
                 <w:webHidden/>
               </w:rPr>
-              <w:instrText xml:space="preserve"> PAGEREF _Toc480619959 \h </w:instrText>
+              <w:instrText xml:space="preserve"> PAGEREF _Toc480918387 \h </w:instrText>
             </w:r>
             <w:r>
               <w:rPr>
@@ -376,6 +386,213 @@
                 <w:webHidden/>
               </w:rPr>
               <w:t>3</w:t>
+            </w:r>
+            <w:r>
+              <w:rPr>
+                <w:noProof/>
+                <w:webHidden/>
+              </w:rPr>
+              <w:fldChar w:fldCharType="end"/>
+            </w:r>
+          </w:hyperlink>
+        </w:p>
+        <w:p>
+          <w:pPr>
+            <w:pStyle w:val="TDC2"/>
+            <w:tabs>
+              <w:tab w:val="right" w:pos="9061"/>
+            </w:tabs>
+            <w:rPr>
+              <w:rFonts w:cstheme="minorBidi"/>
+              <w:noProof/>
+            </w:rPr>
+          </w:pPr>
+          <w:hyperlink w:anchor="_Toc480918388" w:history="1">
+            <w:r>
+              <w:rPr>
+                <w:rStyle w:val="Hipervnculo"/>
+                <w:noProof/>
+              </w:rPr>
+              <w:t>Descripción global</w:t>
+            </w:r>
+            <w:r>
+              <w:rPr>
+                <w:noProof/>
+                <w:webHidden/>
+              </w:rPr>
+              <w:tab/>
+            </w:r>
+            <w:r>
+              <w:rPr>
+                <w:noProof/>
+                <w:webHidden/>
+              </w:rPr>
+              <w:fldChar w:fldCharType="begin"/>
+            </w:r>
+            <w:r>
+              <w:rPr>
+                <w:noProof/>
+                <w:webHidden/>
+              </w:rPr>
+              <w:instrText xml:space="preserve"> PAGEREF _Toc480918388 \h </w:instrText>
+            </w:r>
+            <w:r>
+              <w:rPr>
+                <w:noProof/>
+                <w:webHidden/>
+              </w:rPr>
+            </w:r>
+            <w:r>
+              <w:rPr>
+                <w:noProof/>
+                <w:webHidden/>
+              </w:rPr>
+              <w:fldChar w:fldCharType="separate"/>
+            </w:r>
+            <w:r>
+              <w:rPr>
+                <w:noProof/>
+                <w:webHidden/>
+              </w:rPr>
+              <w:t>4</w:t>
+            </w:r>
+            <w:r>
+              <w:rPr>
+                <w:noProof/>
+                <w:webHidden/>
+              </w:rPr>
+              <w:fldChar w:fldCharType="end"/>
+            </w:r>
+          </w:hyperlink>
+        </w:p>
+        <w:p>
+          <w:pPr>
+            <w:pStyle w:val="TDC2"/>
+            <w:tabs>
+              <w:tab w:val="right" w:pos="9061"/>
+            </w:tabs>
+            <w:rPr>
+              <w:rFonts w:cstheme="minorBidi"/>
+              <w:noProof/>
+            </w:rPr>
+          </w:pPr>
+          <w:hyperlink w:anchor="_Toc480918389" w:history="1">
+            <w:r>
+              <w:rPr>
+                <w:rStyle w:val="Hipervnculo"/>
+                <w:noProof/>
+              </w:rPr>
+              <w:t>Descripción detallada</w:t>
+            </w:r>
+            <w:r>
+              <w:rPr>
+                <w:noProof/>
+                <w:webHidden/>
+              </w:rPr>
+              <w:tab/>
+            </w:r>
+            <w:r>
+              <w:rPr>
+                <w:noProof/>
+                <w:webHidden/>
+              </w:rPr>
+              <w:fldChar w:fldCharType="begin"/>
+            </w:r>
+            <w:r>
+              <w:rPr>
+                <w:noProof/>
+                <w:webHidden/>
+              </w:rPr>
+              <w:instrText xml:space="preserve"> PAGEREF _Toc480918389 \h </w:instrText>
+            </w:r>
+            <w:r>
+              <w:rPr>
+                <w:noProof/>
+                <w:webHidden/>
+              </w:rPr>
+            </w:r>
+            <w:r>
+              <w:rPr>
+                <w:noProof/>
+                <w:webHidden/>
+              </w:rPr>
+              <w:fldChar w:fldCharType="separate"/>
+            </w:r>
+            <w:r>
+              <w:rPr>
+                <w:noProof/>
+                <w:webHidden/>
+              </w:rPr>
+              <w:t>4</w:t>
+            </w:r>
+            <w:r>
+              <w:rPr>
+                <w:noProof/>
+                <w:webHidden/>
+              </w:rPr>
+              <w:fldChar w:fldCharType="end"/>
+            </w:r>
+          </w:hyperlink>
+        </w:p>
+        <w:p>
+          <w:pPr>
+            <w:pStyle w:val="TDC2"/>
+            <w:tabs>
+              <w:tab w:val="right" w:pos="9061"/>
+            </w:tabs>
+            <w:rPr>
+              <w:rFonts w:cstheme="minorBidi"/>
+              <w:noProof/>
+            </w:rPr>
+          </w:pPr>
+          <w:hyperlink w:anchor="_Toc480918390" w:history="1">
+            <w:r>
+              <w:rPr>
+                <w:rStyle w:val="Hipervnculo"/>
+                <w:noProof/>
+              </w:rPr>
+              <w:t>Conclusión</w:t>
+            </w:r>
+            <w:r>
+              <w:rPr>
+                <w:noProof/>
+                <w:webHidden/>
+              </w:rPr>
+              <w:tab/>
+            </w:r>
+            <w:r>
+              <w:rPr>
+                <w:noProof/>
+                <w:webHidden/>
+              </w:rPr>
+              <w:fldChar w:fldCharType="begin"/>
+            </w:r>
+            <w:r>
+              <w:rPr>
+                <w:noProof/>
+                <w:webHidden/>
+              </w:rPr>
+              <w:instrText xml:space="preserve"> PAGEREF _Toc480918390 \h </w:instrText>
+            </w:r>
+            <w:r>
+              <w:rPr>
+                <w:noProof/>
+                <w:webHidden/>
+              </w:rPr>
+            </w:r>
+            <w:r>
+              <w:rPr>
+                <w:noProof/>
+                <w:webHidden/>
+              </w:rPr>
+              <w:fldChar w:fldCharType="separate"/>
+            </w:r>
+            <w:r>
+              <w:rPr>
+                <w:noProof/>
+                <w:webHidden/>
+              </w:rPr>
+              <w:t>6</w:t>
             </w:r>
             <w:r>
               <w:rPr>
@@ -399,13 +616,13 @@
               <w:lang w:eastAsia="es-AR"/>
             </w:rPr>
           </w:pPr>
-          <w:hyperlink w:anchor="_Toc480619960" w:history="1">
+          <w:hyperlink w:anchor="_Toc480918391" w:history="1">
             <w:r>
               <w:rPr>
                 <w:rStyle w:val="Hipervnculo"/>
                 <w:noProof/>
               </w:rPr>
-              <w:t>Descripción del Producto</w:t>
+              <w:t>Definiciones, acrónimos y abreviaciones</w:t>
             </w:r>
             <w:r>
               <w:rPr>
@@ -426,7 +643,7 @@
                 <w:noProof/>
                 <w:webHidden/>
               </w:rPr>
-              <w:instrText xml:space="preserve"> PAGEREF _Toc480619960 \h </w:instrText>
+              <w:instrText xml:space="preserve"> PAGEREF _Toc480918391 \h </w:instrText>
             </w:r>
             <w:r>
               <w:rPr>
@@ -446,7 +663,220 @@
                 <w:noProof/>
                 <w:webHidden/>
               </w:rPr>
-              <w:t>4</w:t>
+              <w:t>6</w:t>
+            </w:r>
+            <w:r>
+              <w:rPr>
+                <w:noProof/>
+                <w:webHidden/>
+              </w:rPr>
+              <w:fldChar w:fldCharType="end"/>
+            </w:r>
+          </w:hyperlink>
+        </w:p>
+        <w:p>
+          <w:pPr>
+            <w:pStyle w:val="TDC1"/>
+            <w:tabs>
+              <w:tab w:val="right" w:pos="9061"/>
+            </w:tabs>
+            <w:rPr>
+              <w:rFonts w:asciiTheme="minorHAnsi" w:eastAsiaTheme="minorEastAsia" w:hAnsiTheme="minorHAnsi"/>
+              <w:noProof/>
+              <w:sz w:val="22"/>
+              <w:lang w:eastAsia="es-AR"/>
+            </w:rPr>
+          </w:pPr>
+          <w:hyperlink w:anchor="_Toc480918392" w:history="1">
+            <w:r>
+              <w:rPr>
+                <w:rStyle w:val="Hipervnculo"/>
+                <w:noProof/>
+              </w:rPr>
+              <w:t>Alcance</w:t>
+            </w:r>
+            <w:r>
+              <w:rPr>
+                <w:noProof/>
+                <w:webHidden/>
+              </w:rPr>
+              <w:tab/>
+            </w:r>
+            <w:r>
+              <w:rPr>
+                <w:noProof/>
+                <w:webHidden/>
+              </w:rPr>
+              <w:fldChar w:fldCharType="begin"/>
+            </w:r>
+            <w:r>
+              <w:rPr>
+                <w:noProof/>
+                <w:webHidden/>
+              </w:rPr>
+              <w:instrText xml:space="preserve"> PAGEREF _Toc480918392 \h </w:instrText>
+            </w:r>
+            <w:r>
+              <w:rPr>
+                <w:noProof/>
+                <w:webHidden/>
+              </w:rPr>
+            </w:r>
+            <w:r>
+              <w:rPr>
+                <w:noProof/>
+                <w:webHidden/>
+              </w:rPr>
+              <w:fldChar w:fldCharType="separate"/>
+            </w:r>
+            <w:r>
+              <w:rPr>
+                <w:noProof/>
+                <w:webHidden/>
+              </w:rPr>
+              <w:t>7</w:t>
+            </w:r>
+            <w:r>
+              <w:rPr>
+                <w:noProof/>
+                <w:webHidden/>
+              </w:rPr>
+              <w:fldChar w:fldCharType="end"/>
+            </w:r>
+          </w:hyperlink>
+        </w:p>
+        <w:p>
+          <w:pPr>
+            <w:pStyle w:val="TDC1"/>
+            <w:tabs>
+              <w:tab w:val="right" w:pos="9061"/>
+            </w:tabs>
+            <w:rPr>
+              <w:rFonts w:asciiTheme="minorHAnsi" w:eastAsiaTheme="minorEastAsia" w:hAnsiTheme="minorHAnsi"/>
+              <w:noProof/>
+              <w:sz w:val="22"/>
+              <w:lang w:eastAsia="es-AR"/>
+            </w:rPr>
+          </w:pPr>
+          <w:hyperlink w:anchor="_Toc480918393" w:history="1">
+            <w:r>
+              <w:rPr>
+                <w:rStyle w:val="Hipervnculo"/>
+                <w:noProof/>
+              </w:rPr>
+              <w:t>Aspectos funcionales globales</w:t>
+            </w:r>
+            <w:r>
+              <w:rPr>
+                <w:noProof/>
+                <w:webHidden/>
+              </w:rPr>
+              <w:tab/>
+            </w:r>
+            <w:r>
+              <w:rPr>
+                <w:noProof/>
+                <w:webHidden/>
+              </w:rPr>
+              <w:fldChar w:fldCharType="begin"/>
+            </w:r>
+            <w:r>
+              <w:rPr>
+                <w:noProof/>
+                <w:webHidden/>
+              </w:rPr>
+              <w:instrText xml:space="preserve"> PAGEREF _Toc480918393 \h </w:instrText>
+            </w:r>
+            <w:r>
+              <w:rPr>
+                <w:noProof/>
+                <w:webHidden/>
+              </w:rPr>
+            </w:r>
+            <w:r>
+              <w:rPr>
+                <w:noProof/>
+                <w:webHidden/>
+              </w:rPr>
+              <w:fldChar w:fldCharType="separate"/>
+            </w:r>
+            <w:r>
+              <w:rPr>
+                <w:noProof/>
+                <w:webHidden/>
+              </w:rPr>
+              <w:t>8</w:t>
+            </w:r>
+            <w:r>
+              <w:rPr>
+                <w:noProof/>
+                <w:webHidden/>
+              </w:rPr>
+              <w:fldChar w:fldCharType="end"/>
+            </w:r>
+          </w:hyperlink>
+        </w:p>
+        <w:p>
+          <w:pPr>
+            <w:pStyle w:val="TDC1"/>
+            <w:tabs>
+              <w:tab w:val="right" w:pos="9061"/>
+            </w:tabs>
+            <w:rPr>
+              <w:rFonts w:asciiTheme="minorHAnsi" w:eastAsiaTheme="minorEastAsia" w:hAnsiTheme="minorHAnsi"/>
+              <w:noProof/>
+              <w:sz w:val="22"/>
+              <w:lang w:eastAsia="es-AR"/>
+            </w:rPr>
+          </w:pPr>
+          <w:hyperlink w:anchor="_Toc480918394" w:history="1">
+            <w:r>
+              <w:rPr>
+                <w:rStyle w:val="Hipervnculo"/>
+                <w:noProof/>
+              </w:rPr>
+              <w:t>Otros requisitos del producto</w:t>
+            </w:r>
+            <w:r>
+              <w:rPr>
+                <w:noProof/>
+                <w:webHidden/>
+              </w:rPr>
+              <w:tab/>
+            </w:r>
+            <w:r>
+              <w:rPr>
+                <w:noProof/>
+                <w:webHidden/>
+              </w:rPr>
+              <w:fldChar w:fldCharType="begin"/>
+            </w:r>
+            <w:r>
+              <w:rPr>
+                <w:noProof/>
+                <w:webHidden/>
+              </w:rPr>
+              <w:instrText xml:space="preserve"> PAGEREF _Toc480918394 \h </w:instrText>
+            </w:r>
+            <w:r>
+              <w:rPr>
+                <w:noProof/>
+                <w:webHidden/>
+              </w:rPr>
+            </w:r>
+            <w:r>
+              <w:rPr>
+                <w:noProof/>
+                <w:webHidden/>
+              </w:rPr>
+              <w:fldChar w:fldCharType="separate"/>
+            </w:r>
+            <w:r>
+              <w:rPr>
+                <w:noProof/>
+                <w:webHidden/>
+              </w:rPr>
+              <w:t>9</w:t>
             </w:r>
             <w:r>
               <w:rPr>
@@ -468,13 +898,13 @@
               <w:noProof/>
             </w:rPr>
           </w:pPr>
-          <w:hyperlink w:anchor="_Toc480619961" w:history="1">
+          <w:hyperlink w:anchor="_Toc480918395" w:history="1">
             <w:r>
               <w:rPr>
                 <w:rStyle w:val="Hipervnculo"/>
                 <w:noProof/>
               </w:rPr>
-              <w:t>Descripción global</w:t>
+              <w:t>Estándares aplicables</w:t>
             </w:r>
             <w:r>
               <w:rPr>
@@ -495,7 +925,7 @@
                 <w:noProof/>
                 <w:webHidden/>
               </w:rPr>
-              <w:instrText xml:space="preserve"> PAGEREF _Toc480619961 \h </w:instrText>
+              <w:instrText xml:space="preserve"> PAGEREF _Toc480918395 \h </w:instrText>
             </w:r>
             <w:r>
               <w:rPr>
@@ -515,7 +945,7 @@
                 <w:noProof/>
                 <w:webHidden/>
               </w:rPr>
-              <w:t>4</w:t>
+              <w:t>9</w:t>
             </w:r>
             <w:r>
               <w:rPr>
@@ -537,13 +967,13 @@
               <w:noProof/>
             </w:rPr>
           </w:pPr>
-          <w:hyperlink w:anchor="_Toc480619962" w:history="1">
+          <w:hyperlink w:anchor="_Toc480918396" w:history="1">
             <w:r>
               <w:rPr>
                 <w:rStyle w:val="Hipervnculo"/>
                 <w:noProof/>
               </w:rPr>
-              <w:t>Descripción detallada</w:t>
+              <w:t>Requisitos del sistema</w:t>
             </w:r>
             <w:r>
               <w:rPr>
@@ -564,7 +994,7 @@
                 <w:noProof/>
                 <w:webHidden/>
               </w:rPr>
-              <w:instrText xml:space="preserve"> PAGEREF _Toc480619962 \h </w:instrText>
+              <w:instrText xml:space="preserve"> PAGEREF _Toc480918396 \h </w:instrText>
             </w:r>
             <w:r>
               <w:rPr>
@@ -584,7 +1014,7 @@
                 <w:noProof/>
                 <w:webHidden/>
               </w:rPr>
-              <w:t>4</w:t>
+              <w:t>9</w:t>
             </w:r>
             <w:r>
               <w:rPr>
@@ -606,13 +1036,13 @@
               <w:noProof/>
             </w:rPr>
           </w:pPr>
-          <w:hyperlink w:anchor="_Toc480619963" w:history="1">
+          <w:hyperlink w:anchor="_Toc480918397" w:history="1">
             <w:r>
               <w:rPr>
                 <w:rStyle w:val="Hipervnculo"/>
                 <w:noProof/>
               </w:rPr>
-              <w:t>Conclusión</w:t>
+              <w:t>Requisitos mínimos de entorno</w:t>
             </w:r>
             <w:r>
               <w:rPr>
@@ -633,7 +1063,7 @@
                 <w:noProof/>
                 <w:webHidden/>
               </w:rPr>
-              <w:instrText xml:space="preserve"> PAGEREF _Toc480619963 \h </w:instrText>
+              <w:instrText xml:space="preserve"> PAGEREF _Toc480918397 \h </w:instrText>
             </w:r>
             <w:r>
               <w:rPr>
@@ -653,7 +1083,7 @@
                 <w:noProof/>
                 <w:webHidden/>
               </w:rPr>
-              <w:t>6</w:t>
+              <w:t>9</w:t>
             </w:r>
             <w:r>
               <w:rPr>
@@ -677,13 +1107,13 @@
               <w:lang w:eastAsia="es-AR"/>
             </w:rPr>
           </w:pPr>
-          <w:hyperlink w:anchor="_Toc480619964" w:history="1">
+          <w:hyperlink w:anchor="_Toc480918398" w:history="1">
             <w:r>
               <w:rPr>
                 <w:rStyle w:val="Hipervnculo"/>
                 <w:noProof/>
               </w:rPr>
-              <w:t>Alcance</w:t>
+              <w:t>Requisitos de Documentación</w:t>
             </w:r>
             <w:r>
               <w:rPr>
@@ -704,7 +1134,7 @@
                 <w:noProof/>
                 <w:webHidden/>
               </w:rPr>
-              <w:instrText xml:space="preserve"> PAGEREF _Toc480619964 \h </w:instrText>
+              <w:instrText xml:space="preserve"> PAGEREF _Toc480918398 \h </w:instrText>
             </w:r>
             <w:r>
               <w:rPr>
@@ -724,7 +1154,214 @@
                 <w:noProof/>
                 <w:webHidden/>
               </w:rPr>
-              <w:t>6</w:t>
+              <w:t>9</w:t>
+            </w:r>
+            <w:r>
+              <w:rPr>
+                <w:noProof/>
+                <w:webHidden/>
+              </w:rPr>
+              <w:fldChar w:fldCharType="end"/>
+            </w:r>
+          </w:hyperlink>
+        </w:p>
+        <w:p>
+          <w:pPr>
+            <w:pStyle w:val="TDC2"/>
+            <w:tabs>
+              <w:tab w:val="right" w:pos="9061"/>
+            </w:tabs>
+            <w:rPr>
+              <w:rFonts w:cstheme="minorBidi"/>
+              <w:noProof/>
+            </w:rPr>
+          </w:pPr>
+          <w:hyperlink w:anchor="_Toc480918399" w:history="1">
+            <w:r>
+              <w:rPr>
+                <w:rStyle w:val="Hipervnculo"/>
+                <w:noProof/>
+              </w:rPr>
+              <w:t>Manual de Usuario</w:t>
+            </w:r>
+            <w:r>
+              <w:rPr>
+                <w:noProof/>
+                <w:webHidden/>
+              </w:rPr>
+              <w:tab/>
+            </w:r>
+            <w:r>
+              <w:rPr>
+                <w:noProof/>
+                <w:webHidden/>
+              </w:rPr>
+              <w:fldChar w:fldCharType="begin"/>
+            </w:r>
+            <w:r>
+              <w:rPr>
+                <w:noProof/>
+                <w:webHidden/>
+              </w:rPr>
+              <w:instrText xml:space="preserve"> PAGEREF _Toc480918399 \h </w:instrText>
+            </w:r>
+            <w:r>
+              <w:rPr>
+                <w:noProof/>
+                <w:webHidden/>
+              </w:rPr>
+            </w:r>
+            <w:r>
+              <w:rPr>
+                <w:noProof/>
+                <w:webHidden/>
+              </w:rPr>
+              <w:fldChar w:fldCharType="separate"/>
+            </w:r>
+            <w:r>
+              <w:rPr>
+                <w:noProof/>
+                <w:webHidden/>
+              </w:rPr>
+              <w:t>9</w:t>
+            </w:r>
+            <w:r>
+              <w:rPr>
+                <w:noProof/>
+                <w:webHidden/>
+              </w:rPr>
+              <w:fldChar w:fldCharType="end"/>
+            </w:r>
+          </w:hyperlink>
+        </w:p>
+        <w:p>
+          <w:pPr>
+            <w:pStyle w:val="TDC2"/>
+            <w:tabs>
+              <w:tab w:val="right" w:pos="9061"/>
+            </w:tabs>
+            <w:rPr>
+              <w:rFonts w:cstheme="minorBidi"/>
+              <w:noProof/>
+            </w:rPr>
+          </w:pPr>
+          <w:hyperlink w:anchor="_Toc480918400" w:history="1">
+            <w:r>
+              <w:rPr>
+                <w:rStyle w:val="Hipervnculo"/>
+                <w:noProof/>
+              </w:rPr>
+              <w:t>Ayuda en Línea</w:t>
+            </w:r>
+            <w:r>
+              <w:rPr>
+                <w:noProof/>
+                <w:webHidden/>
+              </w:rPr>
+              <w:tab/>
+            </w:r>
+            <w:r>
+              <w:rPr>
+                <w:noProof/>
+                <w:webHidden/>
+              </w:rPr>
+              <w:fldChar w:fldCharType="begin"/>
+            </w:r>
+            <w:r>
+              <w:rPr>
+                <w:noProof/>
+                <w:webHidden/>
+              </w:rPr>
+              <w:instrText xml:space="preserve"> PAGEREF _Toc480918400 \h </w:instrText>
+            </w:r>
+            <w:r>
+              <w:rPr>
+                <w:noProof/>
+                <w:webHidden/>
+              </w:rPr>
+            </w:r>
+            <w:r>
+              <w:rPr>
+                <w:noProof/>
+                <w:webHidden/>
+              </w:rPr>
+              <w:fldChar w:fldCharType="separate"/>
+            </w:r>
+            <w:r>
+              <w:rPr>
+                <w:noProof/>
+                <w:webHidden/>
+              </w:rPr>
+              <w:t>10</w:t>
+            </w:r>
+            <w:r>
+              <w:rPr>
+                <w:noProof/>
+                <w:webHidden/>
+              </w:rPr>
+              <w:fldChar w:fldCharType="end"/>
+            </w:r>
+          </w:hyperlink>
+        </w:p>
+        <w:p>
+          <w:pPr>
+            <w:pStyle w:val="TDC2"/>
+            <w:tabs>
+              <w:tab w:val="right" w:pos="9061"/>
+            </w:tabs>
+            <w:rPr>
+              <w:rFonts w:cstheme="minorBidi"/>
+              <w:noProof/>
+            </w:rPr>
+          </w:pPr>
+          <w:hyperlink w:anchor="_Toc480918401" w:history="1">
+            <w:r>
+              <w:rPr>
+                <w:rStyle w:val="Hipervnculo"/>
+                <w:noProof/>
+              </w:rPr>
+              <w:t>Guía de instalación, configuración y archivo Léame.</w:t>
+            </w:r>
+            <w:r>
+              <w:rPr>
+                <w:noProof/>
+                <w:webHidden/>
+              </w:rPr>
+              <w:tab/>
+            </w:r>
+            <w:r>
+              <w:rPr>
+                <w:noProof/>
+                <w:webHidden/>
+              </w:rPr>
+              <w:fldChar w:fldCharType="begin"/>
+            </w:r>
+            <w:r>
+              <w:rPr>
+                <w:noProof/>
+                <w:webHidden/>
+              </w:rPr>
+              <w:instrText xml:space="preserve"> PAGEREF _Toc480918401 \h </w:instrText>
+            </w:r>
+            <w:r>
+              <w:rPr>
+                <w:noProof/>
+                <w:webHidden/>
+              </w:rPr>
+            </w:r>
+            <w:r>
+              <w:rPr>
+                <w:noProof/>
+                <w:webHidden/>
+              </w:rPr>
+              <w:fldChar w:fldCharType="separate"/>
+            </w:r>
+            <w:r>
+              <w:rPr>
+                <w:noProof/>
+                <w:webHidden/>
+              </w:rPr>
+              <w:t>10</w:t>
             </w:r>
             <w:r>
               <w:rPr>
@@ -748,13 +1385,13 @@
               <w:lang w:eastAsia="es-AR"/>
             </w:rPr>
           </w:pPr>
-          <w:hyperlink w:anchor="_Toc480619965" w:history="1">
+          <w:hyperlink w:anchor="_Toc480918402" w:history="1">
             <w:r>
               <w:rPr>
                 <w:rStyle w:val="Hipervnculo"/>
                 <w:noProof/>
               </w:rPr>
-              <w:t>Descripción funcional del producto</w:t>
+              <w:t>Glosario</w:t>
             </w:r>
             <w:r>
               <w:rPr>
@@ -775,845 +1412,7 @@
                 <w:noProof/>
                 <w:webHidden/>
               </w:rPr>
-              <w:instrText xml:space="preserve"> PAGEREF _Toc480619965 \h </w:instrText>
-            </w:r>
-            <w:r>
-              <w:rPr>
-                <w:noProof/>
-                <w:webHidden/>
-              </w:rPr>
-            </w:r>
-            <w:r>
-              <w:rPr>
-                <w:noProof/>
-                <w:webHidden/>
-              </w:rPr>
-              <w:fldChar w:fldCharType="separate"/>
-            </w:r>
-            <w:r>
-              <w:rPr>
-                <w:noProof/>
-                <w:webHidden/>
-              </w:rPr>
-              <w:t>7</w:t>
-            </w:r>
-            <w:r>
-              <w:rPr>
-                <w:noProof/>
-                <w:webHidden/>
-              </w:rPr>
-              <w:fldChar w:fldCharType="end"/>
-            </w:r>
-          </w:hyperlink>
-        </w:p>
-        <w:p>
-          <w:pPr>
-            <w:pStyle w:val="TDC2"/>
-            <w:tabs>
-              <w:tab w:val="right" w:pos="9061"/>
-            </w:tabs>
-            <w:rPr>
-              <w:rFonts w:cstheme="minorBidi"/>
-              <w:noProof/>
-            </w:rPr>
-          </w:pPr>
-          <w:hyperlink w:anchor="_Toc480619966" w:history="1">
-            <w:r>
-              <w:rPr>
-                <w:rStyle w:val="Hipervnculo"/>
-                <w:noProof/>
-              </w:rPr>
-              <w:t>Definiciones, acrónimos y abreviaciones</w:t>
-            </w:r>
-            <w:r>
-              <w:rPr>
-                <w:noProof/>
-                <w:webHidden/>
-              </w:rPr>
-              <w:tab/>
-            </w:r>
-            <w:r>
-              <w:rPr>
-                <w:noProof/>
-                <w:webHidden/>
-              </w:rPr>
-              <w:fldChar w:fldCharType="begin"/>
-            </w:r>
-            <w:r>
-              <w:rPr>
-                <w:noProof/>
-                <w:webHidden/>
-              </w:rPr>
-              <w:instrText xml:space="preserve"> PAGEREF _Toc480619966 \h </w:instrText>
-            </w:r>
-            <w:r>
-              <w:rPr>
-                <w:noProof/>
-                <w:webHidden/>
-              </w:rPr>
-            </w:r>
-            <w:r>
-              <w:rPr>
-                <w:noProof/>
-                <w:webHidden/>
-              </w:rPr>
-              <w:fldChar w:fldCharType="separate"/>
-            </w:r>
-            <w:r>
-              <w:rPr>
-                <w:noProof/>
-                <w:webHidden/>
-              </w:rPr>
-              <w:t>7</w:t>
-            </w:r>
-            <w:r>
-              <w:rPr>
-                <w:noProof/>
-                <w:webHidden/>
-              </w:rPr>
-              <w:fldChar w:fldCharType="end"/>
-            </w:r>
-          </w:hyperlink>
-        </w:p>
-        <w:p>
-          <w:pPr>
-            <w:pStyle w:val="TDC1"/>
-            <w:tabs>
-              <w:tab w:val="right" w:pos="9061"/>
-            </w:tabs>
-            <w:rPr>
-              <w:rFonts w:asciiTheme="minorHAnsi" w:eastAsiaTheme="minorEastAsia" w:hAnsiTheme="minorHAnsi"/>
-              <w:noProof/>
-              <w:sz w:val="22"/>
-              <w:lang w:eastAsia="es-AR"/>
-            </w:rPr>
-          </w:pPr>
-          <w:hyperlink w:anchor="_Toc480619967" w:history="1">
-            <w:r>
-              <w:rPr>
-                <w:rStyle w:val="Hipervnculo"/>
-                <w:noProof/>
-              </w:rPr>
-              <w:t>Descripción Detallada</w:t>
-            </w:r>
-            <w:r>
-              <w:rPr>
-                <w:noProof/>
-                <w:webHidden/>
-              </w:rPr>
-              <w:tab/>
-            </w:r>
-            <w:r>
-              <w:rPr>
-                <w:noProof/>
-                <w:webHidden/>
-              </w:rPr>
-              <w:fldChar w:fldCharType="begin"/>
-            </w:r>
-            <w:r>
-              <w:rPr>
-                <w:noProof/>
-                <w:webHidden/>
-              </w:rPr>
-              <w:instrText xml:space="preserve"> PAGEREF _Toc480619967 \h </w:instrText>
-            </w:r>
-            <w:r>
-              <w:rPr>
-                <w:noProof/>
-                <w:webHidden/>
-              </w:rPr>
-            </w:r>
-            <w:r>
-              <w:rPr>
-                <w:noProof/>
-                <w:webHidden/>
-              </w:rPr>
-              <w:fldChar w:fldCharType="separate"/>
-            </w:r>
-            <w:r>
-              <w:rPr>
-                <w:noProof/>
-                <w:webHidden/>
-              </w:rPr>
-              <w:t>8</w:t>
-            </w:r>
-            <w:r>
-              <w:rPr>
-                <w:noProof/>
-                <w:webHidden/>
-              </w:rPr>
-              <w:fldChar w:fldCharType="end"/>
-            </w:r>
-          </w:hyperlink>
-        </w:p>
-        <w:p>
-          <w:pPr>
-            <w:pStyle w:val="TDC1"/>
-            <w:tabs>
-              <w:tab w:val="right" w:pos="9061"/>
-            </w:tabs>
-            <w:rPr>
-              <w:rFonts w:asciiTheme="minorHAnsi" w:eastAsiaTheme="minorEastAsia" w:hAnsiTheme="minorHAnsi"/>
-              <w:noProof/>
-              <w:sz w:val="22"/>
-              <w:lang w:eastAsia="es-AR"/>
-            </w:rPr>
-          </w:pPr>
-          <w:hyperlink w:anchor="_Toc480619968" w:history="1">
-            <w:r>
-              <w:rPr>
-                <w:rStyle w:val="Hipervnculo"/>
-                <w:noProof/>
-              </w:rPr>
-              <w:t>Descripción de las personas participantes en el desarrollo del sistema de información y los usuarios (Roles)</w:t>
-            </w:r>
-            <w:r>
-              <w:rPr>
-                <w:noProof/>
-                <w:webHidden/>
-              </w:rPr>
-              <w:tab/>
-            </w:r>
-            <w:r>
-              <w:rPr>
-                <w:noProof/>
-                <w:webHidden/>
-              </w:rPr>
-              <w:fldChar w:fldCharType="begin"/>
-            </w:r>
-            <w:r>
-              <w:rPr>
-                <w:noProof/>
-                <w:webHidden/>
-              </w:rPr>
-              <w:instrText xml:space="preserve"> PAGEREF _Toc480619968 \h </w:instrText>
-            </w:r>
-            <w:r>
-              <w:rPr>
-                <w:noProof/>
-                <w:webHidden/>
-              </w:rPr>
-            </w:r>
-            <w:r>
-              <w:rPr>
-                <w:noProof/>
-                <w:webHidden/>
-              </w:rPr>
-              <w:fldChar w:fldCharType="separate"/>
-            </w:r>
-            <w:r>
-              <w:rPr>
-                <w:noProof/>
-                <w:webHidden/>
-              </w:rPr>
-              <w:t>8</w:t>
-            </w:r>
-            <w:r>
-              <w:rPr>
-                <w:noProof/>
-                <w:webHidden/>
-              </w:rPr>
-              <w:fldChar w:fldCharType="end"/>
-            </w:r>
-          </w:hyperlink>
-        </w:p>
-        <w:p>
-          <w:pPr>
-            <w:pStyle w:val="TDC1"/>
-            <w:tabs>
-              <w:tab w:val="right" w:pos="9061"/>
-            </w:tabs>
-            <w:rPr>
-              <w:rFonts w:asciiTheme="minorHAnsi" w:eastAsiaTheme="minorEastAsia" w:hAnsiTheme="minorHAnsi"/>
-              <w:noProof/>
-              <w:sz w:val="22"/>
-              <w:lang w:eastAsia="es-AR"/>
-            </w:rPr>
-          </w:pPr>
-          <w:hyperlink w:anchor="_Toc480619969" w:history="1">
-            <w:r>
-              <w:rPr>
-                <w:rStyle w:val="Hipervnculo"/>
-                <w:noProof/>
-              </w:rPr>
-              <w:t>Otros requisitos del producto</w:t>
-            </w:r>
-            <w:r>
-              <w:rPr>
-                <w:noProof/>
-                <w:webHidden/>
-              </w:rPr>
-              <w:tab/>
-            </w:r>
-            <w:r>
-              <w:rPr>
-                <w:noProof/>
-                <w:webHidden/>
-              </w:rPr>
-              <w:fldChar w:fldCharType="begin"/>
-            </w:r>
-            <w:r>
-              <w:rPr>
-                <w:noProof/>
-                <w:webHidden/>
-              </w:rPr>
-              <w:instrText xml:space="preserve"> PAGEREF _Toc480619969 \h </w:instrText>
-            </w:r>
-            <w:r>
-              <w:rPr>
-                <w:noProof/>
-                <w:webHidden/>
-              </w:rPr>
-            </w:r>
-            <w:r>
-              <w:rPr>
-                <w:noProof/>
-                <w:webHidden/>
-              </w:rPr>
-              <w:fldChar w:fldCharType="separate"/>
-            </w:r>
-            <w:r>
-              <w:rPr>
-                <w:noProof/>
-                <w:webHidden/>
-              </w:rPr>
-              <w:t>9</w:t>
-            </w:r>
-            <w:r>
-              <w:rPr>
-                <w:noProof/>
-                <w:webHidden/>
-              </w:rPr>
-              <w:fldChar w:fldCharType="end"/>
-            </w:r>
-          </w:hyperlink>
-        </w:p>
-        <w:p>
-          <w:pPr>
-            <w:pStyle w:val="TDC2"/>
-            <w:tabs>
-              <w:tab w:val="right" w:pos="9061"/>
-            </w:tabs>
-            <w:rPr>
-              <w:rFonts w:cstheme="minorBidi"/>
-              <w:noProof/>
-            </w:rPr>
-          </w:pPr>
-          <w:hyperlink w:anchor="_Toc480619970" w:history="1">
-            <w:r>
-              <w:rPr>
-                <w:rStyle w:val="Hipervnculo"/>
-                <w:noProof/>
-              </w:rPr>
-              <w:t>Estándares aplicables</w:t>
-            </w:r>
-            <w:r>
-              <w:rPr>
-                <w:noProof/>
-                <w:webHidden/>
-              </w:rPr>
-              <w:tab/>
-            </w:r>
-            <w:r>
-              <w:rPr>
-                <w:noProof/>
-                <w:webHidden/>
-              </w:rPr>
-              <w:fldChar w:fldCharType="begin"/>
-            </w:r>
-            <w:r>
-              <w:rPr>
-                <w:noProof/>
-                <w:webHidden/>
-              </w:rPr>
-              <w:instrText xml:space="preserve"> PAGEREF _Toc480619970 \h </w:instrText>
-            </w:r>
-            <w:r>
-              <w:rPr>
-                <w:noProof/>
-                <w:webHidden/>
-              </w:rPr>
-            </w:r>
-            <w:r>
-              <w:rPr>
-                <w:noProof/>
-                <w:webHidden/>
-              </w:rPr>
-              <w:fldChar w:fldCharType="separate"/>
-            </w:r>
-            <w:r>
-              <w:rPr>
-                <w:noProof/>
-                <w:webHidden/>
-              </w:rPr>
-              <w:t>9</w:t>
-            </w:r>
-            <w:r>
-              <w:rPr>
-                <w:noProof/>
-                <w:webHidden/>
-              </w:rPr>
-              <w:fldChar w:fldCharType="end"/>
-            </w:r>
-          </w:hyperlink>
-        </w:p>
-        <w:p>
-          <w:pPr>
-            <w:pStyle w:val="TDC2"/>
-            <w:tabs>
-              <w:tab w:val="right" w:pos="9061"/>
-            </w:tabs>
-            <w:rPr>
-              <w:rFonts w:cstheme="minorBidi"/>
-              <w:noProof/>
-            </w:rPr>
-          </w:pPr>
-          <w:hyperlink w:anchor="_Toc480619971" w:history="1">
-            <w:r>
-              <w:rPr>
-                <w:rStyle w:val="Hipervnculo"/>
-                <w:noProof/>
-              </w:rPr>
-              <w:t>Requisitos del sistema</w:t>
-            </w:r>
-            <w:r>
-              <w:rPr>
-                <w:noProof/>
-                <w:webHidden/>
-              </w:rPr>
-              <w:tab/>
-            </w:r>
-            <w:r>
-              <w:rPr>
-                <w:noProof/>
-                <w:webHidden/>
-              </w:rPr>
-              <w:fldChar w:fldCharType="begin"/>
-            </w:r>
-            <w:r>
-              <w:rPr>
-                <w:noProof/>
-                <w:webHidden/>
-              </w:rPr>
-              <w:instrText xml:space="preserve"> PAGEREF _Toc480619971 \h </w:instrText>
-            </w:r>
-            <w:r>
-              <w:rPr>
-                <w:noProof/>
-                <w:webHidden/>
-              </w:rPr>
-            </w:r>
-            <w:r>
-              <w:rPr>
-                <w:noProof/>
-                <w:webHidden/>
-              </w:rPr>
-              <w:fldChar w:fldCharType="separate"/>
-            </w:r>
-            <w:r>
-              <w:rPr>
-                <w:noProof/>
-                <w:webHidden/>
-              </w:rPr>
-              <w:t>9</w:t>
-            </w:r>
-            <w:r>
-              <w:rPr>
-                <w:noProof/>
-                <w:webHidden/>
-              </w:rPr>
-              <w:fldChar w:fldCharType="end"/>
-            </w:r>
-          </w:hyperlink>
-        </w:p>
-        <w:p>
-          <w:pPr>
-            <w:pStyle w:val="TDC2"/>
-            <w:tabs>
-              <w:tab w:val="right" w:pos="9061"/>
-            </w:tabs>
-            <w:rPr>
-              <w:rFonts w:cstheme="minorBidi"/>
-              <w:noProof/>
-            </w:rPr>
-          </w:pPr>
-          <w:hyperlink w:anchor="_Toc480619972" w:history="1">
-            <w:r>
-              <w:rPr>
-                <w:rStyle w:val="Hipervnculo"/>
-                <w:noProof/>
-              </w:rPr>
-              <w:t>Requisitos mínimos de entorno</w:t>
-            </w:r>
-            <w:r>
-              <w:rPr>
-                <w:noProof/>
-                <w:webHidden/>
-              </w:rPr>
-              <w:tab/>
-            </w:r>
-            <w:r>
-              <w:rPr>
-                <w:noProof/>
-                <w:webHidden/>
-              </w:rPr>
-              <w:fldChar w:fldCharType="begin"/>
-            </w:r>
-            <w:r>
-              <w:rPr>
-                <w:noProof/>
-                <w:webHidden/>
-              </w:rPr>
-              <w:instrText xml:space="preserve"> PAGEREF _Toc480619972 \h </w:instrText>
-            </w:r>
-            <w:r>
-              <w:rPr>
-                <w:noProof/>
-                <w:webHidden/>
-              </w:rPr>
-            </w:r>
-            <w:r>
-              <w:rPr>
-                <w:noProof/>
-                <w:webHidden/>
-              </w:rPr>
-              <w:fldChar w:fldCharType="separate"/>
-            </w:r>
-            <w:r>
-              <w:rPr>
-                <w:noProof/>
-                <w:webHidden/>
-              </w:rPr>
-              <w:t>9</w:t>
-            </w:r>
-            <w:r>
-              <w:rPr>
-                <w:noProof/>
-                <w:webHidden/>
-              </w:rPr>
-              <w:fldChar w:fldCharType="end"/>
-            </w:r>
-          </w:hyperlink>
-        </w:p>
-        <w:p>
-          <w:pPr>
-            <w:pStyle w:val="TDC1"/>
-            <w:tabs>
-              <w:tab w:val="right" w:pos="9061"/>
-            </w:tabs>
-            <w:rPr>
-              <w:rFonts w:asciiTheme="minorHAnsi" w:eastAsiaTheme="minorEastAsia" w:hAnsiTheme="minorHAnsi"/>
-              <w:noProof/>
-              <w:sz w:val="22"/>
-              <w:lang w:eastAsia="es-AR"/>
-            </w:rPr>
-          </w:pPr>
-          <w:hyperlink w:anchor="_Toc480619973" w:history="1">
-            <w:r>
-              <w:rPr>
-                <w:rStyle w:val="Hipervnculo"/>
-                <w:noProof/>
-              </w:rPr>
-              <w:t>Requisitos de Documentación</w:t>
-            </w:r>
-            <w:r>
-              <w:rPr>
-                <w:noProof/>
-                <w:webHidden/>
-              </w:rPr>
-              <w:tab/>
-            </w:r>
-            <w:r>
-              <w:rPr>
-                <w:noProof/>
-                <w:webHidden/>
-              </w:rPr>
-              <w:fldChar w:fldCharType="begin"/>
-            </w:r>
-            <w:r>
-              <w:rPr>
-                <w:noProof/>
-                <w:webHidden/>
-              </w:rPr>
-              <w:instrText xml:space="preserve"> PAGEREF _Toc480619973 \h </w:instrText>
-            </w:r>
-            <w:r>
-              <w:rPr>
-                <w:noProof/>
-                <w:webHidden/>
-              </w:rPr>
-            </w:r>
-            <w:r>
-              <w:rPr>
-                <w:noProof/>
-                <w:webHidden/>
-              </w:rPr>
-              <w:fldChar w:fldCharType="separate"/>
-            </w:r>
-            <w:r>
-              <w:rPr>
-                <w:noProof/>
-                <w:webHidden/>
-              </w:rPr>
-              <w:t>10</w:t>
-            </w:r>
-            <w:r>
-              <w:rPr>
-                <w:noProof/>
-                <w:webHidden/>
-              </w:rPr>
-              <w:fldChar w:fldCharType="end"/>
-            </w:r>
-          </w:hyperlink>
-        </w:p>
-        <w:p>
-          <w:pPr>
-            <w:pStyle w:val="TDC2"/>
-            <w:tabs>
-              <w:tab w:val="right" w:pos="9061"/>
-            </w:tabs>
-            <w:rPr>
-              <w:rFonts w:cstheme="minorBidi"/>
-              <w:noProof/>
-            </w:rPr>
-          </w:pPr>
-          <w:hyperlink w:anchor="_Toc480619974" w:history="1">
-            <w:r>
-              <w:rPr>
-                <w:rStyle w:val="Hipervnculo"/>
-                <w:noProof/>
-              </w:rPr>
-              <w:t>Manual de Usuario</w:t>
-            </w:r>
-            <w:r>
-              <w:rPr>
-                <w:noProof/>
-                <w:webHidden/>
-              </w:rPr>
-              <w:tab/>
-            </w:r>
-            <w:r>
-              <w:rPr>
-                <w:noProof/>
-                <w:webHidden/>
-              </w:rPr>
-              <w:fldChar w:fldCharType="begin"/>
-            </w:r>
-            <w:r>
-              <w:rPr>
-                <w:noProof/>
-                <w:webHidden/>
-              </w:rPr>
-              <w:instrText xml:space="preserve"> PAGEREF _Toc480619974 \h </w:instrText>
-            </w:r>
-            <w:r>
-              <w:rPr>
-                <w:noProof/>
-                <w:webHidden/>
-              </w:rPr>
-            </w:r>
-            <w:r>
-              <w:rPr>
-                <w:noProof/>
-                <w:webHidden/>
-              </w:rPr>
-              <w:fldChar w:fldCharType="separate"/>
-            </w:r>
-            <w:r>
-              <w:rPr>
-                <w:noProof/>
-                <w:webHidden/>
-              </w:rPr>
-              <w:t>10</w:t>
-            </w:r>
-            <w:r>
-              <w:rPr>
-                <w:noProof/>
-                <w:webHidden/>
-              </w:rPr>
-              <w:fldChar w:fldCharType="end"/>
-            </w:r>
-          </w:hyperlink>
-        </w:p>
-        <w:p>
-          <w:pPr>
-            <w:pStyle w:val="TDC2"/>
-            <w:tabs>
-              <w:tab w:val="right" w:pos="9061"/>
-            </w:tabs>
-            <w:rPr>
-              <w:rFonts w:cstheme="minorBidi"/>
-              <w:noProof/>
-            </w:rPr>
-          </w:pPr>
-          <w:hyperlink w:anchor="_Toc480619975" w:history="1">
-            <w:r>
-              <w:rPr>
-                <w:rStyle w:val="Hipervnculo"/>
-                <w:noProof/>
-              </w:rPr>
-              <w:t>Ayuda en Línea</w:t>
-            </w:r>
-            <w:r>
-              <w:rPr>
-                <w:noProof/>
-                <w:webHidden/>
-              </w:rPr>
-              <w:tab/>
-            </w:r>
-            <w:r>
-              <w:rPr>
-                <w:noProof/>
-                <w:webHidden/>
-              </w:rPr>
-              <w:fldChar w:fldCharType="begin"/>
-            </w:r>
-            <w:r>
-              <w:rPr>
-                <w:noProof/>
-                <w:webHidden/>
-              </w:rPr>
-              <w:instrText xml:space="preserve"> PAGEREF _Toc480619975 \h </w:instrText>
-            </w:r>
-            <w:r>
-              <w:rPr>
-                <w:noProof/>
-                <w:webHidden/>
-              </w:rPr>
-            </w:r>
-            <w:r>
-              <w:rPr>
-                <w:noProof/>
-                <w:webHidden/>
-              </w:rPr>
-              <w:fldChar w:fldCharType="separate"/>
-            </w:r>
-            <w:r>
-              <w:rPr>
-                <w:noProof/>
-                <w:webHidden/>
-              </w:rPr>
-              <w:t>10</w:t>
-            </w:r>
-            <w:r>
-              <w:rPr>
-                <w:noProof/>
-                <w:webHidden/>
-              </w:rPr>
-              <w:fldChar w:fldCharType="end"/>
-            </w:r>
-          </w:hyperlink>
-        </w:p>
-        <w:p>
-          <w:pPr>
-            <w:pStyle w:val="TDC2"/>
-            <w:tabs>
-              <w:tab w:val="right" w:pos="9061"/>
-            </w:tabs>
-            <w:rPr>
-              <w:rFonts w:cstheme="minorBidi"/>
-              <w:noProof/>
-            </w:rPr>
-          </w:pPr>
-          <w:hyperlink w:anchor="_Toc480619976" w:history="1">
-            <w:r>
-              <w:rPr>
-                <w:rStyle w:val="Hipervnculo"/>
-                <w:noProof/>
-              </w:rPr>
-              <w:t>Guía de instalación, configuración y archivo Léame.</w:t>
-            </w:r>
-            <w:r>
-              <w:rPr>
-                <w:noProof/>
-                <w:webHidden/>
-              </w:rPr>
-              <w:tab/>
-            </w:r>
-            <w:r>
-              <w:rPr>
-                <w:noProof/>
-                <w:webHidden/>
-              </w:rPr>
-              <w:fldChar w:fldCharType="begin"/>
-            </w:r>
-            <w:r>
-              <w:rPr>
-                <w:noProof/>
-                <w:webHidden/>
-              </w:rPr>
-              <w:instrText xml:space="preserve"> PAGEREF _Toc480619976 \h </w:instrText>
-            </w:r>
-            <w:r>
-              <w:rPr>
-                <w:noProof/>
-                <w:webHidden/>
-              </w:rPr>
-            </w:r>
-            <w:r>
-              <w:rPr>
-                <w:noProof/>
-                <w:webHidden/>
-              </w:rPr>
-              <w:fldChar w:fldCharType="separate"/>
-            </w:r>
-            <w:r>
-              <w:rPr>
-                <w:noProof/>
-                <w:webHidden/>
-              </w:rPr>
-              <w:t>10</w:t>
-            </w:r>
-            <w:r>
-              <w:rPr>
-                <w:noProof/>
-                <w:webHidden/>
-              </w:rPr>
-              <w:fldChar w:fldCharType="end"/>
-            </w:r>
-          </w:hyperlink>
-        </w:p>
-        <w:p>
-          <w:pPr>
-            <w:pStyle w:val="TDC1"/>
-            <w:tabs>
-              <w:tab w:val="right" w:pos="9061"/>
-            </w:tabs>
-            <w:rPr>
-              <w:rFonts w:asciiTheme="minorHAnsi" w:eastAsiaTheme="minorEastAsia" w:hAnsiTheme="minorHAnsi"/>
-              <w:noProof/>
-              <w:sz w:val="22"/>
-              <w:lang w:eastAsia="es-AR"/>
-            </w:rPr>
-          </w:pPr>
-          <w:hyperlink w:anchor="_Toc480619977" w:history="1">
-            <w:r>
-              <w:rPr>
-                <w:rStyle w:val="Hipervnculo"/>
-                <w:noProof/>
-              </w:rPr>
-              <w:t>Glosario</w:t>
-            </w:r>
-            <w:r>
-              <w:rPr>
-                <w:noProof/>
-                <w:webHidden/>
-              </w:rPr>
-              <w:tab/>
-            </w:r>
-            <w:r>
-              <w:rPr>
-                <w:noProof/>
-                <w:webHidden/>
-              </w:rPr>
-              <w:fldChar w:fldCharType="begin"/>
-            </w:r>
-            <w:r>
-              <w:rPr>
-                <w:noProof/>
-                <w:webHidden/>
-              </w:rPr>
-              <w:instrText xml:space="preserve"> PAGEREF _Toc480619977 \h </w:instrText>
+              <w:instrText xml:space="preserve"> PAGEREF _Toc480918402 \h </w:instrText>
             </w:r>
             <w:r>
               <w:rPr>
@@ -1670,7 +1469,7 @@
           <w:b/>
         </w:rPr>
       </w:pPr>
-      <w:bookmarkStart w:id="0" w:name="_Toc480619959"/>
+      <w:bookmarkStart w:id="1" w:name="_Toc480918387"/>
       <w:r>
         <w:rPr>
           <w:b/>
@@ -1678,7 +1477,7 @@
         <w:lastRenderedPageBreak/>
         <w:t>Historial de cambios</w:t>
       </w:r>
-      <w:bookmarkEnd w:id="0"/>
+      <w:bookmarkEnd w:id="1"/>
     </w:p>
     <w:p/>
     <w:tbl>
@@ -2463,7 +2262,6 @@
       <w:r>
         <w:br w:type="page"/>
       </w:r>
-      <w:bookmarkStart w:id="1" w:name="_Toc480619960"/>
       <w:r>
         <w:rPr>
           <w:b/>
@@ -2471,7 +2269,6 @@
         <w:lastRenderedPageBreak/>
         <w:t>Descripción del Producto</w:t>
       </w:r>
-      <w:bookmarkEnd w:id="1"/>
     </w:p>
     <w:p/>
     <w:p>
@@ -2481,7 +2278,7 @@
           <w:b/>
         </w:rPr>
       </w:pPr>
-      <w:bookmarkStart w:id="2" w:name="_Toc480619961"/>
+      <w:bookmarkStart w:id="2" w:name="_Toc480918388"/>
       <w:r>
         <w:rPr>
           <w:b/>
@@ -2574,7 +2371,7 @@
           <w:b/>
         </w:rPr>
       </w:pPr>
-      <w:bookmarkStart w:id="3" w:name="_Toc480619962"/>
+      <w:bookmarkStart w:id="3" w:name="_Toc480918389"/>
       <w:r>
         <w:rPr>
           <w:b/>
@@ -2610,18 +2407,23 @@
           <w:b/>
         </w:rPr>
       </w:pPr>
-      <w:bookmarkStart w:id="4" w:name="_GoBack"/>
-      <w:bookmarkEnd w:id="4"/>
-      <w:r>
-        <w:rPr>
-          <w:b/>
-        </w:rPr>
+    </w:p>
+    <w:p>
+      <w:pPr>
+        <w:rPr>
+          <w:b/>
+        </w:rPr>
+      </w:pPr>
+      <w:r>
+        <w:rPr>
+          <w:b/>
+        </w:rPr>
+        <w:lastRenderedPageBreak/>
         <w:t xml:space="preserve">Módulo de ventas de entradas </w:t>
       </w:r>
     </w:p>
     <w:p>
       <w:r>
-        <w:lastRenderedPageBreak/>
         <w:t xml:space="preserve">El módulo de venta de entradas constará de cinco (5) etapas sencillas: </w:t>
       </w:r>
     </w:p>
@@ -2897,14 +2699,199 @@
         <w:rPr>
           <w:b/>
         </w:rPr>
+        <w:t>Admi</w:t>
+      </w:r>
+      <w:r>
+        <w:rPr>
+          <w:b/>
+        </w:rPr>
+        <w:t>nistración de Usuarios internos</w:t>
+      </w:r>
+      <w:r>
+        <w:rPr>
+          <w:b/>
+        </w:rPr>
+        <w:t xml:space="preserve"> </w:t>
+      </w:r>
+    </w:p>
+    <w:p>
+      <w:pPr>
+        <w:rPr>
+          <w:b/>
+        </w:rPr>
+      </w:pPr>
+      <w:r>
+        <w:t>E</w:t>
+      </w:r>
+      <w:r>
+        <w:t xml:space="preserve">n este módulo se podrán crear, modificar, borrar y buscar </w:t>
+      </w:r>
+      <w:r>
+        <w:t>empleados a través de una interfaz que permita listarlos y buscarlos por filtro</w:t>
+      </w:r>
+      <w:r>
+        <w:t xml:space="preserve">s que hagan la hagan más rápida. Los datos relevantes para los usuarios internos son legajo, nombre, apellido, DNI, email, teléfono, dirección, provincia, localidad y código postal y patentes). </w:t>
+      </w:r>
+    </w:p>
+    <w:p>
+      <w:pPr>
+        <w:rPr>
+          <w:b/>
+        </w:rPr>
+      </w:pPr>
+      <w:r>
+        <w:rPr>
+          <w:b/>
+        </w:rPr>
+        <w:t>Módulo de promociones</w:t>
+      </w:r>
+      <w:r>
+        <w:rPr>
+          <w:b/>
+        </w:rPr>
+        <w:t xml:space="preserve"> </w:t>
+      </w:r>
+    </w:p>
+    <w:p>
+      <w:pPr>
+        <w:rPr>
+          <w:b/>
+        </w:rPr>
+      </w:pPr>
+      <w:r>
+        <w:t>En este módulo se podrán administrar los dos tipos de promociones que brinda Argencine S.A.: promociones de financiación y promociones de combo. Las primeras representan descuentos en las compras de entradas (</w:t>
+      </w:r>
+      <w:proofErr w:type="spellStart"/>
+      <w:r>
+        <w:t>ej</w:t>
+      </w:r>
+      <w:proofErr w:type="spellEnd"/>
+      <w:r>
+        <w:t>: 2x1 los días miércoles, 10% de descuento de lunes a miércoles, etc.), las segundas representan precios especiales en la compra de entradas en conjunto de snacks y otros comestibles durante el proceso de compra. Este módulo contara con la interfaz solapada entre tipos de promociones con su correspondiente vista. En cuanto a los datos principales de las promociones se especificarán los productos que componen la promoción, el rango de fecha de vigencia, el precio y la descripción de la misma.</w:t>
+      </w:r>
+    </w:p>
+    <w:p>
+      <w:r>
+        <w:rPr>
+          <w:i/>
+        </w:rPr>
+        <w:t>Se analiza la posibilidad de enviar emails a los clientes cuando la cartelera cambie y nuevas promociones salgan en vigencia.</w:t>
+      </w:r>
+    </w:p>
+    <w:p/>
+    <w:p>
+      <w:pPr>
+        <w:pStyle w:val="Subttulo"/>
+        <w:rPr>
+          <w:b/>
+        </w:rPr>
+      </w:pPr>
+      <w:bookmarkStart w:id="4" w:name="_Toc480918390"/>
+      <w:r>
+        <w:rPr>
+          <w:b/>
+        </w:rPr>
+        <w:t>Conclusió</w:t>
+      </w:r>
+      <w:r>
+        <w:rPr>
+          <w:b/>
+        </w:rPr>
+        <w:t>n</w:t>
+      </w:r>
+      <w:bookmarkEnd w:id="4"/>
+    </w:p>
+    <w:p>
+      <w:r>
+        <w:t xml:space="preserve">Teniendo en cuenta que en la actualidad la ventaja competitiva </w:t>
+      </w:r>
+      <w:r>
+        <w:t>está</w:t>
+      </w:r>
+      <w:r>
+        <w:t xml:space="preserve"> intrínsecamente relacionada</w:t>
+      </w:r>
+      <w:r>
+        <w:t xml:space="preserve"> con la experiencia </w:t>
+      </w:r>
+      <w:r>
+        <w:t>del</w:t>
+      </w:r>
+      <w:r>
+        <w:t xml:space="preserve"> cliente en el consumo de los productos que ofrecen las </w:t>
+      </w:r>
+      <w:r>
+        <w:t xml:space="preserve">organizaciones </w:t>
+      </w:r>
+      <w:r>
+        <w:t xml:space="preserve">en </w:t>
+      </w:r>
+      <w:r>
+        <w:t xml:space="preserve">las </w:t>
+      </w:r>
+      <w:r>
+        <w:t>plataformas digitales</w:t>
+      </w:r>
+      <w:r>
+        <w:t xml:space="preserve">, se considera necesario que Argencine S.A. cuente con su propia plataforma que garantice una experiencia nueva y satisfactoria para poder ver una película en las salas que </w:t>
+      </w:r>
+      <w:r>
+        <w:t>posee</w:t>
+      </w:r>
+      <w:r>
+        <w:t>.</w:t>
+      </w:r>
+      <w:r>
+        <w:t xml:space="preserve"> El presente sistema apunta a crear una mejora en los procesos administrativos, de venta y promoción que garanticen la adhesión de nuevos clientes y permanencia de aquellos que ya se encuentran en la cartera.</w:t>
+      </w:r>
+    </w:p>
+    <w:p/>
+    <w:p>
+      <w:pPr>
+        <w:pStyle w:val="Ttulo1"/>
+        <w:rPr>
+          <w:b/>
+        </w:rPr>
+      </w:pPr>
+      <w:bookmarkStart w:id="5" w:name="_Toc480918391"/>
+      <w:r>
+        <w:rPr>
+          <w:b/>
+        </w:rPr>
+        <w:t>Definiciones, acrónimos y abreviaciones</w:t>
+      </w:r>
+      <w:bookmarkEnd w:id="5"/>
+    </w:p>
+    <w:p/>
+    <w:p>
+      <w:r>
+        <w:t xml:space="preserve">A continuación, se detallan y describen todas aquellas palabras técnicas que se utilizaran a lo largo de este documento. </w:t>
+      </w:r>
+    </w:p>
+    <w:p>
+      <w:r>
+        <w:rPr>
+          <w:b/>
+        </w:rPr>
+        <w:t>CLIENTE</w:t>
+      </w:r>
+      <w:r>
+        <w:rPr>
+          <w:b/>
+        </w:rPr>
+        <w:t xml:space="preserve"> </w:t>
+      </w:r>
+      <w:r>
+        <w:t>– Representa a Argencine S.A.</w:t>
+      </w:r>
+    </w:p>
+    <w:p>
+      <w:r>
+        <w:rPr>
+          <w:b/>
+        </w:rPr>
         <w:lastRenderedPageBreak/>
-        <w:t>Admi</w:t>
-      </w:r>
-      <w:r>
-        <w:rPr>
-          <w:b/>
-        </w:rPr>
-        <w:t>nistración de Usuarios internos</w:t>
+        <w:t>RRHH</w:t>
       </w:r>
       <w:r>
         <w:rPr>
@@ -2912,37 +2899,16 @@
         </w:rPr>
         <w:t xml:space="preserve"> </w:t>
       </w:r>
-    </w:p>
-    <w:p>
-      <w:pPr>
-        <w:rPr>
-          <w:b/>
-        </w:rPr>
-      </w:pPr>
-      <w:r>
-        <w:t>E</w:t>
-      </w:r>
-      <w:r>
-        <w:t xml:space="preserve">n este módulo se podrán crear, modificar, borrar y buscar </w:t>
-      </w:r>
-      <w:r>
-        <w:t>empleados a través de una interfaz que permita listarlos y buscarlos por filtro</w:t>
-      </w:r>
-      <w:r>
-        <w:t xml:space="preserve">s que hagan la hagan más rápida. Los datos relevantes para los usuarios internos son legajo, nombre, apellido, DNI, email, teléfono, dirección, provincia, localidad y código postal y patentes). </w:t>
-      </w:r>
-    </w:p>
-    <w:p>
-      <w:pPr>
-        <w:rPr>
-          <w:b/>
-        </w:rPr>
-      </w:pPr>
-      <w:r>
-        <w:rPr>
-          <w:b/>
-        </w:rPr>
-        <w:t>Módulo de promociones</w:t>
+      <w:r>
+        <w:t>– Recursos humanos.</w:t>
+      </w:r>
+    </w:p>
+    <w:p>
+      <w:r>
+        <w:rPr>
+          <w:b/>
+        </w:rPr>
+        <w:t>DAL</w:t>
       </w:r>
       <w:r>
         <w:rPr>
@@ -2950,101 +2916,190 @@
         </w:rPr>
         <w:t xml:space="preserve"> </w:t>
       </w:r>
-    </w:p>
-    <w:p>
-      <w:pPr>
-        <w:rPr>
-          <w:b/>
-        </w:rPr>
-      </w:pPr>
-      <w:r>
-        <w:t>En este módulo se podrán administrar los dos tipos de promociones que brinda Argencine S.A.: promociones de financiación y promociones de combo. Las primeras representan descuentos en las compras de entradas (</w:t>
+      <w:r>
+        <w:t xml:space="preserve">– Data Access </w:t>
       </w:r>
       <w:proofErr w:type="spellStart"/>
       <w:r>
-        <w:t>ej</w:t>
+        <w:t>Layer</w:t>
       </w:r>
       <w:proofErr w:type="spellEnd"/>
       <w:r>
-        <w:t>: 2x1 los días miércoles, 10% de descuento de lunes a miércoles, etc.), las segundas representan precios especiales en la compra de entradas en conjunto de snacks y otros comestibles durante el proceso de compra. Este módulo contara con la interfaz solapada entre tipos de promociones con su correspondiente vista. En cuanto a los datos principales de las promociones se especificarán los productos que componen la promoción, el rango de fecha de vigencia, el precio y la descripción de la misma.</w:t>
-      </w:r>
-    </w:p>
-    <w:p>
-      <w:r>
-        <w:rPr>
-          <w:i/>
-        </w:rPr>
-        <w:t>Se analiza la posibilidad de enviar emails a los clientes cuando la cartelera cambie y nuevas promociones salgan en vigencia.</w:t>
-      </w:r>
-    </w:p>
-    <w:p/>
-    <w:p>
-      <w:pPr>
-        <w:pStyle w:val="Subttulo"/>
-        <w:rPr>
-          <w:b/>
-        </w:rPr>
-      </w:pPr>
-      <w:bookmarkStart w:id="5" w:name="_Toc480619963"/>
-      <w:r>
-        <w:rPr>
-          <w:b/>
-        </w:rPr>
-        <w:t>Conclusió</w:t>
-      </w:r>
-      <w:r>
-        <w:rPr>
-          <w:b/>
-        </w:rPr>
-        <w:t>n</w:t>
-      </w:r>
-      <w:bookmarkEnd w:id="5"/>
-    </w:p>
-    <w:p>
-      <w:r>
-        <w:t xml:space="preserve">Teniendo en cuenta que en la actualidad la ventaja competitiva </w:t>
-      </w:r>
-      <w:r>
-        <w:t>está</w:t>
-      </w:r>
-      <w:r>
-        <w:t xml:space="preserve"> intrínsecamente relacionada</w:t>
-      </w:r>
-      <w:r>
-        <w:t xml:space="preserve"> con la experiencia </w:t>
-      </w:r>
-      <w:r>
-        <w:t>del</w:t>
-      </w:r>
-      <w:r>
-        <w:t xml:space="preserve"> cliente en el consumo de los productos que ofrecen las </w:t>
-      </w:r>
-      <w:r>
-        <w:t xml:space="preserve">organizaciones </w:t>
-      </w:r>
-      <w:r>
-        <w:t xml:space="preserve">en </w:t>
-      </w:r>
-      <w:r>
-        <w:t xml:space="preserve">las </w:t>
-      </w:r>
-      <w:r>
-        <w:t>plataformas digitales</w:t>
-      </w:r>
-      <w:r>
-        <w:t xml:space="preserve">, se considera necesario que Argencine S.A. cuente con su propia plataforma que garantice una experiencia nueva y satisfactoria para poder ver una película en las salas que </w:t>
-      </w:r>
-      <w:r>
-        <w:t>posee</w:t>
+        <w:t>, capa lógica del sistema donde se produce el contacto con la base de datos para la persistencia de los mismos.</w:t>
+      </w:r>
+    </w:p>
+    <w:p>
+      <w:r>
+        <w:rPr>
+          <w:b/>
+        </w:rPr>
+        <w:t>BLL</w:t>
+      </w:r>
+      <w:r>
+        <w:t xml:space="preserve"> – </w:t>
+      </w:r>
+      <w:proofErr w:type="spellStart"/>
+      <w:r>
+        <w:t>Bussiness</w:t>
+      </w:r>
+      <w:proofErr w:type="spellEnd"/>
+      <w:r>
+        <w:t xml:space="preserve"> </w:t>
+      </w:r>
+      <w:proofErr w:type="spellStart"/>
+      <w:r>
+        <w:t>Logic</w:t>
+      </w:r>
+      <w:proofErr w:type="spellEnd"/>
+      <w:r>
+        <w:t xml:space="preserve"> </w:t>
+      </w:r>
+      <w:proofErr w:type="spellStart"/>
+      <w:r>
+        <w:t>Layer</w:t>
+      </w:r>
+      <w:proofErr w:type="spellEnd"/>
+      <w:r>
+        <w:t>, capa lógica del sistema donde el flujo de negocio se lleva a cabo.</w:t>
+      </w:r>
+    </w:p>
+    <w:p>
+      <w:r>
+        <w:rPr>
+          <w:b/>
+        </w:rPr>
+        <w:t xml:space="preserve">UI </w:t>
+      </w:r>
+      <w:r>
+        <w:t xml:space="preserve">– </w:t>
+      </w:r>
+      <w:proofErr w:type="spellStart"/>
+      <w:r>
+        <w:t>User</w:t>
+      </w:r>
+      <w:proofErr w:type="spellEnd"/>
+      <w:r>
+        <w:t xml:space="preserve"> </w:t>
+      </w:r>
+      <w:proofErr w:type="spellStart"/>
+      <w:r>
+        <w:t>Inteface</w:t>
+      </w:r>
+      <w:proofErr w:type="spellEnd"/>
+      <w:r>
+        <w:t xml:space="preserve">, es la capa de presentación de datos, es decir </w:t>
+      </w:r>
+      <w:r>
+        <w:t>lo que el usuario ve y puede utilizar en el sistema directamente.</w:t>
+      </w:r>
+      <w:r>
+        <w:t xml:space="preserve"> </w:t>
+      </w:r>
+    </w:p>
+    <w:p>
+      <w:r>
+        <w:rPr>
+          <w:b/>
+        </w:rPr>
+        <w:t xml:space="preserve">BE </w:t>
+      </w:r>
+      <w:r>
+        <w:t xml:space="preserve">- </w:t>
+      </w:r>
+      <w:proofErr w:type="spellStart"/>
+      <w:r>
+        <w:t>Backend</w:t>
+      </w:r>
+      <w:proofErr w:type="spellEnd"/>
+      <w:r>
+        <w:t xml:space="preserve">, engloba en una sola unidad al </w:t>
+      </w:r>
+      <w:r>
+        <w:rPr>
+          <w:b/>
+        </w:rPr>
+        <w:t>BLL</w:t>
+      </w:r>
+      <w:r>
+        <w:t xml:space="preserve"> y al </w:t>
+      </w:r>
+      <w:r>
+        <w:rPr>
+          <w:b/>
+        </w:rPr>
+        <w:t>DAL</w:t>
       </w:r>
       <w:r>
         <w:t>.</w:t>
       </w:r>
-      <w:r>
-        <w:t xml:space="preserve"> El presente sistema apunta a crear una mejora en los procesos administrativos, de venta y promoción que garanticen la adhesión de nuevos clientes y permanencia de aquellos que ya se encuentran en la cartera.</w:t>
-      </w:r>
-    </w:p>
-    <w:p/>
+    </w:p>
+    <w:p>
+      <w:r>
+        <w:rPr>
+          <w:b/>
+        </w:rPr>
+        <w:t>PM</w:t>
+      </w:r>
+      <w:r>
+        <w:t xml:space="preserve"> </w:t>
+      </w:r>
+      <w:r>
+        <w:t>–</w:t>
+      </w:r>
+      <w:r>
+        <w:t xml:space="preserve"> </w:t>
+      </w:r>
+      <w:r>
+        <w:t>Project</w:t>
+      </w:r>
+      <w:r>
+        <w:t xml:space="preserve"> Manager, persona encargada de relevar funcionalidad, actualizar plazos de tiempo y organización de equipos para cumplir con los entregables de cada iteración. </w:t>
+      </w:r>
+    </w:p>
+    <w:p>
+      <w:r>
+        <w:rPr>
+          <w:b/>
+        </w:rPr>
+        <w:t>QA</w:t>
+      </w:r>
+      <w:r>
+        <w:rPr>
+          <w:b/>
+        </w:rPr>
+        <w:t xml:space="preserve"> </w:t>
+      </w:r>
+      <w:r>
+        <w:t xml:space="preserve">– </w:t>
+      </w:r>
+      <w:proofErr w:type="spellStart"/>
+      <w:r>
+        <w:t>Quality</w:t>
+      </w:r>
+      <w:proofErr w:type="spellEnd"/>
+      <w:r>
+        <w:t xml:space="preserve"> </w:t>
+      </w:r>
+      <w:proofErr w:type="spellStart"/>
+      <w:r>
+        <w:t>Assurance</w:t>
+      </w:r>
+      <w:proofErr w:type="spellEnd"/>
+      <w:r>
+        <w:t>, persona que se encarga de asegurar la calidad del sistema y consistencia de su funcionalidad a través de pruebas manuales o automatizadas.</w:t>
+      </w:r>
+    </w:p>
+    <w:p>
+      <w:r>
+        <w:rPr>
+          <w:b/>
+        </w:rPr>
+        <w:t>BD</w:t>
+      </w:r>
+      <w:r>
+        <w:t xml:space="preserve"> -  Base de Datos, conjunto de tablas relacionadas que contienen los datos de todas las interacciones que se realicen en el sistema.</w:t>
+      </w:r>
+    </w:p>
     <w:p>
       <w:pPr>
         <w:pStyle w:val="Ttulo1"/>
@@ -3052,268 +3107,14 @@
           <w:b/>
         </w:rPr>
       </w:pPr>
-      <w:bookmarkStart w:id="6" w:name="_Toc480619966"/>
-      <w:r>
-        <w:rPr>
-          <w:b/>
-        </w:rPr>
-        <w:t>Definiciones, acrónimos y abreviaciones</w:t>
+      <w:bookmarkStart w:id="6" w:name="_Toc480918392"/>
+      <w:r>
+        <w:rPr>
+          <w:b/>
+        </w:rPr>
+        <w:t>Alcance</w:t>
       </w:r>
       <w:bookmarkEnd w:id="6"/>
-    </w:p>
-    <w:p/>
-    <w:p>
-      <w:r>
-        <w:t xml:space="preserve">A continuación, se detallan y describen todas aquellas palabras técnicas que se utilizaran a lo largo de este documento. </w:t>
-      </w:r>
-    </w:p>
-    <w:p>
-      <w:r>
-        <w:rPr>
-          <w:b/>
-        </w:rPr>
-        <w:t>CLIENTE</w:t>
-      </w:r>
-      <w:r>
-        <w:rPr>
-          <w:b/>
-        </w:rPr>
-        <w:t xml:space="preserve"> </w:t>
-      </w:r>
-      <w:r>
-        <w:t>– Representa a Argencine S.A.</w:t>
-      </w:r>
-    </w:p>
-    <w:p>
-      <w:r>
-        <w:rPr>
-          <w:b/>
-        </w:rPr>
-        <w:t>RRHH</w:t>
-      </w:r>
-      <w:r>
-        <w:rPr>
-          <w:b/>
-        </w:rPr>
-        <w:t xml:space="preserve"> </w:t>
-      </w:r>
-      <w:r>
-        <w:t>– Recursos humanos.</w:t>
-      </w:r>
-    </w:p>
-    <w:p>
-      <w:r>
-        <w:rPr>
-          <w:b/>
-        </w:rPr>
-        <w:lastRenderedPageBreak/>
-        <w:t>DAL</w:t>
-      </w:r>
-      <w:r>
-        <w:rPr>
-          <w:b/>
-        </w:rPr>
-        <w:t xml:space="preserve"> </w:t>
-      </w:r>
-      <w:r>
-        <w:t xml:space="preserve">– Data Access </w:t>
-      </w:r>
-      <w:proofErr w:type="spellStart"/>
-      <w:r>
-        <w:t>Layer</w:t>
-      </w:r>
-      <w:proofErr w:type="spellEnd"/>
-      <w:r>
-        <w:t>, capa lógica del sistema donde se produce el contacto con la base de datos para la persistencia de los mismos.</w:t>
-      </w:r>
-    </w:p>
-    <w:p>
-      <w:r>
-        <w:rPr>
-          <w:b/>
-        </w:rPr>
-        <w:t>BLL</w:t>
-      </w:r>
-      <w:r>
-        <w:t xml:space="preserve"> – </w:t>
-      </w:r>
-      <w:proofErr w:type="spellStart"/>
-      <w:r>
-        <w:t>Bussiness</w:t>
-      </w:r>
-      <w:proofErr w:type="spellEnd"/>
-      <w:r>
-        <w:t xml:space="preserve"> </w:t>
-      </w:r>
-      <w:proofErr w:type="spellStart"/>
-      <w:r>
-        <w:t>Logic</w:t>
-      </w:r>
-      <w:proofErr w:type="spellEnd"/>
-      <w:r>
-        <w:t xml:space="preserve"> </w:t>
-      </w:r>
-      <w:proofErr w:type="spellStart"/>
-      <w:r>
-        <w:t>Layer</w:t>
-      </w:r>
-      <w:proofErr w:type="spellEnd"/>
-      <w:r>
-        <w:t>, capa lógica del sistema donde el flujo de negocio se lleva a cabo.</w:t>
-      </w:r>
-    </w:p>
-    <w:p>
-      <w:r>
-        <w:rPr>
-          <w:b/>
-        </w:rPr>
-        <w:t xml:space="preserve">UI </w:t>
-      </w:r>
-      <w:r>
-        <w:t xml:space="preserve">– </w:t>
-      </w:r>
-      <w:proofErr w:type="spellStart"/>
-      <w:r>
-        <w:t>User</w:t>
-      </w:r>
-      <w:proofErr w:type="spellEnd"/>
-      <w:r>
-        <w:t xml:space="preserve"> </w:t>
-      </w:r>
-      <w:proofErr w:type="spellStart"/>
-      <w:r>
-        <w:t>Inteface</w:t>
-      </w:r>
-      <w:proofErr w:type="spellEnd"/>
-      <w:r>
-        <w:t xml:space="preserve">, es la capa de presentación de datos, es decir </w:t>
-      </w:r>
-      <w:r>
-        <w:t>lo que el usuario ve y puede utilizar en el sistema directamente.</w:t>
-      </w:r>
-      <w:r>
-        <w:t xml:space="preserve"> </w:t>
-      </w:r>
-    </w:p>
-    <w:p>
-      <w:r>
-        <w:rPr>
-          <w:b/>
-        </w:rPr>
-        <w:t xml:space="preserve">BE </w:t>
-      </w:r>
-      <w:r>
-        <w:t xml:space="preserve">- </w:t>
-      </w:r>
-      <w:proofErr w:type="spellStart"/>
-      <w:r>
-        <w:t>Backend</w:t>
-      </w:r>
-      <w:proofErr w:type="spellEnd"/>
-      <w:r>
-        <w:t xml:space="preserve">, engloba en una sola unidad al </w:t>
-      </w:r>
-      <w:r>
-        <w:rPr>
-          <w:b/>
-        </w:rPr>
-        <w:t>BLL</w:t>
-      </w:r>
-      <w:r>
-        <w:t xml:space="preserve"> y al </w:t>
-      </w:r>
-      <w:r>
-        <w:rPr>
-          <w:b/>
-        </w:rPr>
-        <w:t>DAL</w:t>
-      </w:r>
-      <w:r>
-        <w:t>.</w:t>
-      </w:r>
-    </w:p>
-    <w:p>
-      <w:r>
-        <w:rPr>
-          <w:b/>
-        </w:rPr>
-        <w:t>PM</w:t>
-      </w:r>
-      <w:r>
-        <w:t xml:space="preserve"> </w:t>
-      </w:r>
-      <w:r>
-        <w:t>–</w:t>
-      </w:r>
-      <w:r>
-        <w:t xml:space="preserve"> </w:t>
-      </w:r>
-      <w:r>
-        <w:t>Project</w:t>
-      </w:r>
-      <w:r>
-        <w:t xml:space="preserve"> Manager, persona encargada de relevar funcionalidad, actualizar plazos de tiempo y organización de equipos para cumplir con los entregables de cada iteración. </w:t>
-      </w:r>
-    </w:p>
-    <w:p>
-      <w:r>
-        <w:rPr>
-          <w:b/>
-        </w:rPr>
-        <w:t>QA</w:t>
-      </w:r>
-      <w:r>
-        <w:rPr>
-          <w:b/>
-        </w:rPr>
-        <w:t xml:space="preserve"> </w:t>
-      </w:r>
-      <w:r>
-        <w:t xml:space="preserve">– </w:t>
-      </w:r>
-      <w:proofErr w:type="spellStart"/>
-      <w:r>
-        <w:t>Quality</w:t>
-      </w:r>
-      <w:proofErr w:type="spellEnd"/>
-      <w:r>
-        <w:t xml:space="preserve"> </w:t>
-      </w:r>
-      <w:proofErr w:type="spellStart"/>
-      <w:r>
-        <w:t>Assurance</w:t>
-      </w:r>
-      <w:proofErr w:type="spellEnd"/>
-      <w:r>
-        <w:t>, persona que se encarga de asegurar la calidad del sistema y consistencia de su funcionalidad a través de pruebas manuales o automatizadas.</w:t>
-      </w:r>
-    </w:p>
-    <w:p>
-      <w:r>
-        <w:rPr>
-          <w:b/>
-        </w:rPr>
-        <w:t>BD</w:t>
-      </w:r>
-      <w:r>
-        <w:t xml:space="preserve"> -  Base de Datos, conjunto de tablas relacionadas que contienen los datos de todas las interacciones que se realicen en el sistema.</w:t>
-      </w:r>
-    </w:p>
-    <w:p>
-      <w:pPr>
-        <w:pStyle w:val="Ttulo1"/>
-        <w:rPr>
-          <w:b/>
-        </w:rPr>
-      </w:pPr>
-      <w:bookmarkStart w:id="7" w:name="_Toc480619964"/>
-      <w:r>
-        <w:rPr>
-          <w:b/>
-        </w:rPr>
-        <w:t>Alcance</w:t>
-      </w:r>
-      <w:bookmarkEnd w:id="7"/>
     </w:p>
     <w:p>
       <w:r>
@@ -3457,12 +3258,14 @@
           <w:b/>
         </w:rPr>
       </w:pPr>
+      <w:bookmarkStart w:id="7" w:name="_Toc480918393"/>
       <w:r>
         <w:rPr>
           <w:b/>
         </w:rPr>
         <w:t>Aspectos funcionales globales</w:t>
       </w:r>
+      <w:bookmarkEnd w:id="7"/>
     </w:p>
     <w:p>
       <w:r>
@@ -3549,14 +3352,12 @@
       <w:r>
         <w:t>.</w:t>
       </w:r>
-      <w:bookmarkStart w:id="8" w:name="_Toc480619968"/>
       <w:r>
         <w:rPr>
           <w:b/>
         </w:rPr>
         <w:t>Descripción de las personas participantes en el desarrollo del sistema de información y los usuarios (Roles)</w:t>
       </w:r>
-      <w:bookmarkEnd w:id="8"/>
     </w:p>
     <w:p/>
     <w:p>
@@ -4145,37 +3946,37 @@
           <w:b/>
         </w:rPr>
       </w:pPr>
-      <w:bookmarkStart w:id="9" w:name="_Toc480619969"/>
+      <w:bookmarkStart w:id="8" w:name="_Toc480918394"/>
       <w:r>
         <w:rPr>
           <w:b/>
         </w:rPr>
         <w:t>Otros requisitos del producto</w:t>
       </w:r>
+      <w:bookmarkEnd w:id="8"/>
+    </w:p>
+    <w:p/>
+    <w:p>
+      <w:pPr>
+        <w:pStyle w:val="Subttulo"/>
+        <w:rPr>
+          <w:b/>
+        </w:rPr>
+      </w:pPr>
+      <w:bookmarkStart w:id="9" w:name="_Toc480918395"/>
+      <w:r>
+        <w:rPr>
+          <w:b/>
+        </w:rPr>
+        <w:t>Es</w:t>
+      </w:r>
+      <w:r>
+        <w:rPr>
+          <w:b/>
+        </w:rPr>
+        <w:t>tándares aplicables</w:t>
+      </w:r>
       <w:bookmarkEnd w:id="9"/>
-    </w:p>
-    <w:p/>
-    <w:p>
-      <w:pPr>
-        <w:pStyle w:val="Subttulo"/>
-        <w:rPr>
-          <w:b/>
-        </w:rPr>
-      </w:pPr>
-      <w:bookmarkStart w:id="10" w:name="_Toc480619970"/>
-      <w:r>
-        <w:rPr>
-          <w:b/>
-        </w:rPr>
-        <w:t>Es</w:t>
-      </w:r>
-      <w:r>
-        <w:rPr>
-          <w:b/>
-        </w:rPr>
-        <w:t>tándares aplicables</w:t>
-      </w:r>
-      <w:bookmarkEnd w:id="10"/>
     </w:p>
     <w:p>
       <w:pPr>
@@ -4233,14 +4034,14 @@
           <w:b/>
         </w:rPr>
       </w:pPr>
-      <w:bookmarkStart w:id="11" w:name="_Toc480619971"/>
+      <w:bookmarkStart w:id="10" w:name="_Toc480918396"/>
       <w:r>
         <w:rPr>
           <w:b/>
         </w:rPr>
         <w:t>Requisitos del sistema</w:t>
       </w:r>
-      <w:bookmarkEnd w:id="11"/>
+      <w:bookmarkEnd w:id="10"/>
     </w:p>
     <w:p>
       <w:pPr>
@@ -4318,14 +4119,14 @@
           <w:b/>
         </w:rPr>
       </w:pPr>
-      <w:bookmarkStart w:id="12" w:name="_Toc480619972"/>
+      <w:bookmarkStart w:id="11" w:name="_Toc480918397"/>
       <w:r>
         <w:rPr>
           <w:b/>
         </w:rPr>
         <w:t>Requisitos mínimos de entorno</w:t>
       </w:r>
-      <w:bookmarkEnd w:id="12"/>
+      <w:bookmarkEnd w:id="11"/>
     </w:p>
     <w:p>
       <w:pPr>
@@ -4347,25 +4148,25 @@
           <w:b/>
         </w:rPr>
       </w:pPr>
-      <w:bookmarkStart w:id="13" w:name="_Toc480619973"/>
+      <w:bookmarkStart w:id="12" w:name="_Toc480918398"/>
       <w:r>
         <w:rPr>
           <w:b/>
         </w:rPr>
         <w:t>Requisitos de Documentación</w:t>
       </w:r>
+      <w:bookmarkEnd w:id="12"/>
+    </w:p>
+    <w:p/>
+    <w:p>
+      <w:pPr>
+        <w:pStyle w:val="Subttulo"/>
+      </w:pPr>
+      <w:bookmarkStart w:id="13" w:name="_Toc480918399"/>
+      <w:r>
+        <w:t>Manual de Usuario</w:t>
+      </w:r>
       <w:bookmarkEnd w:id="13"/>
-    </w:p>
-    <w:p/>
-    <w:p>
-      <w:pPr>
-        <w:pStyle w:val="Subttulo"/>
-      </w:pPr>
-      <w:bookmarkStart w:id="14" w:name="_Toc480619974"/>
-      <w:r>
-        <w:t>Manual de Usuario</w:t>
-      </w:r>
-      <w:bookmarkEnd w:id="14"/>
     </w:p>
     <w:p>
       <w:r>
@@ -4388,30 +4189,30 @@
       <w:pPr>
         <w:pStyle w:val="Subttulo"/>
       </w:pPr>
-      <w:bookmarkStart w:id="15" w:name="_Toc480619975"/>
+      <w:bookmarkStart w:id="14" w:name="_Toc480918400"/>
       <w:r>
         <w:t>Ayuda en Línea</w:t>
       </w:r>
+      <w:bookmarkEnd w:id="14"/>
+    </w:p>
+    <w:p>
+      <w:r>
+        <w:t>El usuario dispondrá de un manual inmerso en el sistema, al cual podrá acceder con la tecla F1. Dentro de él podrá encontrar acceso a la información que le ayudará a ejecutar todas las funciones del sistema pa</w:t>
+      </w:r>
+      <w:r>
+        <w:t>so por paso, especificando los diferentes escenarios de error y sus soluciones.</w:t>
+      </w:r>
+    </w:p>
+    <w:p/>
+    <w:p>
+      <w:pPr>
+        <w:pStyle w:val="Subttulo"/>
+      </w:pPr>
+      <w:bookmarkStart w:id="15" w:name="_Toc480918401"/>
+      <w:r>
+        <w:t>Guía de instalación, configuración y archivo Léame.</w:t>
+      </w:r>
       <w:bookmarkEnd w:id="15"/>
-    </w:p>
-    <w:p>
-      <w:r>
-        <w:t>El usuario dispondrá de un manual inmerso en el sistema, al cual podrá acceder con la tecla F1. Dentro de él podrá encontrar acceso a la información que le ayudará a ejecutar todas las funciones del sistema pa</w:t>
-      </w:r>
-      <w:r>
-        <w:t>so por paso, especificando los diferentes escenarios de error y sus soluciones.</w:t>
-      </w:r>
-    </w:p>
-    <w:p/>
-    <w:p>
-      <w:pPr>
-        <w:pStyle w:val="Subttulo"/>
-      </w:pPr>
-      <w:bookmarkStart w:id="16" w:name="_Toc480619976"/>
-      <w:r>
-        <w:t>Guía de instalación, configuración y archivo Léame.</w:t>
-      </w:r>
-      <w:bookmarkEnd w:id="16"/>
     </w:p>
     <w:p>
       <w:r>
@@ -4443,14 +4244,14 @@
           <w:b/>
         </w:rPr>
       </w:pPr>
-      <w:bookmarkStart w:id="17" w:name="_Toc480619977"/>
+      <w:bookmarkStart w:id="16" w:name="_Toc480918402"/>
       <w:r>
         <w:rPr>
           <w:b/>
         </w:rPr>
         <w:t>Glosario</w:t>
       </w:r>
-      <w:bookmarkEnd w:id="17"/>
+      <w:bookmarkEnd w:id="16"/>
     </w:p>
     <w:p>
       <w:r>
@@ -7577,7 +7378,7 @@
 </file>
 
 <file path=customXml/itemProps1.xml><?xml version="1.0" encoding="utf-8"?>
-<ds:datastoreItem xmlns:ds="http://schemas.openxmlformats.org/officeDocument/2006/customXml" ds:itemID="{55921F7E-8324-4C88-BB66-7B934CE89021}">
+<ds:datastoreItem xmlns:ds="http://schemas.openxmlformats.org/officeDocument/2006/customXml" ds:itemID="{16A299C7-652A-4F7D-86C5-FE5F1FBBAD43}">
   <ds:schemaRefs>
     <ds:schemaRef ds:uri="http://schemas.openxmlformats.org/officeDocument/2006/bibliography"/>
   </ds:schemaRefs>

</xml_diff>

<commit_message>
Correcion documento de vision
</commit_message>
<xml_diff>
--- a/Argencine Documento de Vision.docx
+++ b/Argencine Documento de Vision.docx
@@ -243,7 +243,7 @@
           <w:sz w:val="48"/>
           <w:szCs w:val="48"/>
         </w:rPr>
-        <w:t>Versión 0.4</w:t>
+        <w:t>Versión 0.5</w:t>
       </w:r>
     </w:p>
     <w:p/>
@@ -1083,8 +1083,6 @@
               <w:fldChar w:fldCharType="end"/>
             </w:r>
           </w:hyperlink>
-          <w:bookmarkStart w:id="1" w:name="_GoBack"/>
-          <w:bookmarkEnd w:id="1"/>
         </w:p>
         <w:p>
           <w:pPr>
@@ -1810,7 +1808,7 @@
           <w:b/>
         </w:rPr>
       </w:pPr>
-      <w:bookmarkStart w:id="2" w:name="_Toc481357042"/>
+      <w:bookmarkStart w:id="1" w:name="_Toc481357042"/>
       <w:r>
         <w:rPr>
           <w:b/>
@@ -1818,7 +1816,7 @@
         <w:lastRenderedPageBreak/>
         <w:t>Historial de cambios</w:t>
       </w:r>
-      <w:bookmarkEnd w:id="2"/>
+      <w:bookmarkEnd w:id="1"/>
     </w:p>
     <w:p/>
     <w:tbl>
@@ -1828,10 +1826,10 @@
         <w:tblLook w:val="04A0" w:firstRow="1" w:lastRow="0" w:firstColumn="1" w:lastColumn="0" w:noHBand="0" w:noVBand="1"/>
       </w:tblPr>
       <w:tblGrid>
-        <w:gridCol w:w="2689"/>
-        <w:gridCol w:w="1557"/>
-        <w:gridCol w:w="2124"/>
-        <w:gridCol w:w="2124"/>
+        <w:gridCol w:w="2122"/>
+        <w:gridCol w:w="1030"/>
+        <w:gridCol w:w="1663"/>
+        <w:gridCol w:w="3717"/>
       </w:tblGrid>
       <w:tr>
         <w:trPr>
@@ -1839,7 +1837,7 @@
         </w:trPr>
         <w:tc>
           <w:tcPr>
-            <w:tcW w:w="2689" w:type="dxa"/>
+            <w:tcW w:w="2122" w:type="dxa"/>
             <w:vAlign w:val="center"/>
           </w:tcPr>
           <w:p>
@@ -1853,7 +1851,7 @@
         </w:tc>
         <w:tc>
           <w:tcPr>
-            <w:tcW w:w="1557" w:type="dxa"/>
+            <w:tcW w:w="1030" w:type="dxa"/>
             <w:vAlign w:val="center"/>
           </w:tcPr>
           <w:p>
@@ -1867,7 +1865,7 @@
         </w:tc>
         <w:tc>
           <w:tcPr>
-            <w:tcW w:w="2124" w:type="dxa"/>
+            <w:tcW w:w="1663" w:type="dxa"/>
             <w:vAlign w:val="center"/>
           </w:tcPr>
           <w:p>
@@ -1881,7 +1879,7 @@
         </w:tc>
         <w:tc>
           <w:tcPr>
-            <w:tcW w:w="2124" w:type="dxa"/>
+            <w:tcW w:w="3717" w:type="dxa"/>
             <w:vAlign w:val="center"/>
           </w:tcPr>
           <w:p>
@@ -1900,7 +1898,7 @@
         </w:trPr>
         <w:tc>
           <w:tcPr>
-            <w:tcW w:w="2689" w:type="dxa"/>
+            <w:tcW w:w="2122" w:type="dxa"/>
             <w:vAlign w:val="center"/>
           </w:tcPr>
           <w:p>
@@ -1914,7 +1912,7 @@
         </w:tc>
         <w:tc>
           <w:tcPr>
-            <w:tcW w:w="1557" w:type="dxa"/>
+            <w:tcW w:w="1030" w:type="dxa"/>
             <w:vAlign w:val="center"/>
           </w:tcPr>
           <w:p>
@@ -1925,7 +1923,7 @@
         </w:tc>
         <w:tc>
           <w:tcPr>
-            <w:tcW w:w="2124" w:type="dxa"/>
+            <w:tcW w:w="1663" w:type="dxa"/>
             <w:vAlign w:val="center"/>
           </w:tcPr>
           <w:p>
@@ -1936,7 +1934,7 @@
         </w:tc>
         <w:tc>
           <w:tcPr>
-            <w:tcW w:w="2124" w:type="dxa"/>
+            <w:tcW w:w="3717" w:type="dxa"/>
             <w:vAlign w:val="center"/>
           </w:tcPr>
           <w:p>
@@ -1952,7 +1950,7 @@
         </w:trPr>
         <w:tc>
           <w:tcPr>
-            <w:tcW w:w="2689" w:type="dxa"/>
+            <w:tcW w:w="2122" w:type="dxa"/>
             <w:vAlign w:val="center"/>
           </w:tcPr>
           <w:p>
@@ -1966,7 +1964,7 @@
         </w:tc>
         <w:tc>
           <w:tcPr>
-            <w:tcW w:w="1557" w:type="dxa"/>
+            <w:tcW w:w="1030" w:type="dxa"/>
             <w:vAlign w:val="center"/>
           </w:tcPr>
           <w:p>
@@ -1977,7 +1975,7 @@
         </w:tc>
         <w:tc>
           <w:tcPr>
-            <w:tcW w:w="2124" w:type="dxa"/>
+            <w:tcW w:w="1663" w:type="dxa"/>
             <w:vAlign w:val="center"/>
           </w:tcPr>
           <w:p>
@@ -1988,7 +1986,7 @@
         </w:tc>
         <w:tc>
           <w:tcPr>
-            <w:tcW w:w="2124" w:type="dxa"/>
+            <w:tcW w:w="3717" w:type="dxa"/>
             <w:vAlign w:val="center"/>
           </w:tcPr>
           <w:p>
@@ -2004,7 +2002,7 @@
         </w:trPr>
         <w:tc>
           <w:tcPr>
-            <w:tcW w:w="2689" w:type="dxa"/>
+            <w:tcW w:w="2122" w:type="dxa"/>
             <w:vAlign w:val="center"/>
           </w:tcPr>
           <w:p>
@@ -2021,7 +2019,7 @@
         </w:tc>
         <w:tc>
           <w:tcPr>
-            <w:tcW w:w="1557" w:type="dxa"/>
+            <w:tcW w:w="1030" w:type="dxa"/>
             <w:vAlign w:val="center"/>
           </w:tcPr>
           <w:p>
@@ -2032,7 +2030,7 @@
         </w:tc>
         <w:tc>
           <w:tcPr>
-            <w:tcW w:w="2124" w:type="dxa"/>
+            <w:tcW w:w="1663" w:type="dxa"/>
             <w:vAlign w:val="center"/>
           </w:tcPr>
           <w:p>
@@ -2043,7 +2041,7 @@
         </w:tc>
         <w:tc>
           <w:tcPr>
-            <w:tcW w:w="2124" w:type="dxa"/>
+            <w:tcW w:w="3717" w:type="dxa"/>
             <w:vAlign w:val="center"/>
           </w:tcPr>
           <w:p>
@@ -2071,7 +2069,7 @@
         </w:trPr>
         <w:tc>
           <w:tcPr>
-            <w:tcW w:w="2689" w:type="dxa"/>
+            <w:tcW w:w="2122" w:type="dxa"/>
             <w:vAlign w:val="center"/>
           </w:tcPr>
           <w:p>
@@ -2082,7 +2080,7 @@
         </w:tc>
         <w:tc>
           <w:tcPr>
-            <w:tcW w:w="1557" w:type="dxa"/>
+            <w:tcW w:w="1030" w:type="dxa"/>
             <w:vAlign w:val="center"/>
           </w:tcPr>
           <w:p>
@@ -2093,18 +2091,21 @@
         </w:tc>
         <w:tc>
           <w:tcPr>
-            <w:tcW w:w="2124" w:type="dxa"/>
+            <w:tcW w:w="1663" w:type="dxa"/>
             <w:vAlign w:val="center"/>
           </w:tcPr>
           <w:p>
             <w:r>
-              <w:t>30’04’2017</w:t>
+              <w:t>30-04-</w:t>
+            </w:r>
+            <w:r>
+              <w:t>2017</w:t>
             </w:r>
           </w:p>
         </w:tc>
         <w:tc>
           <w:tcPr>
-            <w:tcW w:w="2124" w:type="dxa"/>
+            <w:tcW w:w="3717" w:type="dxa"/>
             <w:vAlign w:val="center"/>
           </w:tcPr>
           <w:p>
@@ -2120,31 +2121,89 @@
         </w:trPr>
         <w:tc>
           <w:tcPr>
-            <w:tcW w:w="2689" w:type="dxa"/>
+            <w:tcW w:w="2122" w:type="dxa"/>
             <w:vAlign w:val="center"/>
           </w:tcPr>
-          <w:p/>
-        </w:tc>
-        <w:tc>
-          <w:tcPr>
-            <w:tcW w:w="1557" w:type="dxa"/>
+          <w:p>
+            <w:r>
+              <w:t>Esteban García Warnecke</w:t>
+            </w:r>
+          </w:p>
+        </w:tc>
+        <w:tc>
+          <w:tcPr>
+            <w:tcW w:w="1030" w:type="dxa"/>
             <w:vAlign w:val="center"/>
           </w:tcPr>
-          <w:p/>
-        </w:tc>
-        <w:tc>
-          <w:tcPr>
-            <w:tcW w:w="2124" w:type="dxa"/>
+          <w:p>
+            <w:r>
+              <w:t>0.5</w:t>
+            </w:r>
+          </w:p>
+        </w:tc>
+        <w:tc>
+          <w:tcPr>
+            <w:tcW w:w="1663" w:type="dxa"/>
             <w:vAlign w:val="center"/>
           </w:tcPr>
-          <w:p/>
-        </w:tc>
-        <w:tc>
-          <w:tcPr>
-            <w:tcW w:w="2124" w:type="dxa"/>
+          <w:p>
+            <w:r>
+              <w:t>06-05-2017</w:t>
+            </w:r>
+          </w:p>
+        </w:tc>
+        <w:tc>
+          <w:tcPr>
+            <w:tcW w:w="3717" w:type="dxa"/>
             <w:vAlign w:val="center"/>
           </w:tcPr>
-          <w:p/>
+          <w:p>
+            <w:r>
+              <w:t xml:space="preserve">Detalles de proceso internos. Agregado de áreas intervinientes en el sistema. </w:t>
+            </w:r>
+          </w:p>
+          <w:p>
+            <w:pPr>
+              <w:rPr>
+                <w:lang w:val="es-ES"/>
+              </w:rPr>
+            </w:pPr>
+            <w:r>
+              <w:t xml:space="preserve">Especificación sobre camino alternativo en </w:t>
+            </w:r>
+            <w:r>
+              <w:rPr>
+                <w:lang w:val="es-ES"/>
+              </w:rPr>
+              <w:t>proceso de ventas.</w:t>
+            </w:r>
+          </w:p>
+          <w:p>
+            <w:pPr>
+              <w:rPr>
+                <w:lang w:val="es-ES"/>
+              </w:rPr>
+            </w:pPr>
+            <w:r>
+              <w:rPr>
+                <w:lang w:val="es-ES"/>
+              </w:rPr>
+              <w:t>Corrección en la conclusión sobre la solución propuesta.</w:t>
+            </w:r>
+          </w:p>
+          <w:p>
+            <w:pPr>
+              <w:rPr>
+                <w:lang w:val="es-ES"/>
+              </w:rPr>
+            </w:pPr>
+            <w:r>
+              <w:rPr>
+                <w:lang w:val="es-ES"/>
+              </w:rPr>
+              <w:t>Unificación de glosario de negocio y producto.</w:t>
+            </w:r>
+          </w:p>
         </w:tc>
       </w:tr>
       <w:tr>
@@ -2153,28 +2212,28 @@
         </w:trPr>
         <w:tc>
           <w:tcPr>
-            <w:tcW w:w="2689" w:type="dxa"/>
+            <w:tcW w:w="2122" w:type="dxa"/>
             <w:vAlign w:val="center"/>
           </w:tcPr>
           <w:p/>
         </w:tc>
         <w:tc>
           <w:tcPr>
-            <w:tcW w:w="1557" w:type="dxa"/>
+            <w:tcW w:w="1030" w:type="dxa"/>
             <w:vAlign w:val="center"/>
           </w:tcPr>
           <w:p/>
         </w:tc>
         <w:tc>
           <w:tcPr>
-            <w:tcW w:w="2124" w:type="dxa"/>
+            <w:tcW w:w="1663" w:type="dxa"/>
             <w:vAlign w:val="center"/>
           </w:tcPr>
           <w:p/>
         </w:tc>
         <w:tc>
           <w:tcPr>
-            <w:tcW w:w="2124" w:type="dxa"/>
+            <w:tcW w:w="3717" w:type="dxa"/>
             <w:vAlign w:val="center"/>
           </w:tcPr>
           <w:p/>
@@ -2186,28 +2245,28 @@
         </w:trPr>
         <w:tc>
           <w:tcPr>
-            <w:tcW w:w="2689" w:type="dxa"/>
+            <w:tcW w:w="2122" w:type="dxa"/>
             <w:vAlign w:val="center"/>
           </w:tcPr>
           <w:p/>
         </w:tc>
         <w:tc>
           <w:tcPr>
-            <w:tcW w:w="1557" w:type="dxa"/>
+            <w:tcW w:w="1030" w:type="dxa"/>
             <w:vAlign w:val="center"/>
           </w:tcPr>
           <w:p/>
         </w:tc>
         <w:tc>
           <w:tcPr>
-            <w:tcW w:w="2124" w:type="dxa"/>
+            <w:tcW w:w="1663" w:type="dxa"/>
             <w:vAlign w:val="center"/>
           </w:tcPr>
           <w:p/>
         </w:tc>
         <w:tc>
           <w:tcPr>
-            <w:tcW w:w="2124" w:type="dxa"/>
+            <w:tcW w:w="3717" w:type="dxa"/>
             <w:vAlign w:val="center"/>
           </w:tcPr>
           <w:p/>
@@ -2219,28 +2278,28 @@
         </w:trPr>
         <w:tc>
           <w:tcPr>
-            <w:tcW w:w="2689" w:type="dxa"/>
+            <w:tcW w:w="2122" w:type="dxa"/>
             <w:vAlign w:val="center"/>
           </w:tcPr>
           <w:p/>
         </w:tc>
         <w:tc>
           <w:tcPr>
-            <w:tcW w:w="1557" w:type="dxa"/>
+            <w:tcW w:w="1030" w:type="dxa"/>
             <w:vAlign w:val="center"/>
           </w:tcPr>
           <w:p/>
         </w:tc>
         <w:tc>
           <w:tcPr>
-            <w:tcW w:w="2124" w:type="dxa"/>
+            <w:tcW w:w="1663" w:type="dxa"/>
             <w:vAlign w:val="center"/>
           </w:tcPr>
           <w:p/>
         </w:tc>
         <w:tc>
           <w:tcPr>
-            <w:tcW w:w="2124" w:type="dxa"/>
+            <w:tcW w:w="3717" w:type="dxa"/>
             <w:vAlign w:val="center"/>
           </w:tcPr>
           <w:p/>
@@ -2252,28 +2311,28 @@
         </w:trPr>
         <w:tc>
           <w:tcPr>
-            <w:tcW w:w="2689" w:type="dxa"/>
+            <w:tcW w:w="2122" w:type="dxa"/>
             <w:vAlign w:val="center"/>
           </w:tcPr>
           <w:p/>
         </w:tc>
         <w:tc>
           <w:tcPr>
-            <w:tcW w:w="1557" w:type="dxa"/>
+            <w:tcW w:w="1030" w:type="dxa"/>
             <w:vAlign w:val="center"/>
           </w:tcPr>
           <w:p/>
         </w:tc>
         <w:tc>
           <w:tcPr>
-            <w:tcW w:w="2124" w:type="dxa"/>
+            <w:tcW w:w="1663" w:type="dxa"/>
             <w:vAlign w:val="center"/>
           </w:tcPr>
           <w:p/>
         </w:tc>
         <w:tc>
           <w:tcPr>
-            <w:tcW w:w="2124" w:type="dxa"/>
+            <w:tcW w:w="3717" w:type="dxa"/>
             <w:vAlign w:val="center"/>
           </w:tcPr>
           <w:p/>
@@ -2285,28 +2344,28 @@
         </w:trPr>
         <w:tc>
           <w:tcPr>
-            <w:tcW w:w="2689" w:type="dxa"/>
+            <w:tcW w:w="2122" w:type="dxa"/>
             <w:vAlign w:val="center"/>
           </w:tcPr>
           <w:p/>
         </w:tc>
         <w:tc>
           <w:tcPr>
-            <w:tcW w:w="1557" w:type="dxa"/>
+            <w:tcW w:w="1030" w:type="dxa"/>
             <w:vAlign w:val="center"/>
           </w:tcPr>
           <w:p/>
         </w:tc>
         <w:tc>
           <w:tcPr>
-            <w:tcW w:w="2124" w:type="dxa"/>
+            <w:tcW w:w="1663" w:type="dxa"/>
             <w:vAlign w:val="center"/>
           </w:tcPr>
           <w:p/>
         </w:tc>
         <w:tc>
           <w:tcPr>
-            <w:tcW w:w="2124" w:type="dxa"/>
+            <w:tcW w:w="3717" w:type="dxa"/>
             <w:vAlign w:val="center"/>
           </w:tcPr>
           <w:p/>
@@ -2318,28 +2377,28 @@
         </w:trPr>
         <w:tc>
           <w:tcPr>
-            <w:tcW w:w="2689" w:type="dxa"/>
+            <w:tcW w:w="2122" w:type="dxa"/>
             <w:vAlign w:val="center"/>
           </w:tcPr>
           <w:p/>
         </w:tc>
         <w:tc>
           <w:tcPr>
-            <w:tcW w:w="1557" w:type="dxa"/>
+            <w:tcW w:w="1030" w:type="dxa"/>
             <w:vAlign w:val="center"/>
           </w:tcPr>
           <w:p/>
         </w:tc>
         <w:tc>
           <w:tcPr>
-            <w:tcW w:w="2124" w:type="dxa"/>
+            <w:tcW w:w="1663" w:type="dxa"/>
             <w:vAlign w:val="center"/>
           </w:tcPr>
           <w:p/>
         </w:tc>
         <w:tc>
           <w:tcPr>
-            <w:tcW w:w="2124" w:type="dxa"/>
+            <w:tcW w:w="3717" w:type="dxa"/>
             <w:vAlign w:val="center"/>
           </w:tcPr>
           <w:p/>
@@ -2351,28 +2410,28 @@
         </w:trPr>
         <w:tc>
           <w:tcPr>
-            <w:tcW w:w="2689" w:type="dxa"/>
+            <w:tcW w:w="2122" w:type="dxa"/>
             <w:vAlign w:val="center"/>
           </w:tcPr>
           <w:p/>
         </w:tc>
         <w:tc>
           <w:tcPr>
-            <w:tcW w:w="1557" w:type="dxa"/>
+            <w:tcW w:w="1030" w:type="dxa"/>
             <w:vAlign w:val="center"/>
           </w:tcPr>
           <w:p/>
         </w:tc>
         <w:tc>
           <w:tcPr>
-            <w:tcW w:w="2124" w:type="dxa"/>
+            <w:tcW w:w="1663" w:type="dxa"/>
             <w:vAlign w:val="center"/>
           </w:tcPr>
           <w:p/>
         </w:tc>
         <w:tc>
           <w:tcPr>
-            <w:tcW w:w="2124" w:type="dxa"/>
+            <w:tcW w:w="3717" w:type="dxa"/>
             <w:vAlign w:val="center"/>
           </w:tcPr>
           <w:p/>
@@ -2384,28 +2443,28 @@
         </w:trPr>
         <w:tc>
           <w:tcPr>
-            <w:tcW w:w="2689" w:type="dxa"/>
+            <w:tcW w:w="2122" w:type="dxa"/>
             <w:vAlign w:val="center"/>
           </w:tcPr>
           <w:p/>
         </w:tc>
         <w:tc>
           <w:tcPr>
-            <w:tcW w:w="1557" w:type="dxa"/>
+            <w:tcW w:w="1030" w:type="dxa"/>
             <w:vAlign w:val="center"/>
           </w:tcPr>
           <w:p/>
         </w:tc>
         <w:tc>
           <w:tcPr>
-            <w:tcW w:w="2124" w:type="dxa"/>
+            <w:tcW w:w="1663" w:type="dxa"/>
             <w:vAlign w:val="center"/>
           </w:tcPr>
           <w:p/>
         </w:tc>
         <w:tc>
           <w:tcPr>
-            <w:tcW w:w="2124" w:type="dxa"/>
+            <w:tcW w:w="3717" w:type="dxa"/>
             <w:vAlign w:val="center"/>
           </w:tcPr>
           <w:p/>
@@ -2417,28 +2476,28 @@
         </w:trPr>
         <w:tc>
           <w:tcPr>
-            <w:tcW w:w="2689" w:type="dxa"/>
+            <w:tcW w:w="2122" w:type="dxa"/>
             <w:vAlign w:val="center"/>
           </w:tcPr>
           <w:p/>
         </w:tc>
         <w:tc>
           <w:tcPr>
-            <w:tcW w:w="1557" w:type="dxa"/>
+            <w:tcW w:w="1030" w:type="dxa"/>
             <w:vAlign w:val="center"/>
           </w:tcPr>
           <w:p/>
         </w:tc>
         <w:tc>
           <w:tcPr>
-            <w:tcW w:w="2124" w:type="dxa"/>
+            <w:tcW w:w="1663" w:type="dxa"/>
             <w:vAlign w:val="center"/>
           </w:tcPr>
           <w:p/>
         </w:tc>
         <w:tc>
           <w:tcPr>
-            <w:tcW w:w="2124" w:type="dxa"/>
+            <w:tcW w:w="3717" w:type="dxa"/>
             <w:vAlign w:val="center"/>
           </w:tcPr>
           <w:p/>
@@ -2450,28 +2509,28 @@
         </w:trPr>
         <w:tc>
           <w:tcPr>
-            <w:tcW w:w="2689" w:type="dxa"/>
+            <w:tcW w:w="2122" w:type="dxa"/>
             <w:vAlign w:val="center"/>
           </w:tcPr>
           <w:p/>
         </w:tc>
         <w:tc>
           <w:tcPr>
-            <w:tcW w:w="1557" w:type="dxa"/>
+            <w:tcW w:w="1030" w:type="dxa"/>
             <w:vAlign w:val="center"/>
           </w:tcPr>
           <w:p/>
         </w:tc>
         <w:tc>
           <w:tcPr>
-            <w:tcW w:w="2124" w:type="dxa"/>
+            <w:tcW w:w="1663" w:type="dxa"/>
             <w:vAlign w:val="center"/>
           </w:tcPr>
           <w:p/>
         </w:tc>
         <w:tc>
           <w:tcPr>
-            <w:tcW w:w="2124" w:type="dxa"/>
+            <w:tcW w:w="3717" w:type="dxa"/>
             <w:vAlign w:val="center"/>
           </w:tcPr>
           <w:p/>
@@ -2483,28 +2542,28 @@
         </w:trPr>
         <w:tc>
           <w:tcPr>
-            <w:tcW w:w="2689" w:type="dxa"/>
+            <w:tcW w:w="2122" w:type="dxa"/>
             <w:vAlign w:val="center"/>
           </w:tcPr>
           <w:p/>
         </w:tc>
         <w:tc>
           <w:tcPr>
-            <w:tcW w:w="1557" w:type="dxa"/>
+            <w:tcW w:w="1030" w:type="dxa"/>
             <w:vAlign w:val="center"/>
           </w:tcPr>
           <w:p/>
         </w:tc>
         <w:tc>
           <w:tcPr>
-            <w:tcW w:w="2124" w:type="dxa"/>
+            <w:tcW w:w="1663" w:type="dxa"/>
             <w:vAlign w:val="center"/>
           </w:tcPr>
           <w:p/>
         </w:tc>
         <w:tc>
           <w:tcPr>
-            <w:tcW w:w="2124" w:type="dxa"/>
+            <w:tcW w:w="3717" w:type="dxa"/>
             <w:vAlign w:val="center"/>
           </w:tcPr>
           <w:p/>
@@ -2516,28 +2575,28 @@
         </w:trPr>
         <w:tc>
           <w:tcPr>
-            <w:tcW w:w="2689" w:type="dxa"/>
+            <w:tcW w:w="2122" w:type="dxa"/>
             <w:vAlign w:val="center"/>
           </w:tcPr>
           <w:p/>
         </w:tc>
         <w:tc>
           <w:tcPr>
-            <w:tcW w:w="1557" w:type="dxa"/>
+            <w:tcW w:w="1030" w:type="dxa"/>
             <w:vAlign w:val="center"/>
           </w:tcPr>
           <w:p/>
         </w:tc>
         <w:tc>
           <w:tcPr>
-            <w:tcW w:w="2124" w:type="dxa"/>
+            <w:tcW w:w="1663" w:type="dxa"/>
             <w:vAlign w:val="center"/>
           </w:tcPr>
           <w:p/>
         </w:tc>
         <w:tc>
           <w:tcPr>
-            <w:tcW w:w="2124" w:type="dxa"/>
+            <w:tcW w:w="3717" w:type="dxa"/>
             <w:vAlign w:val="center"/>
           </w:tcPr>
           <w:p/>
@@ -2549,28 +2608,28 @@
         </w:trPr>
         <w:tc>
           <w:tcPr>
-            <w:tcW w:w="2689" w:type="dxa"/>
+            <w:tcW w:w="2122" w:type="dxa"/>
             <w:vAlign w:val="center"/>
           </w:tcPr>
           <w:p/>
         </w:tc>
         <w:tc>
           <w:tcPr>
-            <w:tcW w:w="1557" w:type="dxa"/>
+            <w:tcW w:w="1030" w:type="dxa"/>
             <w:vAlign w:val="center"/>
           </w:tcPr>
           <w:p/>
         </w:tc>
         <w:tc>
           <w:tcPr>
-            <w:tcW w:w="2124" w:type="dxa"/>
+            <w:tcW w:w="1663" w:type="dxa"/>
             <w:vAlign w:val="center"/>
           </w:tcPr>
           <w:p/>
         </w:tc>
         <w:tc>
           <w:tcPr>
-            <w:tcW w:w="2124" w:type="dxa"/>
+            <w:tcW w:w="3717" w:type="dxa"/>
             <w:vAlign w:val="center"/>
           </w:tcPr>
           <w:p/>
@@ -2582,28 +2641,28 @@
         </w:trPr>
         <w:tc>
           <w:tcPr>
-            <w:tcW w:w="2689" w:type="dxa"/>
+            <w:tcW w:w="2122" w:type="dxa"/>
             <w:vAlign w:val="center"/>
           </w:tcPr>
           <w:p/>
         </w:tc>
         <w:tc>
           <w:tcPr>
-            <w:tcW w:w="1557" w:type="dxa"/>
+            <w:tcW w:w="1030" w:type="dxa"/>
             <w:vAlign w:val="center"/>
           </w:tcPr>
           <w:p/>
         </w:tc>
         <w:tc>
           <w:tcPr>
-            <w:tcW w:w="2124" w:type="dxa"/>
+            <w:tcW w:w="1663" w:type="dxa"/>
             <w:vAlign w:val="center"/>
           </w:tcPr>
           <w:p/>
         </w:tc>
         <w:tc>
           <w:tcPr>
-            <w:tcW w:w="2124" w:type="dxa"/>
+            <w:tcW w:w="3717" w:type="dxa"/>
             <w:vAlign w:val="center"/>
           </w:tcPr>
           <w:p/>
@@ -2643,14 +2702,14 @@
           <w:b/>
         </w:rPr>
       </w:pPr>
-      <w:bookmarkStart w:id="3" w:name="_Toc481357043"/>
+      <w:bookmarkStart w:id="2" w:name="_Toc481357043"/>
       <w:r>
         <w:rPr>
           <w:b/>
         </w:rPr>
         <w:t>Descripción global</w:t>
       </w:r>
-      <w:bookmarkEnd w:id="3"/>
+      <w:bookmarkEnd w:id="2"/>
     </w:p>
     <w:p>
       <w:r>
@@ -2683,13 +2742,24 @@
         <w:t>Como segunda motivación de desarrollo del sistema también se busca agilizar los procesos administrativos internos que no intervienen en el trato directo con el cliente, ellos son: toma de datos de nuevos clientes y empleados, hoy en día tanto cuando un cliente nuevo se acerca al cine o un nuevo empleado se suma al personal sus datos se toman a mano y se guardan en ficheros.</w:t>
       </w:r>
       <w:r>
-        <w:t xml:space="preserve"> Al contar con una sala sola la cantidad de películas que pueden estar en cartelera son 4. C</w:t>
-      </w:r>
-      <w:r>
-        <w:t xml:space="preserve">on la implementación del nuevo sistema los asientos se van a numerar y por último actualización de cartelera de cine que hoy se cambia con carteles impresos los cuales en muchas ocasiones han quedado desactualizados por olvidos del personal. </w:t>
-      </w:r>
-    </w:p>
-    <w:p/>
+        <w:t xml:space="preserve"> La actualización de cartelera es otro de los procesos que se van a mejorar permitiendo a los usuarios presente la fecha de cambio y actualización de funciones dado que hoy en día s</w:t>
+      </w:r>
+      <w:r>
+        <w:t>e cambia con carteles impresos los cuales en muchas ocasiones han quedado desactualizados por olvidos del personal</w:t>
+      </w:r>
+      <w:r>
+        <w:t xml:space="preserve">. </w:t>
+      </w:r>
+      <w:r>
+        <w:t xml:space="preserve"> C</w:t>
+      </w:r>
+      <w:r>
+        <w:t>on la implementación del nuevo sistem</w:t>
+      </w:r>
+      <w:r>
+        <w:t>a los asientos se van a numerar permitiendo a los clientes tener la tranquilidad de tener los asientos que solicitaron sin importar el orden que tengan al momento de ingresar a la sala.</w:t>
+      </w:r>
+    </w:p>
     <w:p>
       <w:r>
         <w:t>Las áreas que intervienen directamente con las funciones primarias del sistema son:</w:t>
@@ -2706,6 +2776,12 @@
       <w:r>
         <w:t xml:space="preserve">Ventas </w:t>
       </w:r>
+      <w:r>
+        <w:t xml:space="preserve">– Departamento que se encarga de </w:t>
+      </w:r>
+      <w:r>
+        <w:t>realizar ventas de entradas.</w:t>
+      </w:r>
     </w:p>
     <w:p>
       <w:pPr>
@@ -2718,6 +2794,9 @@
       <w:r>
         <w:t xml:space="preserve">RRHH </w:t>
       </w:r>
+      <w:r>
+        <w:t>– Gestiona el personal de la empresa.</w:t>
+      </w:r>
     </w:p>
     <w:p>
       <w:pPr>
@@ -2728,7 +2807,13 @@
         </w:numPr>
       </w:pPr>
       <w:r>
-        <w:t>Comercialización</w:t>
+        <w:t>Administración</w:t>
+      </w:r>
+      <w:r>
+        <w:t xml:space="preserve"> – Se encarga de los procesos administrativos</w:t>
+      </w:r>
+      <w:r>
+        <w:t xml:space="preserve"> de la empresa.</w:t>
       </w:r>
     </w:p>
     <w:p>
@@ -2736,6 +2821,7 @@
         <w:pStyle w:val="Subttulo"/>
       </w:pPr>
     </w:p>
+    <w:p/>
     <w:p>
       <w:pPr>
         <w:pStyle w:val="Subttulo"/>
@@ -2743,18 +2829,18 @@
           <w:b/>
         </w:rPr>
       </w:pPr>
-      <w:bookmarkStart w:id="4" w:name="_Toc481357044"/>
+      <w:bookmarkStart w:id="3" w:name="_Toc481357044"/>
       <w:r>
         <w:rPr>
           <w:b/>
         </w:rPr>
+        <w:lastRenderedPageBreak/>
         <w:t>Descripción detallada</w:t>
       </w:r>
-      <w:bookmarkEnd w:id="4"/>
-    </w:p>
-    <w:p>
-      <w:r>
-        <w:lastRenderedPageBreak/>
+      <w:bookmarkEnd w:id="3"/>
+    </w:p>
+    <w:p>
+      <w:r>
         <w:t xml:space="preserve">El sistema a realizar </w:t>
       </w:r>
       <w:r>
@@ -2819,7 +2905,10 @@
         <w:t>fecha y</w:t>
       </w:r>
       <w:r>
-        <w:t xml:space="preserve"> hora. El usuario tendrá que seleccionar todos los datos obligatoriamente para poder pasar a la siguiente etapa, estos datos componen a lo que se denomina función. </w:t>
+        <w:t xml:space="preserve"> hora. El usuario tendrá que seleccionar todos los datos obligatoriamente para poder pasar a la siguiente etapa, estos datos componen a lo que se d</w:t>
+      </w:r>
+      <w:r>
+        <w:t>enomina función, mientras estos datos no estén presentes el usuario no podrá avanzar en el proceso, se le notificará mediante un mensaje de error o bloqueo de los botones que permitan avanzar.</w:t>
       </w:r>
     </w:p>
     <w:p>
@@ -2834,22 +2923,31 @@
         </w:rPr>
       </w:pPr>
       <w:r>
-        <w:t>La segunda es la selección de asientos que se manifestará al usuario en forma de imagen interactiva donde se distinguirán los asientos libres</w:t>
-      </w:r>
-      <w:r>
-        <w:t xml:space="preserve"> en color blanco</w:t>
-      </w:r>
-      <w:r>
-        <w:t>, los asientos ocupados</w:t>
-      </w:r>
-      <w:r>
-        <w:t xml:space="preserve"> en color rojo</w:t>
-      </w:r>
-      <w:r>
-        <w:t xml:space="preserve"> y los que ocupará el client</w:t>
-      </w:r>
-      <w:r>
-        <w:t xml:space="preserve">e en color verde, solo se podrá pasar a la próxima etapa si el usuario seleccionó todos los asientos que va a ocupar. </w:t>
+        <w:t xml:space="preserve">Como </w:t>
+      </w:r>
+      <w:r>
+        <w:t>segunda</w:t>
+      </w:r>
+      <w:r>
+        <w:t xml:space="preserve"> etapa se elegirán</w:t>
+      </w:r>
+      <w:r>
+        <w:t xml:space="preserve"> la cantidad de entradas con las</w:t>
+      </w:r>
+      <w:r>
+        <w:t xml:space="preserve"> promociones vigent</w:t>
+      </w:r>
+      <w:r>
+        <w:t xml:space="preserve">es, esto incluye 2x1, donde solo se podrá comprar entradas de a pares con un máximo de 6 por compra, </w:t>
+      </w:r>
+      <w:r>
+        <w:t>o descuentos en el precio con determinadas tarjetas de crédito o</w:t>
+      </w:r>
+      <w:r>
+        <w:t xml:space="preserve"> días especiales donde cuesten menos.</w:t>
+      </w:r>
+      <w:r>
+        <w:t xml:space="preserve"> </w:t>
       </w:r>
     </w:p>
     <w:p>
@@ -2864,25 +2962,13 @@
         </w:rPr>
       </w:pPr>
       <w:r>
-        <w:t>Como tercera etapa se elegirán</w:t>
-      </w:r>
-      <w:r>
-        <w:t xml:space="preserve"> la cantidad de entradas con las</w:t>
-      </w:r>
-      <w:r>
-        <w:t xml:space="preserve"> promociones vigent</w:t>
-      </w:r>
-      <w:r>
-        <w:t xml:space="preserve">es, esto incluye 2x1, donde solo se podrá comprar entradas de a pares con un máximo de 6 por compra, </w:t>
-      </w:r>
-      <w:r>
-        <w:t>o descuentos en el precio con determinadas tarjetas de crédito o</w:t>
-      </w:r>
-      <w:r>
-        <w:t xml:space="preserve"> días especiales donde cuesten menos.</w:t>
-      </w:r>
-      <w:r>
-        <w:t xml:space="preserve"> </w:t>
+        <w:t xml:space="preserve">La </w:t>
+      </w:r>
+      <w:r>
+        <w:t>tercera</w:t>
+      </w:r>
+      <w:r>
+        <w:t xml:space="preserve"> es la selección de asientos que se manifestará al usuario en forma de imagen interactiva donde se distinguirán los asientos libres en color blanco, los asientos ocupados en color rojo y los que ocupará el cliente en color verde, solo se podrá pasar a la próxima etapa si el usuario seleccionó todos los asientos que va a ocupar.</w:t>
       </w:r>
     </w:p>
     <w:p>
@@ -2912,7 +2998,7 @@
         <w:t>del Candy Bar que</w:t>
       </w:r>
       <w:r>
-        <w:t xml:space="preserve"> funciona en conjunto al cine.</w:t>
+        <w:t xml:space="preserve"> funciona en conjunto al cine, en esta etapa no es necesario seleccionar una promoción si no se lo desea, el usuario no tendrá ninguna restricción de avance.</w:t>
       </w:r>
     </w:p>
     <w:p>
@@ -2951,6 +3037,19 @@
     <w:p>
       <w:pPr>
         <w:rPr>
+          <w:i/>
+        </w:rPr>
+      </w:pPr>
+      <w:r>
+        <w:rPr>
+          <w:i/>
+        </w:rPr>
+        <w:t xml:space="preserve">En todas las etapas el usuario tendrá la posibilidad de cancelar la operación, en ese caso se volverá a la pantalla inicial y se tendrá que volver a iniciar el proceso de venta de entradas. </w:t>
+      </w:r>
+    </w:p>
+    <w:p>
+      <w:pPr>
+        <w:rPr>
           <w:b/>
         </w:rPr>
       </w:pPr>
@@ -2987,7 +3086,11 @@
         <w:t xml:space="preserve"> 00</w:t>
       </w:r>
       <w:r>
-        <w:t>.00hs a las 9.00hs de los jueves.</w:t>
+        <w:t xml:space="preserve">.00hs a las 9.00hs de </w:t>
+      </w:r>
+      <w:r>
+        <w:lastRenderedPageBreak/>
+        <w:t>los jueves.</w:t>
       </w:r>
       <w:r>
         <w:t xml:space="preserve"> Mientras se esté realizando el proceso de actualización el usuario podrá adherir, modificar existentes o borrar funciones a gusto, pero una vez se confirme la cartelera esta se </w:t>
@@ -3052,437 +3155,290 @@
         <w:t xml:space="preserve">os </w:t>
       </w:r>
       <w:r>
-        <w:t xml:space="preserve">datos </w:t>
-      </w:r>
+        <w:t>datos de importancia serán: nombre, apellido, DNI, email, teléfono, dirección, provincia, localidad y código postal.</w:t>
+      </w:r>
+    </w:p>
+    <w:p>
+      <w:pPr>
+        <w:rPr>
+          <w:b/>
+        </w:rPr>
+      </w:pPr>
+      <w:r>
+        <w:rPr>
+          <w:b/>
+        </w:rPr>
+        <w:t>Admi</w:t>
+      </w:r>
+      <w:r>
+        <w:rPr>
+          <w:b/>
+        </w:rPr>
+        <w:t>nistración de Usuarios internos</w:t>
+      </w:r>
+      <w:r>
+        <w:rPr>
+          <w:b/>
+        </w:rPr>
+        <w:t xml:space="preserve"> </w:t>
+      </w:r>
+    </w:p>
+    <w:p>
+      <w:pPr>
+        <w:rPr>
+          <w:b/>
+        </w:rPr>
+      </w:pPr>
+      <w:r>
+        <w:t>E</w:t>
+      </w:r>
+      <w:r>
+        <w:t xml:space="preserve">n este módulo se podrán crear, modificar, borrar y buscar </w:t>
+      </w:r>
+      <w:r>
+        <w:t>empleados a través de una interfaz que permita listarlos y buscarlos por filtro</w:t>
+      </w:r>
+      <w:r>
+        <w:t xml:space="preserve">s que hagan la hagan más rápida. Los datos relevantes para los usuarios internos son legajo, nombre, apellido, DNI, email, teléfono, dirección, provincia, localidad y código postal y patentes). </w:t>
+      </w:r>
+    </w:p>
+    <w:p>
+      <w:pPr>
+        <w:rPr>
+          <w:b/>
+        </w:rPr>
+      </w:pPr>
+      <w:r>
+        <w:rPr>
+          <w:b/>
+        </w:rPr>
+        <w:t>Módulo de promociones</w:t>
+      </w:r>
+      <w:r>
+        <w:rPr>
+          <w:b/>
+        </w:rPr>
+        <w:t xml:space="preserve"> </w:t>
+      </w:r>
+    </w:p>
+    <w:p>
+      <w:pPr>
+        <w:rPr>
+          <w:b/>
+        </w:rPr>
+      </w:pPr>
+      <w:r>
+        <w:t>En este módulo se podrán administrar los dos tipos de promociones que brinda Argencine S.A.: promociones de financiación y promociones de combo. Las primeras representan descuentos en las compras de entradas (</w:t>
+      </w:r>
+      <w:proofErr w:type="spellStart"/>
+      <w:r>
+        <w:t>ej</w:t>
+      </w:r>
+      <w:proofErr w:type="spellEnd"/>
+      <w:r>
+        <w:t>: 2x1 los días miércoles, 10% de descuento de lunes a miércoles, etc.), las segundas representan precios especiales en la compra de entradas en conjunto de snacks y otros comestibles durante el proceso de compra. Este módulo contara con la interfaz solapada entre tipos de promociones con su correspondiente vista. En cuanto a los datos principales de las promociones se especificarán los productos que componen la promoción, el rango de fecha de vigencia, el precio y la descripción de la misma.</w:t>
+      </w:r>
+    </w:p>
+    <w:p>
+      <w:r>
+        <w:rPr>
+          <w:i/>
+        </w:rPr>
+        <w:t>Se analiza la posibilidad de enviar emails a los clientes cuando la cartelera cambie y nuevas promociones salgan en vigencia.</w:t>
+      </w:r>
+    </w:p>
+    <w:p>
+      <w:pPr>
+        <w:pStyle w:val="Subttulo"/>
+        <w:rPr>
+          <w:b/>
+        </w:rPr>
+      </w:pPr>
+      <w:bookmarkStart w:id="4" w:name="_Toc481357045"/>
+    </w:p>
+    <w:p>
+      <w:pPr>
+        <w:pStyle w:val="Subttulo"/>
+        <w:rPr>
+          <w:b/>
+        </w:rPr>
+      </w:pPr>
+      <w:r>
+        <w:rPr>
+          <w:b/>
+        </w:rPr>
+        <w:t>Conclusió</w:t>
+      </w:r>
+      <w:r>
+        <w:rPr>
+          <w:b/>
+        </w:rPr>
+        <w:t>n</w:t>
+      </w:r>
+      <w:bookmarkEnd w:id="4"/>
+    </w:p>
+    <w:p>
+      <w:r>
+        <w:t xml:space="preserve">El producto a desarrollar tendrá como misión: </w:t>
+      </w:r>
+    </w:p>
+    <w:p>
+      <w:pPr>
+        <w:pStyle w:val="Prrafodelista"/>
+        <w:numPr>
+          <w:ilvl w:val="0"/>
+          <w:numId w:val="12"/>
+        </w:numPr>
+      </w:pPr>
+      <w:r>
+        <w:t>Aumentar la cantidad de operaciones exitosas de ventas con interfaces interactivas que hagan ameno su uso.</w:t>
+      </w:r>
+    </w:p>
+    <w:p>
+      <w:pPr>
+        <w:pStyle w:val="Prrafodelista"/>
+        <w:numPr>
+          <w:ilvl w:val="0"/>
+          <w:numId w:val="12"/>
+        </w:numPr>
+      </w:pPr>
       <w:r>
         <w:lastRenderedPageBreak/>
-        <w:t>de importancia serán: nombre, apellido, DNI, email, teléfono, dirección, provincia, localidad y código postal.</w:t>
-      </w:r>
-    </w:p>
-    <w:p>
-      <w:pPr>
+        <w:t>Garantizar la actualización de la cartelera de cine evitando el olvido de viejas programaciones a la vista de los clientes.</w:t>
+      </w:r>
+    </w:p>
+    <w:p>
+      <w:pPr>
+        <w:pStyle w:val="Prrafodelista"/>
+        <w:numPr>
+          <w:ilvl w:val="0"/>
+          <w:numId w:val="12"/>
+        </w:numPr>
+      </w:pPr>
+      <w:r>
+        <w:t>Permitir tener una base de datos de personal actualizado para tener una visión de los empleados actuales que posee la empresa y en qué posición se desarrollan.</w:t>
+      </w:r>
+    </w:p>
+    <w:p>
+      <w:pPr>
+        <w:pStyle w:val="Prrafodelista"/>
+        <w:numPr>
+          <w:ilvl w:val="0"/>
+          <w:numId w:val="12"/>
+        </w:numPr>
+      </w:pPr>
+      <w:r>
+        <w:t xml:space="preserve">Permitir tener una base de datos de clientes con sus datos actualizados para, en ocasiones futuras, se puedan realizar contactos con ellos para ofrecer promociones personalizadas. </w:t>
+      </w:r>
+    </w:p>
+    <w:p>
+      <w:pPr>
+        <w:pStyle w:val="Prrafodelista"/>
+        <w:numPr>
+          <w:ilvl w:val="0"/>
+          <w:numId w:val="12"/>
+        </w:numPr>
+      </w:pPr>
+      <w:r>
+        <w:t>Permitir administrar las promociones tanto financieras y de combos para mantener un registro de cuales son aquellas que se encuentran activas o caducas.</w:t>
+      </w:r>
+    </w:p>
+    <w:p>
+      <w:pPr>
+        <w:pStyle w:val="Ttulo1"/>
         <w:rPr>
           <w:b/>
         </w:rPr>
       </w:pPr>
-    </w:p>
-    <w:p>
-      <w:pPr>
+      <w:bookmarkStart w:id="5" w:name="_Toc481357062"/>
+      <w:r>
         <w:rPr>
           <w:b/>
         </w:rPr>
-      </w:pPr>
-    </w:p>
-    <w:p>
-      <w:pPr>
+        <w:t>Glosario</w:t>
+      </w:r>
+      <w:bookmarkEnd w:id="5"/>
+    </w:p>
+    <w:p>
+      <w:r>
+        <w:t xml:space="preserve">A continuación, se detalla el significado de palabras clave para el negocio </w:t>
+      </w:r>
+    </w:p>
+    <w:p>
+      <w:r>
         <w:rPr>
           <w:b/>
         </w:rPr>
-      </w:pPr>
+        <w:t>Sala</w:t>
+      </w:r>
+      <w:r>
+        <w:t>: lugar donde se proyecta una película.</w:t>
+      </w:r>
+    </w:p>
+    <w:p>
       <w:r>
         <w:rPr>
           <w:b/>
         </w:rPr>
-        <w:t>Admi</w:t>
-      </w:r>
+        <w:t>Función</w:t>
+      </w:r>
+      <w:r>
+        <w:t>: Conjunción de película, idioma, tipo de función, día y horario. Revisar apartado de glosario.</w:t>
+      </w:r>
+    </w:p>
+    <w:p>
       <w:r>
         <w:rPr>
           <w:b/>
         </w:rPr>
-        <w:t>nistración de Usuarios internos</w:t>
-      </w:r>
+        <w:t>Promoción</w:t>
+      </w:r>
+      <w:r>
+        <w:t>: Se trata de un beneficio para el cliente a la hora de adquirir entradas o productos que brinda el cine. Sean descuentos en compras o en un combo de productos que ofrece el cine.</w:t>
+      </w:r>
+    </w:p>
+    <w:p>
       <w:r>
         <w:rPr>
           <w:b/>
         </w:rPr>
-        <w:t xml:space="preserve"> </w:t>
-      </w:r>
-    </w:p>
-    <w:p>
-      <w:pPr>
+        <w:t>Promoción Financiera</w:t>
+      </w:r>
+      <w:r>
+        <w:t>: Se trata de toda promoción que involucre un beneficio (descuento, cuotas o 2x1) en la adquisición de entradas para el cliente.</w:t>
+      </w:r>
+    </w:p>
+    <w:p>
+      <w:r>
         <w:rPr>
           <w:b/>
         </w:rPr>
-      </w:pPr>
-      <w:r>
-        <w:t>E</w:t>
-      </w:r>
-      <w:r>
-        <w:t xml:space="preserve">n este módulo se podrán crear, modificar, borrar y buscar </w:t>
-      </w:r>
-      <w:r>
-        <w:t>empleados a través de una interfaz que permita listarlos y buscarlos por filtro</w:t>
-      </w:r>
-      <w:r>
-        <w:t xml:space="preserve">s que hagan la hagan más rápida. Los datos relevantes para los usuarios internos son legajo, nombre, apellido, DNI, email, teléfono, dirección, provincia, localidad y código postal y patentes). </w:t>
-      </w:r>
-    </w:p>
-    <w:p>
-      <w:pPr>
+        <w:t>Candy Store</w:t>
+      </w:r>
+      <w:r>
+        <w:t>: tienda de golosinas que funciona en conjunto con el cine para proveer comestibles durante la función.</w:t>
+      </w:r>
+    </w:p>
+    <w:p>
+      <w:r>
         <w:rPr>
           <w:b/>
         </w:rPr>
-      </w:pPr>
+        <w:t xml:space="preserve">Promoción </w:t>
+      </w:r>
       <w:r>
         <w:rPr>
           <w:b/>
         </w:rPr>
-        <w:t>Módulo de promociones</w:t>
-      </w:r>
-      <w:r>
-        <w:rPr>
-          <w:b/>
-        </w:rPr>
-        <w:t xml:space="preserve"> </w:t>
-      </w:r>
-    </w:p>
-    <w:p>
-      <w:pPr>
-        <w:rPr>
-          <w:b/>
-        </w:rPr>
-      </w:pPr>
-      <w:r>
-        <w:t>En este módulo se podrán administrar los dos tipos de promociones que brinda Argencine S.A.: promociones de financiación y promociones de combo. Las primeras representan descuentos en las compras de entradas (</w:t>
-      </w:r>
-      <w:proofErr w:type="spellStart"/>
-      <w:r>
-        <w:t>ej</w:t>
-      </w:r>
-      <w:proofErr w:type="spellEnd"/>
-      <w:r>
-        <w:t>: 2x1 los días miércoles, 10% de descuento de lunes a miércoles, etc.), las segundas representan precios especiales en la compra de entradas en conjunto de snacks y otros comestibles durante el proceso de compra. Este módulo contara con la interfaz solapada entre tipos de promociones con su correspondiente vista. En cuanto a los datos principales de las promociones se especificarán los productos que componen la promoción, el rango de fecha de vigencia, el precio y la descripción de la misma.</w:t>
-      </w:r>
-    </w:p>
-    <w:p>
-      <w:r>
-        <w:rPr>
-          <w:i/>
-        </w:rPr>
-        <w:t>Se analiza la posibilidad de enviar emails a los clientes cuando la cartelera cambie y nuevas promociones salgan en vigencia.</w:t>
-      </w:r>
-    </w:p>
-    <w:p/>
-    <w:p>
-      <w:pPr>
-        <w:pStyle w:val="Subttulo"/>
-        <w:rPr>
-          <w:b/>
-        </w:rPr>
-      </w:pPr>
-      <w:bookmarkStart w:id="5" w:name="_Toc481357045"/>
-      <w:r>
-        <w:rPr>
-          <w:b/>
-        </w:rPr>
-        <w:t>Conclusió</w:t>
-      </w:r>
-      <w:r>
-        <w:rPr>
-          <w:b/>
-        </w:rPr>
-        <w:t>n</w:t>
-      </w:r>
-      <w:bookmarkEnd w:id="5"/>
-    </w:p>
-    <w:p>
-      <w:r>
-        <w:t xml:space="preserve">Teniendo en cuenta que en la actualidad la ventaja competitiva </w:t>
-      </w:r>
-      <w:r>
-        <w:t>está</w:t>
-      </w:r>
-      <w:r>
-        <w:t xml:space="preserve"> intrínsecamente relacionada</w:t>
-      </w:r>
-      <w:r>
-        <w:t xml:space="preserve"> con la experiencia </w:t>
-      </w:r>
-      <w:r>
-        <w:t>del</w:t>
-      </w:r>
-      <w:r>
-        <w:t xml:space="preserve"> cliente en el consumo de los productos que ofrecen las </w:t>
-      </w:r>
-      <w:r>
-        <w:t xml:space="preserve">organizaciones </w:t>
-      </w:r>
-      <w:r>
-        <w:t xml:space="preserve">en </w:t>
-      </w:r>
-      <w:r>
-        <w:t xml:space="preserve">las </w:t>
-      </w:r>
-      <w:r>
-        <w:t>plataformas digitales</w:t>
-      </w:r>
-      <w:r>
-        <w:t xml:space="preserve">, se considera necesario que Argencine S.A. cuente con su propia plataforma que garantice una experiencia nueva y satisfactoria para poder ver una película en las salas que </w:t>
-      </w:r>
-      <w:r>
-        <w:t>posee</w:t>
-      </w:r>
-      <w:r>
-        <w:t>.</w:t>
-      </w:r>
-      <w:r>
-        <w:t xml:space="preserve"> El presente sistema apunta a crear una mejora en los procesos administrativos, de venta y promoción que garanticen la adhesión de nuevos clientes y permanencia de aquellos que ya se encuentran en la cartera.</w:t>
-      </w:r>
-    </w:p>
-    <w:p/>
-    <w:p>
-      <w:pPr>
-        <w:pStyle w:val="Ttulo1"/>
-        <w:rPr>
-          <w:b/>
-        </w:rPr>
-      </w:pPr>
-      <w:bookmarkStart w:id="6" w:name="_Toc481357046"/>
-      <w:r>
-        <w:rPr>
-          <w:b/>
-        </w:rPr>
-        <w:t>Definiciones, acrónimos y abreviaciones</w:t>
-      </w:r>
+        <w:t>Combo</w:t>
+      </w:r>
+      <w:r>
+        <w:t>: Se trata de toda promoción que involucre un beneficio (descuento, llevando X producto se lleva Y producto de regalo) en la adquisición de productos del Candy Store para el cliente en la compra de sus entradas.</w:t>
+      </w:r>
+    </w:p>
+    <w:p>
+      <w:bookmarkStart w:id="6" w:name="_GoBack"/>
       <w:bookmarkEnd w:id="6"/>
-    </w:p>
-    <w:p/>
-    <w:p>
-      <w:r>
-        <w:lastRenderedPageBreak/>
-        <w:t xml:space="preserve">A continuación, se detallan y describen todas aquellas palabras técnicas que se utilizaran a lo largo de este documento. </w:t>
-      </w:r>
-    </w:p>
-    <w:p>
-      <w:r>
-        <w:rPr>
-          <w:b/>
-        </w:rPr>
-        <w:t>CLIENTE</w:t>
-      </w:r>
-      <w:r>
-        <w:rPr>
-          <w:b/>
-        </w:rPr>
-        <w:t xml:space="preserve"> </w:t>
-      </w:r>
-      <w:r>
-        <w:t>– Representa a Argencine S.A.</w:t>
-      </w:r>
-    </w:p>
-    <w:p>
-      <w:r>
-        <w:rPr>
-          <w:b/>
-        </w:rPr>
-        <w:t>RRHH</w:t>
-      </w:r>
-      <w:r>
-        <w:rPr>
-          <w:b/>
-        </w:rPr>
-        <w:t xml:space="preserve"> </w:t>
-      </w:r>
-      <w:r>
-        <w:t>– Recursos humanos.</w:t>
-      </w:r>
-    </w:p>
-    <w:p>
-      <w:r>
-        <w:rPr>
-          <w:b/>
-        </w:rPr>
-        <w:t>DAL</w:t>
-      </w:r>
-      <w:r>
-        <w:rPr>
-          <w:b/>
-        </w:rPr>
-        <w:t xml:space="preserve"> </w:t>
-      </w:r>
-      <w:r>
-        <w:t xml:space="preserve">– Data Access </w:t>
-      </w:r>
-      <w:proofErr w:type="spellStart"/>
-      <w:r>
-        <w:t>Layer</w:t>
-      </w:r>
-      <w:proofErr w:type="spellEnd"/>
-      <w:r>
-        <w:t>, capa lógica del sistema donde se produce el contacto con la base de datos para la persistencia de los mismos.</w:t>
-      </w:r>
-    </w:p>
-    <w:p>
-      <w:r>
-        <w:rPr>
-          <w:b/>
-        </w:rPr>
-        <w:t>BLL</w:t>
-      </w:r>
-      <w:r>
-        <w:t xml:space="preserve"> – </w:t>
-      </w:r>
-      <w:proofErr w:type="spellStart"/>
-      <w:r>
-        <w:t>Bussiness</w:t>
-      </w:r>
-      <w:proofErr w:type="spellEnd"/>
-      <w:r>
-        <w:t xml:space="preserve"> </w:t>
-      </w:r>
-      <w:proofErr w:type="spellStart"/>
-      <w:r>
-        <w:t>Logic</w:t>
-      </w:r>
-      <w:proofErr w:type="spellEnd"/>
-      <w:r>
-        <w:t xml:space="preserve"> </w:t>
-      </w:r>
-      <w:proofErr w:type="spellStart"/>
-      <w:r>
-        <w:t>Layer</w:t>
-      </w:r>
-      <w:proofErr w:type="spellEnd"/>
-      <w:r>
-        <w:t>, capa lógica del sistema donde el flujo de negocio se lleva a cabo.</w:t>
-      </w:r>
-    </w:p>
-    <w:p>
-      <w:r>
-        <w:rPr>
-          <w:b/>
-        </w:rPr>
-        <w:t xml:space="preserve">UI </w:t>
-      </w:r>
-      <w:r>
-        <w:t xml:space="preserve">– </w:t>
-      </w:r>
-      <w:proofErr w:type="spellStart"/>
-      <w:r>
-        <w:t>User</w:t>
-      </w:r>
-      <w:proofErr w:type="spellEnd"/>
-      <w:r>
-        <w:t xml:space="preserve"> </w:t>
-      </w:r>
-      <w:proofErr w:type="spellStart"/>
-      <w:r>
-        <w:t>Inteface</w:t>
-      </w:r>
-      <w:proofErr w:type="spellEnd"/>
-      <w:r>
-        <w:t xml:space="preserve">, es la capa de presentación de datos, es decir </w:t>
-      </w:r>
-      <w:r>
-        <w:t>lo que el usuario ve y puede utilizar en el sistema directamente.</w:t>
-      </w:r>
-      <w:r>
-        <w:t xml:space="preserve"> </w:t>
-      </w:r>
-    </w:p>
-    <w:p>
-      <w:r>
-        <w:rPr>
-          <w:b/>
-        </w:rPr>
-        <w:t xml:space="preserve">BE </w:t>
-      </w:r>
-      <w:r>
-        <w:t xml:space="preserve">- </w:t>
-      </w:r>
-      <w:proofErr w:type="spellStart"/>
-      <w:r>
-        <w:t>Backend</w:t>
-      </w:r>
-      <w:proofErr w:type="spellEnd"/>
-      <w:r>
-        <w:t xml:space="preserve">, engloba en una sola unidad al </w:t>
-      </w:r>
-      <w:r>
-        <w:rPr>
-          <w:b/>
-        </w:rPr>
-        <w:t>BLL</w:t>
-      </w:r>
-      <w:r>
-        <w:t xml:space="preserve"> y al </w:t>
-      </w:r>
-      <w:r>
-        <w:rPr>
-          <w:b/>
-        </w:rPr>
-        <w:t>DAL</w:t>
-      </w:r>
-      <w:r>
-        <w:t>.</w:t>
-      </w:r>
-    </w:p>
-    <w:p>
-      <w:r>
-        <w:rPr>
-          <w:b/>
-        </w:rPr>
-        <w:t>PM</w:t>
-      </w:r>
-      <w:r>
-        <w:t xml:space="preserve"> </w:t>
-      </w:r>
-      <w:r>
-        <w:t>–</w:t>
-      </w:r>
-      <w:r>
-        <w:t xml:space="preserve"> </w:t>
-      </w:r>
-      <w:r>
-        <w:t>Project</w:t>
-      </w:r>
-      <w:r>
-        <w:t xml:space="preserve"> Manager, persona encargada de relevar funcionalidad, actualizar plazos de tiempo y organización de equipos para cumplir con los entregables de cada iteración. </w:t>
-      </w:r>
-    </w:p>
-    <w:p>
-      <w:r>
-        <w:rPr>
-          <w:b/>
-        </w:rPr>
-        <w:t>QA</w:t>
-      </w:r>
-      <w:r>
-        <w:rPr>
-          <w:b/>
-        </w:rPr>
-        <w:t xml:space="preserve"> </w:t>
-      </w:r>
-      <w:r>
-        <w:t xml:space="preserve">– </w:t>
-      </w:r>
-      <w:proofErr w:type="spellStart"/>
-      <w:r>
-        <w:t>Quality</w:t>
-      </w:r>
-      <w:proofErr w:type="spellEnd"/>
-      <w:r>
-        <w:t xml:space="preserve"> </w:t>
-      </w:r>
-      <w:proofErr w:type="spellStart"/>
-      <w:r>
-        <w:t>Assurance</w:t>
-      </w:r>
-      <w:proofErr w:type="spellEnd"/>
-      <w:r>
-        <w:t>, persona que se encarga de asegurar la calidad del sistema y consistencia de su funcionalidad a través de pruebas manuales o automatizadas.</w:t>
-      </w:r>
-    </w:p>
-    <w:p>
-      <w:r>
-        <w:rPr>
-          <w:b/>
-        </w:rPr>
-        <w:t>BD</w:t>
-      </w:r>
-      <w:r>
-        <w:t xml:space="preserve"> -  Base de Datos, conjunto de tablas relacionadas que contienen los datos de todas las interacciones que se realicen en el sistema.</w:t>
-      </w:r>
     </w:p>
     <w:p>
       <w:pPr>
@@ -3562,6 +3518,7 @@
         </w:numPr>
       </w:pPr>
       <w:r>
+        <w:lastRenderedPageBreak/>
         <w:t>Gestión de usuarios internos</w:t>
       </w:r>
     </w:p>
@@ -3799,7 +3756,11 @@
         <w:t>último</w:t>
       </w:r>
       <w:r>
-        <w:t xml:space="preserve"> el horario. Todos estos datos son de carácter obligatorio dado que son los necesarios para completar la función en sí. El orden de selección de los datos tampoco es menor, porque el armado de la función se da en base la siguiente concatenación de eventos: Seleccionando la película, se habilitan los idiomas para la misma, como los datos anteriores se puede saber qué tipo de función</w:t>
+        <w:t xml:space="preserve"> el horario. Todos estos datos son de carácter obligatorio dado que son los necesarios para completar la función en </w:t>
+      </w:r>
+      <w:r>
+        <w:lastRenderedPageBreak/>
+        <w:t>sí. El orden de selección de los datos tampoco es menor, porque el armado de la función se da en base la siguiente concatenación de eventos: Seleccionando la película, se habilitan los idiomas para la misma, como los datos anteriores se puede saber qué tipo de función</w:t>
       </w:r>
       <w:r>
         <w:rPr>
@@ -3835,11 +3796,7 @@
         <w:t xml:space="preserve"> para operar se encuentren completos. Luego de seleccionar la función</w:t>
       </w:r>
       <w:r>
-        <w:t xml:space="preserve"> se procede </w:t>
-      </w:r>
-      <w:r>
-        <w:lastRenderedPageBreak/>
-        <w:t xml:space="preserve">seleccionar la cantidad de entradas que se va a comprar con el tipo de pago que se puede realizar, visualizando las promociones de financieras y un campo que contiene la cantidad de entradas que se pueden comprar, con un máximo permitido de 8 entradas por compra. En los casos en que las promociones sean de 2x1 los números impares serán omitidos, dado que cuando se especifica se selecciona un número, se está especificando cuantas se van a comprar y no la cantidad de continuar se mantendrá bloqueado. </w:t>
+        <w:t xml:space="preserve"> se procede seleccionar la cantidad de entradas que se va a comprar con el tipo de pago que se puede realizar, visualizando las promociones de financieras y un campo que contiene la cantidad de entradas que se pueden comprar, con un máximo permitido de 8 entradas por compra. En los casos en que las promociones sean de 2x1 los números impares serán omitidos, dado que cuando se especifica se selecciona un número, se está especificando cuantas se van a comprar y no la cantidad de continuar se mantendrá bloqueado. </w:t>
       </w:r>
       <w:r>
         <w:t xml:space="preserve">En </w:t>
@@ -4279,7 +4236,11 @@
         <w:t>siguiente: Los días miércoles se habilitará en el menú del sistema la posibilidad de entrar a esta sección. En ella se podrán cargar hasta cuatro (4) películas nuevas</w:t>
       </w:r>
       <w:r>
-        <w:t>, que es el máximo de películas que dispone la empresa para reproducir, cada una con su respectivos días, horarios, idiomas y tipo de función. Luego de ingresados todos los datos necesarios para completar el cronograma la actualización de la cartelera se hará efectiva a l</w:t>
+        <w:t xml:space="preserve">, que es el máximo de películas que dispone la empresa para reproducir, cada una </w:t>
+      </w:r>
+      <w:r>
+        <w:lastRenderedPageBreak/>
+        <w:t>con su respectivos días, horarios, idiomas y tipo de función. Luego de ingresados todos los datos necesarios para completar el cronograma la actualización de la cartelera se hará efectiva a l</w:t>
       </w:r>
       <w:r>
         <w:t>as 00.00hs del siguiente jueves, reemplazando las funciones que quedaron obsoletas por las que ingresaron en la última carga del módulo.</w:t>
@@ -4323,70 +4284,70 @@
     </w:p>
     <w:p>
       <w:r>
+        <w:t xml:space="preserve">Dentro de este módulo se pueden dar de alta, modificar existentes y borrar los dos tipos de promociones ofrecidas por el cine. Ambos tipos se verán diferenciados en el menú al momento de ingresar, teniendo un apartado independiente para cada una, en lo que respecta a su accesibilidad. Como se ha mencionado </w:t>
+      </w:r>
+      <w:r>
+        <w:t>anteriormente</w:t>
+      </w:r>
+      <w:r>
+        <w:t xml:space="preserve"> la categorización de las promociones es la siguiente: Promociones Financieras y Promociones Combo</w:t>
+      </w:r>
+      <w:r>
+        <w:rPr>
+          <w:rStyle w:val="Refdenotaalpie"/>
+        </w:rPr>
+        <w:footnoteReference w:id="3"/>
+      </w:r>
+      <w:r>
+        <w:t xml:space="preserve">. </w:t>
+      </w:r>
+      <w:r>
+        <w:t xml:space="preserve">Las promociones financieras, se podrán dar de alta ingresando su </w:t>
+      </w:r>
+      <w:r>
+        <w:t>descripción, su tipo (descuento, cuotas, etc.) y sus fechas, tanto de inicio y final de vigencia.</w:t>
+      </w:r>
+      <w:r>
+        <w:t xml:space="preserve"> Por otro lado, las de combo se podrían dar de alta ingresando el tipo en primera instancia, si el tipo es “Combo de productos”, se habilitará un campo para poner el listado de productos pertenecientes a la promoción. En cuanto a la visualización de listado de promociones existentes, modificación y borrado será igual para ambas; contarán con un listado donde se mostrarán todas las promociones existentes, si se selecciona una se podrá modificar y también borrar del mismo listado. </w:t>
+      </w:r>
+    </w:p>
+    <w:p>
+      <w:pPr>
+        <w:pStyle w:val="Subttulo"/>
+      </w:pPr>
+      <w:bookmarkStart w:id="12" w:name="_Toc481357052"/>
+      <w:r>
+        <w:t>Módulo de Usuarios Internos y Clientes</w:t>
+      </w:r>
+      <w:bookmarkEnd w:id="12"/>
+    </w:p>
+    <w:p>
+      <w:r>
+        <w:t>Si bien son dos módulos distintos, la función de ambos es registrar tanto los clientes como los usuarios internos (empleados) que usen el sistema, para dar de alta se dispondrá un formulario en donde se requerirán los datos necesarios para los clientes: nombre, apellido, DNI, genero, fecha de nacimiento, domicilio y email, y para los usuarios se les pedirá: legajo, nombre, apellido, DNI, puesto, fecha de ingreso, fecha de nacimiento, domicilio y email.</w:t>
+      </w:r>
+      <w:r>
+        <w:t xml:space="preserve"> En ambos casos los identificadores únicos serán generados automáticamente. Para la modificación y borrado se podrán seleccionar de una grilla en donde se listarán a todos y se podrán seleccionar y operar como se requiera.</w:t>
+      </w:r>
+      <w:r>
+        <w:t xml:space="preserve"> Ambos módulos cuentan con algunas excepciones funcionales que se describirán a continuación:</w:t>
+      </w:r>
+    </w:p>
+    <w:p>
+      <w:pPr>
+        <w:rPr>
+          <w:u w:val="single"/>
+        </w:rPr>
+      </w:pPr>
+      <w:r>
+        <w:rPr>
+          <w:u w:val="single"/>
+        </w:rPr>
+        <w:t>Para usuarios internos</w:t>
+      </w:r>
+    </w:p>
+    <w:p>
+      <w:r>
         <w:lastRenderedPageBreak/>
-        <w:t xml:space="preserve">Dentro de este módulo se pueden dar de alta, modificar existentes y borrar los dos tipos de promociones ofrecidas por el cine. Ambos tipos se verán diferenciados en el menú al momento de ingresar, teniendo un apartado independiente para cada una, en lo que respecta a su accesibilidad. Como se ha mencionado </w:t>
-      </w:r>
-      <w:r>
-        <w:t>anteriormente</w:t>
-      </w:r>
-      <w:r>
-        <w:t xml:space="preserve"> la categorización de las promociones es la siguiente: Promociones Financieras y Promociones Combo</w:t>
-      </w:r>
-      <w:r>
-        <w:rPr>
-          <w:rStyle w:val="Refdenotaalpie"/>
-        </w:rPr>
-        <w:footnoteReference w:id="3"/>
-      </w:r>
-      <w:r>
-        <w:t xml:space="preserve">. </w:t>
-      </w:r>
-      <w:r>
-        <w:t xml:space="preserve">Las promociones financieras, se podrán dar de alta ingresando su </w:t>
-      </w:r>
-      <w:r>
-        <w:t>descripción, su tipo (descuento, cuotas, etc.) y sus fechas, tanto de inicio y final de vigencia.</w:t>
-      </w:r>
-      <w:r>
-        <w:t xml:space="preserve"> Por otro lado, las de combo se podrían dar de alta ingresando el tipo en primera instancia, si el tipo es “Combo de productos”, se habilitará un campo para poner el listado de productos pertenecientes a la promoción. En cuanto a la visualización de listado de promociones existentes, modificación y borrado será igual para ambas; contarán con un listado donde se mostrarán todas las promociones existentes, si se selecciona una se podrá modificar y también borrar del mismo listado. </w:t>
-      </w:r>
-    </w:p>
-    <w:p>
-      <w:pPr>
-        <w:pStyle w:val="Subttulo"/>
-      </w:pPr>
-      <w:bookmarkStart w:id="12" w:name="_Toc481357052"/>
-      <w:r>
-        <w:t>Módulo de Usuarios Internos y Clientes</w:t>
-      </w:r>
-      <w:bookmarkEnd w:id="12"/>
-    </w:p>
-    <w:p>
-      <w:r>
-        <w:t>Si bien son dos módulos distintos, la función de ambos es registrar tanto los clientes como los usuarios internos (empleados) que usen el sistema, para dar de alta se dispondrá un formulario en donde se requerirán los datos necesarios para los clientes: nombre, apellido, DNI, genero, fecha de nacimiento, domicilio y email, y para los usuarios se les pedirá: legajo, nombre, apellido, DNI, puesto, fecha de ingreso, fecha de nacimiento, domicilio y email.</w:t>
-      </w:r>
-      <w:r>
-        <w:t xml:space="preserve"> En ambos casos los identificadores únicos serán generados automáticamente. Para la modificación y borrado se podrán seleccionar de una grilla en donde se listarán a todos y se podrán seleccionar y operar como se requiera.</w:t>
-      </w:r>
-      <w:r>
-        <w:t xml:space="preserve"> Ambos módulos cuentan con algunas excepciones funcionales que se describirán a continuación:</w:t>
-      </w:r>
-    </w:p>
-    <w:p>
-      <w:pPr>
-        <w:rPr>
-          <w:u w:val="single"/>
-        </w:rPr>
-      </w:pPr>
-      <w:r>
-        <w:rPr>
-          <w:u w:val="single"/>
-        </w:rPr>
-        <w:t>Para usuarios internos</w:t>
-      </w:r>
-    </w:p>
-    <w:p>
-      <w:r>
         <w:t>Una vez creado uno, se requerirá asignar patentes o familia de patentes, que son las acciones que estos podrán realizar dentro del sistema cuando dispongan. Para eso se contará con un formulario especial en otro módulo, donde se podrán asignar las mismas, pero es importante que quede claro este proceso dado que sin la asignación de patentes el usuario no podrá utilizar el sistema.</w:t>
       </w:r>
     </w:p>
@@ -4409,7 +4370,6 @@
         <w:rPr>
           <w:b/>
         </w:rPr>
-        <w:lastRenderedPageBreak/>
         <w:t>Descripción de las personas participantes en el desarrollo del sistema de información y los usuarios (Roles)</w:t>
       </w:r>
       <w:bookmarkEnd w:id="13"/>
@@ -4900,6 +4860,7 @@
           </w:tcPr>
           <w:p>
             <w:r>
+              <w:lastRenderedPageBreak/>
               <w:t>Nicolás Monzón</w:t>
             </w:r>
           </w:p>
@@ -5065,7 +5026,6 @@
         </w:numPr>
       </w:pPr>
       <w:r>
-        <w:lastRenderedPageBreak/>
         <w:t>Sistema Operativo compatible: Windows 7 en adelante</w:t>
       </w:r>
     </w:p>
@@ -5242,6 +5202,7 @@
       </w:pPr>
       <w:bookmarkStart w:id="20" w:name="_Toc481357060"/>
       <w:r>
+        <w:lastRenderedPageBreak/>
         <w:t>Ayuda en Línea</w:t>
       </w:r>
       <w:bookmarkEnd w:id="20"/>
@@ -5268,152 +5229,6 @@
     <w:p>
       <w:r>
         <w:t xml:space="preserve">En el manual de usuario, en un apéndice del mismo, se encontrará la sección de instalación donde se indicaran los pasos, apoyados en capturas de pantalla del proceso, de la correcta instalación del sistema. </w:t>
-      </w:r>
-    </w:p>
-    <w:p/>
-    <w:p/>
-    <w:p>
-      <w:pPr>
-        <w:pStyle w:val="Ttulo1"/>
-        <w:rPr>
-          <w:b/>
-        </w:rPr>
-      </w:pPr>
-    </w:p>
-    <w:p>
-      <w:pPr>
-        <w:pStyle w:val="Ttulo1"/>
-        <w:rPr>
-          <w:b/>
-        </w:rPr>
-      </w:pPr>
-    </w:p>
-    <w:p>
-      <w:pPr>
-        <w:pStyle w:val="Ttulo1"/>
-        <w:rPr>
-          <w:b/>
-        </w:rPr>
-      </w:pPr>
-    </w:p>
-    <w:p>
-      <w:pPr>
-        <w:pStyle w:val="Ttulo1"/>
-        <w:rPr>
-          <w:b/>
-        </w:rPr>
-      </w:pPr>
-      <w:bookmarkStart w:id="22" w:name="_Toc481357062"/>
-      <w:r>
-        <w:rPr>
-          <w:b/>
-        </w:rPr>
-        <w:t>Glosario</w:t>
-      </w:r>
-      <w:bookmarkEnd w:id="22"/>
-    </w:p>
-    <w:p>
-      <w:r>
-        <w:t xml:space="preserve">A </w:t>
-      </w:r>
-      <w:r>
-        <w:t>continuación,</w:t>
-      </w:r>
-      <w:r>
-        <w:t xml:space="preserve"> se detalla el significado de palabras clave para el negocio </w:t>
-      </w:r>
-    </w:p>
-    <w:p>
-      <w:r>
-        <w:rPr>
-          <w:b/>
-        </w:rPr>
-        <w:t>Sala</w:t>
-      </w:r>
-      <w:r>
-        <w:t>: lugar donde se proyecta una película.</w:t>
-      </w:r>
-    </w:p>
-    <w:p>
-      <w:r>
-        <w:rPr>
-          <w:b/>
-        </w:rPr>
-        <w:t>Función</w:t>
-      </w:r>
-      <w:r>
-        <w:t xml:space="preserve">: </w:t>
-      </w:r>
-      <w:r>
-        <w:t>Conjunción de película, idioma, tipo de función, día y horario. Revisar apartado de glosario.</w:t>
-      </w:r>
-    </w:p>
-    <w:p>
-      <w:r>
-        <w:rPr>
-          <w:b/>
-        </w:rPr>
-        <w:t>Promoción</w:t>
-      </w:r>
-      <w:r>
-        <w:t>: Se trata de un beneficio para el cliente a la hora de adquirir entradas o productos que brinda el cine. Sean descuentos en compras o en un combo de productos que ofrece el cine.</w:t>
-      </w:r>
-    </w:p>
-    <w:p>
-      <w:r>
-        <w:rPr>
-          <w:b/>
-        </w:rPr>
-        <w:t>Promoción Financiera</w:t>
-      </w:r>
-      <w:r>
-        <w:t>:</w:t>
-      </w:r>
-      <w:r>
-        <w:t xml:space="preserve"> Se trata de toda promoción que involucre un beneficio (descuento, cuotas o 2x1) en la adquisición de entradas para el cliente.</w:t>
-      </w:r>
-    </w:p>
-    <w:p>
-      <w:r>
-        <w:rPr>
-          <w:b/>
-        </w:rPr>
-        <w:t>Candy Store</w:t>
-      </w:r>
-      <w:r>
-        <w:t>: tienda de golosinas que funciona en conjunto con el cine para proveer comestibles durante la función.</w:t>
-      </w:r>
-    </w:p>
-    <w:p>
-      <w:r>
-        <w:rPr>
-          <w:b/>
-        </w:rPr>
-        <w:t xml:space="preserve">Promoción </w:t>
-      </w:r>
-      <w:r>
-        <w:rPr>
-          <w:b/>
-        </w:rPr>
-        <w:t>Combo</w:t>
-      </w:r>
-      <w:r>
-        <w:t>: Se trata de toda promoción que inv</w:t>
-      </w:r>
-      <w:r>
-        <w:t>olucre un beneficio (descuento, llevando X producto se lleva Y producto de regalo</w:t>
-      </w:r>
-      <w:r>
-        <w:t xml:space="preserve">) en la adquisición de </w:t>
-      </w:r>
-      <w:r>
-        <w:t>productos del Candy Store</w:t>
-      </w:r>
-      <w:r>
-        <w:t xml:space="preserve"> </w:t>
-      </w:r>
-      <w:r>
-        <w:t>para el cliente en la compra de sus entradas.</w:t>
       </w:r>
     </w:p>
     <w:p/>
@@ -5867,7 +5682,16 @@
               <w:sz w:val="16"/>
               <w:szCs w:val="18"/>
             </w:rPr>
-            <w:t>30/04/2017</w:t>
+            <w:t>6/05</w:t>
+          </w:r>
+          <w:r>
+            <w:rPr>
+              <w:rFonts w:ascii="Verdana" w:hAnsi="Verdana" w:cs="Tahoma"/>
+              <w:b/>
+              <w:sz w:val="16"/>
+              <w:szCs w:val="18"/>
+            </w:rPr>
+            <w:t>/2017</w:t>
           </w:r>
         </w:p>
       </w:tc>
@@ -6237,7 +6061,7 @@
               <w:sz w:val="18"/>
               <w:szCs w:val="18"/>
             </w:rPr>
-            <w:t>0.4</w:t>
+            <w:t>0.5</w:t>
           </w:r>
           <w:r>
             <w:rPr>
@@ -6986,6 +6810,119 @@
     </w:lvl>
   </w:abstractNum>
   <w:abstractNum w:abstractNumId="6" w15:restartNumberingAfterBreak="0">
+    <w:nsid w:val="51003464"/>
+    <w:multiLevelType w:val="hybridMultilevel"/>
+    <w:tmpl w:val="5B180A8A"/>
+    <w:lvl w:ilvl="0" w:tplc="2C0A0001">
+      <w:start w:val="1"/>
+      <w:numFmt w:val="bullet"/>
+      <w:lvlText w:val=""/>
+      <w:lvlJc w:val="left"/>
+      <w:pPr>
+        <w:ind w:left="720" w:hanging="360"/>
+      </w:pPr>
+      <w:rPr>
+        <w:rFonts w:ascii="Symbol" w:hAnsi="Symbol" w:hint="default"/>
+      </w:rPr>
+    </w:lvl>
+    <w:lvl w:ilvl="1" w:tplc="2C0A0003" w:tentative="1">
+      <w:start w:val="1"/>
+      <w:numFmt w:val="bullet"/>
+      <w:lvlText w:val="o"/>
+      <w:lvlJc w:val="left"/>
+      <w:pPr>
+        <w:ind w:left="1440" w:hanging="360"/>
+      </w:pPr>
+      <w:rPr>
+        <w:rFonts w:ascii="Courier New" w:hAnsi="Courier New" w:cs="Courier New" w:hint="default"/>
+      </w:rPr>
+    </w:lvl>
+    <w:lvl w:ilvl="2" w:tplc="2C0A0005" w:tentative="1">
+      <w:start w:val="1"/>
+      <w:numFmt w:val="bullet"/>
+      <w:lvlText w:val=""/>
+      <w:lvlJc w:val="left"/>
+      <w:pPr>
+        <w:ind w:left="2160" w:hanging="360"/>
+      </w:pPr>
+      <w:rPr>
+        <w:rFonts w:ascii="Wingdings" w:hAnsi="Wingdings" w:hint="default"/>
+      </w:rPr>
+    </w:lvl>
+    <w:lvl w:ilvl="3" w:tplc="2C0A0001" w:tentative="1">
+      <w:start w:val="1"/>
+      <w:numFmt w:val="bullet"/>
+      <w:lvlText w:val=""/>
+      <w:lvlJc w:val="left"/>
+      <w:pPr>
+        <w:ind w:left="2880" w:hanging="360"/>
+      </w:pPr>
+      <w:rPr>
+        <w:rFonts w:ascii="Symbol" w:hAnsi="Symbol" w:hint="default"/>
+      </w:rPr>
+    </w:lvl>
+    <w:lvl w:ilvl="4" w:tplc="2C0A0003" w:tentative="1">
+      <w:start w:val="1"/>
+      <w:numFmt w:val="bullet"/>
+      <w:lvlText w:val="o"/>
+      <w:lvlJc w:val="left"/>
+      <w:pPr>
+        <w:ind w:left="3600" w:hanging="360"/>
+      </w:pPr>
+      <w:rPr>
+        <w:rFonts w:ascii="Courier New" w:hAnsi="Courier New" w:cs="Courier New" w:hint="default"/>
+      </w:rPr>
+    </w:lvl>
+    <w:lvl w:ilvl="5" w:tplc="2C0A0005" w:tentative="1">
+      <w:start w:val="1"/>
+      <w:numFmt w:val="bullet"/>
+      <w:lvlText w:val=""/>
+      <w:lvlJc w:val="left"/>
+      <w:pPr>
+        <w:ind w:left="4320" w:hanging="360"/>
+      </w:pPr>
+      <w:rPr>
+        <w:rFonts w:ascii="Wingdings" w:hAnsi="Wingdings" w:hint="default"/>
+      </w:rPr>
+    </w:lvl>
+    <w:lvl w:ilvl="6" w:tplc="2C0A0001" w:tentative="1">
+      <w:start w:val="1"/>
+      <w:numFmt w:val="bullet"/>
+      <w:lvlText w:val=""/>
+      <w:lvlJc w:val="left"/>
+      <w:pPr>
+        <w:ind w:left="5040" w:hanging="360"/>
+      </w:pPr>
+      <w:rPr>
+        <w:rFonts w:ascii="Symbol" w:hAnsi="Symbol" w:hint="default"/>
+      </w:rPr>
+    </w:lvl>
+    <w:lvl w:ilvl="7" w:tplc="2C0A0003" w:tentative="1">
+      <w:start w:val="1"/>
+      <w:numFmt w:val="bullet"/>
+      <w:lvlText w:val="o"/>
+      <w:lvlJc w:val="left"/>
+      <w:pPr>
+        <w:ind w:left="5760" w:hanging="360"/>
+      </w:pPr>
+      <w:rPr>
+        <w:rFonts w:ascii="Courier New" w:hAnsi="Courier New" w:cs="Courier New" w:hint="default"/>
+      </w:rPr>
+    </w:lvl>
+    <w:lvl w:ilvl="8" w:tplc="2C0A0005" w:tentative="1">
+      <w:start w:val="1"/>
+      <w:numFmt w:val="bullet"/>
+      <w:lvlText w:val=""/>
+      <w:lvlJc w:val="left"/>
+      <w:pPr>
+        <w:ind w:left="6480" w:hanging="360"/>
+      </w:pPr>
+      <w:rPr>
+        <w:rFonts w:ascii="Wingdings" w:hAnsi="Wingdings" w:hint="default"/>
+      </w:rPr>
+    </w:lvl>
+  </w:abstractNum>
+  <w:abstractNum w:abstractNumId="7" w15:restartNumberingAfterBreak="0">
     <w:nsid w:val="587D7453"/>
     <w:multiLevelType w:val="hybridMultilevel"/>
     <w:tmpl w:val="E5E4F13C"/>
@@ -7098,7 +7035,7 @@
       </w:rPr>
     </w:lvl>
   </w:abstractNum>
-  <w:abstractNum w:abstractNumId="7" w15:restartNumberingAfterBreak="0">
+  <w:abstractNum w:abstractNumId="8" w15:restartNumberingAfterBreak="0">
     <w:nsid w:val="60CD6834"/>
     <w:multiLevelType w:val="hybridMultilevel"/>
     <w:tmpl w:val="BA84ECF6"/>
@@ -7211,7 +7148,7 @@
       </w:rPr>
     </w:lvl>
   </w:abstractNum>
-  <w:abstractNum w:abstractNumId="8" w15:restartNumberingAfterBreak="0">
+  <w:abstractNum w:abstractNumId="9" w15:restartNumberingAfterBreak="0">
     <w:nsid w:val="6935618E"/>
     <w:multiLevelType w:val="hybridMultilevel"/>
     <w:tmpl w:val="B20CFBFE"/>
@@ -7324,7 +7261,7 @@
       </w:rPr>
     </w:lvl>
   </w:abstractNum>
-  <w:abstractNum w:abstractNumId="9" w15:restartNumberingAfterBreak="0">
+  <w:abstractNum w:abstractNumId="10" w15:restartNumberingAfterBreak="0">
     <w:nsid w:val="79C4203C"/>
     <w:multiLevelType w:val="hybridMultilevel"/>
     <w:tmpl w:val="8B94318C"/>
@@ -7437,7 +7374,7 @@
       </w:rPr>
     </w:lvl>
   </w:abstractNum>
-  <w:abstractNum w:abstractNumId="10" w15:restartNumberingAfterBreak="0">
+  <w:abstractNum w:abstractNumId="11" w15:restartNumberingAfterBreak="0">
     <w:nsid w:val="7C1D29BE"/>
     <w:multiLevelType w:val="hybridMultilevel"/>
     <w:tmpl w:val="3DD6C4CA"/>
@@ -7557,16 +7494,16 @@
     <w:abstractNumId w:val="4"/>
   </w:num>
   <w:num w:numId="3">
-    <w:abstractNumId w:val="6"/>
+    <w:abstractNumId w:val="7"/>
   </w:num>
   <w:num w:numId="4">
-    <w:abstractNumId w:val="10"/>
+    <w:abstractNumId w:val="11"/>
   </w:num>
   <w:num w:numId="5">
     <w:abstractNumId w:val="2"/>
   </w:num>
   <w:num w:numId="6">
-    <w:abstractNumId w:val="9"/>
+    <w:abstractNumId w:val="10"/>
   </w:num>
   <w:num w:numId="7">
     <w:abstractNumId w:val="0"/>
@@ -7578,10 +7515,13 @@
     <w:abstractNumId w:val="3"/>
   </w:num>
   <w:num w:numId="10">
+    <w:abstractNumId w:val="9"/>
+  </w:num>
+  <w:num w:numId="11">
     <w:abstractNumId w:val="8"/>
   </w:num>
-  <w:num w:numId="11">
-    <w:abstractNumId w:val="7"/>
+  <w:num w:numId="12">
+    <w:abstractNumId w:val="6"/>
   </w:num>
 </w:numbering>
 </file>
@@ -8683,7 +8623,7 @@
 </file>
 
 <file path=customXml/itemProps1.xml><?xml version="1.0" encoding="utf-8"?>
-<ds:datastoreItem xmlns:ds="http://schemas.openxmlformats.org/officeDocument/2006/customXml" ds:itemID="{D425A130-1929-4385-B023-D86E800AE24E}">
+<ds:datastoreItem xmlns:ds="http://schemas.openxmlformats.org/officeDocument/2006/customXml" ds:itemID="{F1697094-24C6-4883-BBE1-030EBFA3753E}">
   <ds:schemaRefs>
     <ds:schemaRef ds:uri="http://schemas.openxmlformats.org/officeDocument/2006/bibliography"/>
   </ds:schemaRefs>

</xml_diff>

<commit_message>
Diccionario de datos casi terminado
</commit_message>
<xml_diff>
--- a/Argencine Documento de Vision.docx
+++ b/Argencine Documento de Vision.docx
@@ -330,129 +330,13 @@
             </w:rPr>
             <w:fldChar w:fldCharType="separate"/>
           </w:r>
-          <w:bookmarkStart w:id="1" w:name="_GoBack"/>
-          <w:bookmarkEnd w:id="1"/>
-          <w:r>
-            <w:rPr>
-              <w:rStyle w:val="Hipervnculo"/>
-              <w:noProof/>
-            </w:rPr>
-            <w:fldChar w:fldCharType="begin"/>
-          </w:r>
-          <w:r>
-            <w:rPr>
-              <w:rStyle w:val="Hipervnculo"/>
-              <w:noProof/>
-            </w:rPr>
-            <w:instrText xml:space="preserve"> </w:instrText>
-          </w:r>
-          <w:r>
-            <w:rPr>
-              <w:noProof/>
-            </w:rPr>
-            <w:instrText>HYPERLINK \l "_Toc482441654"</w:instrText>
-          </w:r>
-          <w:r>
-            <w:rPr>
-              <w:rStyle w:val="Hipervnculo"/>
-              <w:noProof/>
-            </w:rPr>
-            <w:instrText xml:space="preserve"> </w:instrText>
-          </w:r>
-          <w:r>
-            <w:rPr>
-              <w:rStyle w:val="Hipervnculo"/>
-              <w:noProof/>
-            </w:rPr>
-          </w:r>
-          <w:r>
-            <w:rPr>
-              <w:rStyle w:val="Hipervnculo"/>
-              <w:noProof/>
-            </w:rPr>
-            <w:fldChar w:fldCharType="separate"/>
-          </w:r>
-          <w:r>
-            <w:rPr>
-              <w:rStyle w:val="Hipervnculo"/>
-              <w:noProof/>
-            </w:rPr>
-            <w:t>Historial de cambios</w:t>
-          </w:r>
-          <w:r>
-            <w:rPr>
-              <w:noProof/>
-              <w:webHidden/>
-            </w:rPr>
-            <w:tab/>
-          </w:r>
-          <w:r>
-            <w:rPr>
-              <w:noProof/>
-              <w:webHidden/>
-            </w:rPr>
-            <w:fldChar w:fldCharType="begin"/>
-          </w:r>
-          <w:r>
-            <w:rPr>
-              <w:noProof/>
-              <w:webHidden/>
-            </w:rPr>
-            <w:instrText xml:space="preserve"> PAGEREF _Toc482441654 \h </w:instrText>
-          </w:r>
-          <w:r>
-            <w:rPr>
-              <w:noProof/>
-              <w:webHidden/>
-            </w:rPr>
-          </w:r>
-          <w:r>
-            <w:rPr>
-              <w:noProof/>
-              <w:webHidden/>
-            </w:rPr>
-            <w:fldChar w:fldCharType="separate"/>
-          </w:r>
-          <w:r>
-            <w:rPr>
-              <w:noProof/>
-              <w:webHidden/>
-            </w:rPr>
-            <w:t>3</w:t>
-          </w:r>
-          <w:r>
-            <w:rPr>
-              <w:noProof/>
-              <w:webHidden/>
-            </w:rPr>
-            <w:fldChar w:fldCharType="end"/>
-          </w:r>
-          <w:r>
-            <w:rPr>
-              <w:rStyle w:val="Hipervnculo"/>
-              <w:noProof/>
-            </w:rPr>
-            <w:fldChar w:fldCharType="end"/>
-          </w:r>
-        </w:p>
-        <w:p>
-          <w:pPr>
-            <w:pStyle w:val="TDC2"/>
-            <w:tabs>
-              <w:tab w:val="right" w:pos="9061"/>
-            </w:tabs>
-            <w:rPr>
-              <w:rFonts w:cstheme="minorBidi"/>
-              <w:noProof/>
-            </w:rPr>
-          </w:pPr>
-          <w:hyperlink w:anchor="_Toc482441655" w:history="1">
+          <w:hyperlink w:anchor="_Toc482516282" w:history="1">
             <w:r>
               <w:rPr>
                 <w:rStyle w:val="Hipervnculo"/>
                 <w:noProof/>
               </w:rPr>
-              <w:t>Descripción global</w:t>
+              <w:t>Historial de cambios</w:t>
             </w:r>
             <w:r>
               <w:rPr>
@@ -473,7 +357,7 @@
                 <w:noProof/>
                 <w:webHidden/>
               </w:rPr>
-              <w:instrText xml:space="preserve"> PAGEREF _Toc482441655 \h </w:instrText>
+              <w:instrText xml:space="preserve"> PAGEREF _Toc482516282 \h </w:instrText>
             </w:r>
             <w:r>
               <w:rPr>
@@ -493,7 +377,7 @@
                 <w:noProof/>
                 <w:webHidden/>
               </w:rPr>
-              <w:t>4</w:t>
+              <w:t>3</w:t>
             </w:r>
             <w:r>
               <w:rPr>
@@ -515,13 +399,13 @@
               <w:noProof/>
             </w:rPr>
           </w:pPr>
-          <w:hyperlink w:anchor="_Toc482441656" w:history="1">
+          <w:hyperlink w:anchor="_Toc482516283" w:history="1">
             <w:r>
               <w:rPr>
                 <w:rStyle w:val="Hipervnculo"/>
                 <w:noProof/>
               </w:rPr>
-              <w:t>Descripción detallada</w:t>
+              <w:t>Descripción global</w:t>
             </w:r>
             <w:r>
               <w:rPr>
@@ -542,7 +426,7 @@
                 <w:noProof/>
                 <w:webHidden/>
               </w:rPr>
-              <w:instrText xml:space="preserve"> PAGEREF _Toc482441656 \h </w:instrText>
+              <w:instrText xml:space="preserve"> PAGEREF _Toc482516283 \h </w:instrText>
             </w:r>
             <w:r>
               <w:rPr>
@@ -584,12 +468,81 @@
               <w:noProof/>
             </w:rPr>
           </w:pPr>
-          <w:hyperlink w:anchor="_Toc482441657" w:history="1">
+          <w:hyperlink w:anchor="_Toc482516284" w:history="1">
             <w:r>
               <w:rPr>
                 <w:rStyle w:val="Hipervnculo"/>
                 <w:noProof/>
               </w:rPr>
+              <w:t>Descripción detallada</w:t>
+            </w:r>
+            <w:r>
+              <w:rPr>
+                <w:noProof/>
+                <w:webHidden/>
+              </w:rPr>
+              <w:tab/>
+            </w:r>
+            <w:r>
+              <w:rPr>
+                <w:noProof/>
+                <w:webHidden/>
+              </w:rPr>
+              <w:fldChar w:fldCharType="begin"/>
+            </w:r>
+            <w:r>
+              <w:rPr>
+                <w:noProof/>
+                <w:webHidden/>
+              </w:rPr>
+              <w:instrText xml:space="preserve"> PAGEREF _Toc482516284 \h </w:instrText>
+            </w:r>
+            <w:r>
+              <w:rPr>
+                <w:noProof/>
+                <w:webHidden/>
+              </w:rPr>
+            </w:r>
+            <w:r>
+              <w:rPr>
+                <w:noProof/>
+                <w:webHidden/>
+              </w:rPr>
+              <w:fldChar w:fldCharType="separate"/>
+            </w:r>
+            <w:r>
+              <w:rPr>
+                <w:noProof/>
+                <w:webHidden/>
+              </w:rPr>
+              <w:t>4</w:t>
+            </w:r>
+            <w:r>
+              <w:rPr>
+                <w:noProof/>
+                <w:webHidden/>
+              </w:rPr>
+              <w:fldChar w:fldCharType="end"/>
+            </w:r>
+          </w:hyperlink>
+        </w:p>
+        <w:p>
+          <w:pPr>
+            <w:pStyle w:val="TDC2"/>
+            <w:tabs>
+              <w:tab w:val="right" w:pos="9061"/>
+            </w:tabs>
+            <w:rPr>
+              <w:rFonts w:cstheme="minorBidi"/>
+              <w:noProof/>
+            </w:rPr>
+          </w:pPr>
+          <w:hyperlink w:anchor="_Toc482516285" w:history="1">
+            <w:r>
+              <w:rPr>
+                <w:rStyle w:val="Hipervnculo"/>
+                <w:noProof/>
+              </w:rPr>
               <w:t>Conclusión</w:t>
             </w:r>
             <w:r>
@@ -611,7 +564,7 @@
                 <w:noProof/>
                 <w:webHidden/>
               </w:rPr>
-              <w:instrText xml:space="preserve"> PAGEREF _Toc482441657 \h </w:instrText>
+              <w:instrText xml:space="preserve"> PAGEREF _Toc482516285 \h </w:instrText>
             </w:r>
             <w:r>
               <w:rPr>
@@ -655,7 +608,7 @@
               <w:lang w:eastAsia="es-AR"/>
             </w:rPr>
           </w:pPr>
-          <w:hyperlink w:anchor="_Toc482441658" w:history="1">
+          <w:hyperlink w:anchor="_Toc482516286" w:history="1">
             <w:r>
               <w:rPr>
                 <w:rStyle w:val="Hipervnculo"/>
@@ -682,7 +635,7 @@
                 <w:noProof/>
                 <w:webHidden/>
               </w:rPr>
-              <w:instrText xml:space="preserve"> PAGEREF _Toc482441658 \h </w:instrText>
+              <w:instrText xml:space="preserve"> PAGEREF _Toc482516286 \h </w:instrText>
             </w:r>
             <w:r>
               <w:rPr>
@@ -726,7 +679,7 @@
               <w:lang w:eastAsia="es-AR"/>
             </w:rPr>
           </w:pPr>
-          <w:hyperlink w:anchor="_Toc482441659" w:history="1">
+          <w:hyperlink w:anchor="_Toc482516287" w:history="1">
             <w:r>
               <w:rPr>
                 <w:rStyle w:val="Hipervnculo"/>
@@ -753,7 +706,7 @@
                 <w:noProof/>
                 <w:webHidden/>
               </w:rPr>
-              <w:instrText xml:space="preserve"> PAGEREF _Toc482441659 \h </w:instrText>
+              <w:instrText xml:space="preserve"> PAGEREF _Toc482516287 \h </w:instrText>
             </w:r>
             <w:r>
               <w:rPr>
@@ -797,7 +750,7 @@
               <w:lang w:eastAsia="es-AR"/>
             </w:rPr>
           </w:pPr>
-          <w:hyperlink w:anchor="_Toc482441660" w:history="1">
+          <w:hyperlink w:anchor="_Toc482516288" w:history="1">
             <w:r>
               <w:rPr>
                 <w:rStyle w:val="Hipervnculo"/>
@@ -824,7 +777,7 @@
                 <w:noProof/>
                 <w:webHidden/>
               </w:rPr>
-              <w:instrText xml:space="preserve"> PAGEREF _Toc482441660 \h </w:instrText>
+              <w:instrText xml:space="preserve"> PAGEREF _Toc482516288 \h </w:instrText>
             </w:r>
             <w:r>
               <w:rPr>
@@ -866,7 +819,7 @@
               <w:noProof/>
             </w:rPr>
           </w:pPr>
-          <w:hyperlink w:anchor="_Toc482441661" w:history="1">
+          <w:hyperlink w:anchor="_Toc482516289" w:history="1">
             <w:r>
               <w:rPr>
                 <w:rStyle w:val="Hipervnculo"/>
@@ -893,7 +846,7 @@
                 <w:noProof/>
                 <w:webHidden/>
               </w:rPr>
-              <w:instrText xml:space="preserve"> PAGEREF _Toc482441661 \h </w:instrText>
+              <w:instrText xml:space="preserve"> PAGEREF _Toc482516289 \h </w:instrText>
             </w:r>
             <w:r>
               <w:rPr>
@@ -935,7 +888,7 @@
               <w:noProof/>
             </w:rPr>
           </w:pPr>
-          <w:hyperlink w:anchor="_Toc482441662" w:history="1">
+          <w:hyperlink w:anchor="_Toc482516290" w:history="1">
             <w:r>
               <w:rPr>
                 <w:rStyle w:val="Hipervnculo"/>
@@ -962,7 +915,7 @@
                 <w:noProof/>
                 <w:webHidden/>
               </w:rPr>
-              <w:instrText xml:space="preserve"> PAGEREF _Toc482441662 \h </w:instrText>
+              <w:instrText xml:space="preserve"> PAGEREF _Toc482516290 \h </w:instrText>
             </w:r>
             <w:r>
               <w:rPr>
@@ -1004,7 +957,7 @@
               <w:noProof/>
             </w:rPr>
           </w:pPr>
-          <w:hyperlink w:anchor="_Toc482441663" w:history="1">
+          <w:hyperlink w:anchor="_Toc482516291" w:history="1">
             <w:r>
               <w:rPr>
                 <w:rStyle w:val="Hipervnculo"/>
@@ -1031,7 +984,7 @@
                 <w:noProof/>
                 <w:webHidden/>
               </w:rPr>
-              <w:instrText xml:space="preserve"> PAGEREF _Toc482441663 \h </w:instrText>
+              <w:instrText xml:space="preserve"> PAGEREF _Toc482516291 \h </w:instrText>
             </w:r>
             <w:r>
               <w:rPr>
@@ -1073,7 +1026,7 @@
               <w:noProof/>
             </w:rPr>
           </w:pPr>
-          <w:hyperlink w:anchor="_Toc482441664" w:history="1">
+          <w:hyperlink w:anchor="_Toc482516292" w:history="1">
             <w:r>
               <w:rPr>
                 <w:rStyle w:val="Hipervnculo"/>
@@ -1100,7 +1053,7 @@
                 <w:noProof/>
                 <w:webHidden/>
               </w:rPr>
-              <w:instrText xml:space="preserve"> PAGEREF _Toc482441664 \h </w:instrText>
+              <w:instrText xml:space="preserve"> PAGEREF _Toc482516292 \h </w:instrText>
             </w:r>
             <w:r>
               <w:rPr>
@@ -1144,7 +1097,7 @@
               <w:lang w:eastAsia="es-AR"/>
             </w:rPr>
           </w:pPr>
-          <w:hyperlink w:anchor="_Toc482441665" w:history="1">
+          <w:hyperlink w:anchor="_Toc482516293" w:history="1">
             <w:r>
               <w:rPr>
                 <w:rStyle w:val="Hipervnculo"/>
@@ -1171,7 +1124,7 @@
                 <w:noProof/>
                 <w:webHidden/>
               </w:rPr>
-              <w:instrText xml:space="preserve"> PAGEREF _Toc482441665 \h </w:instrText>
+              <w:instrText xml:space="preserve"> PAGEREF _Toc482516293 \h </w:instrText>
             </w:r>
             <w:r>
               <w:rPr>
@@ -1215,7 +1168,7 @@
               <w:lang w:eastAsia="es-AR"/>
             </w:rPr>
           </w:pPr>
-          <w:hyperlink w:anchor="_Toc482441666" w:history="1">
+          <w:hyperlink w:anchor="_Toc482516294" w:history="1">
             <w:r>
               <w:rPr>
                 <w:rStyle w:val="Hipervnculo"/>
@@ -1242,7 +1195,7 @@
                 <w:noProof/>
                 <w:webHidden/>
               </w:rPr>
-              <w:instrText xml:space="preserve"> PAGEREF _Toc482441666 \h </w:instrText>
+              <w:instrText xml:space="preserve"> PAGEREF _Toc482516294 \h </w:instrText>
             </w:r>
             <w:r>
               <w:rPr>
@@ -1284,7 +1237,7 @@
               <w:noProof/>
             </w:rPr>
           </w:pPr>
-          <w:hyperlink w:anchor="_Toc482441667" w:history="1">
+          <w:hyperlink w:anchor="_Toc482516295" w:history="1">
             <w:r>
               <w:rPr>
                 <w:rStyle w:val="Hipervnculo"/>
@@ -1311,7 +1264,7 @@
                 <w:noProof/>
                 <w:webHidden/>
               </w:rPr>
-              <w:instrText xml:space="preserve"> PAGEREF _Toc482441667 \h </w:instrText>
+              <w:instrText xml:space="preserve"> PAGEREF _Toc482516295 \h </w:instrText>
             </w:r>
             <w:r>
               <w:rPr>
@@ -1353,7 +1306,7 @@
               <w:noProof/>
             </w:rPr>
           </w:pPr>
-          <w:hyperlink w:anchor="_Toc482441668" w:history="1">
+          <w:hyperlink w:anchor="_Toc482516296" w:history="1">
             <w:r>
               <w:rPr>
                 <w:rStyle w:val="Hipervnculo"/>
@@ -1380,7 +1333,7 @@
                 <w:noProof/>
                 <w:webHidden/>
               </w:rPr>
-              <w:instrText xml:space="preserve"> PAGEREF _Toc482441668 \h </w:instrText>
+              <w:instrText xml:space="preserve"> PAGEREF _Toc482516296 \h </w:instrText>
             </w:r>
             <w:r>
               <w:rPr>
@@ -1422,7 +1375,7 @@
               <w:noProof/>
             </w:rPr>
           </w:pPr>
-          <w:hyperlink w:anchor="_Toc482441669" w:history="1">
+          <w:hyperlink w:anchor="_Toc482516297" w:history="1">
             <w:r>
               <w:rPr>
                 <w:rStyle w:val="Hipervnculo"/>
@@ -1449,7 +1402,7 @@
                 <w:noProof/>
                 <w:webHidden/>
               </w:rPr>
-              <w:instrText xml:space="preserve"> PAGEREF _Toc482441669 \h </w:instrText>
+              <w:instrText xml:space="preserve"> PAGEREF _Toc482516297 \h </w:instrText>
             </w:r>
             <w:r>
               <w:rPr>
@@ -1493,7 +1446,7 @@
               <w:lang w:eastAsia="es-AR"/>
             </w:rPr>
           </w:pPr>
-          <w:hyperlink w:anchor="_Toc482441670" w:history="1">
+          <w:hyperlink w:anchor="_Toc482516298" w:history="1">
             <w:r>
               <w:rPr>
                 <w:rStyle w:val="Hipervnculo"/>
@@ -1520,7 +1473,7 @@
                 <w:noProof/>
                 <w:webHidden/>
               </w:rPr>
-              <w:instrText xml:space="preserve"> PAGEREF _Toc482441670 \h </w:instrText>
+              <w:instrText xml:space="preserve"> PAGEREF _Toc482516298 \h </w:instrText>
             </w:r>
             <w:r>
               <w:rPr>
@@ -1562,7 +1515,7 @@
               <w:noProof/>
             </w:rPr>
           </w:pPr>
-          <w:hyperlink w:anchor="_Toc482441671" w:history="1">
+          <w:hyperlink w:anchor="_Toc482516299" w:history="1">
             <w:r>
               <w:rPr>
                 <w:rStyle w:val="Hipervnculo"/>
@@ -1589,7 +1542,7 @@
                 <w:noProof/>
                 <w:webHidden/>
               </w:rPr>
-              <w:instrText xml:space="preserve"> PAGEREF _Toc482441671 \h </w:instrText>
+              <w:instrText xml:space="preserve"> PAGEREF _Toc482516299 \h </w:instrText>
             </w:r>
             <w:r>
               <w:rPr>
@@ -1631,7 +1584,7 @@
               <w:noProof/>
             </w:rPr>
           </w:pPr>
-          <w:hyperlink w:anchor="_Toc482441672" w:history="1">
+          <w:hyperlink w:anchor="_Toc482516300" w:history="1">
             <w:r>
               <w:rPr>
                 <w:rStyle w:val="Hipervnculo"/>
@@ -1658,7 +1611,7 @@
                 <w:noProof/>
                 <w:webHidden/>
               </w:rPr>
-              <w:instrText xml:space="preserve"> PAGEREF _Toc482441672 \h </w:instrText>
+              <w:instrText xml:space="preserve"> PAGEREF _Toc482516300 \h </w:instrText>
             </w:r>
             <w:r>
               <w:rPr>
@@ -1700,7 +1653,7 @@
               <w:noProof/>
             </w:rPr>
           </w:pPr>
-          <w:hyperlink w:anchor="_Toc482441673" w:history="1">
+          <w:hyperlink w:anchor="_Toc482516301" w:history="1">
             <w:r>
               <w:rPr>
                 <w:rStyle w:val="Hipervnculo"/>
@@ -1727,7 +1680,7 @@
                 <w:noProof/>
                 <w:webHidden/>
               </w:rPr>
-              <w:instrText xml:space="preserve"> PAGEREF _Toc482441673 \h </w:instrText>
+              <w:instrText xml:space="preserve"> PAGEREF _Toc482516301 \h </w:instrText>
             </w:r>
             <w:r>
               <w:rPr>
@@ -1784,7 +1737,7 @@
           <w:b/>
         </w:rPr>
       </w:pPr>
-      <w:bookmarkStart w:id="2" w:name="_Toc482441654"/>
+      <w:bookmarkStart w:id="1" w:name="_Toc482516282"/>
       <w:r>
         <w:rPr>
           <w:b/>
@@ -1792,7 +1745,7 @@
         <w:lastRenderedPageBreak/>
         <w:t>Historial de cambios</w:t>
       </w:r>
-      <w:bookmarkEnd w:id="2"/>
+      <w:bookmarkEnd w:id="1"/>
     </w:p>
     <w:p/>
     <w:tbl>
@@ -2193,13 +2146,8 @@
           </w:tcPr>
           <w:p>
             <w:r>
-              <w:t xml:space="preserve">Esteban Garcia </w:t>
-            </w:r>
-            <w:proofErr w:type="spellStart"/>
-            <w:r>
-              <w:t>Warncke</w:t>
-            </w:r>
-            <w:proofErr w:type="spellEnd"/>
+              <w:t>Esteban Garcia Warncke</w:t>
+            </w:r>
           </w:p>
         </w:tc>
         <w:tc>
@@ -2660,14 +2608,14 @@
           <w:b/>
         </w:rPr>
       </w:pPr>
-      <w:bookmarkStart w:id="3" w:name="_Toc482441655"/>
+      <w:bookmarkStart w:id="2" w:name="_Toc482516283"/>
       <w:r>
         <w:rPr>
           <w:b/>
         </w:rPr>
         <w:t>Descripción global</w:t>
       </w:r>
-      <w:bookmarkEnd w:id="3"/>
+      <w:bookmarkEnd w:id="2"/>
     </w:p>
     <w:p>
       <w:r>
@@ -2781,14 +2729,14 @@
           <w:b/>
         </w:rPr>
       </w:pPr>
-      <w:bookmarkStart w:id="4" w:name="_Toc482441656"/>
+      <w:bookmarkStart w:id="3" w:name="_Toc482516284"/>
       <w:r>
         <w:rPr>
           <w:b/>
         </w:rPr>
         <w:t>Descripción detallada</w:t>
       </w:r>
-      <w:bookmarkEnd w:id="4"/>
+      <w:bookmarkEnd w:id="3"/>
     </w:p>
     <w:p>
       <w:r>
@@ -2938,13 +2886,7 @@
         </w:rPr>
       </w:pPr>
       <w:r>
-        <w:t xml:space="preserve">Como </w:t>
-      </w:r>
-      <w:r>
-        <w:t>tercera</w:t>
-      </w:r>
-      <w:r>
-        <w:t xml:space="preserve"> etapa se elegirán la cantidad de entradas con las promociones vigentes, esto incluye 2x1, donde solo se podrá comprar entradas de a pares, o descuentos en el precio con determinadas tarjetas de crédito o días especiales donde cuesten menos. </w:t>
+        <w:t xml:space="preserve">Como tercera etapa se elegirán la cantidad de entradas con las promociones vigentes, esto incluye 2x1, donde solo se podrá comprar entradas de a pares, o descuentos en el precio con determinadas tarjetas de crédito o días especiales donde cuesten menos. </w:t>
       </w:r>
     </w:p>
     <w:p>
@@ -3057,33 +2999,71 @@
         <w:t xml:space="preserve"> proceso solo se podrá realizar</w:t>
       </w:r>
       <w:r>
-        <w:t xml:space="preserve"> y el usuario podrá </w:t>
-      </w:r>
-      <w:r>
-        <w:t>adherir, modificar existentes o borrar funciones a gusto</w:t>
-      </w:r>
-      <w:r>
-        <w:t xml:space="preserve"> en cualquier momento antes del día jueves a las 9.00AM de cada semana dado que el sistema automáticamente actualizará y pondrá en actividad la nueva cartelera.</w:t>
-      </w:r>
-      <w:r>
-        <w:t xml:space="preserve"> Como primera etapa de la actualización de cartelera se generarán funciones sin horarios, es decir solo contarán con imagen de película, tipo de función e idioma. Una vez obtenida la película se le podrá asignar un horario de la siguiente lista de horarios: 9.00, 11.30, 14.00, </w:t>
-      </w:r>
-      <w:r>
-        <w:t>1</w:t>
-      </w:r>
-      <w:r>
-        <w:t xml:space="preserve">6.30, 19.00, 21.30, </w:t>
-      </w:r>
-      <w:r>
-        <w:t>00.00</w:t>
+        <w:t xml:space="preserve"> y el usuario podrá adherir, modificar existentes o borrar funciones a gusto en cualquier momento antes del día jueves a las 9.00AM de cada semana dado que el sistema automáticamente actualizará y pondrá en actividad la nueva cartelera.</w:t>
+      </w:r>
+      <w:r>
+        <w:t xml:space="preserve"> Como primera etapa de la actualización de cartelera se generarán funciones sin horarios, es decir solo contarán con imagen de película, tipo de función e idioma. Una vez obtenida la película se le podrá asignar un horario de la siguiente lista de horarios: 9.00, 11.30, 14.00, 16.30, 19.00, 21.30, 00.00.</w:t>
+      </w:r>
+    </w:p>
+    <w:p>
+      <w:r>
+        <w:t xml:space="preserve"> En caso de que haya modificaciones sobre la cartelera en actividad por cualquier un usuario especial podrá acceder a modificar horarios.</w:t>
+      </w:r>
+    </w:p>
+    <w:p>
+      <w:pPr>
+        <w:rPr>
+          <w:b/>
+        </w:rPr>
+      </w:pPr>
+      <w:r>
+        <w:rPr>
+          <w:b/>
+        </w:rPr>
+        <w:t>Administració</w:t>
+      </w:r>
+      <w:r>
+        <w:rPr>
+          <w:b/>
+        </w:rPr>
+        <w:t>n de clientes</w:t>
+      </w:r>
+    </w:p>
+    <w:p>
+      <w:pPr>
+        <w:rPr>
+          <w:b/>
+        </w:rPr>
+      </w:pPr>
+      <w:r>
+        <w:t xml:space="preserve">Los nuevos clientes </w:t>
+      </w:r>
+      <w:r>
+        <w:t>se podrán dar crear, modificar,</w:t>
+      </w:r>
+      <w:r>
+        <w:t xml:space="preserve"> borrar</w:t>
+      </w:r>
+      <w:r>
+        <w:t xml:space="preserve"> y buscar</w:t>
+      </w:r>
+      <w:r>
+        <w:t xml:space="preserve"> en una interfaz </w:t>
+      </w:r>
+      <w:r>
+        <w:t>que los liste y permita poder operar sobre ellos</w:t>
       </w:r>
       <w:r>
         <w:t>.</w:t>
       </w:r>
-    </w:p>
-    <w:p>
-      <w:r>
-        <w:t xml:space="preserve"> En caso de que haya modificaciones sobre la cartelera en actividad por cualquier un usuario especial podrá acceder a modificar horarios.</w:t>
+      <w:r>
+        <w:t xml:space="preserve"> Para poder modificar o borrar primero se deberá seleccionar un cliente de la lista y luego proceder con la acción. Para dar de alta se proveerá un formulario a parte de la lista de clientes. L</w:t>
+      </w:r>
+      <w:r>
+        <w:t xml:space="preserve">os </w:t>
+      </w:r>
+      <w:r>
+        <w:t>datos de importancia serán: nombre, apellido, DNI, email, teléfono, dirección, provincia, localidad y código postal.</w:t>
       </w:r>
     </w:p>
     <w:p>
@@ -3096,50 +3076,19 @@
         <w:rPr>
           <w:b/>
         </w:rPr>
-        <w:t>Administració</w:t>
+        <w:t>Admi</w:t>
       </w:r>
       <w:r>
         <w:rPr>
           <w:b/>
         </w:rPr>
-        <w:t>n de clientes</w:t>
-      </w:r>
-    </w:p>
-    <w:p>
-      <w:pPr>
+        <w:t>nistración de Usuarios internos</w:t>
+      </w:r>
+      <w:r>
         <w:rPr>
           <w:b/>
         </w:rPr>
-      </w:pPr>
-      <w:r>
-        <w:t xml:space="preserve">Los nuevos clientes </w:t>
-      </w:r>
-      <w:r>
-        <w:t>se podrán dar crear, modificar,</w:t>
-      </w:r>
-      <w:r>
-        <w:t xml:space="preserve"> borrar</w:t>
-      </w:r>
-      <w:r>
-        <w:t xml:space="preserve"> y buscar</w:t>
-      </w:r>
-      <w:r>
-        <w:t xml:space="preserve"> en una interfaz </w:t>
-      </w:r>
-      <w:r>
-        <w:t>que los liste y permita poder operar sobre ellos</w:t>
-      </w:r>
-      <w:r>
-        <w:t>.</w:t>
-      </w:r>
-      <w:r>
-        <w:t xml:space="preserve"> Para poder modificar o borrar primero se deberá seleccionar un cliente de la lista y luego proceder con la acción. Para dar de alta se proveerá un formulario a parte de la lista de clientes. L</w:t>
-      </w:r>
-      <w:r>
-        <w:t xml:space="preserve">os </w:t>
-      </w:r>
-      <w:r>
-        <w:t>datos de importancia serán: nombre, apellido, DNI, email, teléfono, dirección, provincia, localidad y código postal.</w:t>
+        <w:t xml:space="preserve"> </w:t>
       </w:r>
     </w:p>
     <w:p>
@@ -3149,16 +3098,37 @@
         </w:rPr>
       </w:pPr>
       <w:r>
+        <w:t>E</w:t>
+      </w:r>
+      <w:r>
+        <w:t xml:space="preserve">n este módulo se podrán crear, modificar, borrar y buscar </w:t>
+      </w:r>
+      <w:r>
+        <w:t>empleados a través de una interfaz que permita listarlos y buscarlos por filtro</w:t>
+      </w:r>
+      <w:r>
+        <w:t>s que hagan la hagan más rápida. Los datos relevantes para los usuarios internos son legajo, nombre, apellido, DNI, email, teléfono, di</w:t>
+      </w:r>
+      <w:r>
+        <w:t xml:space="preserve">rección, provincia, localidad, </w:t>
+      </w:r>
+      <w:bookmarkStart w:id="4" w:name="_GoBack"/>
+      <w:bookmarkEnd w:id="4"/>
+      <w:r>
+        <w:t xml:space="preserve">código postal y patentes). </w:t>
+      </w:r>
+    </w:p>
+    <w:p>
+      <w:pPr>
         <w:rPr>
           <w:b/>
         </w:rPr>
-        <w:t>Admi</w:t>
-      </w:r>
+      </w:pPr>
       <w:r>
         <w:rPr>
           <w:b/>
         </w:rPr>
-        <w:t>nistración de Usuarios internos</w:t>
+        <w:t>Módulo de promociones</w:t>
       </w:r>
       <w:r>
         <w:rPr>
@@ -3174,53 +3144,7 @@
         </w:rPr>
       </w:pPr>
       <w:r>
-        <w:t>E</w:t>
-      </w:r>
-      <w:r>
-        <w:t xml:space="preserve">n este módulo se podrán crear, modificar, borrar y buscar </w:t>
-      </w:r>
-      <w:r>
-        <w:t>empleados a través de una interfaz que permita listarlos y buscarlos por filtro</w:t>
-      </w:r>
-      <w:r>
-        <w:t xml:space="preserve">s que hagan la hagan más rápida. Los datos relevantes para los usuarios internos son legajo, nombre, apellido, DNI, email, teléfono, dirección, provincia, localidad y código postal y patentes). </w:t>
-      </w:r>
-    </w:p>
-    <w:p>
-      <w:pPr>
-        <w:rPr>
-          <w:b/>
-        </w:rPr>
-      </w:pPr>
-      <w:r>
-        <w:rPr>
-          <w:b/>
-        </w:rPr>
-        <w:t>Módulo de promociones</w:t>
-      </w:r>
-      <w:r>
-        <w:rPr>
-          <w:b/>
-        </w:rPr>
-        <w:t xml:space="preserve"> </w:t>
-      </w:r>
-    </w:p>
-    <w:p>
-      <w:pPr>
-        <w:rPr>
-          <w:b/>
-        </w:rPr>
-      </w:pPr>
-      <w:r>
-        <w:t>En este módulo se podrán administrar los dos tipos de promociones que brinda Argencine S.A.: promociones de financiación y promociones de combo. Las primeras representan descuentos en las compras de entradas (</w:t>
-      </w:r>
-      <w:proofErr w:type="spellStart"/>
-      <w:r>
-        <w:t>ej</w:t>
-      </w:r>
-      <w:proofErr w:type="spellEnd"/>
-      <w:r>
-        <w:t>: 2x1 los días miércoles, 10% de descuento de lunes a miércoles, etc.), las segundas representan precios especiales en la compra de entradas en conjunto de snacks y otros comestibles durante el proceso de compra. Este módulo contara con la interfaz solapada entre tipos de promociones con su correspondiente vista. En cuanto a los datos principales de las promociones se especificarán los productos que componen la promoción, el rango de fecha de vigencia, el precio y la descripción de la misma.</w:t>
+        <w:t>En este módulo se podrán administrar los dos tipos de promociones que brinda Argencine S.A.: promociones de financiación y promociones de combo. Las primeras representan descuentos en las compras de entradas (ej: 2x1 los días miércoles, 10% de descuento de lunes a miércoles, etc.), las segundas representan precios especiales en la compra de entradas en conjunto de snacks y otros comestibles durante el proceso de compra. Este módulo contara con la interfaz solapada entre tipos de promociones con su correspondiente vista. En cuanto a los datos principales de las promociones se especificarán los productos que componen la promoción, el rango de fecha de vigencia, el precio y la descripción de la misma.</w:t>
       </w:r>
     </w:p>
     <w:p>
@@ -3247,7 +3171,7 @@
           <w:b/>
         </w:rPr>
       </w:pPr>
-      <w:bookmarkStart w:id="5" w:name="_Toc482441657"/>
+      <w:bookmarkStart w:id="5" w:name="_Toc482516285"/>
       <w:r>
         <w:rPr>
           <w:b/>
@@ -3346,7 +3270,7 @@
           <w:b/>
         </w:rPr>
       </w:pPr>
-      <w:bookmarkStart w:id="6" w:name="_Toc482441658"/>
+      <w:bookmarkStart w:id="6" w:name="_Toc482516286"/>
       <w:r>
         <w:rPr>
           <w:b/>
@@ -3469,7 +3393,7 @@
           <w:b/>
         </w:rPr>
       </w:pPr>
-      <w:bookmarkStart w:id="7" w:name="_Toc482441659"/>
+      <w:bookmarkStart w:id="7" w:name="_Toc482516287"/>
       <w:r>
         <w:rPr>
           <w:b/>
@@ -3608,7 +3532,7 @@
           <w:b/>
         </w:rPr>
       </w:pPr>
-      <w:bookmarkStart w:id="8" w:name="_Toc482441660"/>
+      <w:bookmarkStart w:id="8" w:name="_Toc482516288"/>
       <w:r>
         <w:rPr>
           <w:b/>
@@ -3726,7 +3650,7 @@
       <w:pPr>
         <w:pStyle w:val="Subttulo"/>
       </w:pPr>
-      <w:bookmarkStart w:id="9" w:name="_Toc482441661"/>
+      <w:bookmarkStart w:id="9" w:name="_Toc482516289"/>
       <w:r>
         <w:t>Módulo de venta de entradas</w:t>
       </w:r>
@@ -4200,7 +4124,7 @@
       <w:pPr>
         <w:pStyle w:val="Subttulo"/>
       </w:pPr>
-      <w:bookmarkStart w:id="10" w:name="_Toc482441662"/>
+      <w:bookmarkStart w:id="10" w:name="_Toc482516290"/>
       <w:r>
         <w:t>Módulo</w:t>
       </w:r>
@@ -4276,7 +4200,7 @@
       <w:pPr>
         <w:pStyle w:val="Subttulo"/>
       </w:pPr>
-      <w:bookmarkStart w:id="11" w:name="_Toc482441663"/>
+      <w:bookmarkStart w:id="11" w:name="_Toc482516291"/>
       <w:r>
         <w:t>Mó</w:t>
       </w:r>
@@ -4318,7 +4242,7 @@
       <w:pPr>
         <w:pStyle w:val="Subttulo"/>
       </w:pPr>
-      <w:bookmarkStart w:id="12" w:name="_Toc482441664"/>
+      <w:bookmarkStart w:id="12" w:name="_Toc482516292"/>
       <w:r>
         <w:lastRenderedPageBreak/>
         <w:t>Módulo de Usuarios Internos y Clientes</w:t>
@@ -4368,7 +4292,7 @@
           <w:b/>
         </w:rPr>
       </w:pPr>
-      <w:bookmarkStart w:id="13" w:name="_Toc482441665"/>
+      <w:bookmarkStart w:id="13" w:name="_Toc482516293"/>
       <w:r>
         <w:rPr>
           <w:b/>
@@ -4559,13 +4483,8 @@
           </w:tcPr>
           <w:p>
             <w:r>
-              <w:t xml:space="preserve">Marcos </w:t>
-            </w:r>
-            <w:proofErr w:type="spellStart"/>
-            <w:r>
-              <w:t>Brucetti</w:t>
-            </w:r>
-            <w:proofErr w:type="spellEnd"/>
+              <w:t>Marcos Brucetti</w:t>
+            </w:r>
           </w:p>
         </w:tc>
         <w:tc>
@@ -4584,15 +4503,7 @@
           </w:tcPr>
           <w:p>
             <w:r>
-              <w:t xml:space="preserve">Programador </w:t>
-            </w:r>
-            <w:proofErr w:type="spellStart"/>
-            <w:r>
-              <w:t>Ssr</w:t>
-            </w:r>
-            <w:proofErr w:type="spellEnd"/>
-            <w:r>
-              <w:t xml:space="preserve"> </w:t>
+              <w:t xml:space="preserve">Programador Ssr </w:t>
             </w:r>
             <w:r>
               <w:t>.</w:t>
@@ -4640,13 +4551,8 @@
           <w:p>
             <w:r>
               <w:lastRenderedPageBreak/>
-              <w:t xml:space="preserve">Marcelo </w:t>
-            </w:r>
-            <w:proofErr w:type="spellStart"/>
-            <w:r>
-              <w:t>Miggliacio</w:t>
-            </w:r>
-            <w:proofErr w:type="spellEnd"/>
+              <w:t>Marcelo Miggliacio</w:t>
+            </w:r>
           </w:p>
         </w:tc>
         <w:tc>
@@ -4838,13 +4744,8 @@
             <w:tcW w:w="3021" w:type="dxa"/>
           </w:tcPr>
           <w:p>
-            <w:proofErr w:type="spellStart"/>
-            <w:r>
-              <w:t>Admin</w:t>
-            </w:r>
-            <w:proofErr w:type="spellEnd"/>
-            <w:r>
-              <w:t xml:space="preserve"> de usuarios</w:t>
+            <w:r>
+              <w:t>Admin de usuarios</w:t>
             </w:r>
             <w:r>
               <w:t xml:space="preserve"> internos</w:t>
@@ -4924,33 +4825,18 @@
             <w:tcW w:w="3021" w:type="dxa"/>
           </w:tcPr>
           <w:p>
-            <w:proofErr w:type="spellStart"/>
-            <w:r>
-              <w:t>Admin</w:t>
-            </w:r>
-            <w:proofErr w:type="spellEnd"/>
-            <w:r>
-              <w:t xml:space="preserve"> de cartelera</w:t>
+            <w:r>
+              <w:t>Admin de cartelera</w:t>
             </w:r>
           </w:p>
           <w:p>
-            <w:proofErr w:type="spellStart"/>
-            <w:r>
-              <w:t>Admin</w:t>
-            </w:r>
-            <w:proofErr w:type="spellEnd"/>
-            <w:r>
-              <w:t xml:space="preserve"> de promociones </w:t>
+            <w:r>
+              <w:t xml:space="preserve">Admin de promociones </w:t>
             </w:r>
           </w:p>
           <w:p>
-            <w:proofErr w:type="spellStart"/>
-            <w:r>
-              <w:t>Admin</w:t>
-            </w:r>
-            <w:proofErr w:type="spellEnd"/>
-            <w:r>
-              <w:t xml:space="preserve"> de Salas</w:t>
+            <w:r>
+              <w:t>Admin de Salas</w:t>
             </w:r>
           </w:p>
         </w:tc>
@@ -4964,7 +4850,7 @@
           <w:b/>
         </w:rPr>
       </w:pPr>
-      <w:bookmarkStart w:id="14" w:name="_Toc482441666"/>
+      <w:bookmarkStart w:id="14" w:name="_Toc482516294"/>
       <w:r>
         <w:rPr>
           <w:b/>
@@ -4981,7 +4867,7 @@
           <w:b/>
         </w:rPr>
       </w:pPr>
-      <w:bookmarkStart w:id="15" w:name="_Toc482441667"/>
+      <w:bookmarkStart w:id="15" w:name="_Toc482516295"/>
       <w:r>
         <w:rPr>
           <w:b/>
@@ -5052,7 +4938,7 @@
           <w:b/>
         </w:rPr>
       </w:pPr>
-      <w:bookmarkStart w:id="16" w:name="_Toc482441668"/>
+      <w:bookmarkStart w:id="16" w:name="_Toc482516296"/>
       <w:r>
         <w:rPr>
           <w:b/>
@@ -5094,15 +4980,7 @@
         </w:numPr>
       </w:pPr>
       <w:r>
-        <w:t xml:space="preserve">Memoria </w:t>
-      </w:r>
-      <w:proofErr w:type="spellStart"/>
-      <w:r>
-        <w:t>Ram</w:t>
-      </w:r>
-      <w:proofErr w:type="spellEnd"/>
-      <w:r>
-        <w:t>: 2 GB</w:t>
+        <w:t>Memoria Ram: 2 GB</w:t>
       </w:r>
     </w:p>
     <w:p>
@@ -5137,7 +5015,7 @@
           <w:b/>
         </w:rPr>
       </w:pPr>
-      <w:bookmarkStart w:id="17" w:name="_Toc482441669"/>
+      <w:bookmarkStart w:id="17" w:name="_Toc482516297"/>
       <w:r>
         <w:rPr>
           <w:b/>
@@ -5166,7 +5044,7 @@
           <w:b/>
         </w:rPr>
       </w:pPr>
-      <w:bookmarkStart w:id="18" w:name="_Toc482441670"/>
+      <w:bookmarkStart w:id="18" w:name="_Toc482516298"/>
       <w:r>
         <w:rPr>
           <w:b/>
@@ -5180,7 +5058,7 @@
       <w:pPr>
         <w:pStyle w:val="Subttulo"/>
       </w:pPr>
-      <w:bookmarkStart w:id="19" w:name="_Toc482441671"/>
+      <w:bookmarkStart w:id="19" w:name="_Toc482516299"/>
       <w:r>
         <w:t>Manual de Usuario</w:t>
       </w:r>
@@ -5203,7 +5081,7 @@
       <w:pPr>
         <w:pStyle w:val="Subttulo"/>
       </w:pPr>
-      <w:bookmarkStart w:id="20" w:name="_Toc482441672"/>
+      <w:bookmarkStart w:id="20" w:name="_Toc482516300"/>
       <w:r>
         <w:t>Ayuda en Línea</w:t>
       </w:r>
@@ -5222,7 +5100,7 @@
       <w:pPr>
         <w:pStyle w:val="Subttulo"/>
       </w:pPr>
-      <w:bookmarkStart w:id="21" w:name="_Toc482441673"/>
+      <w:bookmarkStart w:id="21" w:name="_Toc482516301"/>
       <w:r>
         <w:t>Guía de instalación, configuración y archivo Léame.</w:t>
       </w:r>
@@ -5304,7 +5182,7 @@
             <w:noProof/>
             <w:lang w:val="es-ES"/>
           </w:rPr>
-          <w:t>2</w:t>
+          <w:t>8</w:t>
         </w:r>
         <w:r>
           <w:fldChar w:fldCharType="end"/>
@@ -5623,19 +5501,8 @@
               <w:sz w:val="18"/>
               <w:szCs w:val="18"/>
             </w:rPr>
-            <w:t xml:space="preserve"> Carlos </w:t>
+            <w:t xml:space="preserve"> Carlos Domenech</w:t>
           </w:r>
-          <w:proofErr w:type="spellStart"/>
-          <w:r>
-            <w:rPr>
-              <w:rFonts w:ascii="Verdana" w:hAnsi="Verdana" w:cs="Tahoma"/>
-              <w:b/>
-              <w:sz w:val="18"/>
-              <w:szCs w:val="18"/>
-            </w:rPr>
-            <w:t>Domenech</w:t>
-          </w:r>
-          <w:proofErr w:type="spellEnd"/>
         </w:p>
       </w:tc>
       <w:tc>
@@ -8634,7 +8501,7 @@
 </file>
 
 <file path=customXml/itemProps1.xml><?xml version="1.0" encoding="utf-8"?>
-<ds:datastoreItem xmlns:ds="http://schemas.openxmlformats.org/officeDocument/2006/customXml" ds:itemID="{FF971862-0283-4B85-9F01-EDF776546CEA}">
+<ds:datastoreItem xmlns:ds="http://schemas.openxmlformats.org/officeDocument/2006/customXml" ds:itemID="{EC7A018E-1048-4E34-B125-C76639CEAA43}">
   <ds:schemaRefs>
     <ds:schemaRef ds:uri="http://schemas.openxmlformats.org/officeDocument/2006/bibliography"/>
   </ds:schemaRefs>

</xml_diff>